<commit_message>
tampa sat back to kd
</commit_message>
<xml_diff>
--- a/word_revision/Beck et al revision.docx
+++ b/word_revision/Beck et al revision.docx
@@ -4348,13 +4348,67 @@
         <w:rPr>
           <w:rFonts w:ascii="Times New Roman" w:hAnsi="Times New Roman"/>
         </w:rPr>
-        <w:t>based on data availability and gradients in water clarity</w:t>
-      </w:r>
-      <w:r>
-        <w:rPr>
-          <w:rFonts w:ascii="Times New Roman" w:hAnsi="Times New Roman"/>
-        </w:rPr>
-        <w:t xml:space="preserve">.  These </w:t>
+        <w:t>based on</w:t>
+      </w:r>
+      <w:ins w:id="4" w:author="Beck, Marcus" w:date="2017-02-01T14:49:00Z">
+        <w:r>
+          <w:rPr>
+            <w:rFonts w:ascii="Times New Roman" w:hAnsi="Times New Roman"/>
+          </w:rPr>
+          <w:t xml:space="preserve"> geographic coverage in Florida coastal areas and </w:t>
+        </w:r>
+      </w:ins>
+      <w:ins w:id="5" w:author="Beck, Marcus" w:date="2017-02-01T14:50:00Z">
+        <w:r>
+          <w:rPr>
+            <w:rFonts w:ascii="Times New Roman" w:hAnsi="Times New Roman"/>
+          </w:rPr>
+          <w:t>availability</w:t>
+        </w:r>
+      </w:ins>
+      <w:ins w:id="6" w:author="Beck, Marcus" w:date="2017-02-01T14:49:00Z">
+        <w:r>
+          <w:rPr>
+            <w:rFonts w:ascii="Times New Roman" w:hAnsi="Times New Roman"/>
+          </w:rPr>
+          <w:t xml:space="preserve"> </w:t>
+        </w:r>
+      </w:ins>
+      <w:ins w:id="7" w:author="Beck, Marcus" w:date="2017-02-01T14:50:00Z">
+        <w:r>
+          <w:rPr>
+            <w:rFonts w:ascii="Times New Roman" w:hAnsi="Times New Roman"/>
+          </w:rPr>
+          <w:t xml:space="preserve">of seagrass </w:t>
+        </w:r>
+        <w:bookmarkStart w:id="8" w:name="_GoBack"/>
+        <w:bookmarkEnd w:id="8"/>
+        <w:r>
+          <w:rPr>
+            <w:rFonts w:ascii="Times New Roman" w:hAnsi="Times New Roman"/>
+          </w:rPr>
+          <w:t>data.</w:t>
+        </w:r>
+      </w:ins>
+      <w:del w:id="9" w:author="Beck, Marcus" w:date="2017-02-01T14:50:00Z">
+        <w:r>
+          <w:rPr>
+            <w:rFonts w:ascii="Times New Roman" w:hAnsi="Times New Roman"/>
+          </w:rPr>
+          <w:delText xml:space="preserve"> data availability and gradients in water clarity</w:delText>
+        </w:r>
+        <w:r>
+          <w:rPr>
+            <w:rFonts w:ascii="Times New Roman" w:hAnsi="Times New Roman"/>
+          </w:rPr>
+          <w:delText xml:space="preserve">. </w:delText>
+        </w:r>
+      </w:del>
+      <w:r>
+        <w:rPr>
+          <w:rFonts w:ascii="Times New Roman" w:hAnsi="Times New Roman"/>
+        </w:rPr>
+        <w:t xml:space="preserve"> These </w:t>
       </w:r>
       <w:r>
         <w:rPr>
@@ -4504,7 +4558,29 @@
         <w:rPr>
           <w:rFonts w:ascii="Times New Roman" w:hAnsi="Times New Roman"/>
         </w:rPr>
-        <w:t>due to insufficient water clarity data.</w:t>
+        <w:t xml:space="preserve">due to insufficient </w:t>
+      </w:r>
+      <w:ins w:id="10" w:author="Beck, Marcus" w:date="2017-02-01T14:51:00Z">
+        <w:r>
+          <w:rPr>
+            <w:rFonts w:ascii="Times New Roman" w:hAnsi="Times New Roman"/>
+          </w:rPr>
+          <w:t>light attenuation</w:t>
+        </w:r>
+      </w:ins>
+      <w:del w:id="11" w:author="Beck, Marcus" w:date="2017-02-01T14:51:00Z">
+        <w:r>
+          <w:rPr>
+            <w:rFonts w:ascii="Times New Roman" w:hAnsi="Times New Roman"/>
+          </w:rPr>
+          <w:delText>water clarity</w:delText>
+        </w:r>
+      </w:del>
+      <w:r>
+        <w:rPr>
+          <w:rFonts w:ascii="Times New Roman" w:hAnsi="Times New Roman"/>
+        </w:rPr>
+        <w:t xml:space="preserve"> data.</w:t>
       </w:r>
     </w:p>
     <w:p>
@@ -4821,7 +4897,7 @@
           <w:i/>
         </w:rPr>
       </w:pPr>
-      <w:bookmarkStart w:id="4" w:name="sec:clar_est"/>
+      <w:bookmarkStart w:id="12" w:name="sec:clar_est"/>
     </w:p>
     <w:p>
       <w:pPr>
@@ -4839,7 +4915,7 @@
         <w:t>Quantifying water clarity</w:t>
       </w:r>
     </w:p>
-    <w:bookmarkEnd w:id="4"/>
+    <w:bookmarkEnd w:id="12"/>
     <w:p>
       <w:pPr>
         <w:spacing w:before="0" w:after="0" w:line="360" w:lineRule="auto"/>
@@ -5851,7 +5927,7 @@
           <w:rFonts w:ascii="Times New Roman" w:hAnsi="Times New Roman"/>
         </w:rPr>
       </w:pPr>
-      <w:bookmarkStart w:id="5" w:name="sec:est_method"/>
+      <w:bookmarkStart w:id="13" w:name="sec:est_method"/>
     </w:p>
     <w:p>
       <w:pPr>
@@ -5869,7 +5945,7 @@
         <w:t>Estimating seagrass depth of colonization</w:t>
       </w:r>
     </w:p>
-    <w:bookmarkEnd w:id="5"/>
+    <w:bookmarkEnd w:id="13"/>
     <w:p>
       <w:pPr>
         <w:spacing w:before="0" w:after="0" w:line="360" w:lineRule="auto"/>
@@ -6551,7 +6627,7 @@
         </w:rPr>
         <w:t xml:space="preserve">excluding </w:t>
       </w:r>
-      <w:ins w:id="6" w:author="Beck, Marcus" w:date="2017-01-31T14:29:00Z">
+      <w:ins w:id="14" w:author="Beck, Marcus" w:date="2017-01-31T14:29:00Z">
         <w:r>
           <w:rPr>
             <w:rFonts w:ascii="Times New Roman" w:hAnsi="Times New Roman"/>
@@ -6559,7 +6635,7 @@
           <w:t xml:space="preserve">isolated patches (or outliers) </w:t>
         </w:r>
       </w:ins>
-      <w:del w:id="7" w:author="Beck, Marcus" w:date="2017-01-31T14:29:00Z">
+      <w:del w:id="15" w:author="Beck, Marcus" w:date="2017-01-31T14:29:00Z">
         <w:r>
           <w:rPr>
             <w:rFonts w:ascii="Times New Roman" w:hAnsi="Times New Roman"/>
@@ -7142,7 +7218,7 @@
         </w:rPr>
         <w:t>as a function of depth</w:t>
       </w:r>
-      <w:del w:id="8" w:author="Beck, Marcus" w:date="2017-01-31T14:52:00Z">
+      <w:del w:id="16" w:author="Beck, Marcus" w:date="2017-01-31T14:52:00Z">
         <w:r>
           <w:rPr>
             <w:rFonts w:ascii="Times New Roman" w:hAnsi="Times New Roman"/>
@@ -7168,7 +7244,7 @@
           <w:delText xml:space="preserve"> 3</w:delText>
         </w:r>
       </w:del>
-      <w:del w:id="9" w:author="Beck, Marcus" w:date="2017-01-31T14:51:00Z">
+      <w:del w:id="17" w:author="Beck, Marcus" w:date="2017-01-31T14:51:00Z">
         <w:r>
           <w:rPr>
             <w:rFonts w:ascii="Times New Roman" w:hAnsi="Times New Roman"/>
@@ -7176,7 +7252,7 @@
           <w:delText>a</w:delText>
         </w:r>
       </w:del>
-      <w:del w:id="10" w:author="Beck, Marcus" w:date="2017-01-31T14:52:00Z">
+      <w:del w:id="18" w:author="Beck, Marcus" w:date="2017-01-31T14:52:00Z">
         <w:r>
           <w:rPr>
             <w:rFonts w:ascii="Times New Roman" w:hAnsi="Times New Roman"/>
@@ -7190,7 +7266,7 @@
         </w:rPr>
         <w:t xml:space="preserve">. </w:t>
       </w:r>
-      <w:ins w:id="11" w:author="Beck, Marcus" w:date="2017-01-31T14:52:00Z">
+      <w:ins w:id="19" w:author="Beck, Marcus" w:date="2017-01-31T14:52:00Z">
         <w:r>
           <w:rPr>
             <w:rFonts w:ascii="Times New Roman" w:hAnsi="Times New Roman"/>
@@ -7199,7 +7275,7 @@
           <w:t xml:space="preserve">The chosen radius depends on the information desired about a location.  </w:t>
         </w:r>
       </w:ins>
-      <w:del w:id="12" w:author="Beck, Marcus" w:date="2017-01-31T14:52:00Z">
+      <w:del w:id="20" w:author="Beck, Marcus" w:date="2017-01-31T14:52:00Z">
         <w:r>
           <w:rPr>
             <w:rFonts w:ascii="Times New Roman" w:hAnsi="Times New Roman"/>
@@ -7276,14 +7352,7 @@
           <w:rPr>
             <w:rFonts w:ascii="Times New Roman" w:hAnsi="Times New Roman"/>
           </w:rPr>
-          <w:delText xml:space="preserve">An </w:delText>
-        </w:r>
-        <w:r>
-          <w:rPr>
-            <w:rFonts w:ascii="Times New Roman" w:hAnsi="Times New Roman"/>
-          </w:rPr>
-          <w:lastRenderedPageBreak/>
-          <w:delText xml:space="preserve">overly large radius will decrease the spatial resolution of the resulting estimates and </w:delText>
+          <w:delText xml:space="preserve">An overly large radius will decrease the spatial resolution of the resulting estimates and </w:delText>
         </w:r>
         <w:r>
           <w:rPr>
@@ -7376,7 +7445,7 @@
         </w:rPr>
         <w:t xml:space="preserve"> 3).</w:t>
       </w:r>
-      <w:ins w:id="13" w:author="Beck, Marcus" w:date="2017-01-31T14:52:00Z">
+      <w:ins w:id="21" w:author="Beck, Marcus" w:date="2017-01-31T14:52:00Z">
         <w:r>
           <w:rPr>
             <w:rFonts w:ascii="Times New Roman" w:hAnsi="Times New Roman"/>
@@ -7388,7 +7457,15 @@
             <w:rFonts w:ascii="Times New Roman" w:hAnsi="Times New Roman"/>
             <w:color w:val="5B9BD5" w:themeColor="accent1"/>
           </w:rPr>
-          <w:t xml:space="preserve">The radius should also change depending on whether an estimate at a single location is preferred or if a sampling grid is used.  In the former, the radius depends on an expected area of influence given a priori knowledge of a location. As an example, the radius to characterize depth of colonization at the outflow of the </w:t>
+          <w:t xml:space="preserve">The radius should also change depending on whether an estimate at a single location is </w:t>
+        </w:r>
+        <w:r>
+          <w:rPr>
+            <w:rFonts w:ascii="Times New Roman" w:hAnsi="Times New Roman"/>
+            <w:color w:val="5B9BD5" w:themeColor="accent1"/>
+          </w:rPr>
+          <w:lastRenderedPageBreak/>
+          <w:t xml:space="preserve">preferred or if a sampling grid is used.  In the former, the radius depends on an expected area of influence given a priori knowledge of a location. As an example, the radius to characterize depth of colonization at the outflow of the </w:t>
         </w:r>
         <w:proofErr w:type="spellStart"/>
         <w:r>
@@ -7404,7 +7481,39 @@
             <w:rFonts w:ascii="Times New Roman" w:hAnsi="Times New Roman"/>
             <w:color w:val="5B9BD5" w:themeColor="accent1"/>
           </w:rPr>
-          <w:t xml:space="preserve"> River in Fig. 1 should be large enough to describe variation in growth as affected by local conditions, while small enough to not over-sample beyond the expected influence of the river.  In the latter, an appropriate radius will provide complete coverage of the grid while minimizing redundancy of information through overlap of the sampled area by each point</w:t>
+          <w:t xml:space="preserve"> River in Fig. 1 should be large enough to describe variation in growth as affected by local conditions, while small enough to not over-sample beyo</w:t>
+        </w:r>
+        <w:r>
+          <w:rPr>
+            <w:rFonts w:ascii="Times New Roman" w:hAnsi="Times New Roman"/>
+            <w:color w:val="5B9BD5" w:themeColor="accent1"/>
+          </w:rPr>
+          <w:t>nd the expected influence of</w:t>
+        </w:r>
+        <w:r>
+          <w:rPr>
+            <w:rFonts w:ascii="Times New Roman" w:hAnsi="Times New Roman"/>
+            <w:color w:val="5B9BD5" w:themeColor="accent1"/>
+          </w:rPr>
+          <w:t xml:space="preserve"> river</w:t>
+        </w:r>
+      </w:ins>
+      <w:ins w:id="22" w:author="Beck, Marcus" w:date="2017-02-01T11:11:00Z">
+        <w:r>
+          <w:rPr>
+            <w:rFonts w:ascii="Times New Roman" w:hAnsi="Times New Roman"/>
+            <w:color w:val="5B9BD5" w:themeColor="accent1"/>
+          </w:rPr>
+          <w:t xml:space="preserve"> outflow</w:t>
+        </w:r>
+      </w:ins>
+      <w:ins w:id="23" w:author="Beck, Marcus" w:date="2017-01-31T14:52:00Z">
+        <w:r>
+          <w:rPr>
+            <w:rFonts w:ascii="Times New Roman" w:hAnsi="Times New Roman"/>
+            <w:color w:val="5B9BD5" w:themeColor="accent1"/>
+          </w:rPr>
+          <w:t>.  In the latter, an appropriate radius will provide complete coverage of the grid while minimizing redundancy of information through overlap of the sampled area by each point</w:t>
         </w:r>
         <w:r>
           <w:rPr>
@@ -7592,7 +7701,7 @@
           <v:shape id="_x0000_i1025" type="#_x0000_t75" style="width:115.5pt;height:36pt" o:ole="">
             <v:imagedata r:id="rId14" o:title=""/>
           </v:shape>
-          <o:OLEObject Type="Embed" ProgID="Equation.3" ShapeID="_x0000_i1025" DrawAspect="Content" ObjectID="_1547381905" r:id="rId15"/>
+          <o:OLEObject Type="Embed" ProgID="Equation.3" ShapeID="_x0000_i1025" DrawAspect="Content" ObjectID="_1547465944" r:id="rId15"/>
         </w:object>
       </w:r>
       <w:r>
@@ -8873,14 +8982,7 @@
         <w:rPr>
           <w:rFonts w:ascii="Times New Roman" w:hAnsi="Times New Roman"/>
         </w:rPr>
-        <w:t xml:space="preserve">, was within the range of depth, Z, in the </w:t>
-      </w:r>
-      <w:r>
-        <w:rPr>
-          <w:rFonts w:ascii="Times New Roman" w:hAnsi="Times New Roman"/>
-        </w:rPr>
-        <w:lastRenderedPageBreak/>
-        <w:t xml:space="preserve">data.  It was possible for </w:t>
+        <w:t xml:space="preserve">, was within the range of depth, Z, in the data.  It was possible for </w:t>
       </w:r>
       <w:r>
         <w:rPr>
@@ -9032,6 +9134,7 @@
         <w:rPr>
           <w:rFonts w:ascii="Times New Roman" w:hAnsi="Times New Roman"/>
         </w:rPr>
+        <w:lastRenderedPageBreak/>
         <w:t>Estimates of parameter uncertainty from the logi</w:t>
       </w:r>
       <w:r>
@@ -10910,14 +11013,7 @@
         <w:rPr>
           <w:rFonts w:ascii="Times New Roman" w:hAnsi="Times New Roman"/>
         </w:rPr>
-        <w:t xml:space="preserve"> </w:t>
-      </w:r>
-      <w:r>
-        <w:rPr>
-          <w:rFonts w:ascii="Times New Roman" w:hAnsi="Times New Roman"/>
-        </w:rPr>
-        <w:lastRenderedPageBreak/>
-        <w:t>package in R.  A</w:t>
+        <w:t xml:space="preserve"> package in R.  A</w:t>
       </w:r>
       <w:r>
         <w:rPr>
@@ -10983,7 +11079,7 @@
           <w:rFonts w:ascii="Times New Roman" w:hAnsi="Times New Roman"/>
         </w:rPr>
       </w:pPr>
-      <w:bookmarkStart w:id="14" w:name="relating-depth-of-colonization-and-water"/>
+      <w:bookmarkStart w:id="24" w:name="relating-depth-of-colonization-and-water"/>
       <w:r>
         <w:rPr>
           <w:rFonts w:ascii="Times New Roman" w:hAnsi="Times New Roman"/>
@@ -11008,7 +11104,7 @@
         <w:t>Seagrass Light Requirements</w:t>
       </w:r>
     </w:p>
-    <w:bookmarkEnd w:id="14"/>
+    <w:bookmarkEnd w:id="24"/>
     <w:p>
       <w:pPr>
         <w:spacing w:before="0" w:after="0" w:line="360" w:lineRule="auto"/>
@@ -11333,7 +11429,7 @@
           <v:shape id="_x0000_i1026" type="#_x0000_t75" style="width:165.75pt;height:36pt" o:ole="">
             <v:imagedata r:id="rId16" o:title=""/>
           </v:shape>
-          <o:OLEObject Type="Embed" ProgID="Equation.3" ShapeID="_x0000_i1026" DrawAspect="Content" ObjectID="_1547381906" r:id="rId17"/>
+          <o:OLEObject Type="Embed" ProgID="Equation.3" ShapeID="_x0000_i1026" DrawAspect="Content" ObjectID="_1547465945" r:id="rId17"/>
         </w:object>
       </w:r>
       <w:r>
@@ -11542,7 +11638,7 @@
           <v:shape id="_x0000_i1027" type="#_x0000_t75" style="width:79.5pt;height:21.75pt" o:ole="">
             <v:imagedata r:id="rId18" o:title=""/>
           </v:shape>
-          <o:OLEObject Type="Embed" ProgID="Equation.3" ShapeID="_x0000_i1027" DrawAspect="Content" ObjectID="_1547381907" r:id="rId19"/>
+          <o:OLEObject Type="Embed" ProgID="Equation.3" ShapeID="_x0000_i1027" DrawAspect="Content" ObjectID="_1547465946" r:id="rId19"/>
         </w:object>
       </w:r>
       <w:r>
@@ -11733,7 +11829,7 @@
           <w:b/>
         </w:rPr>
       </w:pPr>
-      <w:bookmarkStart w:id="15" w:name="results"/>
+      <w:bookmarkStart w:id="25" w:name="results"/>
       <w:r>
         <w:rPr>
           <w:rFonts w:ascii="Times New Roman" w:hAnsi="Times New Roman"/>
@@ -11750,8 +11846,8 @@
           <w:i/>
         </w:rPr>
       </w:pPr>
-      <w:bookmarkStart w:id="16" w:name="segment-characteristics-and-seagrass-dep"/>
-      <w:bookmarkEnd w:id="15"/>
+      <w:bookmarkStart w:id="26" w:name="segment-characteristics-and-seagrass-dep"/>
+      <w:bookmarkEnd w:id="25"/>
       <w:r>
         <w:rPr>
           <w:rFonts w:ascii="Times New Roman" w:hAnsi="Times New Roman"/>
@@ -11760,7 +11856,7 @@
         <w:t>Segment characteristics and seagrass depth estimates</w:t>
       </w:r>
     </w:p>
-    <w:bookmarkEnd w:id="16"/>
+    <w:bookmarkEnd w:id="26"/>
     <w:p>
       <w:pPr>
         <w:spacing w:before="0" w:after="0" w:line="360" w:lineRule="auto"/>
@@ -12380,7 +12476,7 @@
         </w:rPr>
         <w:t>.</w:t>
       </w:r>
-      <w:del w:id="17" w:author="Beck, Marcus" w:date="2017-01-31T15:16:00Z">
+      <w:del w:id="27" w:author="Beck, Marcus" w:date="2017-01-31T15:16:00Z">
         <w:r>
           <w:rPr>
             <w:rFonts w:ascii="Times New Roman" w:hAnsi="Times New Roman"/>
@@ -13580,14 +13676,7 @@
         <w:rPr>
           <w:rFonts w:ascii="Times New Roman" w:hAnsi="Times New Roman"/>
         </w:rPr>
-        <w:t xml:space="preserve"> m for Choctawhatchee Bay, Tampa Bay, and </w:t>
-      </w:r>
-      <w:r>
-        <w:rPr>
-          <w:rFonts w:ascii="Times New Roman" w:hAnsi="Times New Roman"/>
-        </w:rPr>
-        <w:lastRenderedPageBreak/>
-        <w:t>Indian River Lagoon</w:t>
+        <w:t xml:space="preserve"> m for Choctawhatchee Bay, Tampa Bay, and Indian River Lagoon</w:t>
       </w:r>
       <w:r>
         <w:rPr>
@@ -13630,7 +13719,14 @@
         <w:rPr>
           <w:rFonts w:ascii="Times New Roman" w:hAnsi="Times New Roman"/>
         </w:rPr>
-        <w:t xml:space="preserve"> for Tampa Bay and Indian River Lagoon were not significantly different, while </w:t>
+        <w:t xml:space="preserve"> for Tampa Bay and Indian River Lagoon were not </w:t>
+      </w:r>
+      <w:r>
+        <w:rPr>
+          <w:rFonts w:ascii="Times New Roman" w:hAnsi="Times New Roman"/>
+        </w:rPr>
+        <w:lastRenderedPageBreak/>
+        <w:t xml:space="preserve">significantly different, while </w:t>
       </w:r>
       <w:proofErr w:type="spellStart"/>
       <w:r>
@@ -14067,7 +14163,7 @@
         </w:rPr>
         <w:t xml:space="preserve"> 4).</w:t>
       </w:r>
-      <w:ins w:id="18" w:author="Beck, Marcus" w:date="2017-01-31T15:05:00Z">
+      <w:ins w:id="28" w:author="Beck, Marcus" w:date="2017-01-31T15:05:00Z">
         <w:r>
           <w:rPr>
             <w:rFonts w:ascii="Times New Roman" w:hAnsi="Times New Roman"/>
@@ -14290,7 +14386,7 @@
           <w:rFonts w:ascii="Times New Roman" w:hAnsi="Times New Roman"/>
         </w:rPr>
       </w:pPr>
-      <w:bookmarkStart w:id="19" w:name="evaluation-of-seagrass-light-requirement"/>
+      <w:bookmarkStart w:id="29" w:name="evaluation-of-seagrass-light-requirement"/>
     </w:p>
     <w:p>
       <w:pPr>
@@ -14315,7 +14411,7 @@
         <w:t>eagrass light requirements</w:t>
       </w:r>
     </w:p>
-    <w:bookmarkEnd w:id="19"/>
+    <w:bookmarkEnd w:id="29"/>
     <w:p>
       <w:pPr>
         <w:spacing w:before="0" w:after="0" w:line="360" w:lineRule="auto"/>
@@ -14375,14 +14471,7 @@
         <w:rPr>
           <w:rFonts w:ascii="Times New Roman" w:hAnsi="Times New Roman"/>
         </w:rPr>
-        <w:t xml:space="preserve">resolved </w:t>
-      </w:r>
-      <w:r>
-        <w:rPr>
-          <w:rFonts w:ascii="Times New Roman" w:hAnsi="Times New Roman"/>
-        </w:rPr>
-        <w:lastRenderedPageBreak/>
-        <w:t xml:space="preserve">spatial </w:t>
+        <w:t xml:space="preserve">resolved spatial </w:t>
       </w:r>
       <w:r>
         <w:rPr>
@@ -14453,7 +14542,14 @@
         <w:rPr>
           <w:rFonts w:ascii="Times New Roman" w:hAnsi="Times New Roman"/>
         </w:rPr>
-        <w:t xml:space="preserve">increased from the </w:t>
+        <w:t xml:space="preserve">increased </w:t>
+      </w:r>
+      <w:r>
+        <w:rPr>
+          <w:rFonts w:ascii="Times New Roman" w:hAnsi="Times New Roman"/>
+        </w:rPr>
+        <w:lastRenderedPageBreak/>
+        <w:t xml:space="preserve">from the </w:t>
       </w:r>
       <w:r>
         <w:rPr>
@@ -15629,7 +15725,7 @@
           <w:b/>
         </w:rPr>
       </w:pPr>
-      <w:bookmarkStart w:id="20" w:name="discussion"/>
+      <w:bookmarkStart w:id="30" w:name="discussion"/>
     </w:p>
     <w:p>
       <w:pPr>
@@ -15647,7 +15743,7 @@
         <w:t>Discussion</w:t>
       </w:r>
     </w:p>
-    <w:bookmarkEnd w:id="20"/>
+    <w:bookmarkEnd w:id="30"/>
     <w:p>
       <w:pPr>
         <w:spacing w:before="0" w:after="0" w:line="360" w:lineRule="auto"/>
@@ -15779,7 +15875,7 @@
         </w:rPr>
         <w:t>. 2005</w:t>
       </w:r>
-      <w:ins w:id="21" w:author="Beck, Marcus" w:date="2017-01-31T15:32:00Z">
+      <w:ins w:id="31" w:author="Beck, Marcus" w:date="2017-01-31T15:32:00Z">
         <w:r>
           <w:rPr>
             <w:rFonts w:ascii="Times New Roman" w:hAnsi="Times New Roman"/>
@@ -15787,9 +15883,7 @@
           <w:t>;</w:t>
         </w:r>
       </w:ins>
-      <w:bookmarkStart w:id="22" w:name="_GoBack"/>
-      <w:bookmarkEnd w:id="22"/>
-      <w:del w:id="23" w:author="Beck, Marcus" w:date="2017-01-31T15:32:00Z">
+      <w:del w:id="32" w:author="Beck, Marcus" w:date="2017-01-31T15:32:00Z">
         <w:r>
           <w:rPr>
             <w:rFonts w:ascii="Times New Roman" w:hAnsi="Times New Roman"/>
@@ -15844,56 +15938,56 @@
         <w:rPr>
           <w:rFonts w:ascii="Times New Roman" w:hAnsi="Times New Roman"/>
         </w:rPr>
+        <w:t xml:space="preserve"> demonstrated </w:t>
+      </w:r>
+      <w:r>
+        <w:rPr>
+          <w:rFonts w:ascii="Times New Roman" w:hAnsi="Times New Roman"/>
+        </w:rPr>
+        <w:t xml:space="preserve">in this study </w:t>
+      </w:r>
+      <w:r>
+        <w:rPr>
+          <w:rFonts w:ascii="Times New Roman" w:hAnsi="Times New Roman"/>
+        </w:rPr>
+        <w:t>are</w:t>
+      </w:r>
+      <w:r>
+        <w:rPr>
+          <w:rFonts w:ascii="Times New Roman" w:hAnsi="Times New Roman"/>
+        </w:rPr>
         <w:t xml:space="preserve"> </w:t>
       </w:r>
       <w:r>
         <w:rPr>
           <w:rFonts w:ascii="Times New Roman" w:hAnsi="Times New Roman"/>
         </w:rPr>
+        <w:t>a rigorous,</w:t>
+      </w:r>
+      <w:r>
+        <w:rPr>
+          <w:rFonts w:ascii="Times New Roman" w:hAnsi="Times New Roman"/>
+        </w:rPr>
+        <w:t xml:space="preserve"> yet efficient </w:t>
+      </w:r>
+      <w:r>
+        <w:rPr>
+          <w:rFonts w:ascii="Times New Roman" w:hAnsi="Times New Roman"/>
+        </w:rPr>
+        <w:t xml:space="preserve">and practical </w:t>
+      </w:r>
+      <w:r>
+        <w:rPr>
+          <w:rFonts w:ascii="Times New Roman" w:hAnsi="Times New Roman"/>
+        </w:rPr>
+        <w:t xml:space="preserve">approach for computing </w:t>
+      </w:r>
+      <w:r>
+        <w:rPr>
+          <w:rFonts w:ascii="Times New Roman" w:hAnsi="Times New Roman"/>
+        </w:rPr>
         <w:lastRenderedPageBreak/>
-        <w:t xml:space="preserve">demonstrated </w:t>
-      </w:r>
-      <w:r>
-        <w:rPr>
-          <w:rFonts w:ascii="Times New Roman" w:hAnsi="Times New Roman"/>
-        </w:rPr>
-        <w:t xml:space="preserve">in this study </w:t>
-      </w:r>
-      <w:r>
-        <w:rPr>
-          <w:rFonts w:ascii="Times New Roman" w:hAnsi="Times New Roman"/>
-        </w:rPr>
-        <w:t>are</w:t>
-      </w:r>
-      <w:r>
-        <w:rPr>
-          <w:rFonts w:ascii="Times New Roman" w:hAnsi="Times New Roman"/>
-        </w:rPr>
-        <w:t xml:space="preserve"> </w:t>
-      </w:r>
-      <w:r>
-        <w:rPr>
-          <w:rFonts w:ascii="Times New Roman" w:hAnsi="Times New Roman"/>
-        </w:rPr>
-        <w:t>a rigorous,</w:t>
-      </w:r>
-      <w:r>
-        <w:rPr>
-          <w:rFonts w:ascii="Times New Roman" w:hAnsi="Times New Roman"/>
-        </w:rPr>
-        <w:t xml:space="preserve"> yet efficient </w:t>
-      </w:r>
-      <w:r>
-        <w:rPr>
-          <w:rFonts w:ascii="Times New Roman" w:hAnsi="Times New Roman"/>
-        </w:rPr>
-        <w:t xml:space="preserve">and practical </w:t>
-      </w:r>
-      <w:r>
-        <w:rPr>
-          <w:rFonts w:ascii="Times New Roman" w:hAnsi="Times New Roman"/>
-        </w:rPr>
-        <w:t xml:space="preserve">approach for computing seagrass depth of colonization </w:t>
+        <w:t xml:space="preserve">seagrass depth of colonization </w:t>
       </w:r>
       <w:r>
         <w:rPr>
@@ -16553,8 +16647,14 @@
         <w:rPr>
           <w:rFonts w:ascii="Times New Roman" w:hAnsi="Times New Roman"/>
         </w:rPr>
+        <w:t xml:space="preserve">them, to be higher at locations closer to freshwater and nutrient sources because epiphytic algal </w:t>
+      </w:r>
+      <w:r>
+        <w:rPr>
+          <w:rFonts w:ascii="Times New Roman" w:hAnsi="Times New Roman"/>
+        </w:rPr>
         <w:lastRenderedPageBreak/>
-        <w:t xml:space="preserve">them, to be higher at locations closer to freshwater and nutrient sources because epiphytic algal growth, salinity variations, color, or other factors </w:t>
+        <w:t xml:space="preserve">growth, salinity variations, color, or other factors </w:t>
       </w:r>
       <w:r>
         <w:rPr>
@@ -17650,26 +17750,26 @@
         <w:rPr>
           <w:rFonts w:ascii="Times New Roman" w:hAnsi="Times New Roman"/>
         </w:rPr>
-        <w:t xml:space="preserve">  Although we cannot be certain the extent to which species composition can explain the </w:t>
+        <w:t xml:space="preserve">  Although we cannot be certain the extent to which species composition can explain the differences that we observed</w:t>
+      </w:r>
+      <w:r>
+        <w:rPr>
+          <w:rFonts w:ascii="Times New Roman" w:hAnsi="Times New Roman"/>
+        </w:rPr>
+        <w:t xml:space="preserve"> in %SI at the depth of colonization</w:t>
+      </w:r>
+      <w:r>
+        <w:rPr>
+          <w:rFonts w:ascii="Times New Roman" w:hAnsi="Times New Roman"/>
+        </w:rPr>
+        <w:t xml:space="preserve">, the key observation is that </w:t>
       </w:r>
       <w:r>
         <w:rPr>
           <w:rFonts w:ascii="Times New Roman" w:hAnsi="Times New Roman"/>
         </w:rPr>
         <w:lastRenderedPageBreak/>
-        <w:t>differences that we observed</w:t>
-      </w:r>
-      <w:r>
-        <w:rPr>
-          <w:rFonts w:ascii="Times New Roman" w:hAnsi="Times New Roman"/>
-        </w:rPr>
-        <w:t xml:space="preserve"> in %SI at the depth of colonization</w:t>
-      </w:r>
-      <w:r>
-        <w:rPr>
-          <w:rFonts w:ascii="Times New Roman" w:hAnsi="Times New Roman"/>
-        </w:rPr>
-        <w:t xml:space="preserve">, the key observation is that differences </w:t>
+        <w:t xml:space="preserve">differences </w:t>
       </w:r>
       <w:r>
         <w:rPr>
@@ -18660,38 +18760,38 @@
         <w:rPr>
           <w:rFonts w:ascii="Times New Roman" w:hAnsi="Times New Roman"/>
         </w:rPr>
-        <w:t xml:space="preserve">sediment </w:t>
+        <w:t xml:space="preserve">sediment resuspension </w:t>
+      </w:r>
+      <w:r>
+        <w:rPr>
+          <w:rFonts w:ascii="Times New Roman" w:hAnsi="Times New Roman"/>
+        </w:rPr>
+        <w:t xml:space="preserve">is above average.  </w:t>
+      </w:r>
+      <w:r>
+        <w:rPr>
+          <w:rFonts w:ascii="Times New Roman" w:hAnsi="Times New Roman"/>
+        </w:rPr>
+        <w:t>Quantifying water clarity via s</w:t>
+      </w:r>
+      <w:r>
+        <w:rPr>
+          <w:rFonts w:ascii="Times New Roman" w:hAnsi="Times New Roman"/>
+        </w:rPr>
+        <w:t xml:space="preserve">atellite remote sensing </w:t>
+      </w:r>
+      <w:r>
+        <w:rPr>
+          <w:rFonts w:ascii="Times New Roman" w:hAnsi="Times New Roman"/>
+        </w:rPr>
+        <w:t xml:space="preserve">has </w:t>
       </w:r>
       <w:r>
         <w:rPr>
           <w:rFonts w:ascii="Times New Roman" w:hAnsi="Times New Roman"/>
         </w:rPr>
         <w:lastRenderedPageBreak/>
-        <w:t xml:space="preserve">resuspension </w:t>
-      </w:r>
-      <w:r>
-        <w:rPr>
-          <w:rFonts w:ascii="Times New Roman" w:hAnsi="Times New Roman"/>
-        </w:rPr>
-        <w:t xml:space="preserve">is above average.  </w:t>
-      </w:r>
-      <w:r>
-        <w:rPr>
-          <w:rFonts w:ascii="Times New Roman" w:hAnsi="Times New Roman"/>
-        </w:rPr>
-        <w:t>Quantifying water clarity via s</w:t>
-      </w:r>
-      <w:r>
-        <w:rPr>
-          <w:rFonts w:ascii="Times New Roman" w:hAnsi="Times New Roman"/>
-        </w:rPr>
-        <w:t xml:space="preserve">atellite remote sensing </w:t>
-      </w:r>
-      <w:r>
-        <w:rPr>
-          <w:rFonts w:ascii="Times New Roman" w:hAnsi="Times New Roman"/>
-        </w:rPr>
-        <w:t xml:space="preserve">has advantages but also </w:t>
+        <w:t xml:space="preserve">advantages but also </w:t>
       </w:r>
       <w:r>
         <w:rPr>
@@ -19305,14 +19405,14 @@
         <w:rPr>
           <w:rFonts w:ascii="Times New Roman" w:hAnsi="Times New Roman"/>
         </w:rPr>
-        <w:t xml:space="preserve"> illustrate that management goals related to seagrass depth distribution and water clarity may not be </w:t>
+        <w:t xml:space="preserve"> illustrate that management goals related to seagrass depth distribution and water clarity may not be applicable throughout water quality segments drawn without considering local drivers.  At a </w:t>
       </w:r>
       <w:r>
         <w:rPr>
           <w:rFonts w:ascii="Times New Roman" w:hAnsi="Times New Roman"/>
         </w:rPr>
         <w:lastRenderedPageBreak/>
-        <w:t xml:space="preserve">applicable throughout water quality segments drawn without considering local drivers.  At a slightly larger scale, differences among segments and among entire estuaries show that </w:t>
+        <w:t xml:space="preserve">slightly larger scale, differences among segments and among entire estuaries show that </w:t>
       </w:r>
       <w:r>
         <w:rPr>
@@ -26046,7 +26146,7 @@
         </w:tc>
         <w:tc>
           <w:tcPr>
-            <w:tcW w:w="1511" w:type="dxa"/>
+            <w:tcW w:w="1512" w:type="dxa"/>
             <w:tcBorders>
               <w:top w:val="nil"/>
               <w:left w:val="nil"/>
@@ -26217,7 +26317,7 @@
         </w:tc>
         <w:tc>
           <w:tcPr>
-            <w:tcW w:w="1511" w:type="dxa"/>
+            <w:tcW w:w="1512" w:type="dxa"/>
             <w:tcBorders>
               <w:top w:val="nil"/>
               <w:left w:val="nil"/>
@@ -26376,7 +26476,7 @@
         </w:tc>
         <w:tc>
           <w:tcPr>
-            <w:tcW w:w="1511" w:type="dxa"/>
+            <w:tcW w:w="1512" w:type="dxa"/>
             <w:tcBorders>
               <w:top w:val="nil"/>
               <w:left w:val="nil"/>
@@ -26535,7 +26635,7 @@
         </w:tc>
         <w:tc>
           <w:tcPr>
-            <w:tcW w:w="1511" w:type="dxa"/>
+            <w:tcW w:w="1512" w:type="dxa"/>
             <w:tcBorders>
               <w:top w:val="nil"/>
               <w:left w:val="nil"/>
@@ -26694,7 +26794,7 @@
         </w:tc>
         <w:tc>
           <w:tcPr>
-            <w:tcW w:w="1511" w:type="dxa"/>
+            <w:tcW w:w="1512" w:type="dxa"/>
             <w:tcBorders>
               <w:top w:val="nil"/>
               <w:left w:val="nil"/>
@@ -26853,7 +26953,7 @@
         </w:tc>
         <w:tc>
           <w:tcPr>
-            <w:tcW w:w="1511" w:type="dxa"/>
+            <w:tcW w:w="1512" w:type="dxa"/>
             <w:tcBorders>
               <w:top w:val="nil"/>
               <w:left w:val="nil"/>
@@ -27012,7 +27112,7 @@
         </w:tc>
         <w:tc>
           <w:tcPr>
-            <w:tcW w:w="1511" w:type="dxa"/>
+            <w:tcW w:w="1512" w:type="dxa"/>
             <w:tcBorders>
               <w:top w:val="nil"/>
               <w:left w:val="nil"/>
@@ -27171,7 +27271,7 @@
         </w:tc>
         <w:tc>
           <w:tcPr>
-            <w:tcW w:w="1511" w:type="dxa"/>
+            <w:tcW w:w="1512" w:type="dxa"/>
             <w:tcBorders>
               <w:top w:val="nil"/>
               <w:left w:val="nil"/>
@@ -27339,7 +27439,7 @@
         </w:tc>
         <w:tc>
           <w:tcPr>
-            <w:tcW w:w="1511" w:type="dxa"/>
+            <w:tcW w:w="1512" w:type="dxa"/>
             <w:tcBorders>
               <w:top w:val="nil"/>
               <w:left w:val="nil"/>
@@ -27507,7 +27607,7 @@
         </w:tc>
         <w:tc>
           <w:tcPr>
-            <w:tcW w:w="1511" w:type="dxa"/>
+            <w:tcW w:w="1512" w:type="dxa"/>
             <w:tcBorders>
               <w:top w:val="nil"/>
               <w:left w:val="nil"/>
@@ -27608,7 +27708,7 @@
       </w:tr>
       <w:tr>
         <w:trPr>
-          <w:trHeight w:val="20"/>
+          <w:trHeight w:val="198"/>
         </w:trPr>
         <w:tc>
           <w:tcPr>
@@ -27687,29 +27787,24 @@
                 <w:color w:val="000000"/>
               </w:rPr>
             </w:pPr>
-            <w:r>
-              <w:rPr>
-                <w:rFonts w:ascii="Times" w:eastAsia="Times New Roman" w:hAnsi="Times" w:cs="Times"/>
-                <w:color w:val="000000"/>
-              </w:rPr>
-              <w:t xml:space="preserve">BB: http://atoll.floridamarine.org/Data/metadata/SDE Current/seagrass </w:t>
-            </w:r>
-            <w:proofErr w:type="spellStart"/>
-            <w:r>
-              <w:rPr>
-                <w:rFonts w:ascii="Times" w:eastAsia="Times New Roman" w:hAnsi="Times" w:cs="Times"/>
-                <w:color w:val="000000"/>
-              </w:rPr>
-              <w:t>bigbend</w:t>
-            </w:r>
-            <w:proofErr w:type="spellEnd"/>
-            <w:r>
-              <w:rPr>
-                <w:rFonts w:ascii="Times" w:eastAsia="Times New Roman" w:hAnsi="Times" w:cs="Times"/>
-                <w:color w:val="000000"/>
-              </w:rPr>
-              <w:t xml:space="preserve"> 2006 poly.htm</w:t>
-            </w:r>
+            <w:ins w:id="33" w:author="Beck, Marcus" w:date="2017-02-01T10:59:00Z">
+              <w:r>
+                <w:rPr>
+                  <w:rFonts w:ascii="Times" w:hAnsi="Times" w:cs="Times"/>
+                  <w:color w:val="000000"/>
+                </w:rPr>
+                <w:t>BB, WCB: http://geodata.myfwc.com/</w:t>
+              </w:r>
+            </w:ins>
+            <w:del w:id="34" w:author="Beck, Marcus" w:date="2017-02-01T10:59:00Z">
+              <w:r>
+                <w:rPr>
+                  <w:rFonts w:ascii="Times" w:eastAsia="Times New Roman" w:hAnsi="Times" w:cs="Times"/>
+                  <w:color w:val="000000"/>
+                </w:rPr>
+                <w:delText>BB: http://atoll.floridamarine.org/Data/metadata/SDE Current/seagrass bigbend 2006 poly.htm</w:delText>
+              </w:r>
+            </w:del>
           </w:p>
         </w:tc>
       </w:tr>
@@ -27739,13 +27834,24 @@
                 <w:color w:val="000000"/>
               </w:rPr>
             </w:pPr>
-            <w:r>
-              <w:rPr>
-                <w:rFonts w:ascii="Times" w:eastAsia="Times New Roman" w:hAnsi="Times" w:cs="Times"/>
-                <w:color w:val="000000"/>
-              </w:rPr>
-              <w:t>OTB: http://www.swfwmd.state.fl.us/data/gis/layer library/category/swim</w:t>
-            </w:r>
+            <w:ins w:id="35" w:author="Beck, Marcus" w:date="2017-02-01T10:59:00Z">
+              <w:r>
+                <w:rPr>
+                  <w:rFonts w:ascii="Times" w:hAnsi="Times" w:cs="Times"/>
+                  <w:color w:val="000000"/>
+                </w:rPr>
+                <w:t>OTB: http://data.swfwmd.opendata.arcgis.com/</w:t>
+              </w:r>
+            </w:ins>
+            <w:del w:id="36" w:author="Beck, Marcus" w:date="2017-02-01T10:59:00Z">
+              <w:r>
+                <w:rPr>
+                  <w:rFonts w:ascii="Times" w:eastAsia="Times New Roman" w:hAnsi="Times" w:cs="Times"/>
+                  <w:color w:val="000000"/>
+                </w:rPr>
+                <w:delText>OTB: http://www.swfwmd.state.fl.us/data/gis/layer library/category/swim</w:delText>
+              </w:r>
+            </w:del>
           </w:p>
         </w:tc>
       </w:tr>
@@ -27775,13 +27881,24 @@
                 <w:color w:val="000000"/>
               </w:rPr>
             </w:pPr>
-            <w:r>
-              <w:rPr>
-                <w:rFonts w:ascii="Times" w:eastAsia="Times New Roman" w:hAnsi="Times" w:cs="Times"/>
-                <w:color w:val="000000"/>
-              </w:rPr>
-              <w:t>UIRL: http://www.sjrwmd.com/gisdevelopment/docs/themes.html</w:t>
-            </w:r>
+            <w:ins w:id="37" w:author="Beck, Marcus" w:date="2017-02-01T10:59:00Z">
+              <w:r>
+                <w:rPr>
+                  <w:rFonts w:ascii="Times" w:hAnsi="Times" w:cs="Times"/>
+                  <w:color w:val="000000"/>
+                </w:rPr>
+                <w:t>UIRL: http://www.sjrwmd.com/gisdevelopment/docs/themes.html</w:t>
+              </w:r>
+            </w:ins>
+            <w:del w:id="38" w:author="Beck, Marcus" w:date="2017-02-01T10:59:00Z">
+              <w:r>
+                <w:rPr>
+                  <w:rFonts w:ascii="Times" w:eastAsia="Times New Roman" w:hAnsi="Times" w:cs="Times"/>
+                  <w:color w:val="000000"/>
+                </w:rPr>
+                <w:delText>UIRL: http://www.sjrwmd.com/gisdevelopment/docs/themes.html</w:delText>
+              </w:r>
+            </w:del>
           </w:p>
         </w:tc>
       </w:tr>
@@ -27811,29 +27928,24 @@
                 <w:color w:val="000000"/>
               </w:rPr>
             </w:pPr>
-            <w:r>
-              <w:rPr>
-                <w:rFonts w:ascii="Times" w:eastAsia="Times New Roman" w:hAnsi="Times" w:cs="Times"/>
-                <w:color w:val="000000"/>
-              </w:rPr>
-              <w:t xml:space="preserve">WCB: http://atoll.floridamarine.org/data/metadata/SDE Current/seagrass </w:t>
-            </w:r>
-            <w:proofErr w:type="spellStart"/>
-            <w:r>
-              <w:rPr>
-                <w:rFonts w:ascii="Times" w:eastAsia="Times New Roman" w:hAnsi="Times" w:cs="Times"/>
-                <w:color w:val="000000"/>
-              </w:rPr>
-              <w:t>chotawhatchee</w:t>
-            </w:r>
-            <w:proofErr w:type="spellEnd"/>
-            <w:r>
-              <w:rPr>
-                <w:rFonts w:ascii="Times" w:eastAsia="Times New Roman" w:hAnsi="Times" w:cs="Times"/>
-                <w:color w:val="000000"/>
-              </w:rPr>
-              <w:t xml:space="preserve"> 2007 poly.htm</w:t>
-            </w:r>
+            <w:ins w:id="39" w:author="Beck, Marcus" w:date="2017-02-01T10:59:00Z">
+              <w:r>
+                <w:rPr>
+                  <w:rFonts w:ascii="Times" w:hAnsi="Times" w:cs="Times"/>
+                  <w:color w:val="000000"/>
+                </w:rPr>
+                <w:t>BB, WCB: http://geodata.myfwc.com/</w:t>
+              </w:r>
+            </w:ins>
+            <w:del w:id="40" w:author="Beck, Marcus" w:date="2017-02-01T10:59:00Z">
+              <w:r>
+                <w:rPr>
+                  <w:rFonts w:ascii="Times" w:eastAsia="Times New Roman" w:hAnsi="Times" w:cs="Times"/>
+                  <w:color w:val="000000"/>
+                </w:rPr>
+                <w:delText>WCB: http://atoll.floridamarine.org/data/metadata/SDE Current/seagrass chotawhatchee 2007 poly.htm</w:delText>
+              </w:r>
+            </w:del>
           </w:p>
         </w:tc>
       </w:tr>
@@ -39317,7 +39429,7 @@
           <w:rPr>
             <w:noProof/>
           </w:rPr>
-          <w:t>25</w:t>
+          <w:t>21</w:t>
         </w:r>
         <w:r>
           <w:rPr>
@@ -40913,7 +41025,7 @@
 </file>
 
 <file path=customXml/itemProps1.xml><?xml version="1.0" encoding="utf-8"?>
-<ds:datastoreItem xmlns:ds="http://schemas.openxmlformats.org/officeDocument/2006/customXml" ds:itemID="{A9229F25-8D1D-4F57-B3BF-E850B46DB7D1}">
+<ds:datastoreItem xmlns:ds="http://schemas.openxmlformats.org/officeDocument/2006/customXml" ds:itemID="{58A90331-9475-496D-89E0-9410E4CB267C}">
   <ds:schemaRefs>
     <ds:schemaRef ds:uri="http://schemas.openxmlformats.org/officeDocument/2006/bibliography"/>
   </ds:schemaRefs>

</xml_diff>

<commit_message>
still working on revisions, need to work with kd but do not change data
</commit_message>
<xml_diff>
--- a/word_revision/Beck et al revision.docx
+++ b/word_revision/Beck et al revision.docx
@@ -4379,18 +4379,10 @@
           <w:rPr>
             <w:rFonts w:ascii="Times New Roman" w:hAnsi="Times New Roman"/>
           </w:rPr>
-          <w:t xml:space="preserve">of seagrass </w:t>
-        </w:r>
-        <w:bookmarkStart w:id="8" w:name="_GoBack"/>
-        <w:bookmarkEnd w:id="8"/>
-        <w:r>
-          <w:rPr>
-            <w:rFonts w:ascii="Times New Roman" w:hAnsi="Times New Roman"/>
-          </w:rPr>
-          <w:t>data.</w:t>
+          <w:t>of seagrass data.</w:t>
         </w:r>
       </w:ins>
-      <w:del w:id="9" w:author="Beck, Marcus" w:date="2017-02-01T14:50:00Z">
+      <w:del w:id="8" w:author="Beck, Marcus" w:date="2017-02-01T14:50:00Z">
         <w:r>
           <w:rPr>
             <w:rFonts w:ascii="Times New Roman" w:hAnsi="Times New Roman"/>
@@ -4560,7 +4552,7 @@
         </w:rPr>
         <w:t xml:space="preserve">due to insufficient </w:t>
       </w:r>
-      <w:ins w:id="10" w:author="Beck, Marcus" w:date="2017-02-01T14:51:00Z">
+      <w:ins w:id="9" w:author="Beck, Marcus" w:date="2017-02-01T14:51:00Z">
         <w:r>
           <w:rPr>
             <w:rFonts w:ascii="Times New Roman" w:hAnsi="Times New Roman"/>
@@ -4568,7 +4560,7 @@
           <w:t>light attenuation</w:t>
         </w:r>
       </w:ins>
-      <w:del w:id="11" w:author="Beck, Marcus" w:date="2017-02-01T14:51:00Z">
+      <w:del w:id="10" w:author="Beck, Marcus" w:date="2017-02-01T14:51:00Z">
         <w:r>
           <w:rPr>
             <w:rFonts w:ascii="Times New Roman" w:hAnsi="Times New Roman"/>
@@ -4796,7 +4788,14 @@
         <w:rPr>
           <w:rFonts w:ascii="Times New Roman" w:hAnsi="Times New Roman"/>
         </w:rPr>
-        <w:t xml:space="preserve">(i.e., MLLW, NAVD88, etc.) </w:t>
+        <w:t xml:space="preserve">(i.e., MLLW, </w:t>
+      </w:r>
+      <w:r>
+        <w:rPr>
+          <w:rFonts w:ascii="Times New Roman" w:hAnsi="Times New Roman"/>
+        </w:rPr>
+        <w:lastRenderedPageBreak/>
+        <w:t xml:space="preserve">NAVD88, etc.) </w:t>
       </w:r>
       <w:r>
         <w:rPr>
@@ -4838,14 +4837,7 @@
         <w:rPr>
           <w:rFonts w:ascii="Times New Roman" w:hAnsi="Times New Roman"/>
         </w:rPr>
-        <w:t xml:space="preserve"> using </w:t>
-      </w:r>
-      <w:r>
-        <w:rPr>
-          <w:rFonts w:ascii="Times New Roman" w:hAnsi="Times New Roman"/>
-        </w:rPr>
-        <w:lastRenderedPageBreak/>
-        <w:t>the</w:t>
+        <w:t xml:space="preserve"> using the</w:t>
       </w:r>
       <w:r>
         <w:rPr>
@@ -4897,7 +4889,7 @@
           <w:i/>
         </w:rPr>
       </w:pPr>
-      <w:bookmarkStart w:id="12" w:name="sec:clar_est"/>
+      <w:bookmarkStart w:id="11" w:name="sec:clar_est"/>
     </w:p>
     <w:p>
       <w:pPr>
@@ -4915,7 +4907,7 @@
         <w:t>Quantifying water clarity</w:t>
       </w:r>
     </w:p>
-    <w:bookmarkEnd w:id="12"/>
+    <w:bookmarkEnd w:id="11"/>
     <w:p>
       <w:pPr>
         <w:spacing w:before="0" w:after="0" w:line="360" w:lineRule="auto"/>
@@ -5772,7 +5764,14 @@
         <w:rPr>
           <w:rFonts w:ascii="Times New Roman" w:hAnsi="Times New Roman"/>
         </w:rPr>
-        <w:t xml:space="preserve">were used for the other estuaries.  </w:t>
+        <w:t xml:space="preserve">were used for the </w:t>
+      </w:r>
+      <w:r>
+        <w:rPr>
+          <w:rFonts w:ascii="Times New Roman" w:hAnsi="Times New Roman"/>
+        </w:rPr>
+        <w:lastRenderedPageBreak/>
+        <w:t xml:space="preserve">other estuaries.  </w:t>
       </w:r>
       <w:r>
         <w:rPr>
@@ -5796,14 +5795,7 @@
         <w:rPr>
           <w:rFonts w:ascii="Times New Roman" w:hAnsi="Times New Roman"/>
         </w:rPr>
-        <w:t xml:space="preserve">observations </w:t>
-      </w:r>
-      <w:r>
-        <w:rPr>
-          <w:rFonts w:ascii="Times New Roman" w:hAnsi="Times New Roman"/>
-        </w:rPr>
-        <w:lastRenderedPageBreak/>
-        <w:t xml:space="preserve">flagged </w:t>
+        <w:t xml:space="preserve">observations flagged </w:t>
       </w:r>
       <w:r>
         <w:rPr>
@@ -5927,7 +5919,7 @@
           <w:rFonts w:ascii="Times New Roman" w:hAnsi="Times New Roman"/>
         </w:rPr>
       </w:pPr>
-      <w:bookmarkStart w:id="13" w:name="sec:est_method"/>
+      <w:bookmarkStart w:id="12" w:name="sec:est_method"/>
     </w:p>
     <w:p>
       <w:pPr>
@@ -5945,7 +5937,7 @@
         <w:t>Estimating seagrass depth of colonization</w:t>
       </w:r>
     </w:p>
-    <w:bookmarkEnd w:id="13"/>
+    <w:bookmarkEnd w:id="12"/>
     <w:p>
       <w:pPr>
         <w:spacing w:before="0" w:after="0" w:line="360" w:lineRule="auto"/>
@@ -6627,7 +6619,7 @@
         </w:rPr>
         <w:t xml:space="preserve">excluding </w:t>
       </w:r>
-      <w:ins w:id="14" w:author="Beck, Marcus" w:date="2017-01-31T14:29:00Z">
+      <w:ins w:id="13" w:author="Beck, Marcus" w:date="2017-01-31T14:29:00Z">
         <w:r>
           <w:rPr>
             <w:rFonts w:ascii="Times New Roman" w:hAnsi="Times New Roman"/>
@@ -6635,7 +6627,7 @@
           <w:t xml:space="preserve">isolated patches (or outliers) </w:t>
         </w:r>
       </w:ins>
-      <w:del w:id="15" w:author="Beck, Marcus" w:date="2017-01-31T14:29:00Z">
+      <w:del w:id="14" w:author="Beck, Marcus" w:date="2017-01-31T14:29:00Z">
         <w:r>
           <w:rPr>
             <w:rFonts w:ascii="Times New Roman" w:hAnsi="Times New Roman"/>
@@ -7218,7 +7210,7 @@
         </w:rPr>
         <w:t>as a function of depth</w:t>
       </w:r>
-      <w:del w:id="16" w:author="Beck, Marcus" w:date="2017-01-31T14:52:00Z">
+      <w:del w:id="15" w:author="Beck, Marcus" w:date="2017-01-31T14:52:00Z">
         <w:r>
           <w:rPr>
             <w:rFonts w:ascii="Times New Roman" w:hAnsi="Times New Roman"/>
@@ -7244,7 +7236,7 @@
           <w:delText xml:space="preserve"> 3</w:delText>
         </w:r>
       </w:del>
-      <w:del w:id="17" w:author="Beck, Marcus" w:date="2017-01-31T14:51:00Z">
+      <w:del w:id="16" w:author="Beck, Marcus" w:date="2017-01-31T14:51:00Z">
         <w:r>
           <w:rPr>
             <w:rFonts w:ascii="Times New Roman" w:hAnsi="Times New Roman"/>
@@ -7252,7 +7244,7 @@
           <w:delText>a</w:delText>
         </w:r>
       </w:del>
-      <w:del w:id="18" w:author="Beck, Marcus" w:date="2017-01-31T14:52:00Z">
+      <w:del w:id="17" w:author="Beck, Marcus" w:date="2017-01-31T14:52:00Z">
         <w:r>
           <w:rPr>
             <w:rFonts w:ascii="Times New Roman" w:hAnsi="Times New Roman"/>
@@ -7266,7 +7258,7 @@
         </w:rPr>
         <w:t xml:space="preserve">. </w:t>
       </w:r>
-      <w:ins w:id="19" w:author="Beck, Marcus" w:date="2017-01-31T14:52:00Z">
+      <w:ins w:id="18" w:author="Beck, Marcus" w:date="2017-01-31T14:52:00Z">
         <w:r>
           <w:rPr>
             <w:rFonts w:ascii="Times New Roman" w:hAnsi="Times New Roman"/>
@@ -7275,7 +7267,7 @@
           <w:t xml:space="preserve">The chosen radius depends on the information desired about a location.  </w:t>
         </w:r>
       </w:ins>
-      <w:del w:id="20" w:author="Beck, Marcus" w:date="2017-01-31T14:52:00Z">
+      <w:del w:id="19" w:author="Beck, Marcus" w:date="2017-01-31T14:52:00Z">
         <w:r>
           <w:rPr>
             <w:rFonts w:ascii="Times New Roman" w:hAnsi="Times New Roman"/>
@@ -7328,7 +7320,14 @@
           <w:rPr>
             <w:rFonts w:ascii="Times New Roman" w:hAnsi="Times New Roman"/>
           </w:rPr>
-          <w:delText xml:space="preserve"> seagrass coverage with respect to</w:delText>
+          <w:delText xml:space="preserve"> </w:delText>
+        </w:r>
+        <w:r>
+          <w:rPr>
+            <w:rFonts w:ascii="Times New Roman" w:hAnsi="Times New Roman"/>
+          </w:rPr>
+          <w:lastRenderedPageBreak/>
+          <w:delText>seagrass coverage with respect to</w:delText>
         </w:r>
         <w:r>
           <w:rPr>
@@ -7445,7 +7444,7 @@
         </w:rPr>
         <w:t xml:space="preserve"> 3).</w:t>
       </w:r>
-      <w:ins w:id="21" w:author="Beck, Marcus" w:date="2017-01-31T14:52:00Z">
+      <w:ins w:id="20" w:author="Beck, Marcus" w:date="2017-01-31T14:52:00Z">
         <w:r>
           <w:rPr>
             <w:rFonts w:ascii="Times New Roman" w:hAnsi="Times New Roman"/>
@@ -7457,15 +7456,7 @@
             <w:rFonts w:ascii="Times New Roman" w:hAnsi="Times New Roman"/>
             <w:color w:val="5B9BD5" w:themeColor="accent1"/>
           </w:rPr>
-          <w:t xml:space="preserve">The radius should also change depending on whether an estimate at a single location is </w:t>
-        </w:r>
-        <w:r>
-          <w:rPr>
-            <w:rFonts w:ascii="Times New Roman" w:hAnsi="Times New Roman"/>
-            <w:color w:val="5B9BD5" w:themeColor="accent1"/>
-          </w:rPr>
-          <w:lastRenderedPageBreak/>
-          <w:t xml:space="preserve">preferred or if a sampling grid is used.  In the former, the radius depends on an expected area of influence given a priori knowledge of a location. As an example, the radius to characterize depth of colonization at the outflow of the </w:t>
+          <w:t xml:space="preserve">The radius should also change depending on whether an estimate at a single location is preferred or if a sampling grid is used.  In the former, the radius depends on an expected area of influence given a priori knowledge of a location. As an example, the radius to characterize depth of colonization at the outflow of the </w:t>
         </w:r>
         <w:proofErr w:type="spellStart"/>
         <w:r>
@@ -7498,7 +7489,7 @@
           <w:t xml:space="preserve"> river</w:t>
         </w:r>
       </w:ins>
-      <w:ins w:id="22" w:author="Beck, Marcus" w:date="2017-02-01T11:11:00Z">
+      <w:ins w:id="21" w:author="Beck, Marcus" w:date="2017-02-01T11:11:00Z">
         <w:r>
           <w:rPr>
             <w:rFonts w:ascii="Times New Roman" w:hAnsi="Times New Roman"/>
@@ -7507,7 +7498,7 @@
           <w:t xml:space="preserve"> outflow</w:t>
         </w:r>
       </w:ins>
-      <w:ins w:id="23" w:author="Beck, Marcus" w:date="2017-01-31T14:52:00Z">
+      <w:ins w:id="22" w:author="Beck, Marcus" w:date="2017-01-31T14:52:00Z">
         <w:r>
           <w:rPr>
             <w:rFonts w:ascii="Times New Roman" w:hAnsi="Times New Roman"/>
@@ -7701,7 +7692,7 @@
           <v:shape id="_x0000_i1025" type="#_x0000_t75" style="width:115.5pt;height:36pt" o:ole="">
             <v:imagedata r:id="rId14" o:title=""/>
           </v:shape>
-          <o:OLEObject Type="Embed" ProgID="Equation.3" ShapeID="_x0000_i1025" DrawAspect="Content" ObjectID="_1547465944" r:id="rId15"/>
+          <o:OLEObject Type="Embed" ProgID="Equation.3" ShapeID="_x0000_i1025" DrawAspect="Content" ObjectID="_1547566002" r:id="rId15"/>
         </w:object>
       </w:r>
       <w:r>
@@ -8958,7 +8949,14 @@
         <w:rPr>
           <w:rFonts w:ascii="Times New Roman" w:hAnsi="Times New Roman"/>
         </w:rPr>
-        <w:t xml:space="preserve">the fitted value for </w:t>
+        <w:t xml:space="preserve">the </w:t>
+      </w:r>
+      <w:r>
+        <w:rPr>
+          <w:rFonts w:ascii="Times New Roman" w:hAnsi="Times New Roman"/>
+        </w:rPr>
+        <w:lastRenderedPageBreak/>
+        <w:t xml:space="preserve">fitted value for </w:t>
       </w:r>
       <w:r>
         <w:rPr>
@@ -9134,7 +9132,6 @@
         <w:rPr>
           <w:rFonts w:ascii="Times New Roman" w:hAnsi="Times New Roman"/>
         </w:rPr>
-        <w:lastRenderedPageBreak/>
         <w:t>Estimates of parameter uncertainty from the logi</w:t>
       </w:r>
       <w:r>
@@ -10981,7 +10978,14 @@
         <w:rPr>
           <w:rFonts w:ascii="Times New Roman" w:hAnsi="Times New Roman"/>
         </w:rPr>
-        <w:t xml:space="preserve">from the gridded estimates </w:t>
+        <w:t xml:space="preserve">from </w:t>
+      </w:r>
+      <w:r>
+        <w:rPr>
+          <w:rFonts w:ascii="Times New Roman" w:hAnsi="Times New Roman"/>
+        </w:rPr>
+        <w:lastRenderedPageBreak/>
+        <w:t xml:space="preserve">the gridded estimates </w:t>
       </w:r>
       <w:r>
         <w:rPr>
@@ -11079,7 +11083,7 @@
           <w:rFonts w:ascii="Times New Roman" w:hAnsi="Times New Roman"/>
         </w:rPr>
       </w:pPr>
-      <w:bookmarkStart w:id="24" w:name="relating-depth-of-colonization-and-water"/>
+      <w:bookmarkStart w:id="23" w:name="relating-depth-of-colonization-and-water"/>
       <w:r>
         <w:rPr>
           <w:rFonts w:ascii="Times New Roman" w:hAnsi="Times New Roman"/>
@@ -11104,7 +11108,7 @@
         <w:t>Seagrass Light Requirements</w:t>
       </w:r>
     </w:p>
-    <w:bookmarkEnd w:id="24"/>
+    <w:bookmarkEnd w:id="23"/>
     <w:p>
       <w:pPr>
         <w:spacing w:before="0" w:after="0" w:line="360" w:lineRule="auto"/>
@@ -11429,7 +11433,7 @@
           <v:shape id="_x0000_i1026" type="#_x0000_t75" style="width:165.75pt;height:36pt" o:ole="">
             <v:imagedata r:id="rId16" o:title=""/>
           </v:shape>
-          <o:OLEObject Type="Embed" ProgID="Equation.3" ShapeID="_x0000_i1026" DrawAspect="Content" ObjectID="_1547465945" r:id="rId17"/>
+          <o:OLEObject Type="Embed" ProgID="Equation.3" ShapeID="_x0000_i1026" DrawAspect="Content" ObjectID="_1547566003" r:id="rId17"/>
         </w:object>
       </w:r>
       <w:r>
@@ -11638,7 +11642,7 @@
           <v:shape id="_x0000_i1027" type="#_x0000_t75" style="width:79.5pt;height:21.75pt" o:ole="">
             <v:imagedata r:id="rId18" o:title=""/>
           </v:shape>
-          <o:OLEObject Type="Embed" ProgID="Equation.3" ShapeID="_x0000_i1027" DrawAspect="Content" ObjectID="_1547465946" r:id="rId19"/>
+          <o:OLEObject Type="Embed" ProgID="Equation.3" ShapeID="_x0000_i1027" DrawAspect="Content" ObjectID="_1547566004" r:id="rId19"/>
         </w:object>
       </w:r>
       <w:r>
@@ -11673,6 +11677,252 @@
         </w:rPr>
         <w:t xml:space="preserve">  </w:t>
       </w:r>
+      <w:ins w:id="24" w:author="Beck, Marcus" w:date="2017-02-02T17:31:00Z">
+        <w:r>
+          <w:rPr>
+            <w:rFonts w:ascii="Times New Roman" w:hAnsi="Times New Roman"/>
+          </w:rPr>
+          <w:t>The</w:t>
+        </w:r>
+      </w:ins>
+      <w:ins w:id="25" w:author="Beck, Marcus" w:date="2017-02-02T17:44:00Z">
+        <w:r>
+          <w:rPr>
+            <w:rFonts w:ascii="Times New Roman" w:hAnsi="Times New Roman"/>
+          </w:rPr>
+          <w:t xml:space="preserve"> </w:t>
+        </w:r>
+      </w:ins>
+      <w:ins w:id="26" w:author="Beck, Marcus" w:date="2017-02-02T17:43:00Z">
+        <w:r>
+          <w:rPr>
+            <w:rFonts w:ascii="Times New Roman" w:hAnsi="Times New Roman"/>
+          </w:rPr>
+          <w:t>empirical</w:t>
+        </w:r>
+      </w:ins>
+      <w:ins w:id="27" w:author="Beck, Marcus" w:date="2017-02-02T17:31:00Z">
+        <w:r>
+          <w:rPr>
+            <w:rFonts w:ascii="Times New Roman" w:hAnsi="Times New Roman"/>
+          </w:rPr>
+          <w:t xml:space="preserve"> link between </w:t>
+        </w:r>
+        <w:proofErr w:type="spellStart"/>
+        <w:r>
+          <w:rPr>
+            <w:rFonts w:ascii="Times New Roman" w:hAnsi="Times New Roman"/>
+            <w:i/>
+          </w:rPr>
+          <w:t>Kd</w:t>
+        </w:r>
+        <w:proofErr w:type="spellEnd"/>
+        <w:r>
+          <w:rPr>
+            <w:rFonts w:ascii="Times New Roman" w:hAnsi="Times New Roman"/>
+          </w:rPr>
+          <w:t xml:space="preserve"> and </w:t>
+        </w:r>
+      </w:ins>
+      <w:proofErr w:type="spellStart"/>
+      <w:ins w:id="28" w:author="Beck, Marcus" w:date="2017-02-02T17:35:00Z">
+        <w:r>
+          <w:rPr>
+            <w:rFonts w:ascii="Times New Roman" w:hAnsi="Times New Roman"/>
+          </w:rPr>
+          <w:t>S</w:t>
+        </w:r>
+      </w:ins>
+      <w:ins w:id="29" w:author="Beck, Marcus" w:date="2017-02-02T17:31:00Z">
+        <w:r>
+          <w:rPr>
+            <w:rFonts w:ascii="Times New Roman" w:hAnsi="Times New Roman"/>
+          </w:rPr>
+          <w:t>ecchi</w:t>
+        </w:r>
+      </w:ins>
+      <w:proofErr w:type="spellEnd"/>
+      <w:ins w:id="30" w:author="Beck, Marcus" w:date="2017-02-02T17:35:00Z">
+        <w:r>
+          <w:rPr>
+            <w:rFonts w:ascii="Times New Roman" w:hAnsi="Times New Roman"/>
+          </w:rPr>
+          <w:t xml:space="preserve"> depth</w:t>
+        </w:r>
+      </w:ins>
+      <w:ins w:id="31" w:author="Beck, Marcus" w:date="2017-02-02T17:31:00Z">
+        <w:r>
+          <w:rPr>
+            <w:rFonts w:ascii="Times New Roman" w:hAnsi="Times New Roman"/>
+          </w:rPr>
+          <w:t xml:space="preserve"> has been the focus of </w:t>
+        </w:r>
+      </w:ins>
+      <w:ins w:id="32" w:author="Beck, Marcus" w:date="2017-02-02T17:32:00Z">
+        <w:r>
+          <w:rPr>
+            <w:rFonts w:ascii="Times New Roman" w:hAnsi="Times New Roman"/>
+          </w:rPr>
+          <w:t>more</w:t>
+        </w:r>
+      </w:ins>
+      <w:ins w:id="33" w:author="Beck, Marcus" w:date="2017-02-02T17:31:00Z">
+        <w:r>
+          <w:rPr>
+            <w:rFonts w:ascii="Times New Roman" w:hAnsi="Times New Roman"/>
+          </w:rPr>
+          <w:t xml:space="preserve"> </w:t>
+        </w:r>
+      </w:ins>
+      <w:ins w:id="34" w:author="Beck, Marcus" w:date="2017-02-02T17:32:00Z">
+        <w:r>
+          <w:rPr>
+            <w:rFonts w:ascii="Times New Roman" w:hAnsi="Times New Roman"/>
+          </w:rPr>
+          <w:t xml:space="preserve">recent work and </w:t>
+        </w:r>
+      </w:ins>
+      <w:ins w:id="35" w:author="Beck, Marcus" w:date="2017-02-02T17:36:00Z">
+        <w:r>
+          <w:rPr>
+            <w:rFonts w:ascii="Times New Roman" w:hAnsi="Times New Roman"/>
+          </w:rPr>
+          <w:t>the</w:t>
+        </w:r>
+      </w:ins>
+      <w:ins w:id="36" w:author="Beck, Marcus" w:date="2017-02-02T17:32:00Z">
+        <w:r>
+          <w:rPr>
+            <w:rFonts w:ascii="Times New Roman" w:hAnsi="Times New Roman"/>
+          </w:rPr>
+          <w:t xml:space="preserve"> estimate can </w:t>
+        </w:r>
+      </w:ins>
+      <w:ins w:id="37" w:author="Beck, Marcus" w:date="2017-02-02T17:54:00Z">
+        <w:r>
+          <w:rPr>
+            <w:rFonts w:ascii="Times New Roman" w:hAnsi="Times New Roman"/>
+          </w:rPr>
+          <w:t>va</w:t>
+        </w:r>
+      </w:ins>
+      <w:ins w:id="38" w:author="Beck, Marcus" w:date="2017-02-02T17:32:00Z">
+        <w:r>
+          <w:rPr>
+            <w:rFonts w:ascii="Times New Roman" w:hAnsi="Times New Roman"/>
+          </w:rPr>
+          <w:t xml:space="preserve">ry </w:t>
+        </w:r>
+      </w:ins>
+      <w:ins w:id="39" w:author="Beck, Marcus" w:date="2017-02-02T17:44:00Z">
+        <w:r>
+          <w:rPr>
+            <w:rFonts w:ascii="Times New Roman" w:hAnsi="Times New Roman"/>
+          </w:rPr>
+          <w:t>by location</w:t>
+        </w:r>
+      </w:ins>
+      <w:ins w:id="40" w:author="Beck, Marcus" w:date="2017-02-02T17:32:00Z">
+        <w:r>
+          <w:rPr>
+            <w:rFonts w:ascii="Times New Roman" w:hAnsi="Times New Roman"/>
+          </w:rPr>
+          <w:t xml:space="preserve"> and </w:t>
+        </w:r>
+      </w:ins>
+      <w:ins w:id="41" w:author="Beck, Marcus" w:date="2017-02-02T17:33:00Z">
+        <w:r>
+          <w:rPr>
+            <w:rFonts w:ascii="Times New Roman" w:hAnsi="Times New Roman"/>
+          </w:rPr>
+          <w:t>time</w:t>
+        </w:r>
+      </w:ins>
+      <w:ins w:id="42" w:author="Beck, Marcus" w:date="2017-02-02T17:44:00Z">
+        <w:r>
+          <w:rPr>
+            <w:rFonts w:ascii="Times New Roman" w:hAnsi="Times New Roman"/>
+          </w:rPr>
+          <w:t xml:space="preserve"> (e.g.,</w:t>
+        </w:r>
+      </w:ins>
+      <w:ins w:id="43" w:author="Beck, Marcus" w:date="2017-02-02T17:53:00Z">
+        <w:r>
+          <w:rPr>
+            <w:rFonts w:ascii="Times New Roman" w:hAnsi="Times New Roman"/>
+          </w:rPr>
+          <w:t xml:space="preserve"> 1.1 – 2.0,</w:t>
+        </w:r>
+      </w:ins>
+      <w:ins w:id="44" w:author="Beck, Marcus" w:date="2017-02-02T17:44:00Z">
+        <w:r>
+          <w:rPr>
+            <w:rFonts w:ascii="Times New Roman" w:hAnsi="Times New Roman"/>
+          </w:rPr>
+          <w:t xml:space="preserve"> </w:t>
+        </w:r>
+      </w:ins>
+      <w:ins w:id="45" w:author="Beck, Marcus" w:date="2017-02-02T17:47:00Z">
+        <w:r>
+          <w:rPr>
+            <w:rFonts w:ascii="Times New Roman" w:hAnsi="Times New Roman"/>
+          </w:rPr>
+          <w:t>Liu et al. 2005)</w:t>
+        </w:r>
+      </w:ins>
+      <w:ins w:id="46" w:author="Beck, Marcus" w:date="2017-02-02T17:33:00Z">
+        <w:r>
+          <w:rPr>
+            <w:rFonts w:ascii="Times New Roman" w:hAnsi="Times New Roman"/>
+          </w:rPr>
+          <w:t xml:space="preserve">.  </w:t>
+        </w:r>
+      </w:ins>
+      <w:ins w:id="47" w:author="Beck, Marcus" w:date="2017-02-02T18:38:00Z">
+        <w:r>
+          <w:rPr>
+            <w:rFonts w:ascii="Times New Roman" w:hAnsi="Times New Roman"/>
+            <w:color w:val="5B9BD5" w:themeColor="accent1"/>
+          </w:rPr>
+          <w:t>While we acknowledge that the specific value is a point of concern, the chosen value of 1.7 is widely used and</w:t>
+        </w:r>
+        <w:r>
+          <w:rPr>
+            <w:rFonts w:ascii="Times New Roman" w:hAnsi="Times New Roman"/>
+            <w:color w:val="5B9BD5" w:themeColor="accent1"/>
+          </w:rPr>
+          <w:t xml:space="preserve"> is appropriate for estuaries with moderate to clear waters</w:t>
+        </w:r>
+        <w:r>
+          <w:rPr>
+            <w:rFonts w:ascii="Times New Roman" w:hAnsi="Times New Roman"/>
+            <w:color w:val="5B9BD5" w:themeColor="accent1"/>
+          </w:rPr>
+          <w:t xml:space="preserve"> </w:t>
+        </w:r>
+        <w:r>
+          <w:rPr>
+            <w:rFonts w:ascii="Times New Roman" w:hAnsi="Times New Roman"/>
+            <w:color w:val="5B9BD5" w:themeColor="accent1"/>
+          </w:rPr>
+          <w:t>typical of Florida coastal areas (Smith et al. 2006)</w:t>
+        </w:r>
+        <w:r>
+          <w:rPr>
+            <w:rFonts w:ascii="Times New Roman" w:hAnsi="Times New Roman"/>
+            <w:color w:val="5B9BD5" w:themeColor="accent1"/>
+          </w:rPr>
+          <w:t>.</w:t>
+        </w:r>
+      </w:ins>
+      <w:ins w:id="48" w:author="Beck, Marcus" w:date="2017-02-02T17:34:00Z">
+        <w:r>
+          <w:rPr>
+            <w:rFonts w:ascii="Times New Roman" w:hAnsi="Times New Roman"/>
+          </w:rPr>
+          <w:t xml:space="preserve">  </w:t>
+        </w:r>
+      </w:ins>
       <w:r>
         <w:rPr>
           <w:rFonts w:ascii="Times New Roman" w:hAnsi="Times New Roman"/>
@@ -11829,7 +12079,7 @@
           <w:b/>
         </w:rPr>
       </w:pPr>
-      <w:bookmarkStart w:id="25" w:name="results"/>
+      <w:bookmarkStart w:id="49" w:name="results"/>
       <w:r>
         <w:rPr>
           <w:rFonts w:ascii="Times New Roman" w:hAnsi="Times New Roman"/>
@@ -11846,17 +12096,18 @@
           <w:i/>
         </w:rPr>
       </w:pPr>
-      <w:bookmarkStart w:id="26" w:name="segment-characteristics-and-seagrass-dep"/>
-      <w:bookmarkEnd w:id="25"/>
+      <w:bookmarkStart w:id="50" w:name="segment-characteristics-and-seagrass-dep"/>
+      <w:bookmarkEnd w:id="49"/>
       <w:r>
         <w:rPr>
           <w:rFonts w:ascii="Times New Roman" w:hAnsi="Times New Roman"/>
           <w:i/>
         </w:rPr>
+        <w:lastRenderedPageBreak/>
         <w:t>Segment characteristics and seagrass depth estimates</w:t>
       </w:r>
     </w:p>
-    <w:bookmarkEnd w:id="26"/>
+    <w:bookmarkEnd w:id="50"/>
     <w:p>
       <w:pPr>
         <w:spacing w:before="0" w:after="0" w:line="360" w:lineRule="auto"/>
@@ -12051,7 +12302,6 @@
         <w:rPr>
           <w:rFonts w:ascii="Times New Roman" w:hAnsi="Times New Roman"/>
         </w:rPr>
-        <w:lastRenderedPageBreak/>
         <w:t xml:space="preserve">greater </w:t>
       </w:r>
       <w:r>
@@ -12476,7 +12726,7 @@
         </w:rPr>
         <w:t>.</w:t>
       </w:r>
-      <w:del w:id="27" w:author="Beck, Marcus" w:date="2017-01-31T15:16:00Z">
+      <w:del w:id="51" w:author="Beck, Marcus" w:date="2017-01-31T15:16:00Z">
         <w:r>
           <w:rPr>
             <w:rFonts w:ascii="Times New Roman" w:hAnsi="Times New Roman"/>
@@ -13360,6 +13610,7 @@
         <w:rPr>
           <w:rFonts w:ascii="Times New Roman" w:hAnsi="Times New Roman"/>
         </w:rPr>
+        <w:lastRenderedPageBreak/>
         <w:t>G</w:t>
       </w:r>
       <w:r>
@@ -13719,14 +13970,7 @@
         <w:rPr>
           <w:rFonts w:ascii="Times New Roman" w:hAnsi="Times New Roman"/>
         </w:rPr>
-        <w:t xml:space="preserve"> for Tampa Bay and Indian River Lagoon were not </w:t>
-      </w:r>
-      <w:r>
-        <w:rPr>
-          <w:rFonts w:ascii="Times New Roman" w:hAnsi="Times New Roman"/>
-        </w:rPr>
-        <w:lastRenderedPageBreak/>
-        <w:t xml:space="preserve">significantly different, while </w:t>
+        <w:t xml:space="preserve"> for Tampa Bay and Indian River Lagoon were not significantly different, while </w:t>
       </w:r>
       <w:proofErr w:type="spellStart"/>
       <w:r>
@@ -14163,7 +14407,7 @@
         </w:rPr>
         <w:t xml:space="preserve"> 4).</w:t>
       </w:r>
-      <w:ins w:id="28" w:author="Beck, Marcus" w:date="2017-01-31T15:05:00Z">
+      <w:ins w:id="52" w:author="Beck, Marcus" w:date="2017-01-31T15:05:00Z">
         <w:r>
           <w:rPr>
             <w:rFonts w:ascii="Times New Roman" w:hAnsi="Times New Roman"/>
@@ -14386,7 +14630,7 @@
           <w:rFonts w:ascii="Times New Roman" w:hAnsi="Times New Roman"/>
         </w:rPr>
       </w:pPr>
-      <w:bookmarkStart w:id="29" w:name="evaluation-of-seagrass-light-requirement"/>
+      <w:bookmarkStart w:id="53" w:name="evaluation-of-seagrass-light-requirement"/>
     </w:p>
     <w:p>
       <w:pPr>
@@ -14401,6 +14645,7 @@
           <w:rFonts w:ascii="Times New Roman" w:hAnsi="Times New Roman"/>
           <w:i/>
         </w:rPr>
+        <w:lastRenderedPageBreak/>
         <w:t>S</w:t>
       </w:r>
       <w:r>
@@ -14411,7 +14656,7 @@
         <w:t>eagrass light requirements</w:t>
       </w:r>
     </w:p>
-    <w:bookmarkEnd w:id="29"/>
+    <w:bookmarkEnd w:id="53"/>
     <w:p>
       <w:pPr>
         <w:spacing w:before="0" w:after="0" w:line="360" w:lineRule="auto"/>
@@ -14542,14 +14787,7 @@
         <w:rPr>
           <w:rFonts w:ascii="Times New Roman" w:hAnsi="Times New Roman"/>
         </w:rPr>
-        <w:t xml:space="preserve">increased </w:t>
-      </w:r>
-      <w:r>
-        <w:rPr>
-          <w:rFonts w:ascii="Times New Roman" w:hAnsi="Times New Roman"/>
-        </w:rPr>
-        <w:lastRenderedPageBreak/>
-        <w:t xml:space="preserve">from the </w:t>
+        <w:t xml:space="preserve">increased from the </w:t>
       </w:r>
       <w:r>
         <w:rPr>
@@ -15725,7 +15963,7 @@
           <w:b/>
         </w:rPr>
       </w:pPr>
-      <w:bookmarkStart w:id="30" w:name="discussion"/>
+      <w:bookmarkStart w:id="54" w:name="discussion"/>
     </w:p>
     <w:p>
       <w:pPr>
@@ -15743,7 +15981,7 @@
         <w:t>Discussion</w:t>
       </w:r>
     </w:p>
-    <w:bookmarkEnd w:id="30"/>
+    <w:bookmarkEnd w:id="54"/>
     <w:p>
       <w:pPr>
         <w:spacing w:before="0" w:after="0" w:line="360" w:lineRule="auto"/>
@@ -15768,7 +16006,14 @@
         <w:rPr>
           <w:rFonts w:ascii="Times New Roman" w:hAnsi="Times New Roman"/>
         </w:rPr>
-        <w:t>an important measure of the status and condition of seagrass communities in estuaries because it relates to water clarity and related anthropogenic water quality changes, especially eutrophication caused by excess nutrien</w:t>
+        <w:t xml:space="preserve">an important measure of the status and condition of seagrass communities in estuaries because it relates to water clarity and related anthropogenic </w:t>
+      </w:r>
+      <w:r>
+        <w:rPr>
+          <w:rFonts w:ascii="Times New Roman" w:hAnsi="Times New Roman"/>
+        </w:rPr>
+        <w:lastRenderedPageBreak/>
+        <w:t>water quality changes, especially eutrophication caused by excess nutrien</w:t>
       </w:r>
       <w:r>
         <w:rPr>
@@ -15875,7 +16120,7 @@
         </w:rPr>
         <w:t>. 2005</w:t>
       </w:r>
-      <w:ins w:id="31" w:author="Beck, Marcus" w:date="2017-01-31T15:32:00Z">
+      <w:ins w:id="55" w:author="Beck, Marcus" w:date="2017-01-31T15:32:00Z">
         <w:r>
           <w:rPr>
             <w:rFonts w:ascii="Times New Roman" w:hAnsi="Times New Roman"/>
@@ -15883,7 +16128,7 @@
           <w:t>;</w:t>
         </w:r>
       </w:ins>
-      <w:del w:id="32" w:author="Beck, Marcus" w:date="2017-01-31T15:32:00Z">
+      <w:del w:id="56" w:author="Beck, Marcus" w:date="2017-01-31T15:32:00Z">
         <w:r>
           <w:rPr>
             <w:rFonts w:ascii="Times New Roman" w:hAnsi="Times New Roman"/>
@@ -15980,14 +16225,7 @@
         <w:rPr>
           <w:rFonts w:ascii="Times New Roman" w:hAnsi="Times New Roman"/>
         </w:rPr>
-        <w:t xml:space="preserve">approach for computing </w:t>
-      </w:r>
-      <w:r>
-        <w:rPr>
-          <w:rFonts w:ascii="Times New Roman" w:hAnsi="Times New Roman"/>
-        </w:rPr>
-        <w:lastRenderedPageBreak/>
-        <w:t xml:space="preserve">seagrass depth of colonization </w:t>
+        <w:t xml:space="preserve">approach for computing seagrass depth of colonization </w:t>
       </w:r>
       <w:r>
         <w:rPr>
@@ -16483,6 +16721,7 @@
         <w:rPr>
           <w:rFonts w:ascii="Times New Roman" w:hAnsi="Times New Roman"/>
         </w:rPr>
+        <w:lastRenderedPageBreak/>
         <w:t xml:space="preserve">For the first time, we also combined </w:t>
       </w:r>
       <w:r>
@@ -16647,14 +16886,7 @@
         <w:rPr>
           <w:rFonts w:ascii="Times New Roman" w:hAnsi="Times New Roman"/>
         </w:rPr>
-        <w:t xml:space="preserve">them, to be higher at locations closer to freshwater and nutrient sources because epiphytic algal </w:t>
-      </w:r>
-      <w:r>
-        <w:rPr>
-          <w:rFonts w:ascii="Times New Roman" w:hAnsi="Times New Roman"/>
-        </w:rPr>
-        <w:lastRenderedPageBreak/>
-        <w:t xml:space="preserve">growth, salinity variations, color, or other factors </w:t>
+        <w:t xml:space="preserve">them, to be higher at locations closer to freshwater and nutrient sources because epiphytic algal growth, salinity variations, color, or other factors </w:t>
       </w:r>
       <w:r>
         <w:rPr>
@@ -17583,7 +17815,14 @@
         <w:rPr>
           <w:rFonts w:ascii="Times New Roman" w:hAnsi="Times New Roman"/>
         </w:rPr>
-        <w:t xml:space="preserve"> indicate a potential to grow at 5% SI or less (</w:t>
+        <w:t xml:space="preserve"> indicate a potential to </w:t>
+      </w:r>
+      <w:r>
+        <w:rPr>
+          <w:rFonts w:ascii="Times New Roman" w:hAnsi="Times New Roman"/>
+        </w:rPr>
+        <w:lastRenderedPageBreak/>
+        <w:t>grow at 5% SI or less (</w:t>
       </w:r>
       <w:proofErr w:type="spellStart"/>
       <w:r>
@@ -17762,14 +18001,7 @@
         <w:rPr>
           <w:rFonts w:ascii="Times New Roman" w:hAnsi="Times New Roman"/>
         </w:rPr>
-        <w:t xml:space="preserve">, the key observation is that </w:t>
-      </w:r>
-      <w:r>
-        <w:rPr>
-          <w:rFonts w:ascii="Times New Roman" w:hAnsi="Times New Roman"/>
-        </w:rPr>
-        <w:lastRenderedPageBreak/>
-        <w:t xml:space="preserve">differences </w:t>
+        <w:t xml:space="preserve">, the key observation is that differences </w:t>
       </w:r>
       <w:r>
         <w:rPr>
@@ -18385,6 +18617,7 @@
           <w:rPr>
             <w:rFonts w:ascii="Cambria Math" w:hAnsi="Cambria Math"/>
           </w:rPr>
+          <w:lastRenderedPageBreak/>
           <m:t xml:space="preserve">%SI= </m:t>
         </m:r>
         <m:sSup>
@@ -18784,14 +19017,7 @@
         <w:rPr>
           <w:rFonts w:ascii="Times New Roman" w:hAnsi="Times New Roman"/>
         </w:rPr>
-        <w:t xml:space="preserve">has </w:t>
-      </w:r>
-      <w:r>
-        <w:rPr>
-          <w:rFonts w:ascii="Times New Roman" w:hAnsi="Times New Roman"/>
-        </w:rPr>
-        <w:lastRenderedPageBreak/>
-        <w:t xml:space="preserve">advantages but also </w:t>
+        <w:t xml:space="preserve">has advantages but also </w:t>
       </w:r>
       <w:r>
         <w:rPr>
@@ -19298,7 +19524,14 @@
         <w:rPr>
           <w:rFonts w:ascii="Times New Roman" w:hAnsi="Times New Roman"/>
         </w:rPr>
-        <w:t xml:space="preserve">little attention has been given to trends in the depth distribution during the same period.  </w:t>
+        <w:t xml:space="preserve">little attention has been given to trends in the depth distribution </w:t>
+      </w:r>
+      <w:r>
+        <w:rPr>
+          <w:rFonts w:ascii="Times New Roman" w:hAnsi="Times New Roman"/>
+        </w:rPr>
+        <w:lastRenderedPageBreak/>
+        <w:t xml:space="preserve">during the same period.  </w:t>
       </w:r>
       <w:r>
         <w:rPr>
@@ -19405,14 +19638,7 @@
         <w:rPr>
           <w:rFonts w:ascii="Times New Roman" w:hAnsi="Times New Roman"/>
         </w:rPr>
-        <w:t xml:space="preserve"> illustrate that management goals related to seagrass depth distribution and water clarity may not be applicable throughout water quality segments drawn without considering local drivers.  At a </w:t>
-      </w:r>
-      <w:r>
-        <w:rPr>
-          <w:rFonts w:ascii="Times New Roman" w:hAnsi="Times New Roman"/>
-        </w:rPr>
-        <w:lastRenderedPageBreak/>
-        <w:t xml:space="preserve">slightly larger scale, differences among segments and among entire estuaries show that </w:t>
+        <w:t xml:space="preserve"> illustrate that management goals related to seagrass depth distribution and water clarity may not be applicable throughout water quality segments drawn without considering local drivers.  At a slightly larger scale, differences among segments and among entire estuaries show that </w:t>
       </w:r>
       <w:r>
         <w:rPr>
@@ -19944,6 +20170,7 @@
         <w:rPr>
           <w:rFonts w:ascii="Times New Roman" w:hAnsi="Times New Roman"/>
         </w:rPr>
+        <w:lastRenderedPageBreak/>
         <w:t>Bivand</w:t>
       </w:r>
       <w:proofErr w:type="spellEnd"/>
@@ -20152,7 +20379,6 @@
         <w:rPr>
           <w:rFonts w:ascii="Times New Roman" w:hAnsi="Times New Roman"/>
         </w:rPr>
-        <w:lastRenderedPageBreak/>
         <w:t xml:space="preserve">Caffrey, J.M., M.C. Murrell, K.S. </w:t>
       </w:r>
       <w:proofErr w:type="spellStart"/>
@@ -20826,6 +21052,7 @@
         <w:rPr>
           <w:rFonts w:ascii="Times New Roman" w:hAnsi="Times New Roman"/>
         </w:rPr>
+        <w:lastRenderedPageBreak/>
         <w:t>Hale, J.</w:t>
       </w:r>
       <w:r>
@@ -20989,7 +21216,6 @@
         <w:rPr>
           <w:rFonts w:ascii="Times New Roman" w:hAnsi="Times New Roman"/>
         </w:rPr>
-        <w:lastRenderedPageBreak/>
         <w:t>Hemminga</w:t>
       </w:r>
       <w:proofErr w:type="spellEnd"/>
@@ -21789,6 +22015,7 @@
         <w:rPr>
           <w:rFonts w:ascii="Times New Roman" w:hAnsi="Times New Roman"/>
         </w:rPr>
+        <w:lastRenderedPageBreak/>
         <w:t>Lee, Z P., K.</w:t>
       </w:r>
       <w:r>
@@ -21856,95 +22083,149 @@
         <w:spacing w:before="0"/>
         <w:ind w:left="720" w:hanging="720"/>
         <w:rPr>
+          <w:ins w:id="57" w:author="Beck, Marcus" w:date="2017-02-02T17:48:00Z"/>
           <w:rFonts w:ascii="Times New Roman" w:hAnsi="Times New Roman"/>
         </w:rPr>
       </w:pPr>
-      <w:proofErr w:type="spellStart"/>
-      <w:r>
-        <w:rPr>
-          <w:rFonts w:ascii="Times New Roman" w:hAnsi="Times New Roman"/>
-        </w:rPr>
-        <w:t>Lottig</w:t>
-      </w:r>
-      <w:proofErr w:type="spellEnd"/>
-      <w:r>
-        <w:rPr>
-          <w:rFonts w:ascii="Times New Roman" w:hAnsi="Times New Roman"/>
-        </w:rPr>
-        <w:t>, N.</w:t>
-      </w:r>
-      <w:r>
-        <w:rPr>
-          <w:rFonts w:ascii="Times New Roman" w:hAnsi="Times New Roman"/>
-        </w:rPr>
-        <w:t xml:space="preserve">R., T. Wagner, E.N. Henry, K.S. </w:t>
-      </w:r>
-      <w:proofErr w:type="spellStart"/>
-      <w:r>
-        <w:rPr>
-          <w:rFonts w:ascii="Times New Roman" w:hAnsi="Times New Roman"/>
-        </w:rPr>
-        <w:t>Cheruvelil</w:t>
-      </w:r>
-      <w:proofErr w:type="spellEnd"/>
-      <w:r>
-        <w:rPr>
-          <w:rFonts w:ascii="Times New Roman" w:hAnsi="Times New Roman"/>
-        </w:rPr>
-        <w:t>, K.E. Webster, J.</w:t>
-      </w:r>
-      <w:r>
-        <w:rPr>
-          <w:rFonts w:ascii="Times New Roman" w:hAnsi="Times New Roman"/>
-        </w:rPr>
-        <w:t xml:space="preserve">A. Downing, and </w:t>
-      </w:r>
-      <w:r>
-        <w:rPr>
-          <w:rFonts w:ascii="Times New Roman" w:hAnsi="Times New Roman"/>
-        </w:rPr>
-        <w:t>C.</w:t>
-      </w:r>
-      <w:r>
-        <w:rPr>
-          <w:rFonts w:ascii="Times New Roman" w:hAnsi="Times New Roman"/>
-        </w:rPr>
-        <w:t xml:space="preserve">A. Stow. 2014. Long-term citizen-collected data reveal geographical patterns and temporal trends in water clarity. </w:t>
-      </w:r>
-      <w:proofErr w:type="spellStart"/>
-      <w:r>
-        <w:rPr>
-          <w:rFonts w:ascii="Times New Roman" w:hAnsi="Times New Roman"/>
-          <w:i/>
-        </w:rPr>
-        <w:t>PLoS</w:t>
-      </w:r>
-      <w:proofErr w:type="spellEnd"/>
-      <w:r>
-        <w:rPr>
-          <w:rFonts w:ascii="Times New Roman" w:hAnsi="Times New Roman"/>
-          <w:i/>
-        </w:rPr>
-        <w:t xml:space="preserve"> ONE </w:t>
-      </w:r>
-      <w:r>
-        <w:rPr>
-          <w:rFonts w:ascii="Times New Roman" w:hAnsi="Times New Roman"/>
-        </w:rPr>
-        <w:t xml:space="preserve">9: </w:t>
-      </w:r>
-      <w:r>
-        <w:rPr>
-          <w:rFonts w:ascii="Times New Roman" w:hAnsi="Times New Roman"/>
-        </w:rPr>
-        <w:t>1-8</w:t>
-      </w:r>
-      <w:r>
-        <w:rPr>
-          <w:rFonts w:ascii="Times New Roman" w:hAnsi="Times New Roman"/>
-        </w:rPr>
-        <w:t>.</w:t>
-      </w:r>
+      <w:ins w:id="58" w:author="Beck, Marcus" w:date="2017-02-02T17:48:00Z">
+        <w:r>
+          <w:rPr>
+            <w:rFonts w:ascii="Times New Roman" w:hAnsi="Times New Roman"/>
+          </w:rPr>
+          <w:t xml:space="preserve">Liu, W.C., </w:t>
+        </w:r>
+      </w:ins>
+      <w:ins w:id="59" w:author="Beck, Marcus" w:date="2017-02-02T17:50:00Z">
+        <w:r>
+          <w:rPr>
+            <w:rFonts w:ascii="Times New Roman" w:hAnsi="Times New Roman"/>
+          </w:rPr>
+          <w:t xml:space="preserve">M. H. </w:t>
+        </w:r>
+      </w:ins>
+      <w:ins w:id="60" w:author="Beck, Marcus" w:date="2017-02-02T17:48:00Z">
+        <w:r>
+          <w:rPr>
+            <w:rFonts w:ascii="Times New Roman" w:hAnsi="Times New Roman"/>
+          </w:rPr>
+          <w:t xml:space="preserve">Hsu, </w:t>
+        </w:r>
+      </w:ins>
+      <w:ins w:id="61" w:author="Beck, Marcus" w:date="2017-02-02T17:50:00Z">
+        <w:r>
+          <w:rPr>
+            <w:rFonts w:ascii="Times New Roman" w:hAnsi="Times New Roman"/>
+          </w:rPr>
+          <w:t>S.Y.</w:t>
+        </w:r>
+      </w:ins>
+      <w:ins w:id="62" w:author="Beck, Marcus" w:date="2017-02-02T17:48:00Z">
+        <w:r>
+          <w:rPr>
+            <w:rFonts w:ascii="Times New Roman" w:hAnsi="Times New Roman"/>
+          </w:rPr>
+          <w:t xml:space="preserve"> Chen, </w:t>
+        </w:r>
+      </w:ins>
+      <w:ins w:id="63" w:author="Beck, Marcus" w:date="2017-02-02T17:50:00Z">
+        <w:r>
+          <w:rPr>
+            <w:rFonts w:ascii="Times New Roman" w:hAnsi="Times New Roman"/>
+          </w:rPr>
+          <w:t>C.R.</w:t>
+        </w:r>
+      </w:ins>
+      <w:ins w:id="64" w:author="Beck, Marcus" w:date="2017-02-02T17:48:00Z">
+        <w:r>
+          <w:rPr>
+            <w:rFonts w:ascii="Times New Roman" w:hAnsi="Times New Roman"/>
+          </w:rPr>
+          <w:t xml:space="preserve"> Wu, </w:t>
+        </w:r>
+      </w:ins>
+      <w:ins w:id="65" w:author="Beck, Marcus" w:date="2017-02-02T18:40:00Z">
+        <w:r>
+          <w:rPr>
+            <w:rFonts w:ascii="Times New Roman" w:hAnsi="Times New Roman"/>
+          </w:rPr>
+          <w:t xml:space="preserve">and </w:t>
+        </w:r>
+      </w:ins>
+      <w:bookmarkStart w:id="66" w:name="_GoBack"/>
+      <w:bookmarkEnd w:id="66"/>
+      <w:ins w:id="67" w:author="Beck, Marcus" w:date="2017-02-02T17:48:00Z">
+        <w:r>
+          <w:rPr>
+            <w:rFonts w:ascii="Times New Roman" w:hAnsi="Times New Roman"/>
+          </w:rPr>
+          <w:t xml:space="preserve">A.Y. </w:t>
+        </w:r>
+        <w:proofErr w:type="spellStart"/>
+        <w:r>
+          <w:rPr>
+            <w:rFonts w:ascii="Times New Roman" w:hAnsi="Times New Roman"/>
+          </w:rPr>
+          <w:t>Kuo</w:t>
+        </w:r>
+        <w:proofErr w:type="spellEnd"/>
+        <w:r>
+          <w:rPr>
+            <w:rFonts w:ascii="Times New Roman" w:hAnsi="Times New Roman"/>
+          </w:rPr>
+          <w:t xml:space="preserve">. 2005. Water column light attenuation in </w:t>
+        </w:r>
+        <w:proofErr w:type="spellStart"/>
+        <w:r>
+          <w:rPr>
+            <w:rFonts w:ascii="Times New Roman" w:hAnsi="Times New Roman"/>
+          </w:rPr>
+          <w:t>Danshuei</w:t>
+        </w:r>
+        <w:proofErr w:type="spellEnd"/>
+        <w:r>
+          <w:rPr>
+            <w:rFonts w:ascii="Times New Roman" w:hAnsi="Times New Roman"/>
+          </w:rPr>
+          <w:t xml:space="preserve"> River Estuary, Taiwan. </w:t>
+        </w:r>
+        <w:r>
+          <w:rPr>
+            <w:rFonts w:ascii="Times New Roman" w:hAnsi="Times New Roman"/>
+            <w:i/>
+          </w:rPr>
+          <w:t>Journal of the American Water Resources Association</w:t>
+        </w:r>
+        <w:r>
+          <w:rPr>
+            <w:rFonts w:ascii="Times New Roman" w:hAnsi="Times New Roman"/>
+          </w:rPr>
+          <w:t xml:space="preserve"> </w:t>
+        </w:r>
+      </w:ins>
+      <w:ins w:id="68" w:author="Beck, Marcus" w:date="2017-02-02T17:49:00Z">
+        <w:r>
+          <w:rPr>
+            <w:rFonts w:ascii="Times New Roman" w:hAnsi="Times New Roman"/>
+          </w:rPr>
+          <w:t>41:</w:t>
+        </w:r>
+      </w:ins>
+      <w:ins w:id="69" w:author="Beck, Marcus" w:date="2017-02-02T17:51:00Z">
+        <w:r>
+          <w:rPr>
+            <w:rFonts w:ascii="Times New Roman" w:hAnsi="Times New Roman"/>
+          </w:rPr>
+          <w:t xml:space="preserve"> </w:t>
+        </w:r>
+      </w:ins>
+      <w:ins w:id="70" w:author="Beck, Marcus" w:date="2017-02-02T17:49:00Z">
+        <w:r>
+          <w:rPr>
+            <w:rFonts w:ascii="Times New Roman" w:hAnsi="Times New Roman"/>
+          </w:rPr>
+          <w:t>425-435.</w:t>
+        </w:r>
+      </w:ins>
     </w:p>
     <w:p>
       <w:pPr>
@@ -21954,44 +22235,91 @@
           <w:rFonts w:ascii="Times New Roman" w:hAnsi="Times New Roman"/>
         </w:rPr>
       </w:pPr>
-      <w:r>
-        <w:rPr>
-          <w:rFonts w:ascii="Times New Roman" w:hAnsi="Times New Roman"/>
-        </w:rPr>
-        <w:lastRenderedPageBreak/>
-        <w:t>Poole, H.H., and W.R.</w:t>
-      </w:r>
-      <w:r>
-        <w:rPr>
-          <w:rFonts w:ascii="Times New Roman" w:hAnsi="Times New Roman"/>
-        </w:rPr>
-        <w:t xml:space="preserve">G. Atkins. 1929. Photo-electric measurements of submarine illumination throughout the year. </w:t>
-      </w:r>
+      <w:proofErr w:type="spellStart"/>
+      <w:r>
+        <w:rPr>
+          <w:rFonts w:ascii="Times New Roman" w:hAnsi="Times New Roman"/>
+        </w:rPr>
+        <w:t>Lottig</w:t>
+      </w:r>
+      <w:proofErr w:type="spellEnd"/>
+      <w:r>
+        <w:rPr>
+          <w:rFonts w:ascii="Times New Roman" w:hAnsi="Times New Roman"/>
+        </w:rPr>
+        <w:t>, N.</w:t>
+      </w:r>
+      <w:r>
+        <w:rPr>
+          <w:rFonts w:ascii="Times New Roman" w:hAnsi="Times New Roman"/>
+        </w:rPr>
+        <w:t xml:space="preserve">R., T. Wagner, E.N. Henry, K.S. </w:t>
+      </w:r>
+      <w:proofErr w:type="spellStart"/>
+      <w:r>
+        <w:rPr>
+          <w:rFonts w:ascii="Times New Roman" w:hAnsi="Times New Roman"/>
+        </w:rPr>
+        <w:t>Cheruvelil</w:t>
+      </w:r>
+      <w:proofErr w:type="spellEnd"/>
+      <w:r>
+        <w:rPr>
+          <w:rFonts w:ascii="Times New Roman" w:hAnsi="Times New Roman"/>
+        </w:rPr>
+        <w:t>, K.E. Webster, J.</w:t>
+      </w:r>
+      <w:r>
+        <w:rPr>
+          <w:rFonts w:ascii="Times New Roman" w:hAnsi="Times New Roman"/>
+        </w:rPr>
+        <w:t xml:space="preserve">A. Downing, and </w:t>
+      </w:r>
+      <w:r>
+        <w:rPr>
+          <w:rFonts w:ascii="Times New Roman" w:hAnsi="Times New Roman"/>
+        </w:rPr>
+        <w:t>C.</w:t>
+      </w:r>
+      <w:r>
+        <w:rPr>
+          <w:rFonts w:ascii="Times New Roman" w:hAnsi="Times New Roman"/>
+        </w:rPr>
+        <w:t xml:space="preserve">A. Stow. 2014. Long-term citizen-collected data reveal geographical patterns and temporal trends in water clarity. </w:t>
+      </w:r>
+      <w:proofErr w:type="spellStart"/>
       <w:r>
         <w:rPr>
           <w:rFonts w:ascii="Times New Roman" w:hAnsi="Times New Roman"/>
           <w:i/>
         </w:rPr>
-        <w:t>Journal of the Marine Biological Association of the United</w:t>
-      </w:r>
-      <w:r>
-        <w:rPr>
-          <w:rFonts w:ascii="Times New Roman" w:hAnsi="Times New Roman"/>
-        </w:rPr>
-        <w:t xml:space="preserve"> </w:t>
-      </w:r>
+        <w:t>PLoS</w:t>
+      </w:r>
+      <w:proofErr w:type="spellEnd"/>
       <w:r>
         <w:rPr>
           <w:rFonts w:ascii="Times New Roman" w:hAnsi="Times New Roman"/>
           <w:i/>
         </w:rPr>
-        <w:t>Kingdom</w:t>
-      </w:r>
-      <w:r>
-        <w:rPr>
-          <w:rFonts w:ascii="Times New Roman" w:hAnsi="Times New Roman"/>
-        </w:rPr>
-        <w:t xml:space="preserve"> 16: 297–324.</w:t>
+        <w:t xml:space="preserve"> ONE </w:t>
+      </w:r>
+      <w:r>
+        <w:rPr>
+          <w:rFonts w:ascii="Times New Roman" w:hAnsi="Times New Roman"/>
+        </w:rPr>
+        <w:t xml:space="preserve">9: </w:t>
+      </w:r>
+      <w:r>
+        <w:rPr>
+          <w:rFonts w:ascii="Times New Roman" w:hAnsi="Times New Roman"/>
+        </w:rPr>
+        <w:t>1-8</w:t>
+      </w:r>
+      <w:r>
+        <w:rPr>
+          <w:rFonts w:ascii="Times New Roman" w:hAnsi="Times New Roman"/>
+        </w:rPr>
+        <w:t>.</w:t>
       </w:r>
     </w:p>
     <w:p>
@@ -22006,7 +22334,39 @@
         <w:rPr>
           <w:rFonts w:ascii="Times New Roman" w:hAnsi="Times New Roman"/>
         </w:rPr>
-        <w:t>RCT (R Core Team). 2015. R: A language and environment for statistical computing. Vienna, Austria, R Foundation for Statistical Computing.</w:t>
+        <w:t>Poole, H.H., and W.R.</w:t>
+      </w:r>
+      <w:r>
+        <w:rPr>
+          <w:rFonts w:ascii="Times New Roman" w:hAnsi="Times New Roman"/>
+        </w:rPr>
+        <w:t xml:space="preserve">G. Atkins. 1929. Photo-electric measurements of submarine illumination throughout the year. </w:t>
+      </w:r>
+      <w:r>
+        <w:rPr>
+          <w:rFonts w:ascii="Times New Roman" w:hAnsi="Times New Roman"/>
+          <w:i/>
+        </w:rPr>
+        <w:t>Journal of the Marine Biological Association of the United</w:t>
+      </w:r>
+      <w:r>
+        <w:rPr>
+          <w:rFonts w:ascii="Times New Roman" w:hAnsi="Times New Roman"/>
+        </w:rPr>
+        <w:t xml:space="preserve"> </w:t>
+      </w:r>
+      <w:r>
+        <w:rPr>
+          <w:rFonts w:ascii="Times New Roman" w:hAnsi="Times New Roman"/>
+          <w:i/>
+        </w:rPr>
+        <w:t>Kingdom</w:t>
+      </w:r>
+      <w:r>
+        <w:rPr>
+          <w:rFonts w:ascii="Times New Roman" w:hAnsi="Times New Roman"/>
+        </w:rPr>
+        <w:t xml:space="preserve"> 16: 297–324.</w:t>
       </w:r>
     </w:p>
     <w:p>
@@ -22021,62 +22381,7 @@
         <w:rPr>
           <w:rFonts w:ascii="Times New Roman" w:hAnsi="Times New Roman"/>
         </w:rPr>
-        <w:t xml:space="preserve">Schaeffer, B., J. Hagy, R. </w:t>
-      </w:r>
-      <w:proofErr w:type="spellStart"/>
-      <w:r>
-        <w:rPr>
-          <w:rFonts w:ascii="Times New Roman" w:hAnsi="Times New Roman"/>
-        </w:rPr>
-        <w:t>Conmy</w:t>
-      </w:r>
-      <w:proofErr w:type="spellEnd"/>
-      <w:r>
-        <w:rPr>
-          <w:rFonts w:ascii="Times New Roman" w:hAnsi="Times New Roman"/>
-        </w:rPr>
-        <w:t xml:space="preserve">, J. Lehrter and R. </w:t>
-      </w:r>
-      <w:proofErr w:type="spellStart"/>
-      <w:r>
-        <w:rPr>
-          <w:rFonts w:ascii="Times New Roman" w:hAnsi="Times New Roman"/>
-        </w:rPr>
-        <w:t>Stumpf</w:t>
-      </w:r>
-      <w:proofErr w:type="spellEnd"/>
-      <w:r>
-        <w:rPr>
-          <w:rFonts w:ascii="Times New Roman" w:hAnsi="Times New Roman"/>
-        </w:rPr>
-        <w:t xml:space="preserve">. 2012. An approach to developing numeric water quality criteria for coastal waters using the </w:t>
-      </w:r>
-      <w:proofErr w:type="spellStart"/>
-      <w:r>
-        <w:rPr>
-          <w:rFonts w:ascii="Times New Roman" w:hAnsi="Times New Roman"/>
-        </w:rPr>
-        <w:t>SeaWiFS</w:t>
-      </w:r>
-      <w:proofErr w:type="spellEnd"/>
-      <w:r>
-        <w:rPr>
-          <w:rFonts w:ascii="Times New Roman" w:hAnsi="Times New Roman"/>
-        </w:rPr>
-        <w:t xml:space="preserve"> satellite data record. </w:t>
-      </w:r>
-      <w:r>
-        <w:rPr>
-          <w:rFonts w:ascii="Times New Roman" w:hAnsi="Times New Roman"/>
-          <w:i/>
-        </w:rPr>
-        <w:t>Environmental Science &amp; Technology</w:t>
-      </w:r>
-      <w:r>
-        <w:rPr>
-          <w:rFonts w:ascii="Times New Roman" w:hAnsi="Times New Roman"/>
-        </w:rPr>
-        <w:t xml:space="preserve"> 46: 916-22.</w:t>
+        <w:t>RCT (R Core Team). 2015. R: A language and environment for statistical computing. Vienna, Austria, R Foundation for Statistical Computing.</w:t>
       </w:r>
     </w:p>
     <w:p>
@@ -22091,66 +22396,62 @@
         <w:rPr>
           <w:rFonts w:ascii="Times New Roman" w:hAnsi="Times New Roman"/>
         </w:rPr>
-        <w:t>Spears, B.M., I.D.</w:t>
-      </w:r>
-      <w:r>
-        <w:rPr>
-          <w:rFonts w:ascii="Times New Roman" w:hAnsi="Times New Roman"/>
-        </w:rPr>
-        <w:t xml:space="preserve">M. Gunn, L. </w:t>
+        <w:t xml:space="preserve">Schaeffer, B., J. Hagy, R. </w:t>
       </w:r>
       <w:proofErr w:type="spellStart"/>
       <w:r>
         <w:rPr>
           <w:rFonts w:ascii="Times New Roman" w:hAnsi="Times New Roman"/>
         </w:rPr>
-        <w:t>Carval</w:t>
-      </w:r>
-      <w:r>
-        <w:rPr>
-          <w:rFonts w:ascii="Times New Roman" w:hAnsi="Times New Roman"/>
-        </w:rPr>
-        <w:t>ho</w:t>
+        <w:t>Conmy</w:t>
       </w:r>
       <w:proofErr w:type="spellEnd"/>
       <w:r>
         <w:rPr>
           <w:rFonts w:ascii="Times New Roman" w:hAnsi="Times New Roman"/>
         </w:rPr>
-        <w:t>, I.</w:t>
-      </w:r>
-      <w:r>
-        <w:rPr>
-          <w:rFonts w:ascii="Times New Roman" w:hAnsi="Times New Roman"/>
-        </w:rPr>
-        <w:t xml:space="preserve">J. Winfield, B. Dudley, K. Murphy, and L. May. 2009. An evaluation of methods for sampling macrophyte maximum </w:t>
+        <w:t xml:space="preserve">, J. Lehrter and R. </w:t>
       </w:r>
       <w:proofErr w:type="spellStart"/>
       <w:r>
         <w:rPr>
           <w:rFonts w:ascii="Times New Roman" w:hAnsi="Times New Roman"/>
         </w:rPr>
-        <w:t>colonisation</w:t>
+        <w:t>Stumpf</w:t>
       </w:r>
       <w:proofErr w:type="spellEnd"/>
       <w:r>
         <w:rPr>
           <w:rFonts w:ascii="Times New Roman" w:hAnsi="Times New Roman"/>
         </w:rPr>
-        <w:t xml:space="preserve"> depth in Loch Leven, Scotland. </w:t>
+        <w:t xml:space="preserve">. 2012. An approach to developing numeric water quality criteria for coastal waters using the </w:t>
+      </w:r>
+      <w:proofErr w:type="spellStart"/>
+      <w:r>
+        <w:rPr>
+          <w:rFonts w:ascii="Times New Roman" w:hAnsi="Times New Roman"/>
+        </w:rPr>
+        <w:t>SeaWiFS</w:t>
+      </w:r>
+      <w:proofErr w:type="spellEnd"/>
+      <w:r>
+        <w:rPr>
+          <w:rFonts w:ascii="Times New Roman" w:hAnsi="Times New Roman"/>
+        </w:rPr>
+        <w:t xml:space="preserve"> satellite data record. </w:t>
       </w:r>
       <w:r>
         <w:rPr>
           <w:rFonts w:ascii="Times New Roman" w:hAnsi="Times New Roman"/>
           <w:i/>
         </w:rPr>
-        <w:t>Aquatic Botany</w:t>
-      </w:r>
-      <w:r>
-        <w:rPr>
-          <w:rFonts w:ascii="Times New Roman" w:hAnsi="Times New Roman"/>
-        </w:rPr>
-        <w:t xml:space="preserve"> 91: 75–81.</w:t>
+        <w:t>Environmental Science &amp; Technology</w:t>
+      </w:r>
+      <w:r>
+        <w:rPr>
+          <w:rFonts w:ascii="Times New Roman" w:hAnsi="Times New Roman"/>
+        </w:rPr>
+        <w:t xml:space="preserve"> 46: 916-22.</w:t>
       </w:r>
     </w:p>
     <w:p>
@@ -22158,48 +22459,31 @@
         <w:spacing w:before="0"/>
         <w:ind w:left="720" w:hanging="720"/>
         <w:rPr>
+          <w:ins w:id="71" w:author="Beck, Marcus" w:date="2017-02-02T18:38:00Z"/>
           <w:rFonts w:ascii="Times New Roman" w:hAnsi="Times New Roman"/>
         </w:rPr>
       </w:pPr>
-      <w:r>
-        <w:rPr>
-          <w:rFonts w:ascii="Times New Roman" w:hAnsi="Times New Roman"/>
-        </w:rPr>
-        <w:t xml:space="preserve">Steward, J.S., R.W. </w:t>
-      </w:r>
-      <w:proofErr w:type="spellStart"/>
-      <w:r>
-        <w:rPr>
-          <w:rFonts w:ascii="Times New Roman" w:hAnsi="Times New Roman"/>
-        </w:rPr>
-        <w:t>Virnstein</w:t>
-      </w:r>
-      <w:proofErr w:type="spellEnd"/>
-      <w:r>
-        <w:rPr>
-          <w:rFonts w:ascii="Times New Roman" w:hAnsi="Times New Roman"/>
-        </w:rPr>
-        <w:t>, L.J. Morris, and E.</w:t>
-      </w:r>
-      <w:r>
-        <w:rPr>
-          <w:rFonts w:ascii="Times New Roman" w:hAnsi="Times New Roman"/>
-        </w:rPr>
-        <w:t xml:space="preserve">F. Lowe. 2005. Setting seagrass depth, coverage, and light targets for the Indian River Lagoon system, Florida. </w:t>
-      </w:r>
-      <w:r>
-        <w:rPr>
-          <w:rFonts w:ascii="Times New Roman" w:hAnsi="Times New Roman"/>
-          <w:i/>
-        </w:rPr>
-        <w:t>Estuaries</w:t>
-      </w:r>
-      <w:r>
-        <w:rPr>
-          <w:rFonts w:ascii="Times New Roman" w:hAnsi="Times New Roman"/>
-        </w:rPr>
-        <w:t xml:space="preserve"> 28: 923–935.</w:t>
-      </w:r>
+      <w:ins w:id="72" w:author="Beck, Marcus" w:date="2017-02-02T18:38:00Z">
+        <w:r>
+          <w:rPr>
+            <w:rFonts w:ascii="Times New Roman" w:hAnsi="Times New Roman"/>
+          </w:rPr>
+          <w:t xml:space="preserve">Smith, L.M., V.D. Engle, and J.K. Summers. 2006. Assessing water clarity as a component of water quality in Gulf of Mexico estuaries. </w:t>
+        </w:r>
+        <w:r>
+          <w:rPr>
+            <w:rFonts w:ascii="Times New Roman" w:hAnsi="Times New Roman"/>
+            <w:i/>
+          </w:rPr>
+          <w:t>Environmental Modelling and Assessment</w:t>
+        </w:r>
+        <w:r>
+          <w:rPr>
+            <w:rFonts w:ascii="Times New Roman" w:hAnsi="Times New Roman"/>
+          </w:rPr>
+          <w:t xml:space="preserve"> 115:291-305.</w:t>
+        </w:r>
+      </w:ins>
     </w:p>
     <w:p>
       <w:pPr>
@@ -22209,166 +22493,70 @@
           <w:rFonts w:ascii="Times New Roman" w:hAnsi="Times New Roman"/>
         </w:rPr>
       </w:pPr>
+      <w:r>
+        <w:rPr>
+          <w:rFonts w:ascii="Times New Roman" w:hAnsi="Times New Roman"/>
+        </w:rPr>
+        <w:t>Spears, B.M., I.D.</w:t>
+      </w:r>
+      <w:r>
+        <w:rPr>
+          <w:rFonts w:ascii="Times New Roman" w:hAnsi="Times New Roman"/>
+        </w:rPr>
+        <w:t xml:space="preserve">M. Gunn, L. </w:t>
+      </w:r>
       <w:proofErr w:type="spellStart"/>
       <w:r>
         <w:rPr>
           <w:rFonts w:ascii="Times New Roman" w:hAnsi="Times New Roman"/>
         </w:rPr>
-        <w:t>Søndergaard</w:t>
+        <w:t>Carval</w:t>
+      </w:r>
+      <w:r>
+        <w:rPr>
+          <w:rFonts w:ascii="Times New Roman" w:hAnsi="Times New Roman"/>
+        </w:rPr>
+        <w:t>ho</w:t>
       </w:r>
       <w:proofErr w:type="spellEnd"/>
       <w:r>
         <w:rPr>
           <w:rFonts w:ascii="Times New Roman" w:hAnsi="Times New Roman"/>
         </w:rPr>
-        <w:t xml:space="preserve">, M., G. Phillips, S. </w:t>
+        <w:t>, I.</w:t>
+      </w:r>
+      <w:r>
+        <w:rPr>
+          <w:rFonts w:ascii="Times New Roman" w:hAnsi="Times New Roman"/>
+        </w:rPr>
+        <w:t xml:space="preserve">J. Winfield, B. Dudley, K. Murphy, and L. May. 2009. An evaluation of methods for sampling macrophyte maximum </w:t>
       </w:r>
       <w:proofErr w:type="spellStart"/>
       <w:r>
         <w:rPr>
           <w:rFonts w:ascii="Times New Roman" w:hAnsi="Times New Roman"/>
         </w:rPr>
-        <w:t>Hellsten</w:t>
+        <w:t>colonisation</w:t>
       </w:r>
       <w:proofErr w:type="spellEnd"/>
       <w:r>
         <w:rPr>
           <w:rFonts w:ascii="Times New Roman" w:hAnsi="Times New Roman"/>
         </w:rPr>
-        <w:t xml:space="preserve">, A. </w:t>
-      </w:r>
-      <w:proofErr w:type="spellStart"/>
-      <w:r>
-        <w:rPr>
-          <w:rFonts w:ascii="Times New Roman" w:hAnsi="Times New Roman"/>
-        </w:rPr>
-        <w:t>Kolada</w:t>
-      </w:r>
-      <w:proofErr w:type="spellEnd"/>
-      <w:r>
-        <w:rPr>
-          <w:rFonts w:ascii="Times New Roman" w:hAnsi="Times New Roman"/>
-        </w:rPr>
-        <w:t xml:space="preserve">, F. </w:t>
-      </w:r>
-      <w:proofErr w:type="spellStart"/>
-      <w:r>
-        <w:rPr>
-          <w:rFonts w:ascii="Times New Roman" w:hAnsi="Times New Roman"/>
-        </w:rPr>
-        <w:t>Ecke</w:t>
-      </w:r>
-      <w:proofErr w:type="spellEnd"/>
-      <w:r>
-        <w:rPr>
-          <w:rFonts w:ascii="Times New Roman" w:hAnsi="Times New Roman"/>
-        </w:rPr>
-        <w:t xml:space="preserve">, H. </w:t>
-      </w:r>
-      <w:proofErr w:type="spellStart"/>
-      <w:r>
-        <w:rPr>
-          <w:rFonts w:ascii="Times New Roman" w:hAnsi="Times New Roman"/>
-        </w:rPr>
-        <w:t>Mäemets</w:t>
-      </w:r>
-      <w:proofErr w:type="spellEnd"/>
-      <w:r>
-        <w:rPr>
-          <w:rFonts w:ascii="Times New Roman" w:hAnsi="Times New Roman"/>
-        </w:rPr>
-        <w:t xml:space="preserve">, M. </w:t>
-      </w:r>
-      <w:proofErr w:type="spellStart"/>
-      <w:r>
-        <w:rPr>
-          <w:rFonts w:ascii="Times New Roman" w:hAnsi="Times New Roman"/>
-        </w:rPr>
-        <w:t>Mjelde</w:t>
-      </w:r>
-      <w:proofErr w:type="spellEnd"/>
-      <w:r>
-        <w:rPr>
-          <w:rFonts w:ascii="Times New Roman" w:hAnsi="Times New Roman"/>
-        </w:rPr>
-        <w:t>, M.</w:t>
-      </w:r>
-      <w:r>
-        <w:rPr>
-          <w:rFonts w:ascii="Times New Roman" w:hAnsi="Times New Roman"/>
-        </w:rPr>
-        <w:t xml:space="preserve">M. </w:t>
-      </w:r>
-      <w:proofErr w:type="spellStart"/>
-      <w:r>
-        <w:rPr>
-          <w:rFonts w:ascii="Times New Roman" w:hAnsi="Times New Roman"/>
-        </w:rPr>
-        <w:t>Azzella</w:t>
-      </w:r>
-      <w:proofErr w:type="spellEnd"/>
-      <w:r>
-        <w:rPr>
-          <w:rFonts w:ascii="Times New Roman" w:hAnsi="Times New Roman"/>
-        </w:rPr>
-        <w:t xml:space="preserve">, and A. </w:t>
-      </w:r>
-      <w:proofErr w:type="spellStart"/>
-      <w:r>
-        <w:rPr>
-          <w:rFonts w:ascii="Times New Roman" w:hAnsi="Times New Roman"/>
-        </w:rPr>
-        <w:t>Oggioni</w:t>
-      </w:r>
-      <w:proofErr w:type="spellEnd"/>
-      <w:r>
-        <w:rPr>
-          <w:rFonts w:ascii="Times New Roman" w:hAnsi="Times New Roman"/>
-        </w:rPr>
-        <w:t xml:space="preserve">. 2013. Maximum growing depth of submerged </w:t>
-      </w:r>
-      <w:proofErr w:type="spellStart"/>
-      <w:r>
-        <w:rPr>
-          <w:rFonts w:ascii="Times New Roman" w:hAnsi="Times New Roman"/>
-        </w:rPr>
-        <w:t>macrophytes</w:t>
-      </w:r>
-      <w:proofErr w:type="spellEnd"/>
-      <w:r>
-        <w:rPr>
-          <w:rFonts w:ascii="Times New Roman" w:hAnsi="Times New Roman"/>
-        </w:rPr>
-        <w:t xml:space="preserve"> in European lakes.</w:t>
+        <w:t xml:space="preserve"> depth in Loch Leven, Scotland. </w:t>
       </w:r>
       <w:r>
         <w:rPr>
           <w:rFonts w:ascii="Times New Roman" w:hAnsi="Times New Roman"/>
           <w:i/>
         </w:rPr>
-        <w:t xml:space="preserve"> </w:t>
-      </w:r>
-      <w:proofErr w:type="spellStart"/>
-      <w:r>
-        <w:rPr>
-          <w:rFonts w:ascii="Times New Roman" w:hAnsi="Times New Roman"/>
-          <w:i/>
-        </w:rPr>
-        <w:t>Hydrobiologia</w:t>
-      </w:r>
-      <w:proofErr w:type="spellEnd"/>
-      <w:r>
-        <w:rPr>
-          <w:rFonts w:ascii="Times New Roman" w:hAnsi="Times New Roman"/>
-          <w:i/>
-        </w:rPr>
-        <w:t xml:space="preserve"> </w:t>
-      </w:r>
-      <w:r>
-        <w:rPr>
-          <w:rFonts w:ascii="Times New Roman" w:hAnsi="Times New Roman"/>
-        </w:rPr>
-        <w:t>704: 165–177.</w:t>
+        <w:t>Aquatic Botany</w:t>
+      </w:r>
+      <w:r>
+        <w:rPr>
+          <w:rFonts w:ascii="Times New Roman" w:hAnsi="Times New Roman"/>
+        </w:rPr>
+        <w:t xml:space="preserve"> 91: 75–81.</w:t>
       </w:r>
     </w:p>
     <w:p>
@@ -22383,38 +22571,40 @@
         <w:rPr>
           <w:rFonts w:ascii="Times New Roman" w:hAnsi="Times New Roman"/>
         </w:rPr>
-        <w:t xml:space="preserve">Thompson, M. J. 1978. </w:t>
-      </w:r>
-      <w:r>
-        <w:rPr>
-          <w:rFonts w:ascii="Times New Roman" w:hAnsi="Times New Roman"/>
-        </w:rPr>
-        <w:t>Species composition and distribution of seagrass beds in th</w:t>
-      </w:r>
-      <w:r>
-        <w:rPr>
-          <w:rFonts w:ascii="Times New Roman" w:hAnsi="Times New Roman"/>
-        </w:rPr>
-        <w:t>e Indian River Lagoon, Florida.</w:t>
-      </w:r>
-      <w:r>
-        <w:rPr>
-          <w:rFonts w:ascii="Times New Roman" w:hAnsi="Times New Roman"/>
-        </w:rPr>
-        <w:t xml:space="preserve"> </w:t>
+        <w:t xml:space="preserve">Steward, J.S., R.W. </w:t>
+      </w:r>
+      <w:proofErr w:type="spellStart"/>
+      <w:r>
+        <w:rPr>
+          <w:rFonts w:ascii="Times New Roman" w:hAnsi="Times New Roman"/>
+        </w:rPr>
+        <w:t>Virnstein</w:t>
+      </w:r>
+      <w:proofErr w:type="spellEnd"/>
+      <w:r>
+        <w:rPr>
+          <w:rFonts w:ascii="Times New Roman" w:hAnsi="Times New Roman"/>
+        </w:rPr>
+        <w:t>, L.J. Morris, and E.</w:t>
+      </w:r>
+      <w:r>
+        <w:rPr>
+          <w:rFonts w:ascii="Times New Roman" w:hAnsi="Times New Roman"/>
+        </w:rPr>
+        <w:t xml:space="preserve">F. Lowe. 2005. Setting seagrass depth, coverage, and light targets for the Indian River Lagoon system, Florida. </w:t>
       </w:r>
       <w:r>
         <w:rPr>
           <w:rFonts w:ascii="Times New Roman" w:hAnsi="Times New Roman"/>
           <w:i/>
         </w:rPr>
-        <w:t>Florida Science</w:t>
-      </w:r>
-      <w:r>
-        <w:rPr>
-          <w:rFonts w:ascii="Times New Roman" w:hAnsi="Times New Roman"/>
-        </w:rPr>
-        <w:t xml:space="preserve"> 41(2): 90-96.</w:t>
+        <w:t>Estuaries</w:t>
+      </w:r>
+      <w:r>
+        <w:rPr>
+          <w:rFonts w:ascii="Times New Roman" w:hAnsi="Times New Roman"/>
+        </w:rPr>
+        <w:t xml:space="preserve"> 28: 923–935.</w:t>
       </w:r>
     </w:p>
     <w:p>
@@ -22425,24 +22615,32 @@
           <w:rFonts w:ascii="Times New Roman" w:hAnsi="Times New Roman"/>
         </w:rPr>
       </w:pPr>
-      <w:r>
-        <w:rPr>
-          <w:rFonts w:ascii="Times New Roman" w:hAnsi="Times New Roman"/>
-        </w:rPr>
-        <w:t xml:space="preserve">Tyler, D., D.G. </w:t>
-      </w:r>
       <w:proofErr w:type="spellStart"/>
       <w:r>
         <w:rPr>
           <w:rFonts w:ascii="Times New Roman" w:hAnsi="Times New Roman"/>
         </w:rPr>
-        <w:t>Zawada</w:t>
+        <w:t>Søndergaard</w:t>
       </w:r>
       <w:proofErr w:type="spellEnd"/>
       <w:r>
         <w:rPr>
           <w:rFonts w:ascii="Times New Roman" w:hAnsi="Times New Roman"/>
         </w:rPr>
+        <w:t xml:space="preserve">, M., G. Phillips, S. </w:t>
+      </w:r>
+      <w:proofErr w:type="spellStart"/>
+      <w:r>
+        <w:rPr>
+          <w:rFonts w:ascii="Times New Roman" w:hAnsi="Times New Roman"/>
+        </w:rPr>
+        <w:t>Hellsten</w:t>
+      </w:r>
+      <w:proofErr w:type="spellEnd"/>
+      <w:r>
+        <w:rPr>
+          <w:rFonts w:ascii="Times New Roman" w:hAnsi="Times New Roman"/>
+        </w:rPr>
         <w:t xml:space="preserve">, A. </w:t>
       </w:r>
       <w:proofErr w:type="spellStart"/>
@@ -22450,70 +22648,133 @@
         <w:rPr>
           <w:rFonts w:ascii="Times New Roman" w:hAnsi="Times New Roman"/>
         </w:rPr>
-        <w:t>Nayegandhi</w:t>
+        <w:t>Kolada</w:t>
       </w:r>
       <w:proofErr w:type="spellEnd"/>
       <w:r>
         <w:rPr>
           <w:rFonts w:ascii="Times New Roman" w:hAnsi="Times New Roman"/>
         </w:rPr>
-        <w:t>, J.C. Brock, M.P. Crane, K.</w:t>
-      </w:r>
-      <w:r>
-        <w:rPr>
-          <w:rFonts w:ascii="Times New Roman" w:hAnsi="Times New Roman"/>
-        </w:rPr>
-        <w:t>K. Yates, and K.</w:t>
-      </w:r>
-      <w:r>
-        <w:rPr>
-          <w:rFonts w:ascii="Times New Roman" w:hAnsi="Times New Roman"/>
-        </w:rPr>
-        <w:t>E.</w:t>
-      </w:r>
-      <w:r>
-        <w:rPr>
-          <w:rFonts w:ascii="Times New Roman" w:hAnsi="Times New Roman"/>
-        </w:rPr>
-        <w:t xml:space="preserve">L. Smith. 2007. </w:t>
+        <w:t xml:space="preserve">, F. </w:t>
       </w:r>
       <w:proofErr w:type="spellStart"/>
       <w:r>
         <w:rPr>
           <w:rFonts w:ascii="Times New Roman" w:hAnsi="Times New Roman"/>
         </w:rPr>
-        <w:t>Topobathymetric</w:t>
+        <w:t>Ecke</w:t>
       </w:r>
       <w:proofErr w:type="spellEnd"/>
       <w:r>
         <w:rPr>
           <w:rFonts w:ascii="Times New Roman" w:hAnsi="Times New Roman"/>
         </w:rPr>
-        <w:t xml:space="preserve"> data for Tampa Bay, Florida. Open-File Report 2007-105</w:t>
-      </w:r>
-      <w:r>
-        <w:rPr>
-          <w:rFonts w:ascii="Times New Roman" w:hAnsi="Times New Roman"/>
-        </w:rPr>
-        <w:t xml:space="preserve">1 (revised), St. Petersburg, Florida, </w:t>
-      </w:r>
-      <w:r>
-        <w:rPr>
-          <w:rFonts w:ascii="Times New Roman" w:hAnsi="Times New Roman"/>
-        </w:rPr>
-        <w:t>US Geological Survey</w:t>
-      </w:r>
-      <w:r>
-        <w:rPr>
-          <w:rFonts w:ascii="Times New Roman" w:hAnsi="Times New Roman"/>
-        </w:rPr>
-        <w:t>, US Department of the Interior.</w:t>
-      </w:r>
-      <w:r>
-        <w:rPr>
-          <w:rFonts w:ascii="Times New Roman" w:hAnsi="Times New Roman"/>
-        </w:rPr>
-        <w:t xml:space="preserve"> (poster)</w:t>
+        <w:t xml:space="preserve">, H. </w:t>
+      </w:r>
+      <w:proofErr w:type="spellStart"/>
+      <w:r>
+        <w:rPr>
+          <w:rFonts w:ascii="Times New Roman" w:hAnsi="Times New Roman"/>
+        </w:rPr>
+        <w:t>Mäemets</w:t>
+      </w:r>
+      <w:proofErr w:type="spellEnd"/>
+      <w:r>
+        <w:rPr>
+          <w:rFonts w:ascii="Times New Roman" w:hAnsi="Times New Roman"/>
+        </w:rPr>
+        <w:t xml:space="preserve">, M. </w:t>
+      </w:r>
+      <w:proofErr w:type="spellStart"/>
+      <w:r>
+        <w:rPr>
+          <w:rFonts w:ascii="Times New Roman" w:hAnsi="Times New Roman"/>
+        </w:rPr>
+        <w:t>Mjelde</w:t>
+      </w:r>
+      <w:proofErr w:type="spellEnd"/>
+      <w:r>
+        <w:rPr>
+          <w:rFonts w:ascii="Times New Roman" w:hAnsi="Times New Roman"/>
+        </w:rPr>
+        <w:t>, M.</w:t>
+      </w:r>
+      <w:r>
+        <w:rPr>
+          <w:rFonts w:ascii="Times New Roman" w:hAnsi="Times New Roman"/>
+        </w:rPr>
+        <w:t xml:space="preserve">M. </w:t>
+      </w:r>
+      <w:proofErr w:type="spellStart"/>
+      <w:r>
+        <w:rPr>
+          <w:rFonts w:ascii="Times New Roman" w:hAnsi="Times New Roman"/>
+        </w:rPr>
+        <w:t>Azzella</w:t>
+      </w:r>
+      <w:proofErr w:type="spellEnd"/>
+      <w:r>
+        <w:rPr>
+          <w:rFonts w:ascii="Times New Roman" w:hAnsi="Times New Roman"/>
+        </w:rPr>
+        <w:t xml:space="preserve">, and A. </w:t>
+      </w:r>
+      <w:proofErr w:type="spellStart"/>
+      <w:r>
+        <w:rPr>
+          <w:rFonts w:ascii="Times New Roman" w:hAnsi="Times New Roman"/>
+        </w:rPr>
+        <w:t>Oggioni</w:t>
+      </w:r>
+      <w:proofErr w:type="spellEnd"/>
+      <w:r>
+        <w:rPr>
+          <w:rFonts w:ascii="Times New Roman" w:hAnsi="Times New Roman"/>
+        </w:rPr>
+        <w:t xml:space="preserve">. 2013. Maximum growing depth of submerged </w:t>
+      </w:r>
+      <w:proofErr w:type="spellStart"/>
+      <w:r>
+        <w:rPr>
+          <w:rFonts w:ascii="Times New Roman" w:hAnsi="Times New Roman"/>
+        </w:rPr>
+        <w:t>macrophytes</w:t>
+      </w:r>
+      <w:proofErr w:type="spellEnd"/>
+      <w:r>
+        <w:rPr>
+          <w:rFonts w:ascii="Times New Roman" w:hAnsi="Times New Roman"/>
+        </w:rPr>
+        <w:t xml:space="preserve"> in European lakes.</w:t>
+      </w:r>
+      <w:r>
+        <w:rPr>
+          <w:rFonts w:ascii="Times New Roman" w:hAnsi="Times New Roman"/>
+          <w:i/>
+        </w:rPr>
+        <w:t xml:space="preserve"> </w:t>
+      </w:r>
+      <w:proofErr w:type="spellStart"/>
+      <w:r>
+        <w:rPr>
+          <w:rFonts w:ascii="Times New Roman" w:hAnsi="Times New Roman"/>
+          <w:i/>
+        </w:rPr>
+        <w:t>Hydrobiologia</w:t>
+      </w:r>
+      <w:proofErr w:type="spellEnd"/>
+      <w:r>
+        <w:rPr>
+          <w:rFonts w:ascii="Times New Roman" w:hAnsi="Times New Roman"/>
+          <w:i/>
+        </w:rPr>
+        <w:t xml:space="preserve"> </w:t>
+      </w:r>
+      <w:r>
+        <w:rPr>
+          <w:rFonts w:ascii="Times New Roman" w:hAnsi="Times New Roman"/>
+        </w:rPr>
+        <w:t>704: 165–177.</w:t>
       </w:r>
     </w:p>
     <w:p>
@@ -22528,31 +22789,38 @@
         <w:rPr>
           <w:rFonts w:ascii="Times New Roman" w:hAnsi="Times New Roman"/>
         </w:rPr>
-        <w:t xml:space="preserve">US EPA (US </w:t>
-      </w:r>
-      <w:r>
-        <w:rPr>
-          <w:rFonts w:ascii="Times New Roman" w:hAnsi="Times New Roman"/>
-        </w:rPr>
-        <w:t>E</w:t>
-      </w:r>
-      <w:r>
-        <w:rPr>
-          <w:rFonts w:ascii="Times New Roman" w:hAnsi="Times New Roman"/>
-        </w:rPr>
-        <w:t>nvironmental Protection Agency) 2012</w:t>
-      </w:r>
-      <w:r>
-        <w:rPr>
-          <w:rFonts w:ascii="Times New Roman" w:hAnsi="Times New Roman"/>
-        </w:rPr>
-        <w:t xml:space="preserve">. </w:t>
-      </w:r>
-      <w:r>
-        <w:rPr>
-          <w:rFonts w:ascii="Times New Roman" w:hAnsi="Times New Roman"/>
-        </w:rPr>
-        <w:t>Technical support document for U.S. EPA's proposed rule for numeric nutrient criteria for Florida's estuaries, coastal waters, and south Florida inland flowing waters.  Volume 1: Estuaries.  November 30, 2012.  EPA-HQ-OW-2010-0222-0002.  365 pp.</w:t>
+        <w:t xml:space="preserve">Thompson, M. J. 1978. </w:t>
+      </w:r>
+      <w:r>
+        <w:rPr>
+          <w:rFonts w:ascii="Times New Roman" w:hAnsi="Times New Roman"/>
+        </w:rPr>
+        <w:t>Species composition and distribution of seagrass beds in th</w:t>
+      </w:r>
+      <w:r>
+        <w:rPr>
+          <w:rFonts w:ascii="Times New Roman" w:hAnsi="Times New Roman"/>
+        </w:rPr>
+        <w:t>e Indian River Lagoon, Florida.</w:t>
+      </w:r>
+      <w:r>
+        <w:rPr>
+          <w:rFonts w:ascii="Times New Roman" w:hAnsi="Times New Roman"/>
+        </w:rPr>
+        <w:t xml:space="preserve"> </w:t>
+      </w:r>
+      <w:r>
+        <w:rPr>
+          <w:rFonts w:ascii="Times New Roman" w:hAnsi="Times New Roman"/>
+          <w:i/>
+        </w:rPr>
+        <w:t>Florida Science</w:t>
+      </w:r>
+      <w:r>
+        <w:rPr>
+          <w:rFonts w:ascii="Times New Roman" w:hAnsi="Times New Roman"/>
+        </w:rPr>
+        <w:t xml:space="preserve"> 41(2): 90-96.</w:t>
       </w:r>
     </w:p>
     <w:p>
@@ -22563,81 +22831,95 @@
           <w:rFonts w:ascii="Times New Roman" w:hAnsi="Times New Roman"/>
         </w:rPr>
       </w:pPr>
+      <w:r>
+        <w:rPr>
+          <w:rFonts w:ascii="Times New Roman" w:hAnsi="Times New Roman"/>
+        </w:rPr>
+        <w:t xml:space="preserve">Tyler, D., D.G. </w:t>
+      </w:r>
       <w:proofErr w:type="spellStart"/>
       <w:r>
         <w:rPr>
           <w:rFonts w:ascii="Times New Roman" w:hAnsi="Times New Roman"/>
         </w:rPr>
-        <w:t>Ve</w:t>
-      </w:r>
-      <w:r>
-        <w:rPr>
-          <w:rFonts w:ascii="Times New Roman" w:hAnsi="Times New Roman"/>
-        </w:rPr>
-        <w:t>nables</w:t>
+        <w:t>Zawada</w:t>
       </w:r>
       <w:proofErr w:type="spellEnd"/>
       <w:r>
         <w:rPr>
           <w:rFonts w:ascii="Times New Roman" w:hAnsi="Times New Roman"/>
         </w:rPr>
-        <w:t>, W.N., and B.</w:t>
-      </w:r>
-      <w:r>
-        <w:rPr>
-          <w:rFonts w:ascii="Times New Roman" w:hAnsi="Times New Roman"/>
-        </w:rPr>
-        <w:t xml:space="preserve">D. Ripley. 2002. </w:t>
-      </w:r>
-      <w:r>
-        <w:rPr>
-          <w:rFonts w:ascii="Times New Roman" w:hAnsi="Times New Roman"/>
-          <w:u w:val="single"/>
-        </w:rPr>
-        <w:t xml:space="preserve">Modern applied statistics with </w:t>
-      </w:r>
-      <w:r>
-        <w:rPr>
-          <w:rFonts w:ascii="Times New Roman" w:hAnsi="Times New Roman"/>
-        </w:rPr>
-        <w:t xml:space="preserve">S, </w:t>
-      </w:r>
-      <w:r>
-        <w:rPr>
-          <w:rFonts w:ascii="Times New Roman" w:hAnsi="Times New Roman"/>
-        </w:rPr>
-        <w:t>4</w:t>
-      </w:r>
-      <w:r>
-        <w:rPr>
-          <w:rFonts w:ascii="Times New Roman" w:hAnsi="Times New Roman"/>
-          <w:vertAlign w:val="superscript"/>
-        </w:rPr>
-        <w:t>th</w:t>
-      </w:r>
-      <w:r>
-        <w:rPr>
-          <w:rFonts w:ascii="Times New Roman" w:hAnsi="Times New Roman"/>
-        </w:rPr>
-        <w:t xml:space="preserve"> edition</w:t>
-      </w:r>
-      <w:r>
-        <w:rPr>
-          <w:rFonts w:ascii="Times New Roman" w:hAnsi="Times New Roman"/>
-        </w:rPr>
-        <w:t xml:space="preserve">. </w:t>
-      </w:r>
-      <w:r>
-        <w:rPr>
-          <w:rFonts w:ascii="Times New Roman" w:hAnsi="Times New Roman"/>
-        </w:rPr>
-        <w:t xml:space="preserve">New York: </w:t>
-      </w:r>
-      <w:r>
-        <w:rPr>
-          <w:rFonts w:ascii="Times New Roman" w:hAnsi="Times New Roman"/>
-        </w:rPr>
-        <w:t>Springer.</w:t>
+        <w:t xml:space="preserve">, A. </w:t>
+      </w:r>
+      <w:proofErr w:type="spellStart"/>
+      <w:r>
+        <w:rPr>
+          <w:rFonts w:ascii="Times New Roman" w:hAnsi="Times New Roman"/>
+        </w:rPr>
+        <w:t>Nayegandhi</w:t>
+      </w:r>
+      <w:proofErr w:type="spellEnd"/>
+      <w:r>
+        <w:rPr>
+          <w:rFonts w:ascii="Times New Roman" w:hAnsi="Times New Roman"/>
+        </w:rPr>
+        <w:t>, J.C. Brock, M.P. Crane, K.</w:t>
+      </w:r>
+      <w:r>
+        <w:rPr>
+          <w:rFonts w:ascii="Times New Roman" w:hAnsi="Times New Roman"/>
+        </w:rPr>
+        <w:t>K. Yates, and K.</w:t>
+      </w:r>
+      <w:r>
+        <w:rPr>
+          <w:rFonts w:ascii="Times New Roman" w:hAnsi="Times New Roman"/>
+        </w:rPr>
+        <w:t>E.</w:t>
+      </w:r>
+      <w:r>
+        <w:rPr>
+          <w:rFonts w:ascii="Times New Roman" w:hAnsi="Times New Roman"/>
+        </w:rPr>
+        <w:t xml:space="preserve">L. Smith. 2007. </w:t>
+      </w:r>
+      <w:proofErr w:type="spellStart"/>
+      <w:r>
+        <w:rPr>
+          <w:rFonts w:ascii="Times New Roman" w:hAnsi="Times New Roman"/>
+        </w:rPr>
+        <w:t>Topobathymetric</w:t>
+      </w:r>
+      <w:proofErr w:type="spellEnd"/>
+      <w:r>
+        <w:rPr>
+          <w:rFonts w:ascii="Times New Roman" w:hAnsi="Times New Roman"/>
+        </w:rPr>
+        <w:t xml:space="preserve"> data for Tampa Bay, Florida. Open-File Report 2007-105</w:t>
+      </w:r>
+      <w:r>
+        <w:rPr>
+          <w:rFonts w:ascii="Times New Roman" w:hAnsi="Times New Roman"/>
+        </w:rPr>
+        <w:t xml:space="preserve">1 (revised), St. Petersburg, Florida, </w:t>
+      </w:r>
+      <w:r>
+        <w:rPr>
+          <w:rFonts w:ascii="Times New Roman" w:hAnsi="Times New Roman"/>
+        </w:rPr>
+        <w:t>US Geological Survey</w:t>
+      </w:r>
+      <w:r>
+        <w:rPr>
+          <w:rFonts w:ascii="Times New Roman" w:hAnsi="Times New Roman"/>
+        </w:rPr>
+        <w:t>, US Department of the Interior.</w:t>
+      </w:r>
+      <w:r>
+        <w:rPr>
+          <w:rFonts w:ascii="Times New Roman" w:hAnsi="Times New Roman"/>
+        </w:rPr>
+        <w:t xml:space="preserve"> (poster)</w:t>
       </w:r>
     </w:p>
     <w:p>
@@ -22648,38 +22930,35 @@
           <w:rFonts w:ascii="Times New Roman" w:hAnsi="Times New Roman"/>
         </w:rPr>
       </w:pPr>
-      <w:proofErr w:type="spellStart"/>
-      <w:r>
-        <w:rPr>
-          <w:rFonts w:ascii="Times New Roman" w:hAnsi="Times New Roman"/>
-        </w:rPr>
-        <w:t>Virnstein</w:t>
-      </w:r>
-      <w:proofErr w:type="spellEnd"/>
-      <w:r>
-        <w:rPr>
-          <w:rFonts w:ascii="Times New Roman" w:hAnsi="Times New Roman"/>
-        </w:rPr>
-        <w:t xml:space="preserve">, R. W.  2000. Seagrass management in Indian River Lagoon, Florida: Dealing with issues of scale. </w:t>
-      </w:r>
-      <w:r>
-        <w:rPr>
-          <w:rFonts w:ascii="Times New Roman" w:hAnsi="Times New Roman"/>
-          <w:i/>
-        </w:rPr>
-        <w:t>Pacific Conservation Biology</w:t>
-      </w:r>
-      <w:r>
-        <w:rPr>
-          <w:rFonts w:ascii="Times New Roman" w:hAnsi="Times New Roman"/>
-        </w:rPr>
-        <w:t xml:space="preserve"> 5:299-305.</w:t>
-      </w:r>
-      <w:r>
-        <w:rPr>
-          <w:rFonts w:ascii="Times New Roman" w:hAnsi="Times New Roman"/>
-        </w:rPr>
-        <w:t xml:space="preserve"> </w:t>
+      <w:r>
+        <w:rPr>
+          <w:rFonts w:ascii="Times New Roman" w:hAnsi="Times New Roman"/>
+        </w:rPr>
+        <w:t xml:space="preserve">US EPA (US </w:t>
+      </w:r>
+      <w:r>
+        <w:rPr>
+          <w:rFonts w:ascii="Times New Roman" w:hAnsi="Times New Roman"/>
+        </w:rPr>
+        <w:t>E</w:t>
+      </w:r>
+      <w:r>
+        <w:rPr>
+          <w:rFonts w:ascii="Times New Roman" w:hAnsi="Times New Roman"/>
+        </w:rPr>
+        <w:t>nvironmental Protection Agency) 2012</w:t>
+      </w:r>
+      <w:r>
+        <w:rPr>
+          <w:rFonts w:ascii="Times New Roman" w:hAnsi="Times New Roman"/>
+        </w:rPr>
+        <w:t xml:space="preserve">. </w:t>
+      </w:r>
+      <w:r>
+        <w:rPr>
+          <w:rFonts w:ascii="Times New Roman" w:hAnsi="Times New Roman"/>
+        </w:rPr>
+        <w:t>Technical support document for U.S. EPA's proposed rule for numeric nutrient criteria for Florida's estuaries, coastal waters, and south Florida inland flowing waters.  Volume 1: Estuaries.  November 30, 2012.  EPA-HQ-OW-2010-0222-0002.  365 pp.</w:t>
       </w:r>
     </w:p>
     <w:p>
@@ -22690,30 +22969,64 @@
           <w:rFonts w:ascii="Times New Roman" w:hAnsi="Times New Roman"/>
         </w:rPr>
       </w:pPr>
-      <w:r>
-        <w:rPr>
-          <w:rFonts w:ascii="Times New Roman" w:hAnsi="Times New Roman"/>
-        </w:rPr>
-        <w:t>Williams, S.L., and K.L. Heck. 2001. Seagrass community ecology. In</w:t>
-      </w:r>
-      <w:r>
-        <w:rPr>
-          <w:rFonts w:ascii="Times New Roman" w:hAnsi="Times New Roman"/>
-        </w:rPr>
-        <w:t>:</w:t>
-      </w:r>
-      <w:r>
-        <w:rPr>
-          <w:rFonts w:ascii="Times New Roman" w:hAnsi="Times New Roman"/>
-        </w:rPr>
-        <w:t xml:space="preserve"> </w:t>
+      <w:proofErr w:type="spellStart"/>
+      <w:r>
+        <w:rPr>
+          <w:rFonts w:ascii="Times New Roman" w:hAnsi="Times New Roman"/>
+        </w:rPr>
+        <w:lastRenderedPageBreak/>
+        <w:t>Ve</w:t>
+      </w:r>
+      <w:r>
+        <w:rPr>
+          <w:rFonts w:ascii="Times New Roman" w:hAnsi="Times New Roman"/>
+        </w:rPr>
+        <w:t>nables</w:t>
+      </w:r>
+      <w:proofErr w:type="spellEnd"/>
+      <w:r>
+        <w:rPr>
+          <w:rFonts w:ascii="Times New Roman" w:hAnsi="Times New Roman"/>
+        </w:rPr>
+        <w:t>, W.N., and B.</w:t>
+      </w:r>
+      <w:r>
+        <w:rPr>
+          <w:rFonts w:ascii="Times New Roman" w:hAnsi="Times New Roman"/>
+        </w:rPr>
+        <w:t xml:space="preserve">D. Ripley. 2002. </w:t>
       </w:r>
       <w:r>
         <w:rPr>
           <w:rFonts w:ascii="Times New Roman" w:hAnsi="Times New Roman"/>
           <w:u w:val="single"/>
         </w:rPr>
-        <w:t>Marine Community Ecology</w:t>
+        <w:t xml:space="preserve">Modern applied statistics with </w:t>
+      </w:r>
+      <w:r>
+        <w:rPr>
+          <w:rFonts w:ascii="Times New Roman" w:hAnsi="Times New Roman"/>
+        </w:rPr>
+        <w:t xml:space="preserve">S, </w:t>
+      </w:r>
+      <w:r>
+        <w:rPr>
+          <w:rFonts w:ascii="Times New Roman" w:hAnsi="Times New Roman"/>
+        </w:rPr>
+        <w:t>4</w:t>
+      </w:r>
+      <w:r>
+        <w:rPr>
+          <w:rFonts w:ascii="Times New Roman" w:hAnsi="Times New Roman"/>
+          <w:vertAlign w:val="superscript"/>
+        </w:rPr>
+        <w:t>th</w:t>
+      </w:r>
+      <w:r>
+        <w:rPr>
+          <w:rFonts w:ascii="Times New Roman" w:hAnsi="Times New Roman"/>
+        </w:rPr>
+        <w:t xml:space="preserve"> edition</w:t>
       </w:r>
       <w:r>
         <w:rPr>
@@ -22725,59 +23038,13 @@
         <w:rPr>
           <w:rFonts w:ascii="Times New Roman" w:hAnsi="Times New Roman"/>
         </w:rPr>
-        <w:t xml:space="preserve">M.D. </w:t>
-      </w:r>
-      <w:proofErr w:type="spellStart"/>
-      <w:r>
-        <w:rPr>
-          <w:rFonts w:ascii="Times New Roman" w:hAnsi="Times New Roman"/>
-        </w:rPr>
-        <w:t>Bertness</w:t>
-      </w:r>
-      <w:proofErr w:type="spellEnd"/>
-      <w:r>
-        <w:rPr>
-          <w:rFonts w:ascii="Times New Roman" w:hAnsi="Times New Roman"/>
-        </w:rPr>
-        <w:t>, S.D. Gaines, and M.E. Hay</w:t>
-      </w:r>
-      <w:r>
-        <w:rPr>
-          <w:rFonts w:ascii="Times New Roman" w:hAnsi="Times New Roman"/>
-        </w:rPr>
-        <w:t xml:space="preserve"> (eds.)</w:t>
-      </w:r>
-      <w:r>
-        <w:rPr>
-          <w:rFonts w:ascii="Times New Roman" w:hAnsi="Times New Roman"/>
-        </w:rPr>
-        <w:t>. Sunderland, Massachusett</w:t>
-      </w:r>
-      <w:r>
-        <w:rPr>
-          <w:rFonts w:ascii="Times New Roman" w:hAnsi="Times New Roman"/>
-        </w:rPr>
-        <w:t>s:</w:t>
-      </w:r>
-      <w:r>
-        <w:rPr>
-          <w:rFonts w:ascii="Times New Roman" w:hAnsi="Times New Roman"/>
-        </w:rPr>
-        <w:t xml:space="preserve"> </w:t>
-      </w:r>
-      <w:proofErr w:type="spellStart"/>
-      <w:r>
-        <w:rPr>
-          <w:rFonts w:ascii="Times New Roman" w:hAnsi="Times New Roman"/>
-        </w:rPr>
-        <w:t>Sinauer</w:t>
-      </w:r>
-      <w:proofErr w:type="spellEnd"/>
-      <w:r>
-        <w:rPr>
-          <w:rFonts w:ascii="Times New Roman" w:hAnsi="Times New Roman"/>
-        </w:rPr>
-        <w:t xml:space="preserve"> Associates.</w:t>
+        <w:t xml:space="preserve">New York: </w:t>
+      </w:r>
+      <w:r>
+        <w:rPr>
+          <w:rFonts w:ascii="Times New Roman" w:hAnsi="Times New Roman"/>
+        </w:rPr>
+        <w:t>Springer.</w:t>
       </w:r>
     </w:p>
     <w:p>
@@ -22788,58 +23055,38 @@
           <w:rFonts w:ascii="Times New Roman" w:hAnsi="Times New Roman"/>
         </w:rPr>
       </w:pPr>
-      <w:r>
-        <w:rPr>
-          <w:rFonts w:ascii="Times New Roman" w:hAnsi="Times New Roman"/>
-        </w:rPr>
-        <w:t xml:space="preserve">Woodruff, D.L., R.P. </w:t>
-      </w:r>
       <w:proofErr w:type="spellStart"/>
       <w:r>
         <w:rPr>
           <w:rFonts w:ascii="Times New Roman" w:hAnsi="Times New Roman"/>
         </w:rPr>
-        <w:t>Stumpf</w:t>
+        <w:t>Virnstein</w:t>
       </w:r>
       <w:proofErr w:type="spellEnd"/>
       <w:r>
         <w:rPr>
           <w:rFonts w:ascii="Times New Roman" w:hAnsi="Times New Roman"/>
         </w:rPr>
-        <w:t>, J.</w:t>
-      </w:r>
-      <w:r>
-        <w:rPr>
-          <w:rFonts w:ascii="Times New Roman" w:hAnsi="Times New Roman"/>
-        </w:rPr>
-        <w:t xml:space="preserve">A. Scope, and H.W. </w:t>
-      </w:r>
-      <w:proofErr w:type="spellStart"/>
-      <w:r>
-        <w:rPr>
-          <w:rFonts w:ascii="Times New Roman" w:hAnsi="Times New Roman"/>
-        </w:rPr>
-        <w:t>Paerl</w:t>
-      </w:r>
-      <w:proofErr w:type="spellEnd"/>
-      <w:r>
-        <w:rPr>
-          <w:rFonts w:ascii="Times New Roman" w:hAnsi="Times New Roman"/>
-        </w:rPr>
-        <w:t xml:space="preserve">. 1999. Remote estimation of water clarity in optically complex estuarine waters. </w:t>
+        <w:t xml:space="preserve">, R. W.  2000. Seagrass management in Indian River Lagoon, Florida: Dealing with issues of scale. </w:t>
       </w:r>
       <w:r>
         <w:rPr>
           <w:rFonts w:ascii="Times New Roman" w:hAnsi="Times New Roman"/>
           <w:i/>
         </w:rPr>
-        <w:t>Remote Sensing of Environment</w:t>
-      </w:r>
-      <w:r>
-        <w:rPr>
-          <w:rFonts w:ascii="Times New Roman" w:hAnsi="Times New Roman"/>
-        </w:rPr>
-        <w:t xml:space="preserve"> 68: 41–52.</w:t>
+        <w:t>Pacific Conservation Biology</w:t>
+      </w:r>
+      <w:r>
+        <w:rPr>
+          <w:rFonts w:ascii="Times New Roman" w:hAnsi="Times New Roman"/>
+        </w:rPr>
+        <w:t xml:space="preserve"> 5:299-305.</w:t>
+      </w:r>
+      <w:r>
+        <w:rPr>
+          <w:rFonts w:ascii="Times New Roman" w:hAnsi="Times New Roman"/>
+        </w:rPr>
+        <w:t xml:space="preserve"> </w:t>
       </w:r>
     </w:p>
     <w:p>
@@ -22850,31 +23097,94 @@
           <w:rFonts w:ascii="Times New Roman" w:hAnsi="Times New Roman"/>
         </w:rPr>
       </w:pPr>
+      <w:r>
+        <w:rPr>
+          <w:rFonts w:ascii="Times New Roman" w:hAnsi="Times New Roman"/>
+        </w:rPr>
+        <w:t>Williams, S.L., and K.L. Heck. 2001. Seagrass community ecology. In</w:t>
+      </w:r>
+      <w:r>
+        <w:rPr>
+          <w:rFonts w:ascii="Times New Roman" w:hAnsi="Times New Roman"/>
+        </w:rPr>
+        <w:t>:</w:t>
+      </w:r>
+      <w:r>
+        <w:rPr>
+          <w:rFonts w:ascii="Times New Roman" w:hAnsi="Times New Roman"/>
+        </w:rPr>
+        <w:t xml:space="preserve"> </w:t>
+      </w:r>
+      <w:r>
+        <w:rPr>
+          <w:rFonts w:ascii="Times New Roman" w:hAnsi="Times New Roman"/>
+          <w:u w:val="single"/>
+        </w:rPr>
+        <w:t>Marine Community Ecology</w:t>
+      </w:r>
+      <w:r>
+        <w:rPr>
+          <w:rFonts w:ascii="Times New Roman" w:hAnsi="Times New Roman"/>
+        </w:rPr>
+        <w:t xml:space="preserve">. </w:t>
+      </w:r>
+      <w:r>
+        <w:rPr>
+          <w:rFonts w:ascii="Times New Roman" w:hAnsi="Times New Roman"/>
+        </w:rPr>
+        <w:t xml:space="preserve">M.D. </w:t>
+      </w:r>
       <w:proofErr w:type="spellStart"/>
       <w:r>
         <w:rPr>
           <w:rFonts w:ascii="Times New Roman" w:hAnsi="Times New Roman"/>
         </w:rPr>
-        <w:t>Yarbro</w:t>
+        <w:t>Bertness</w:t>
       </w:r>
       <w:proofErr w:type="spellEnd"/>
       <w:r>
         <w:rPr>
           <w:rFonts w:ascii="Times New Roman" w:hAnsi="Times New Roman"/>
         </w:rPr>
-        <w:t>, L. A. and P</w:t>
-      </w:r>
-      <w:r>
-        <w:rPr>
-          <w:rFonts w:ascii="Times New Roman" w:hAnsi="Times New Roman"/>
-        </w:rPr>
-        <w:t>. R. Carlson, Jr. 2015</w:t>
-      </w:r>
-      <w:r>
-        <w:rPr>
-          <w:rFonts w:ascii="Times New Roman" w:hAnsi="Times New Roman"/>
-        </w:rPr>
-        <w:t>. Seagrass Integrated Mapping and Monitoring Program, Mapping and Monitoring Report No. 1.1.  FWRI Technical Report TR-17. St. Petersburg, FL, Florida Fish and Wildlife Conservation Commission: 10 pp.</w:t>
+        <w:t>, S.D. Gaines, and M.E. Hay</w:t>
+      </w:r>
+      <w:r>
+        <w:rPr>
+          <w:rFonts w:ascii="Times New Roman" w:hAnsi="Times New Roman"/>
+        </w:rPr>
+        <w:t xml:space="preserve"> (eds.)</w:t>
+      </w:r>
+      <w:r>
+        <w:rPr>
+          <w:rFonts w:ascii="Times New Roman" w:hAnsi="Times New Roman"/>
+        </w:rPr>
+        <w:t>. Sunderland, Massachusett</w:t>
+      </w:r>
+      <w:r>
+        <w:rPr>
+          <w:rFonts w:ascii="Times New Roman" w:hAnsi="Times New Roman"/>
+        </w:rPr>
+        <w:t>s:</w:t>
+      </w:r>
+      <w:r>
+        <w:rPr>
+          <w:rFonts w:ascii="Times New Roman" w:hAnsi="Times New Roman"/>
+        </w:rPr>
+        <w:t xml:space="preserve"> </w:t>
+      </w:r>
+      <w:proofErr w:type="spellStart"/>
+      <w:r>
+        <w:rPr>
+          <w:rFonts w:ascii="Times New Roman" w:hAnsi="Times New Roman"/>
+        </w:rPr>
+        <w:t>Sinauer</w:t>
+      </w:r>
+      <w:proofErr w:type="spellEnd"/>
+      <w:r>
+        <w:rPr>
+          <w:rFonts w:ascii="Times New Roman" w:hAnsi="Times New Roman"/>
+        </w:rPr>
+        <w:t xml:space="preserve"> Associates.</w:t>
       </w:r>
     </w:p>
     <w:p>
@@ -22889,7 +23199,103 @@
         <w:rPr>
           <w:rFonts w:ascii="Times New Roman" w:hAnsi="Times New Roman"/>
         </w:rPr>
-        <w:lastRenderedPageBreak/>
+        <w:t xml:space="preserve">Woodruff, D.L., R.P. </w:t>
+      </w:r>
+      <w:proofErr w:type="spellStart"/>
+      <w:r>
+        <w:rPr>
+          <w:rFonts w:ascii="Times New Roman" w:hAnsi="Times New Roman"/>
+        </w:rPr>
+        <w:t>Stumpf</w:t>
+      </w:r>
+      <w:proofErr w:type="spellEnd"/>
+      <w:r>
+        <w:rPr>
+          <w:rFonts w:ascii="Times New Roman" w:hAnsi="Times New Roman"/>
+        </w:rPr>
+        <w:t>, J.</w:t>
+      </w:r>
+      <w:r>
+        <w:rPr>
+          <w:rFonts w:ascii="Times New Roman" w:hAnsi="Times New Roman"/>
+        </w:rPr>
+        <w:t xml:space="preserve">A. Scope, and H.W. </w:t>
+      </w:r>
+      <w:proofErr w:type="spellStart"/>
+      <w:r>
+        <w:rPr>
+          <w:rFonts w:ascii="Times New Roman" w:hAnsi="Times New Roman"/>
+        </w:rPr>
+        <w:t>Paerl</w:t>
+      </w:r>
+      <w:proofErr w:type="spellEnd"/>
+      <w:r>
+        <w:rPr>
+          <w:rFonts w:ascii="Times New Roman" w:hAnsi="Times New Roman"/>
+        </w:rPr>
+        <w:t xml:space="preserve">. 1999. Remote estimation of water clarity in optically complex estuarine waters. </w:t>
+      </w:r>
+      <w:r>
+        <w:rPr>
+          <w:rFonts w:ascii="Times New Roman" w:hAnsi="Times New Roman"/>
+          <w:i/>
+        </w:rPr>
+        <w:t>Remote Sensing of Environment</w:t>
+      </w:r>
+      <w:r>
+        <w:rPr>
+          <w:rFonts w:ascii="Times New Roman" w:hAnsi="Times New Roman"/>
+        </w:rPr>
+        <w:t xml:space="preserve"> 68: 41–52.</w:t>
+      </w:r>
+    </w:p>
+    <w:p>
+      <w:pPr>
+        <w:spacing w:before="0"/>
+        <w:ind w:left="720" w:hanging="720"/>
+        <w:rPr>
+          <w:rFonts w:ascii="Times New Roman" w:hAnsi="Times New Roman"/>
+        </w:rPr>
+      </w:pPr>
+      <w:proofErr w:type="spellStart"/>
+      <w:r>
+        <w:rPr>
+          <w:rFonts w:ascii="Times New Roman" w:hAnsi="Times New Roman"/>
+        </w:rPr>
+        <w:t>Yarbro</w:t>
+      </w:r>
+      <w:proofErr w:type="spellEnd"/>
+      <w:r>
+        <w:rPr>
+          <w:rFonts w:ascii="Times New Roman" w:hAnsi="Times New Roman"/>
+        </w:rPr>
+        <w:t>, L. A. and P</w:t>
+      </w:r>
+      <w:r>
+        <w:rPr>
+          <w:rFonts w:ascii="Times New Roman" w:hAnsi="Times New Roman"/>
+        </w:rPr>
+        <w:t>. R. Carlson, Jr. 2015</w:t>
+      </w:r>
+      <w:r>
+        <w:rPr>
+          <w:rFonts w:ascii="Times New Roman" w:hAnsi="Times New Roman"/>
+        </w:rPr>
+        <w:t>. Seagrass Integrated Mapping and Monitoring Program, Mapping and Monitoring Report No. 1.1.  FWRI Technical Report TR-17. St. Petersburg, FL, Florida Fish and Wildlife Conservation Commission: 10 pp.</w:t>
+      </w:r>
+    </w:p>
+    <w:p>
+      <w:pPr>
+        <w:spacing w:before="0"/>
+        <w:ind w:left="720" w:hanging="720"/>
+        <w:rPr>
+          <w:rFonts w:ascii="Times New Roman" w:hAnsi="Times New Roman"/>
+        </w:rPr>
+      </w:pPr>
+      <w:r>
+        <w:rPr>
+          <w:rFonts w:ascii="Times New Roman" w:hAnsi="Times New Roman"/>
+        </w:rPr>
         <w:t xml:space="preserve">Zhu, B., D.G. Fitzgerald, S.B. Hoskins, L.G. </w:t>
       </w:r>
       <w:proofErr w:type="spellStart"/>
@@ -27787,7 +28193,7 @@
                 <w:color w:val="000000"/>
               </w:rPr>
             </w:pPr>
-            <w:ins w:id="33" w:author="Beck, Marcus" w:date="2017-02-01T10:59:00Z">
+            <w:ins w:id="73" w:author="Beck, Marcus" w:date="2017-02-01T10:59:00Z">
               <w:r>
                 <w:rPr>
                   <w:rFonts w:ascii="Times" w:hAnsi="Times" w:cs="Times"/>
@@ -27796,7 +28202,7 @@
                 <w:t>BB, WCB: http://geodata.myfwc.com/</w:t>
               </w:r>
             </w:ins>
-            <w:del w:id="34" w:author="Beck, Marcus" w:date="2017-02-01T10:59:00Z">
+            <w:del w:id="74" w:author="Beck, Marcus" w:date="2017-02-01T10:59:00Z">
               <w:r>
                 <w:rPr>
                   <w:rFonts w:ascii="Times" w:eastAsia="Times New Roman" w:hAnsi="Times" w:cs="Times"/>
@@ -27834,7 +28240,7 @@
                 <w:color w:val="000000"/>
               </w:rPr>
             </w:pPr>
-            <w:ins w:id="35" w:author="Beck, Marcus" w:date="2017-02-01T10:59:00Z">
+            <w:ins w:id="75" w:author="Beck, Marcus" w:date="2017-02-01T10:59:00Z">
               <w:r>
                 <w:rPr>
                   <w:rFonts w:ascii="Times" w:hAnsi="Times" w:cs="Times"/>
@@ -27843,7 +28249,7 @@
                 <w:t>OTB: http://data.swfwmd.opendata.arcgis.com/</w:t>
               </w:r>
             </w:ins>
-            <w:del w:id="36" w:author="Beck, Marcus" w:date="2017-02-01T10:59:00Z">
+            <w:del w:id="76" w:author="Beck, Marcus" w:date="2017-02-01T10:59:00Z">
               <w:r>
                 <w:rPr>
                   <w:rFonts w:ascii="Times" w:eastAsia="Times New Roman" w:hAnsi="Times" w:cs="Times"/>
@@ -27881,7 +28287,7 @@
                 <w:color w:val="000000"/>
               </w:rPr>
             </w:pPr>
-            <w:ins w:id="37" w:author="Beck, Marcus" w:date="2017-02-01T10:59:00Z">
+            <w:ins w:id="77" w:author="Beck, Marcus" w:date="2017-02-01T10:59:00Z">
               <w:r>
                 <w:rPr>
                   <w:rFonts w:ascii="Times" w:hAnsi="Times" w:cs="Times"/>
@@ -27890,7 +28296,7 @@
                 <w:t>UIRL: http://www.sjrwmd.com/gisdevelopment/docs/themes.html</w:t>
               </w:r>
             </w:ins>
-            <w:del w:id="38" w:author="Beck, Marcus" w:date="2017-02-01T10:59:00Z">
+            <w:del w:id="78" w:author="Beck, Marcus" w:date="2017-02-01T10:59:00Z">
               <w:r>
                 <w:rPr>
                   <w:rFonts w:ascii="Times" w:eastAsia="Times New Roman" w:hAnsi="Times" w:cs="Times"/>
@@ -27928,7 +28334,7 @@
                 <w:color w:val="000000"/>
               </w:rPr>
             </w:pPr>
-            <w:ins w:id="39" w:author="Beck, Marcus" w:date="2017-02-01T10:59:00Z">
+            <w:ins w:id="79" w:author="Beck, Marcus" w:date="2017-02-01T10:59:00Z">
               <w:r>
                 <w:rPr>
                   <w:rFonts w:ascii="Times" w:hAnsi="Times" w:cs="Times"/>
@@ -27937,7 +28343,7 @@
                 <w:t>BB, WCB: http://geodata.myfwc.com/</w:t>
               </w:r>
             </w:ins>
-            <w:del w:id="40" w:author="Beck, Marcus" w:date="2017-02-01T10:59:00Z">
+            <w:del w:id="80" w:author="Beck, Marcus" w:date="2017-02-01T10:59:00Z">
               <w:r>
                 <w:rPr>
                   <w:rFonts w:ascii="Times" w:eastAsia="Times New Roman" w:hAnsi="Times" w:cs="Times"/>
@@ -39429,7 +39835,7 @@
           <w:rPr>
             <w:noProof/>
           </w:rPr>
-          <w:t>21</w:t>
+          <w:t>25</w:t>
         </w:r>
         <w:r>
           <w:rPr>
@@ -39486,7 +39892,7 @@
           <w:rPr>
             <w:noProof/>
           </w:rPr>
-          <w:t>29</w:t>
+          <w:t>28</w:t>
         </w:r>
         <w:r>
           <w:rPr>
@@ -41025,7 +41431,7 @@
 </file>
 
 <file path=customXml/itemProps1.xml><?xml version="1.0" encoding="utf-8"?>
-<ds:datastoreItem xmlns:ds="http://schemas.openxmlformats.org/officeDocument/2006/customXml" ds:itemID="{58A90331-9475-496D-89E0-9410E4CB267C}">
+<ds:datastoreItem xmlns:ds="http://schemas.openxmlformats.org/officeDocument/2006/customXml" ds:itemID="{9CDD8794-F43E-4B5D-A1AA-19A0140658DE}">
   <ds:schemaRefs>
     <ds:schemaRef ds:uri="http://schemas.openxmlformats.org/officeDocument/2006/bibliography"/>
   </ds:schemaRefs>

</xml_diff>

<commit_message>
checked and/or replaced all instances of water clarity in the text
</commit_message>
<xml_diff>
--- a/word_revision/Beck et al revision.docx
+++ b/word_revision/Beck et al revision.docx
@@ -1705,7 +1705,31 @@
         <w:rPr>
           <w:rFonts w:ascii="Times New Roman" w:hAnsi="Times New Roman"/>
         </w:rPr>
-        <w:t xml:space="preserve">). Seagrasses also respond to changes in water clarity via physiological linkages with light availability. Seagrass </w:t>
+        <w:t xml:space="preserve">). Seagrasses also respond to changes in </w:t>
+      </w:r>
+      <w:bookmarkStart w:id="7" w:name="_GoBack"/>
+      <w:del w:id="8" w:author="Beck, Marcus" w:date="2017-02-10T15:04:00Z">
+        <w:r>
+          <w:rPr>
+            <w:rFonts w:ascii="Times New Roman" w:hAnsi="Times New Roman"/>
+          </w:rPr>
+          <w:delText>water clarity</w:delText>
+        </w:r>
+      </w:del>
+      <w:bookmarkEnd w:id="7"/>
+      <w:ins w:id="9" w:author="Beck, Marcus" w:date="2017-02-10T15:04:00Z">
+        <w:r>
+          <w:rPr>
+            <w:rFonts w:ascii="Times New Roman" w:hAnsi="Times New Roman"/>
+          </w:rPr>
+          <w:t>light attenuation through the water column</w:t>
+        </w:r>
+      </w:ins>
+      <w:r>
+        <w:rPr>
+          <w:rFonts w:ascii="Times New Roman" w:hAnsi="Times New Roman"/>
+        </w:rPr>
+        <w:t xml:space="preserve"> via physiological linkages with light availability. Seagrass </w:t>
       </w:r>
       <w:r>
         <w:rPr>
@@ -1713,7 +1737,7 @@
         </w:rPr>
         <w:t xml:space="preserve">coverage declines with water depth due to light attenuation, and declines more rapidly in </w:t>
       </w:r>
-      <w:ins w:id="7" w:author="Beck, Marcus" w:date="2017-02-09T17:03:00Z">
+      <w:ins w:id="10" w:author="Beck, Marcus" w:date="2017-02-09T17:03:00Z">
         <w:r>
           <w:rPr>
             <w:rFonts w:ascii="Times New Roman" w:hAnsi="Times New Roman"/>
@@ -1721,7 +1745,7 @@
           <w:t>systems with high water column production</w:t>
         </w:r>
       </w:ins>
-      <w:del w:id="8" w:author="Beck, Marcus" w:date="2017-02-09T17:03:00Z">
+      <w:del w:id="11" w:author="Beck, Marcus" w:date="2017-02-09T17:03:00Z">
         <w:r>
           <w:rPr>
             <w:rFonts w:ascii="Times New Roman" w:hAnsi="Times New Roman"/>
@@ -1757,7 +1781,29 @@
         <w:rPr>
           <w:rFonts w:ascii="Times New Roman" w:hAnsi="Times New Roman"/>
         </w:rPr>
-        <w:t xml:space="preserve">Empirical relationships between nutrient loading, water clarity, light requirements, and depth of colonization have been identified (Duarte 1991; </w:t>
+        <w:t xml:space="preserve">Empirical relationships between nutrient loading, </w:t>
+      </w:r>
+      <w:del w:id="12" w:author="Beck, Marcus" w:date="2017-02-10T15:04:00Z">
+        <w:r>
+          <w:rPr>
+            <w:rFonts w:ascii="Times New Roman" w:hAnsi="Times New Roman"/>
+          </w:rPr>
+          <w:delText>water clarity</w:delText>
+        </w:r>
+      </w:del>
+      <w:ins w:id="13" w:author="Beck, Marcus" w:date="2017-02-10T15:04:00Z">
+        <w:r>
+          <w:rPr>
+            <w:rFonts w:ascii="Times New Roman" w:hAnsi="Times New Roman"/>
+          </w:rPr>
+          <w:t>light attenuation</w:t>
+        </w:r>
+      </w:ins>
+      <w:r>
+        <w:rPr>
+          <w:rFonts w:ascii="Times New Roman" w:hAnsi="Times New Roman"/>
+        </w:rPr>
+        <w:t xml:space="preserve">, light requirements, and depth of colonization have been identified (Duarte 1991; </w:t>
       </w:r>
       <w:proofErr w:type="spellStart"/>
       <w:r>
@@ -2868,7 +2914,29 @@
         <w:rPr>
           <w:rFonts w:ascii="Times New Roman" w:hAnsi="Times New Roman"/>
         </w:rPr>
-        <w:t xml:space="preserve">resolved estimates of depth of colonization with water clarity measures at the same spatial scales to characterize </w:t>
+        <w:t xml:space="preserve">resolved estimates of depth of colonization with </w:t>
+      </w:r>
+      <w:del w:id="14" w:author="Beck, Marcus" w:date="2017-02-10T15:05:00Z">
+        <w:r>
+          <w:rPr>
+            <w:rFonts w:ascii="Times New Roman" w:hAnsi="Times New Roman"/>
+          </w:rPr>
+          <w:delText>water clarity</w:delText>
+        </w:r>
+      </w:del>
+      <w:ins w:id="15" w:author="Beck, Marcus" w:date="2017-02-10T15:05:00Z">
+        <w:r>
+          <w:rPr>
+            <w:rFonts w:ascii="Times New Roman" w:hAnsi="Times New Roman"/>
+          </w:rPr>
+          <w:t>light attenuation</w:t>
+        </w:r>
+      </w:ins>
+      <w:r>
+        <w:rPr>
+          <w:rFonts w:ascii="Times New Roman" w:hAnsi="Times New Roman"/>
+        </w:rPr>
+        <w:t xml:space="preserve"> measures at the same spatial scales to characterize </w:t>
       </w:r>
       <w:r>
         <w:rPr>
@@ -2912,7 +2980,7 @@
         </w:rPr>
         <w:t>submer</w:t>
       </w:r>
-      <w:ins w:id="9" w:author="Beck, Marcus" w:date="2017-02-09T17:04:00Z">
+      <w:ins w:id="16" w:author="Beck, Marcus" w:date="2017-02-09T17:04:00Z">
         <w:r>
           <w:rPr>
             <w:rFonts w:ascii="Times New Roman" w:hAnsi="Times New Roman"/>
@@ -2920,7 +2988,7 @@
           <w:t>g</w:t>
         </w:r>
       </w:ins>
-      <w:del w:id="10" w:author="Beck, Marcus" w:date="2017-02-09T17:04:00Z">
+      <w:del w:id="17" w:author="Beck, Marcus" w:date="2017-02-09T17:04:00Z">
         <w:r>
           <w:rPr>
             <w:rFonts w:ascii="Times New Roman" w:hAnsi="Times New Roman"/>
@@ -3033,8 +3101,24 @@
         <w:rPr>
           <w:rFonts w:ascii="Times New Roman" w:hAnsi="Times New Roman"/>
         </w:rPr>
-        <w:t>and average water clarity</w:t>
-      </w:r>
+        <w:t xml:space="preserve">and average </w:t>
+      </w:r>
+      <w:ins w:id="18" w:author="Beck, Marcus" w:date="2017-02-10T15:05:00Z">
+        <w:r>
+          <w:rPr>
+            <w:rFonts w:ascii="Times New Roman" w:hAnsi="Times New Roman"/>
+          </w:rPr>
+          <w:t>light attenuation</w:t>
+        </w:r>
+      </w:ins>
+      <w:del w:id="19" w:author="Beck, Marcus" w:date="2017-02-10T15:05:00Z">
+        <w:r>
+          <w:rPr>
+            <w:rFonts w:ascii="Times New Roman" w:hAnsi="Times New Roman"/>
+          </w:rPr>
+          <w:delText>water clarity</w:delText>
+        </w:r>
+      </w:del>
       <w:r>
         <w:rPr>
           <w:rFonts w:ascii="Times New Roman" w:hAnsi="Times New Roman"/>
@@ -3059,7 +3143,7 @@
         </w:rPr>
         <w:t xml:space="preserve">light requirements are </w:t>
       </w:r>
-      <w:ins w:id="11" w:author="Beck, Marcus" w:date="2017-02-09T17:05:00Z">
+      <w:ins w:id="20" w:author="Beck, Marcus" w:date="2017-02-09T17:05:00Z">
         <w:r>
           <w:rPr>
             <w:rFonts w:ascii="Times New Roman" w:hAnsi="Times New Roman"/>
@@ -3527,7 +3611,29 @@
         <w:rPr>
           <w:rFonts w:ascii="Times New Roman" w:hAnsi="Times New Roman"/>
         </w:rPr>
-        <w:t xml:space="preserve"> it to estimates of water clarity at similar scales.  We defined light requirements fo</w:t>
+        <w:t xml:space="preserve"> it to estimates of </w:t>
+      </w:r>
+      <w:del w:id="21" w:author="Beck, Marcus" w:date="2017-02-10T15:06:00Z">
+        <w:r>
+          <w:rPr>
+            <w:rFonts w:ascii="Times New Roman" w:hAnsi="Times New Roman"/>
+          </w:rPr>
+          <w:delText>water clarity</w:delText>
+        </w:r>
+      </w:del>
+      <w:ins w:id="22" w:author="Beck, Marcus" w:date="2017-02-10T15:06:00Z">
+        <w:r>
+          <w:rPr>
+            <w:rFonts w:ascii="Times New Roman" w:hAnsi="Times New Roman"/>
+          </w:rPr>
+          <w:t>light attenuation</w:t>
+        </w:r>
+      </w:ins>
+      <w:r>
+        <w:rPr>
+          <w:rFonts w:ascii="Times New Roman" w:hAnsi="Times New Roman"/>
+        </w:rPr>
+        <w:t xml:space="preserve"> at similar scales.  We defined light requirements fo</w:t>
       </w:r>
       <w:r>
         <w:rPr>
@@ -3572,7 +3678,29 @@
         <w:rPr>
           <w:rFonts w:ascii="Times New Roman" w:hAnsi="Times New Roman"/>
         </w:rPr>
-        <w:t xml:space="preserve">quantify water clarity at temporal and spatial scales </w:t>
+        <w:t xml:space="preserve">quantify </w:t>
+      </w:r>
+      <w:del w:id="23" w:author="Beck, Marcus" w:date="2017-02-10T15:06:00Z">
+        <w:r>
+          <w:rPr>
+            <w:rFonts w:ascii="Times New Roman" w:hAnsi="Times New Roman"/>
+          </w:rPr>
+          <w:delText>water clarity</w:delText>
+        </w:r>
+      </w:del>
+      <w:ins w:id="24" w:author="Beck, Marcus" w:date="2017-02-10T15:06:00Z">
+        <w:r>
+          <w:rPr>
+            <w:rFonts w:ascii="Times New Roman" w:hAnsi="Times New Roman"/>
+          </w:rPr>
+          <w:t>light attenuation</w:t>
+        </w:r>
+      </w:ins>
+      <w:r>
+        <w:rPr>
+          <w:rFonts w:ascii="Times New Roman" w:hAnsi="Times New Roman"/>
+        </w:rPr>
+        <w:t xml:space="preserve"> at temporal and spatial scales </w:t>
       </w:r>
       <w:r>
         <w:rPr>
@@ -3602,7 +3730,35 @@
         <w:rPr>
           <w:rFonts w:ascii="Times New Roman" w:hAnsi="Times New Roman"/>
         </w:rPr>
-        <w:t xml:space="preserve"> along with more conventional water clarity observations (light profiles, </w:t>
+        <w:t xml:space="preserve"> along with more conventional </w:t>
+      </w:r>
+      <w:ins w:id="25" w:author="Beck, Marcus" w:date="2017-02-10T15:06:00Z">
+        <w:r>
+          <w:rPr>
+            <w:rFonts w:ascii="Times New Roman" w:hAnsi="Times New Roman"/>
+          </w:rPr>
+          <w:t xml:space="preserve">observations of </w:t>
+        </w:r>
+      </w:ins>
+      <w:r>
+        <w:rPr>
+          <w:rFonts w:ascii="Times New Roman" w:hAnsi="Times New Roman"/>
+        </w:rPr>
+        <w:t>water clarity</w:t>
+      </w:r>
+      <w:del w:id="26" w:author="Beck, Marcus" w:date="2017-02-10T15:06:00Z">
+        <w:r>
+          <w:rPr>
+            <w:rFonts w:ascii="Times New Roman" w:hAnsi="Times New Roman"/>
+          </w:rPr>
+          <w:delText xml:space="preserve"> observations</w:delText>
+        </w:r>
+      </w:del>
+      <w:r>
+        <w:rPr>
+          <w:rFonts w:ascii="Times New Roman" w:hAnsi="Times New Roman"/>
+        </w:rPr>
+        <w:t xml:space="preserve"> (light profiles, </w:t>
       </w:r>
       <w:proofErr w:type="spellStart"/>
       <w:r>
@@ -3658,7 +3814,29 @@
         <w:rPr>
           <w:rFonts w:ascii="Times New Roman" w:hAnsi="Times New Roman"/>
         </w:rPr>
-        <w:t xml:space="preserve">estimates of water clarity </w:t>
+        <w:t xml:space="preserve">estimates of </w:t>
+      </w:r>
+      <w:del w:id="27" w:author="Beck, Marcus" w:date="2017-02-10T15:07:00Z">
+        <w:r>
+          <w:rPr>
+            <w:rFonts w:ascii="Times New Roman" w:hAnsi="Times New Roman"/>
+          </w:rPr>
+          <w:delText>water clarity</w:delText>
+        </w:r>
+      </w:del>
+      <w:ins w:id="28" w:author="Beck, Marcus" w:date="2017-02-10T15:07:00Z">
+        <w:r>
+          <w:rPr>
+            <w:rFonts w:ascii="Times New Roman" w:hAnsi="Times New Roman"/>
+          </w:rPr>
+          <w:t>light attenuation</w:t>
+        </w:r>
+      </w:ins>
+      <w:r>
+        <w:rPr>
+          <w:rFonts w:ascii="Times New Roman" w:hAnsi="Times New Roman"/>
+        </w:rPr>
+        <w:t xml:space="preserve"> </w:t>
       </w:r>
       <w:r>
         <w:rPr>
@@ -3726,17 +3904,33 @@
         </w:rPr>
         <w:t xml:space="preserve">average </w:t>
       </w:r>
-      <w:r>
-        <w:rPr>
-          <w:rFonts w:ascii="Times New Roman" w:hAnsi="Times New Roman"/>
-        </w:rPr>
-        <w:t xml:space="preserve">water </w:t>
-      </w:r>
-      <w:r>
-        <w:rPr>
-          <w:rFonts w:ascii="Times New Roman" w:hAnsi="Times New Roman"/>
-        </w:rPr>
-        <w:t>clarity (</w:t>
+      <w:ins w:id="29" w:author="Beck, Marcus" w:date="2017-02-10T15:07:00Z">
+        <w:r>
+          <w:rPr>
+            <w:rFonts w:ascii="Times New Roman" w:hAnsi="Times New Roman"/>
+          </w:rPr>
+          <w:t>attenuation</w:t>
+        </w:r>
+      </w:ins>
+      <w:del w:id="30" w:author="Beck, Marcus" w:date="2017-02-10T15:07:00Z">
+        <w:r>
+          <w:rPr>
+            <w:rFonts w:ascii="Times New Roman" w:hAnsi="Times New Roman"/>
+          </w:rPr>
+          <w:delText xml:space="preserve">water </w:delText>
+        </w:r>
+        <w:r>
+          <w:rPr>
+            <w:rFonts w:ascii="Times New Roman" w:hAnsi="Times New Roman"/>
+          </w:rPr>
+          <w:delText>clarity</w:delText>
+        </w:r>
+      </w:del>
+      <w:r>
+        <w:rPr>
+          <w:rFonts w:ascii="Times New Roman" w:hAnsi="Times New Roman"/>
+        </w:rPr>
+        <w:t xml:space="preserve"> (</w:t>
       </w:r>
       <w:r>
         <w:rPr>
@@ -3816,7 +4010,29 @@
         <w:rPr>
           <w:rFonts w:ascii="Times New Roman" w:hAnsi="Times New Roman"/>
         </w:rPr>
-        <w:t>seasonal and inter-annual patterns in water clarity,</w:t>
+        <w:t xml:space="preserve">seasonal and inter-annual patterns in </w:t>
+      </w:r>
+      <w:ins w:id="31" w:author="Beck, Marcus" w:date="2017-02-10T15:07:00Z">
+        <w:r>
+          <w:rPr>
+            <w:rFonts w:ascii="Times New Roman" w:hAnsi="Times New Roman"/>
+          </w:rPr>
+          <w:t>light attenuation</w:t>
+        </w:r>
+      </w:ins>
+      <w:del w:id="32" w:author="Beck, Marcus" w:date="2017-02-10T15:07:00Z">
+        <w:r>
+          <w:rPr>
+            <w:rFonts w:ascii="Times New Roman" w:hAnsi="Times New Roman"/>
+          </w:rPr>
+          <w:delText>water clarity</w:delText>
+        </w:r>
+      </w:del>
+      <w:r>
+        <w:rPr>
+          <w:rFonts w:ascii="Times New Roman" w:hAnsi="Times New Roman"/>
+        </w:rPr>
+        <w:t>,</w:t>
       </w:r>
       <w:r>
         <w:rPr>
@@ -4025,7 +4241,14 @@
         <w:rPr>
           <w:rFonts w:ascii="Times New Roman" w:hAnsi="Times New Roman"/>
         </w:rPr>
-        <w:t xml:space="preserve"> 1) </w:t>
+        <w:t xml:space="preserve"> </w:t>
+      </w:r>
+      <w:r>
+        <w:rPr>
+          <w:rFonts w:ascii="Times New Roman" w:hAnsi="Times New Roman"/>
+        </w:rPr>
+        <w:lastRenderedPageBreak/>
+        <w:t xml:space="preserve">1) </w:t>
       </w:r>
       <w:r>
         <w:rPr>
@@ -4045,7 +4268,7 @@
         </w:rPr>
         <w:t xml:space="preserve">apply the technique to </w:t>
       </w:r>
-      <w:del w:id="12" w:author="Beck, Marcus" w:date="2017-02-09T17:36:00Z">
+      <w:del w:id="33" w:author="Beck, Marcus" w:date="2017-02-09T17:36:00Z">
         <w:r>
           <w:rPr>
             <w:rFonts w:ascii="Times New Roman" w:hAnsi="Times New Roman"/>
@@ -4059,7 +4282,7 @@
         </w:rPr>
         <w:t>target</w:t>
       </w:r>
-      <w:ins w:id="13" w:author="Beck, Marcus" w:date="2017-02-09T17:35:00Z">
+      <w:ins w:id="34" w:author="Beck, Marcus" w:date="2017-02-09T17:35:00Z">
         <w:r>
           <w:rPr>
             <w:rFonts w:ascii="Times New Roman" w:hAnsi="Times New Roman"/>
@@ -4073,7 +4296,7 @@
         </w:rPr>
         <w:t xml:space="preserve"> </w:t>
       </w:r>
-      <w:ins w:id="14" w:author="Beck, Marcus" w:date="2017-02-09T17:35:00Z">
+      <w:ins w:id="35" w:author="Beck, Marcus" w:date="2017-02-09T17:35:00Z">
         <w:r>
           <w:rPr>
             <w:rFonts w:ascii="Times New Roman" w:hAnsi="Times New Roman"/>
@@ -4087,7 +4310,7 @@
         </w:rPr>
         <w:t xml:space="preserve">estuaries </w:t>
       </w:r>
-      <w:del w:id="15" w:author="Beck, Marcus" w:date="2017-02-09T17:35:00Z">
+      <w:del w:id="36" w:author="Beck, Marcus" w:date="2017-02-09T17:35:00Z">
         <w:r>
           <w:rPr>
             <w:rFonts w:ascii="Times New Roman" w:hAnsi="Times New Roman"/>
@@ -4105,14 +4328,7 @@
         <w:rPr>
           <w:rFonts w:ascii="Times New Roman" w:hAnsi="Times New Roman"/>
         </w:rPr>
-        <w:t xml:space="preserve"> </w:t>
-      </w:r>
-      <w:r>
-        <w:rPr>
-          <w:rFonts w:ascii="Times New Roman" w:hAnsi="Times New Roman"/>
-        </w:rPr>
-        <w:lastRenderedPageBreak/>
-        <w:t xml:space="preserve">3) </w:t>
+        <w:t xml:space="preserve"> 3) </w:t>
       </w:r>
       <w:r>
         <w:rPr>
@@ -4126,11 +4342,27 @@
         </w:rPr>
         <w:t xml:space="preserve">relationships among depth limits and </w:t>
       </w:r>
-      <w:r>
-        <w:rPr>
-          <w:rFonts w:ascii="Times New Roman" w:hAnsi="Times New Roman"/>
-        </w:rPr>
-        <w:t xml:space="preserve">water clarity, </w:t>
+      <w:del w:id="37" w:author="Beck, Marcus" w:date="2017-02-10T15:08:00Z">
+        <w:r>
+          <w:rPr>
+            <w:rFonts w:ascii="Times New Roman" w:hAnsi="Times New Roman"/>
+          </w:rPr>
+          <w:delText>water clarity</w:delText>
+        </w:r>
+      </w:del>
+      <w:ins w:id="38" w:author="Beck, Marcus" w:date="2017-02-10T15:08:00Z">
+        <w:r>
+          <w:rPr>
+            <w:rFonts w:ascii="Times New Roman" w:hAnsi="Times New Roman"/>
+          </w:rPr>
+          <w:t>light attenuation</w:t>
+        </w:r>
+      </w:ins>
+      <w:r>
+        <w:rPr>
+          <w:rFonts w:ascii="Times New Roman" w:hAnsi="Times New Roman"/>
+        </w:rPr>
+        <w:t xml:space="preserve">, </w:t>
       </w:r>
       <w:r>
         <w:rPr>
@@ -4228,7 +4460,7 @@
           <w:b/>
         </w:rPr>
       </w:pPr>
-      <w:bookmarkStart w:id="16" w:name="methods"/>
+      <w:bookmarkStart w:id="39" w:name="methods"/>
       <w:r>
         <w:rPr>
           <w:rFonts w:ascii="Times New Roman" w:hAnsi="Times New Roman"/>
@@ -4245,8 +4477,8 @@
           <w:i/>
         </w:rPr>
       </w:pPr>
-      <w:bookmarkStart w:id="17" w:name="sec:data_srcs"/>
-      <w:bookmarkEnd w:id="16"/>
+      <w:bookmarkStart w:id="40" w:name="sec:data_srcs"/>
+      <w:bookmarkEnd w:id="39"/>
       <w:r>
         <w:rPr>
           <w:rFonts w:ascii="Times New Roman" w:hAnsi="Times New Roman"/>
@@ -4255,7 +4487,7 @@
         <w:t>Study sites and data sources</w:t>
       </w:r>
     </w:p>
-    <w:bookmarkEnd w:id="17"/>
+    <w:bookmarkEnd w:id="40"/>
     <w:p>
       <w:pPr>
         <w:spacing w:before="0" w:after="0" w:line="360" w:lineRule="auto"/>
@@ -4486,7 +4718,7 @@
         </w:rPr>
         <w:t>based on</w:t>
       </w:r>
-      <w:ins w:id="18" w:author="Beck, Marcus" w:date="2017-02-01T14:49:00Z">
+      <w:ins w:id="41" w:author="Beck, Marcus" w:date="2017-02-01T14:49:00Z">
         <w:r>
           <w:rPr>
             <w:rFonts w:ascii="Times New Roman" w:hAnsi="Times New Roman"/>
@@ -4494,7 +4726,7 @@
           <w:t xml:space="preserve"> geographic coverage in Florida coastal areas and </w:t>
         </w:r>
       </w:ins>
-      <w:ins w:id="19" w:author="Beck, Marcus" w:date="2017-02-01T14:50:00Z">
+      <w:ins w:id="42" w:author="Beck, Marcus" w:date="2017-02-01T14:50:00Z">
         <w:r>
           <w:rPr>
             <w:rFonts w:ascii="Times New Roman" w:hAnsi="Times New Roman"/>
@@ -4502,7 +4734,7 @@
           <w:t>availability</w:t>
         </w:r>
       </w:ins>
-      <w:ins w:id="20" w:author="Beck, Marcus" w:date="2017-02-01T14:49:00Z">
+      <w:ins w:id="43" w:author="Beck, Marcus" w:date="2017-02-01T14:49:00Z">
         <w:r>
           <w:rPr>
             <w:rFonts w:ascii="Times New Roman" w:hAnsi="Times New Roman"/>
@@ -4510,7 +4742,7 @@
           <w:t xml:space="preserve"> </w:t>
         </w:r>
       </w:ins>
-      <w:ins w:id="21" w:author="Beck, Marcus" w:date="2017-02-01T14:50:00Z">
+      <w:ins w:id="44" w:author="Beck, Marcus" w:date="2017-02-01T14:50:00Z">
         <w:r>
           <w:rPr>
             <w:rFonts w:ascii="Times New Roman" w:hAnsi="Times New Roman"/>
@@ -4518,7 +4750,7 @@
           <w:t>of seagrass data.</w:t>
         </w:r>
       </w:ins>
-      <w:del w:id="22" w:author="Beck, Marcus" w:date="2017-02-01T14:50:00Z">
+      <w:del w:id="45" w:author="Beck, Marcus" w:date="2017-02-01T14:50:00Z">
         <w:r>
           <w:rPr>
             <w:rFonts w:ascii="Times New Roman" w:hAnsi="Times New Roman"/>
@@ -4688,7 +4920,7 @@
         </w:rPr>
         <w:t xml:space="preserve">due to insufficient </w:t>
       </w:r>
-      <w:ins w:id="23" w:author="Beck, Marcus" w:date="2017-02-01T14:51:00Z">
+      <w:ins w:id="46" w:author="Beck, Marcus" w:date="2017-02-01T14:51:00Z">
         <w:r>
           <w:rPr>
             <w:rFonts w:ascii="Times New Roman" w:hAnsi="Times New Roman"/>
@@ -4696,7 +4928,7 @@
           <w:t>light attenuation</w:t>
         </w:r>
       </w:ins>
-      <w:del w:id="24" w:author="Beck, Marcus" w:date="2017-02-01T14:51:00Z">
+      <w:del w:id="47" w:author="Beck, Marcus" w:date="2017-02-01T14:51:00Z">
         <w:r>
           <w:rPr>
             <w:rFonts w:ascii="Times New Roman" w:hAnsi="Times New Roman"/>
@@ -4825,7 +5057,14 @@
         <w:rPr>
           <w:rFonts w:ascii="Times New Roman" w:hAnsi="Times New Roman"/>
         </w:rPr>
-        <w:t xml:space="preserve">) as either </w:t>
+        <w:t xml:space="preserve">) as </w:t>
+      </w:r>
+      <w:r>
+        <w:rPr>
+          <w:rFonts w:ascii="Times New Roman" w:hAnsi="Times New Roman"/>
+        </w:rPr>
+        <w:lastRenderedPageBreak/>
+        <w:t xml:space="preserve">either </w:t>
       </w:r>
       <w:r>
         <w:rPr>
@@ -4924,14 +5163,7 @@
         <w:rPr>
           <w:rFonts w:ascii="Times New Roman" w:hAnsi="Times New Roman"/>
         </w:rPr>
-        <w:t xml:space="preserve">(i.e., MLLW, </w:t>
-      </w:r>
-      <w:r>
-        <w:rPr>
-          <w:rFonts w:ascii="Times New Roman" w:hAnsi="Times New Roman"/>
-        </w:rPr>
-        <w:lastRenderedPageBreak/>
-        <w:t xml:space="preserve">NAVD88, etc.) </w:t>
+        <w:t xml:space="preserve">(i.e., MLLW, NAVD88, etc.) </w:t>
       </w:r>
       <w:r>
         <w:rPr>
@@ -5025,7 +5257,7 @@
           <w:i/>
         </w:rPr>
       </w:pPr>
-      <w:bookmarkStart w:id="25" w:name="sec:clar_est"/>
+      <w:bookmarkStart w:id="48" w:name="sec:clar_est"/>
     </w:p>
     <w:p>
       <w:pPr>
@@ -5042,7 +5274,7 @@
         </w:rPr>
         <w:t xml:space="preserve">Quantifying </w:t>
       </w:r>
-      <w:del w:id="26" w:author="Beck, Marcus" w:date="2017-02-09T17:34:00Z">
+      <w:del w:id="49" w:author="Beck, Marcus" w:date="2017-02-09T17:34:00Z">
         <w:r>
           <w:rPr>
             <w:rFonts w:ascii="Times New Roman" w:hAnsi="Times New Roman"/>
@@ -5051,7 +5283,7 @@
           <w:delText>water clarity</w:delText>
         </w:r>
       </w:del>
-      <w:ins w:id="27" w:author="Beck, Marcus" w:date="2017-02-09T17:34:00Z">
+      <w:ins w:id="50" w:author="Beck, Marcus" w:date="2017-02-09T17:34:00Z">
         <w:r>
           <w:rPr>
             <w:rFonts w:ascii="Times New Roman" w:hAnsi="Times New Roman"/>
@@ -5061,7 +5293,7 @@
         </w:r>
       </w:ins>
     </w:p>
-    <w:bookmarkEnd w:id="25"/>
+    <w:bookmarkEnd w:id="48"/>
     <w:p>
       <w:pPr>
         <w:spacing w:before="0" w:after="0" w:line="360" w:lineRule="auto"/>
@@ -5101,7 +5333,7 @@
         </w:rPr>
         <w:t xml:space="preserve">map of estimated </w:t>
       </w:r>
-      <w:ins w:id="28" w:author="Beck, Marcus" w:date="2017-02-09T17:06:00Z">
+      <w:ins w:id="51" w:author="Beck, Marcus" w:date="2017-02-09T17:06:00Z">
         <w:r>
           <w:rPr>
             <w:rFonts w:ascii="Times New Roman" w:hAnsi="Times New Roman"/>
@@ -5109,7 +5341,7 @@
           <w:t>light attenuation</w:t>
         </w:r>
       </w:ins>
-      <w:del w:id="29" w:author="Beck, Marcus" w:date="2017-02-09T17:06:00Z">
+      <w:del w:id="52" w:author="Beck, Marcus" w:date="2017-02-09T17:06:00Z">
         <w:r>
           <w:rPr>
             <w:rFonts w:ascii="Times New Roman" w:hAnsi="Times New Roman"/>
@@ -5161,7 +5393,7 @@
         </w:rPr>
         <w:t xml:space="preserve">to quantify </w:t>
       </w:r>
-      <w:del w:id="30" w:author="Beck, Marcus" w:date="2017-02-09T17:06:00Z">
+      <w:del w:id="53" w:author="Beck, Marcus" w:date="2017-02-09T17:06:00Z">
         <w:r>
           <w:rPr>
             <w:rFonts w:ascii="Times New Roman" w:hAnsi="Times New Roman"/>
@@ -5169,7 +5401,7 @@
           <w:delText>water clarity</w:delText>
         </w:r>
       </w:del>
-      <w:ins w:id="31" w:author="Beck, Marcus" w:date="2017-02-09T17:06:00Z">
+      <w:ins w:id="54" w:author="Beck, Marcus" w:date="2017-02-09T17:06:00Z">
         <w:r>
           <w:rPr>
             <w:rFonts w:ascii="Times New Roman" w:hAnsi="Times New Roman"/>
@@ -5307,7 +5539,7 @@
         </w:rPr>
         <w:t xml:space="preserve">, Version 7.0). For Tampa Bay, </w:t>
       </w:r>
-      <w:del w:id="32" w:author="Beck, Marcus" w:date="2017-02-09T17:07:00Z">
+      <w:del w:id="55" w:author="Beck, Marcus" w:date="2017-02-09T17:07:00Z">
         <w:r>
           <w:rPr>
             <w:rFonts w:ascii="Times New Roman" w:hAnsi="Times New Roman"/>
@@ -5315,7 +5547,7 @@
           <w:delText>water clarity</w:delText>
         </w:r>
       </w:del>
-      <w:ins w:id="33" w:author="Beck, Marcus" w:date="2017-02-09T17:07:00Z">
+      <w:ins w:id="56" w:author="Beck, Marcus" w:date="2017-02-09T17:07:00Z">
         <w:r>
           <w:rPr>
             <w:rFonts w:ascii="Times New Roman" w:hAnsi="Times New Roman"/>
@@ -5355,7 +5587,7 @@
         </w:rPr>
         <w:t xml:space="preserve"> depth</w:t>
       </w:r>
-      <w:ins w:id="34" w:author="Beck, Marcus" w:date="2017-02-09T17:26:00Z">
+      <w:ins w:id="57" w:author="Beck, Marcus" w:date="2017-02-09T17:26:00Z">
         <w:r>
           <w:rPr>
             <w:rFonts w:ascii="Times New Roman" w:hAnsi="Times New Roman"/>
@@ -5363,7 +5595,7 @@
           <w:t xml:space="preserve"> using</w:t>
         </w:r>
       </w:ins>
-      <w:del w:id="35" w:author="Beck, Marcus" w:date="2017-02-09T17:26:00Z">
+      <w:del w:id="58" w:author="Beck, Marcus" w:date="2017-02-09T17:26:00Z">
         <w:r>
           <w:rPr>
             <w:rFonts w:ascii="Times New Roman" w:hAnsi="Times New Roman"/>
@@ -5371,7 +5603,7 @@
           <w:delText xml:space="preserve"> based on</w:delText>
         </w:r>
       </w:del>
-      <w:ins w:id="36" w:author="Beck, Marcus" w:date="2017-02-09T17:08:00Z">
+      <w:ins w:id="59" w:author="Beck, Marcus" w:date="2017-02-09T17:08:00Z">
         <w:r>
           <w:rPr>
             <w:rFonts w:ascii="Times New Roman" w:hAnsi="Times New Roman"/>
@@ -5379,7 +5611,7 @@
           <w:t xml:space="preserve"> a regression </w:t>
         </w:r>
       </w:ins>
-      <w:ins w:id="37" w:author="Beck, Marcus" w:date="2017-02-09T17:27:00Z">
+      <w:ins w:id="60" w:author="Beck, Marcus" w:date="2017-02-09T17:27:00Z">
         <w:r>
           <w:rPr>
             <w:rFonts w:ascii="Times New Roman" w:hAnsi="Times New Roman"/>
@@ -5387,7 +5619,7 @@
           <w:t xml:space="preserve">relating </w:t>
         </w:r>
       </w:ins>
-      <w:ins w:id="38" w:author="Beck, Marcus" w:date="2017-02-09T17:08:00Z">
+      <w:ins w:id="61" w:author="Beck, Marcus" w:date="2017-02-09T17:08:00Z">
         <w:r>
           <w:rPr>
             <w:rFonts w:ascii="Times New Roman" w:hAnsi="Times New Roman"/>
@@ -5467,7 +5699,59 @@
         <w:rPr>
           <w:rFonts w:ascii="Times New Roman" w:hAnsi="Times New Roman"/>
         </w:rPr>
-        <w:t xml:space="preserve">. 2007). Monthly and annual mean water clarity was calculated from the daily images and then averaged to create a single layer. Similarly, </w:t>
+        <w:t xml:space="preserve">. 2007). Monthly and annual mean </w:t>
+      </w:r>
+      <w:del w:id="62" w:author="Beck, Marcus" w:date="2017-02-10T15:08:00Z">
+        <w:r>
+          <w:rPr>
+            <w:rFonts w:ascii="Times New Roman" w:hAnsi="Times New Roman"/>
+          </w:rPr>
+          <w:delText>water clarity</w:delText>
+        </w:r>
+      </w:del>
+      <w:proofErr w:type="spellStart"/>
+      <w:ins w:id="63" w:author="Beck, Marcus" w:date="2017-02-10T15:08:00Z">
+        <w:r>
+          <w:rPr>
+            <w:rFonts w:ascii="Times New Roman" w:hAnsi="Times New Roman"/>
+          </w:rPr>
+          <w:t>Secchi</w:t>
+        </w:r>
+        <w:proofErr w:type="spellEnd"/>
+        <w:r>
+          <w:rPr>
+            <w:rFonts w:ascii="Times New Roman" w:hAnsi="Times New Roman"/>
+          </w:rPr>
+          <w:t xml:space="preserve"> depth</w:t>
+        </w:r>
+      </w:ins>
+      <w:r>
+        <w:rPr>
+          <w:rFonts w:ascii="Times New Roman" w:hAnsi="Times New Roman"/>
+        </w:rPr>
+        <w:t xml:space="preserve"> was </w:t>
+      </w:r>
+      <w:del w:id="64" w:author="Beck, Marcus" w:date="2017-02-10T15:08:00Z">
+        <w:r>
+          <w:rPr>
+            <w:rFonts w:ascii="Times New Roman" w:hAnsi="Times New Roman"/>
+          </w:rPr>
+          <w:delText xml:space="preserve">calculated </w:delText>
+        </w:r>
+      </w:del>
+      <w:ins w:id="65" w:author="Beck, Marcus" w:date="2017-02-10T15:08:00Z">
+        <w:r>
+          <w:rPr>
+            <w:rFonts w:ascii="Times New Roman" w:hAnsi="Times New Roman"/>
+          </w:rPr>
+          <w:t xml:space="preserve">estimated </w:t>
+        </w:r>
+      </w:ins>
+      <w:r>
+        <w:rPr>
+          <w:rFonts w:ascii="Times New Roman" w:hAnsi="Times New Roman"/>
+        </w:rPr>
+        <w:t xml:space="preserve">from the daily images and then averaged to create a single layer. Similarly, </w:t>
       </w:r>
       <w:proofErr w:type="spellStart"/>
       <w:r>
@@ -5505,7 +5789,7 @@
         </w:rPr>
         <w:t>. 2005)</w:t>
       </w:r>
-      <w:del w:id="39" w:author="Beck, Marcus" w:date="2017-02-10T09:38:00Z">
+      <w:del w:id="66" w:author="Beck, Marcus" w:date="2017-02-10T09:38:00Z">
         <w:r>
           <w:rPr>
             <w:rFonts w:ascii="Times New Roman" w:hAnsi="Times New Roman"/>
@@ -5513,7 +5797,7 @@
           <w:delText xml:space="preserve">. </w:delText>
         </w:r>
       </w:del>
-      <w:ins w:id="40" w:author="Beck, Marcus" w:date="2017-02-10T09:38:00Z">
+      <w:ins w:id="67" w:author="Beck, Marcus" w:date="2017-02-10T09:38:00Z">
         <w:r>
           <w:rPr>
             <w:rFonts w:ascii="Times New Roman" w:hAnsi="Times New Roman"/>
@@ -5521,7 +5805,7 @@
           <w:t xml:space="preserve">, which </w:t>
         </w:r>
       </w:ins>
-      <w:ins w:id="41" w:author="Beck, Marcus" w:date="2017-02-10T09:28:00Z">
+      <w:ins w:id="68" w:author="Beck, Marcus" w:date="2017-02-10T09:28:00Z">
         <w:r>
           <w:rPr>
             <w:rFonts w:ascii="Times New Roman" w:hAnsi="Times New Roman"/>
@@ -5559,7 +5843,7 @@
         </w:r>
       </w:ins>
       <w:proofErr w:type="spellEnd"/>
-      <w:ins w:id="42" w:author="Beck, Marcus" w:date="2017-02-10T09:44:00Z">
+      <w:ins w:id="69" w:author="Beck, Marcus" w:date="2017-02-10T09:44:00Z">
         <w:r>
           <w:rPr>
             <w:rFonts w:ascii="Times New Roman" w:hAnsi="Times New Roman"/>
@@ -5569,7 +5853,7 @@
           <w:t xml:space="preserve"> </w:t>
         </w:r>
       </w:ins>
-      <w:ins w:id="43" w:author="Beck, Marcus" w:date="2017-02-10T09:28:00Z">
+      <w:ins w:id="70" w:author="Beck, Marcus" w:date="2017-02-10T09:28:00Z">
         <w:r>
           <w:rPr>
             <w:rFonts w:ascii="Times New Roman" w:hAnsi="Times New Roman"/>
@@ -5788,7 +6072,7 @@
         </w:rPr>
         <w:t>=0.93)</w:t>
       </w:r>
-      <w:ins w:id="44" w:author="Beck, Marcus" w:date="2017-02-10T09:38:00Z">
+      <w:ins w:id="71" w:author="Beck, Marcus" w:date="2017-02-10T09:38:00Z">
         <w:r>
           <w:rPr>
             <w:rFonts w:ascii="Times New Roman" w:hAnsi="Times New Roman"/>
@@ -5831,7 +6115,7 @@
         </w:rPr>
         <w:t xml:space="preserve"> estimates were </w:t>
       </w:r>
-      <w:ins w:id="45" w:author="Beck, Marcus" w:date="2017-02-10T09:52:00Z">
+      <w:ins w:id="72" w:author="Beck, Marcus" w:date="2017-02-10T09:52:00Z">
         <w:r>
           <w:rPr>
             <w:rFonts w:ascii="Times New Roman" w:hAnsi="Times New Roman"/>
@@ -5853,7 +6137,7 @@
           <w:t>I</w:t>
         </w:r>
       </w:ins>
-      <w:ins w:id="46" w:author="Beck, Marcus" w:date="2017-02-10T09:57:00Z">
+      <w:ins w:id="73" w:author="Beck, Marcus" w:date="2017-02-10T09:57:00Z">
         <w:r>
           <w:rPr>
             <w:rFonts w:ascii="Times New Roman" w:hAnsi="Times New Roman"/>
@@ -5864,7 +6148,7 @@
         </w:r>
       </w:ins>
       <w:proofErr w:type="spellEnd"/>
-      <w:ins w:id="47" w:author="Beck, Marcus" w:date="2017-02-10T09:52:00Z">
+      <w:ins w:id="74" w:author="Beck, Marcus" w:date="2017-02-10T09:52:00Z">
         <w:r>
           <w:rPr>
             <w:rFonts w:ascii="Times New Roman" w:hAnsi="Times New Roman"/>
@@ -5886,7 +6170,7 @@
           <w:t>I</w:t>
         </w:r>
       </w:ins>
-      <w:ins w:id="48" w:author="Beck, Marcus" w:date="2017-02-10T09:54:00Z">
+      <w:ins w:id="75" w:author="Beck, Marcus" w:date="2017-02-10T09:54:00Z">
         <w:r>
           <w:rPr>
             <w:rFonts w:ascii="Times New Roman" w:hAnsi="Times New Roman"/>
@@ -5897,7 +6181,7 @@
         </w:r>
       </w:ins>
       <w:proofErr w:type="spellEnd"/>
-      <w:ins w:id="49" w:author="Beck, Marcus" w:date="2017-02-10T09:52:00Z">
+      <w:ins w:id="76" w:author="Beck, Marcus" w:date="2017-02-10T09:52:00Z">
         <w:r>
           <w:rPr>
             <w:rFonts w:ascii="Times New Roman" w:hAnsi="Times New Roman"/>
@@ -5905,7 +6189,7 @@
           <w:t xml:space="preserve"> </w:t>
         </w:r>
       </w:ins>
-      <w:ins w:id="50" w:author="Beck, Marcus" w:date="2017-02-10T09:54:00Z">
+      <w:ins w:id="77" w:author="Beck, Marcus" w:date="2017-02-10T09:54:00Z">
         <w:r>
           <w:rPr>
             <w:rFonts w:ascii="Times New Roman" w:hAnsi="Times New Roman"/>
@@ -5913,7 +6197,7 @@
           <w:t>–</w:t>
         </w:r>
       </w:ins>
-      <w:ins w:id="51" w:author="Beck, Marcus" w:date="2017-02-10T09:52:00Z">
+      <w:ins w:id="78" w:author="Beck, Marcus" w:date="2017-02-10T09:52:00Z">
         <w:r>
           <w:rPr>
             <w:rFonts w:ascii="Times New Roman" w:hAnsi="Times New Roman"/>
@@ -5938,7 +6222,7 @@
         </w:r>
       </w:ins>
       <w:proofErr w:type="spellEnd"/>
-      <w:ins w:id="52" w:author="Beck, Marcus" w:date="2017-02-10T09:54:00Z">
+      <w:ins w:id="79" w:author="Beck, Marcus" w:date="2017-02-10T09:54:00Z">
         <w:r>
           <w:rPr>
             <w:rFonts w:ascii="Times New Roman" w:hAnsi="Times New Roman"/>
@@ -5948,7 +6232,7 @@
           <w:t xml:space="preserve"> </w:t>
         </w:r>
       </w:ins>
-      <w:ins w:id="53" w:author="Beck, Marcus" w:date="2017-02-10T09:52:00Z">
+      <w:ins w:id="80" w:author="Beck, Marcus" w:date="2017-02-10T09:52:00Z">
         <w:r>
           <w:rPr>
             <w:rFonts w:ascii="Times New Roman" w:hAnsi="Times New Roman"/>
@@ -5956,7 +6240,7 @@
           <w:t>Z</w:t>
         </w:r>
       </w:ins>
-      <w:ins w:id="54" w:author="Beck, Marcus" w:date="2017-02-10T09:54:00Z">
+      <w:ins w:id="81" w:author="Beck, Marcus" w:date="2017-02-10T09:54:00Z">
         <w:r>
           <w:rPr>
             <w:rFonts w:ascii="Times New Roman" w:hAnsi="Times New Roman"/>
@@ -5964,7 +6248,7 @@
           <w:t>)</w:t>
         </w:r>
       </w:ins>
-      <w:del w:id="55" w:author="Beck, Marcus" w:date="2017-02-10T09:56:00Z">
+      <w:del w:id="82" w:author="Beck, Marcus" w:date="2017-02-10T09:56:00Z">
         <w:r>
           <w:rPr>
             <w:rFonts w:ascii="Times New Roman" w:hAnsi="Times New Roman"/>
@@ -5978,11 +6262,12 @@
         </w:rPr>
         <w:t xml:space="preserve"> from </w:t>
       </w:r>
-      <w:del w:id="56" w:author="Beck, Marcus" w:date="2017-02-10T09:56:00Z">
+      <w:del w:id="83" w:author="Beck, Marcus" w:date="2017-02-10T09:56:00Z">
         <w:r>
           <w:rPr>
             <w:rFonts w:ascii="Times New Roman" w:hAnsi="Times New Roman"/>
           </w:rPr>
+          <w:lastRenderedPageBreak/>
           <w:delText xml:space="preserve">regressions of </w:delText>
         </w:r>
       </w:del>
@@ -6018,7 +6303,7 @@
         </w:rPr>
         <w:t>)</w:t>
       </w:r>
-      <w:del w:id="57" w:author="Beck, Marcus" w:date="2017-02-10T09:56:00Z">
+      <w:del w:id="84" w:author="Beck, Marcus" w:date="2017-02-10T09:56:00Z">
         <w:r>
           <w:rPr>
             <w:rFonts w:ascii="Times New Roman" w:hAnsi="Times New Roman"/>
@@ -6044,7 +6329,7 @@
         </w:rPr>
         <w:t xml:space="preserve">The </w:t>
       </w:r>
-      <w:del w:id="58" w:author="Beck, Marcus" w:date="2017-02-10T09:58:00Z">
+      <w:del w:id="85" w:author="Beck, Marcus" w:date="2017-02-10T09:58:00Z">
         <w:r>
           <w:rPr>
             <w:rFonts w:ascii="Times New Roman" w:hAnsi="Times New Roman"/>
@@ -6052,7 +6337,7 @@
           <w:delText>regression based</w:delText>
         </w:r>
       </w:del>
-      <w:ins w:id="59" w:author="Beck, Marcus" w:date="2017-02-10T09:58:00Z">
+      <w:ins w:id="86" w:author="Beck, Marcus" w:date="2017-02-10T09:58:00Z">
         <w:r>
           <w:rPr>
             <w:rFonts w:ascii="Times New Roman" w:hAnsi="Times New Roman"/>
@@ -6060,7 +6345,7 @@
           <w:t>empirical relationship for</w:t>
         </w:r>
       </w:ins>
-      <w:del w:id="60" w:author="Beck, Marcus" w:date="2017-02-10T09:58:00Z">
+      <w:del w:id="87" w:author="Beck, Marcus" w:date="2017-02-10T09:58:00Z">
         <w:r>
           <w:rPr>
             <w:rFonts w:ascii="Times New Roman" w:hAnsi="Times New Roman"/>
@@ -6068,7 +6353,7 @@
           <w:delText xml:space="preserve"> o</w:delText>
         </w:r>
       </w:del>
-      <w:del w:id="61" w:author="Beck, Marcus" w:date="2017-02-10T09:59:00Z">
+      <w:del w:id="88" w:author="Beck, Marcus" w:date="2017-02-10T09:59:00Z">
         <w:r>
           <w:rPr>
             <w:rFonts w:ascii="Times New Roman" w:hAnsi="Times New Roman"/>
@@ -6082,7 +6367,7 @@
         </w:rPr>
         <w:t xml:space="preserve"> </w:t>
       </w:r>
-      <w:ins w:id="62" w:author="Beck, Marcus" w:date="2017-02-10T09:59:00Z">
+      <w:ins w:id="89" w:author="Beck, Marcus" w:date="2017-02-10T09:59:00Z">
         <w:r>
           <w:rPr>
             <w:rFonts w:ascii="Times New Roman" w:hAnsi="Times New Roman"/>
@@ -6137,7 +6422,7 @@
         </w:rPr>
         <w:t xml:space="preserve"> data prior to averaging to create a single layer for further analysis.</w:t>
       </w:r>
-      <w:ins w:id="63" w:author="Beck, Marcus" w:date="2017-02-10T09:38:00Z">
+      <w:ins w:id="90" w:author="Beck, Marcus" w:date="2017-02-10T09:38:00Z">
         <w:r>
           <w:rPr>
             <w:rFonts w:ascii="Times New Roman" w:hAnsi="Times New Roman"/>
@@ -6151,7 +6436,7 @@
           <w:t xml:space="preserve">to both locations to </w:t>
         </w:r>
       </w:ins>
-      <w:ins w:id="64" w:author="Beck, Marcus" w:date="2017-02-10T09:39:00Z">
+      <w:ins w:id="91" w:author="Beck, Marcus" w:date="2017-02-10T09:39:00Z">
         <w:r>
           <w:rPr>
             <w:rFonts w:ascii="Times New Roman" w:hAnsi="Times New Roman"/>
@@ -6159,7 +6444,7 @@
           <w:t>estimate light attenuation</w:t>
         </w:r>
       </w:ins>
-      <w:ins w:id="65" w:author="Beck, Marcus" w:date="2017-02-10T09:44:00Z">
+      <w:ins w:id="92" w:author="Beck, Marcus" w:date="2017-02-10T09:44:00Z">
         <w:r>
           <w:rPr>
             <w:rFonts w:ascii="Times New Roman" w:hAnsi="Times New Roman"/>
@@ -6167,7 +6452,7 @@
           <w:t>, where estimates were previously validated for Tampa Bay and validated herein for Choctaw</w:t>
         </w:r>
       </w:ins>
-      <w:ins w:id="66" w:author="Beck, Marcus" w:date="2017-02-10T09:45:00Z">
+      <w:ins w:id="93" w:author="Beck, Marcus" w:date="2017-02-10T09:45:00Z">
         <w:r>
           <w:rPr>
             <w:rFonts w:ascii="Times New Roman" w:hAnsi="Times New Roman"/>
@@ -6175,7 +6460,7 @@
           <w:t>h</w:t>
         </w:r>
       </w:ins>
-      <w:ins w:id="67" w:author="Beck, Marcus" w:date="2017-02-10T09:44:00Z">
+      <w:ins w:id="94" w:author="Beck, Marcus" w:date="2017-02-10T09:44:00Z">
         <w:r>
           <w:rPr>
             <w:rFonts w:ascii="Times New Roman" w:hAnsi="Times New Roman"/>
@@ -6196,7 +6481,6 @@
         <w:rPr>
           <w:rFonts w:ascii="Times New Roman" w:hAnsi="Times New Roman"/>
         </w:rPr>
-        <w:lastRenderedPageBreak/>
         <w:t xml:space="preserve">For Indian River Lagoon, </w:t>
       </w:r>
       <w:proofErr w:type="spellStart"/>
@@ -6508,7 +6792,7 @@
           <w:rFonts w:ascii="Times New Roman" w:hAnsi="Times New Roman"/>
         </w:rPr>
       </w:pPr>
-      <w:bookmarkStart w:id="68" w:name="sec:est_method"/>
+      <w:bookmarkStart w:id="95" w:name="sec:est_method"/>
     </w:p>
     <w:p>
       <w:pPr>
@@ -6526,7 +6810,7 @@
         <w:t>Estimating seagrass depth of colonization</w:t>
       </w:r>
     </w:p>
-    <w:bookmarkEnd w:id="68"/>
+    <w:bookmarkEnd w:id="95"/>
     <w:p>
       <w:pPr>
         <w:spacing w:before="0" w:after="0" w:line="360" w:lineRule="auto"/>
@@ -7170,7 +7454,7 @@
         </w:rPr>
         <w:t xml:space="preserve">is the deepest depth at which </w:t>
       </w:r>
-      <w:del w:id="69" w:author="Beck, Marcus" w:date="2017-02-09T17:30:00Z">
+      <w:del w:id="96" w:author="Beck, Marcus" w:date="2017-02-09T17:30:00Z">
         <w:r>
           <w:rPr>
             <w:rFonts w:ascii="Times New Roman" w:hAnsi="Times New Roman"/>
@@ -7178,7 +7462,7 @@
           <w:delText>a</w:delText>
         </w:r>
       </w:del>
-      <w:del w:id="70" w:author="Beck, Marcus" w:date="2017-02-09T17:29:00Z">
+      <w:del w:id="97" w:author="Beck, Marcus" w:date="2017-02-09T17:29:00Z">
         <w:r>
           <w:rPr>
             <w:rFonts w:ascii="Times New Roman" w:hAnsi="Times New Roman"/>
@@ -7206,7 +7490,7 @@
         </w:rPr>
         <w:t>occurred</w:t>
       </w:r>
-      <w:ins w:id="71" w:author="Beck, Marcus" w:date="2017-02-09T17:30:00Z">
+      <w:ins w:id="98" w:author="Beck, Marcus" w:date="2017-02-09T17:30:00Z">
         <w:r>
           <w:rPr>
             <w:rFonts w:ascii="Times New Roman" w:hAnsi="Times New Roman"/>
@@ -7232,7 +7516,7 @@
         </w:rPr>
         <w:t xml:space="preserve">excluding </w:t>
       </w:r>
-      <w:ins w:id="72" w:author="Beck, Marcus" w:date="2017-01-31T14:29:00Z">
+      <w:ins w:id="99" w:author="Beck, Marcus" w:date="2017-01-31T14:29:00Z">
         <w:r>
           <w:rPr>
             <w:rFonts w:ascii="Times New Roman" w:hAnsi="Times New Roman"/>
@@ -7240,7 +7524,7 @@
           <w:t xml:space="preserve">isolated patches (or outliers) </w:t>
         </w:r>
       </w:ins>
-      <w:del w:id="73" w:author="Beck, Marcus" w:date="2017-01-31T14:29:00Z">
+      <w:del w:id="100" w:author="Beck, Marcus" w:date="2017-01-31T14:29:00Z">
         <w:r>
           <w:rPr>
             <w:rFonts w:ascii="Times New Roman" w:hAnsi="Times New Roman"/>
@@ -7464,6 +7748,7 @@
         <w:rPr>
           <w:rFonts w:ascii="Times New Roman" w:hAnsi="Times New Roman"/>
         </w:rPr>
+        <w:lastRenderedPageBreak/>
         <w:t xml:space="preserve">The </w:t>
       </w:r>
       <w:r>
@@ -7671,7 +7956,6 @@
         <w:rPr>
           <w:rFonts w:ascii="Times New Roman" w:hAnsi="Times New Roman"/>
         </w:rPr>
-        <w:lastRenderedPageBreak/>
         <w:t>(</w:t>
       </w:r>
       <w:proofErr w:type="spellStart"/>
@@ -7824,7 +8108,7 @@
         </w:rPr>
         <w:t>as a function of depth</w:t>
       </w:r>
-      <w:del w:id="74" w:author="Beck, Marcus" w:date="2017-01-31T14:52:00Z">
+      <w:del w:id="101" w:author="Beck, Marcus" w:date="2017-01-31T14:52:00Z">
         <w:r>
           <w:rPr>
             <w:rFonts w:ascii="Times New Roman" w:hAnsi="Times New Roman"/>
@@ -7850,7 +8134,7 @@
           <w:delText xml:space="preserve"> 3</w:delText>
         </w:r>
       </w:del>
-      <w:del w:id="75" w:author="Beck, Marcus" w:date="2017-01-31T14:51:00Z">
+      <w:del w:id="102" w:author="Beck, Marcus" w:date="2017-01-31T14:51:00Z">
         <w:r>
           <w:rPr>
             <w:rFonts w:ascii="Times New Roman" w:hAnsi="Times New Roman"/>
@@ -7858,7 +8142,7 @@
           <w:delText>a</w:delText>
         </w:r>
       </w:del>
-      <w:del w:id="76" w:author="Beck, Marcus" w:date="2017-01-31T14:52:00Z">
+      <w:del w:id="103" w:author="Beck, Marcus" w:date="2017-01-31T14:52:00Z">
         <w:r>
           <w:rPr>
             <w:rFonts w:ascii="Times New Roman" w:hAnsi="Times New Roman"/>
@@ -7872,7 +8156,7 @@
         </w:rPr>
         <w:t xml:space="preserve">. </w:t>
       </w:r>
-      <w:ins w:id="77" w:author="Beck, Marcus" w:date="2017-01-31T14:52:00Z">
+      <w:ins w:id="104" w:author="Beck, Marcus" w:date="2017-01-31T14:52:00Z">
         <w:r>
           <w:rPr>
             <w:rFonts w:ascii="Times New Roman" w:hAnsi="Times New Roman"/>
@@ -7881,7 +8165,7 @@
           <w:t xml:space="preserve">The chosen radius depends on the information desired about a location.  </w:t>
         </w:r>
       </w:ins>
-      <w:del w:id="78" w:author="Beck, Marcus" w:date="2017-01-31T14:52:00Z">
+      <w:del w:id="105" w:author="Beck, Marcus" w:date="2017-01-31T14:52:00Z">
         <w:r>
           <w:rPr>
             <w:rFonts w:ascii="Times New Roman" w:hAnsi="Times New Roman"/>
@@ -8051,7 +8335,7 @@
         </w:rPr>
         <w:t xml:space="preserve"> 3).</w:t>
       </w:r>
-      <w:ins w:id="79" w:author="Beck, Marcus" w:date="2017-01-31T14:52:00Z">
+      <w:ins w:id="106" w:author="Beck, Marcus" w:date="2017-01-31T14:52:00Z">
         <w:r>
           <w:rPr>
             <w:rFonts w:ascii="Times New Roman" w:hAnsi="Times New Roman"/>
@@ -8082,7 +8366,7 @@
           <w:t xml:space="preserve"> River in Fig. 1 </w:t>
         </w:r>
       </w:ins>
-      <w:ins w:id="80" w:author="Beck, Marcus" w:date="2017-02-09T13:49:00Z">
+      <w:ins w:id="107" w:author="Beck, Marcus" w:date="2017-02-09T13:49:00Z">
         <w:r>
           <w:rPr>
             <w:rFonts w:ascii="Times New Roman" w:hAnsi="Times New Roman"/>
@@ -8091,7 +8375,7 @@
           <w:t>was</w:t>
         </w:r>
       </w:ins>
-      <w:ins w:id="81" w:author="Beck, Marcus" w:date="2017-01-31T14:52:00Z">
+      <w:ins w:id="108" w:author="Beck, Marcus" w:date="2017-01-31T14:52:00Z">
         <w:r>
           <w:rPr>
             <w:rFonts w:ascii="Times New Roman" w:hAnsi="Times New Roman"/>
@@ -8128,7 +8412,7 @@
           <w:t xml:space="preserve"> river</w:t>
         </w:r>
       </w:ins>
-      <w:ins w:id="82" w:author="Beck, Marcus" w:date="2017-02-01T11:11:00Z">
+      <w:ins w:id="109" w:author="Beck, Marcus" w:date="2017-02-01T11:11:00Z">
         <w:r>
           <w:rPr>
             <w:rFonts w:ascii="Times New Roman" w:hAnsi="Times New Roman"/>
@@ -8137,7 +8421,7 @@
           <w:t xml:space="preserve"> outflow</w:t>
         </w:r>
       </w:ins>
-      <w:ins w:id="83" w:author="Beck, Marcus" w:date="2017-01-31T14:52:00Z">
+      <w:ins w:id="110" w:author="Beck, Marcus" w:date="2017-01-31T14:52:00Z">
         <w:r>
           <w:rPr>
             <w:rFonts w:ascii="Times New Roman" w:hAnsi="Times New Roman"/>
@@ -8331,7 +8615,7 @@
           <v:shape id="_x0000_i1025" type="#_x0000_t75" style="width:115.5pt;height:36pt" o:ole="">
             <v:imagedata r:id="rId14" o:title=""/>
           </v:shape>
-          <o:OLEObject Type="Embed" ProgID="Equation.3" ShapeID="_x0000_i1025" DrawAspect="Content" ObjectID="_1548242547" r:id="rId15"/>
+          <o:OLEObject Type="Embed" ProgID="Equation.3" ShapeID="_x0000_i1025" DrawAspect="Content" ObjectID="_1548244661" r:id="rId15"/>
         </w:object>
       </w:r>
       <w:r>
@@ -8800,7 +9084,14 @@
         <w:rPr>
           <w:rFonts w:ascii="Times New Roman" w:hAnsi="Times New Roman"/>
         </w:rPr>
-        <w:t>in seagrass coverage</w:t>
+        <w:t xml:space="preserve">in </w:t>
+      </w:r>
+      <w:r>
+        <w:rPr>
+          <w:rFonts w:ascii="Times New Roman" w:hAnsi="Times New Roman"/>
+        </w:rPr>
+        <w:lastRenderedPageBreak/>
+        <w:t>seagrass coverage</w:t>
       </w:r>
       <w:r>
         <w:rPr>
@@ -9588,14 +9879,7 @@
         <w:rPr>
           <w:rFonts w:ascii="Times New Roman" w:hAnsi="Times New Roman"/>
         </w:rPr>
-        <w:t xml:space="preserve">the </w:t>
-      </w:r>
-      <w:r>
-        <w:rPr>
-          <w:rFonts w:ascii="Times New Roman" w:hAnsi="Times New Roman"/>
-        </w:rPr>
-        <w:lastRenderedPageBreak/>
-        <w:t xml:space="preserve">fitted value for </w:t>
+        <w:t xml:space="preserve">the fitted value for </w:t>
       </w:r>
       <w:r>
         <w:rPr>
@@ -11475,7 +11759,7 @@
         </w:rPr>
         <w:t>segment</w:t>
       </w:r>
-      <w:del w:id="84" w:author="Beck, Marcus" w:date="2017-02-09T17:40:00Z">
+      <w:del w:id="111" w:author="Beck, Marcus" w:date="2017-02-09T17:40:00Z">
         <w:r>
           <w:rPr>
             <w:rFonts w:ascii="Times New Roman" w:hAnsi="Times New Roman"/>
@@ -11631,14 +11915,7 @@
         <w:rPr>
           <w:rFonts w:ascii="Times New Roman" w:hAnsi="Times New Roman"/>
         </w:rPr>
-        <w:t xml:space="preserve">from the </w:t>
-      </w:r>
-      <w:r>
-        <w:rPr>
-          <w:rFonts w:ascii="Times New Roman" w:hAnsi="Times New Roman"/>
-        </w:rPr>
-        <w:lastRenderedPageBreak/>
-        <w:t xml:space="preserve">gridded estimates </w:t>
+        <w:t xml:space="preserve">from the gridded estimates </w:t>
       </w:r>
       <w:r>
         <w:rPr>
@@ -11728,7 +12005,7 @@
         </w:rPr>
         <w:t xml:space="preserve"> Information Criterion.</w:t>
       </w:r>
-      <w:ins w:id="85" w:author="Beck, Marcus" w:date="2017-02-09T17:50:00Z">
+      <w:ins w:id="112" w:author="Beck, Marcus" w:date="2017-02-09T17:50:00Z">
         <w:r>
           <w:rPr>
             <w:rFonts w:ascii="Times New Roman" w:hAnsi="Times New Roman"/>
@@ -11742,7 +12019,7 @@
           <w:t xml:space="preserve">These examples demonstrated application of the algorithm to individual segments of the four target estuaries, and more importantly, how it can be used to discern between uncertainty and variability </w:t>
         </w:r>
       </w:ins>
-      <w:ins w:id="86" w:author="Beck, Marcus" w:date="2017-02-09T17:55:00Z">
+      <w:ins w:id="113" w:author="Beck, Marcus" w:date="2017-02-09T17:55:00Z">
         <w:r>
           <w:rPr>
             <w:rFonts w:ascii="Times New Roman" w:hAnsi="Times New Roman"/>
@@ -11750,7 +12027,7 @@
           <w:t xml:space="preserve">in </w:t>
         </w:r>
       </w:ins>
-      <w:ins w:id="87" w:author="Beck, Marcus" w:date="2017-02-09T17:50:00Z">
+      <w:ins w:id="114" w:author="Beck, Marcus" w:date="2017-02-09T17:50:00Z">
         <w:r>
           <w:rPr>
             <w:rFonts w:ascii="Times New Roman" w:hAnsi="Times New Roman"/>
@@ -11758,7 +12035,7 @@
           <w:t>seagrass growth patterns.</w:t>
         </w:r>
       </w:ins>
-      <w:ins w:id="88" w:author="Beck, Marcus" w:date="2017-02-09T17:51:00Z">
+      <w:ins w:id="115" w:author="Beck, Marcus" w:date="2017-02-09T17:51:00Z">
         <w:r>
           <w:rPr>
             <w:rFonts w:ascii="Times New Roman" w:hAnsi="Times New Roman"/>
@@ -11766,7 +12043,7 @@
           <w:t xml:space="preserve">  Estimates at a single point</w:t>
         </w:r>
       </w:ins>
-      <w:ins w:id="89" w:author="Beck, Marcus" w:date="2017-02-09T17:54:00Z">
+      <w:ins w:id="116" w:author="Beck, Marcus" w:date="2017-02-09T17:54:00Z">
         <w:r>
           <w:rPr>
             <w:rFonts w:ascii="Times New Roman" w:hAnsi="Times New Roman"/>
@@ -11774,7 +12051,7 @@
           <w:t xml:space="preserve"> for the whole segment</w:t>
         </w:r>
       </w:ins>
-      <w:ins w:id="90" w:author="Beck, Marcus" w:date="2017-02-09T17:51:00Z">
+      <w:ins w:id="117" w:author="Beck, Marcus" w:date="2017-02-09T17:51:00Z">
         <w:r>
           <w:rPr>
             <w:rFonts w:ascii="Times New Roman" w:hAnsi="Times New Roman"/>
@@ -11782,7 +12059,7 @@
           <w:t xml:space="preserve"> provided an evaluation </w:t>
         </w:r>
       </w:ins>
-      <w:ins w:id="91" w:author="Beck, Marcus" w:date="2017-02-09T17:54:00Z">
+      <w:ins w:id="118" w:author="Beck, Marcus" w:date="2017-02-09T17:54:00Z">
         <w:r>
           <w:rPr>
             <w:rFonts w:ascii="Times New Roman" w:hAnsi="Times New Roman"/>
@@ -11790,7 +12067,7 @@
           <w:t xml:space="preserve">of </w:t>
         </w:r>
       </w:ins>
-      <w:ins w:id="92" w:author="Beck, Marcus" w:date="2017-02-09T17:53:00Z">
+      <w:ins w:id="119" w:author="Beck, Marcus" w:date="2017-02-09T17:53:00Z">
         <w:r>
           <w:rPr>
             <w:rFonts w:ascii="Times New Roman" w:hAnsi="Times New Roman"/>
@@ -11798,7 +12075,7 @@
           <w:t xml:space="preserve">uncertainty at a relatively </w:t>
         </w:r>
       </w:ins>
-      <w:ins w:id="93" w:author="Beck, Marcus" w:date="2017-02-09T17:54:00Z">
+      <w:ins w:id="120" w:author="Beck, Marcus" w:date="2017-02-09T17:54:00Z">
         <w:r>
           <w:rPr>
             <w:rFonts w:ascii="Times New Roman" w:hAnsi="Times New Roman"/>
@@ -11806,7 +12083,7 @@
           <w:t xml:space="preserve">coarse </w:t>
         </w:r>
       </w:ins>
-      <w:ins w:id="94" w:author="Beck, Marcus" w:date="2017-02-09T17:53:00Z">
+      <w:ins w:id="121" w:author="Beck, Marcus" w:date="2017-02-09T17:53:00Z">
         <w:r>
           <w:rPr>
             <w:rFonts w:ascii="Times New Roman" w:hAnsi="Times New Roman"/>
@@ -11814,7 +12091,7 @@
           <w:t>scale, whereas means of the gridded estimates</w:t>
         </w:r>
       </w:ins>
-      <w:ins w:id="95" w:author="Beck, Marcus" w:date="2017-02-09T17:54:00Z">
+      <w:ins w:id="122" w:author="Beck, Marcus" w:date="2017-02-09T17:54:00Z">
         <w:r>
           <w:rPr>
             <w:rFonts w:ascii="Times New Roman" w:hAnsi="Times New Roman"/>
@@ -11822,7 +12099,7 @@
           <w:t xml:space="preserve"> demonstrated variability at increased resolution.</w:t>
         </w:r>
       </w:ins>
-      <w:ins w:id="96" w:author="Beck, Marcus" w:date="2017-02-09T17:53:00Z">
+      <w:ins w:id="123" w:author="Beck, Marcus" w:date="2017-02-09T17:53:00Z">
         <w:r>
           <w:rPr>
             <w:rFonts w:ascii="Times New Roman" w:hAnsi="Times New Roman"/>
@@ -11848,7 +12125,7 @@
           <w:i/>
         </w:rPr>
       </w:pPr>
-      <w:bookmarkStart w:id="97" w:name="relating-depth-of-colonization-and-water"/>
+      <w:bookmarkStart w:id="124" w:name="relating-depth-of-colonization-and-water"/>
       <w:r>
         <w:rPr>
           <w:rFonts w:ascii="Times New Roman" w:hAnsi="Times New Roman"/>
@@ -11857,7 +12134,7 @@
         <w:t>Seagrass Light Requirements</w:t>
       </w:r>
     </w:p>
-    <w:bookmarkEnd w:id="97"/>
+    <w:bookmarkEnd w:id="124"/>
     <w:p>
       <w:pPr>
         <w:spacing w:before="0" w:after="0" w:line="360" w:lineRule="auto"/>
@@ -12044,7 +12321,7 @@
         </w:rPr>
         <w:t xml:space="preserve">and </w:t>
       </w:r>
-      <w:del w:id="98" w:author="Beck, Marcus" w:date="2017-02-09T17:57:00Z">
+      <w:del w:id="125" w:author="Beck, Marcus" w:date="2017-02-09T17:57:00Z">
         <w:r>
           <w:rPr>
             <w:rFonts w:ascii="Times New Roman" w:hAnsi="Times New Roman"/>
@@ -12052,7 +12329,7 @@
           <w:delText xml:space="preserve">water clarity </w:delText>
         </w:r>
       </w:del>
-      <w:ins w:id="99" w:author="Beck, Marcus" w:date="2017-02-09T17:57:00Z">
+      <w:ins w:id="126" w:author="Beck, Marcus" w:date="2017-02-09T17:57:00Z">
         <w:r>
           <w:rPr>
             <w:rFonts w:ascii="Times New Roman" w:hAnsi="Times New Roman"/>
@@ -12104,7 +12381,7 @@
         </w:rPr>
         <w:t xml:space="preserve">selected to maximize the number of matches between depth of colonization and </w:t>
       </w:r>
-      <w:del w:id="100" w:author="Beck, Marcus" w:date="2017-02-09T17:57:00Z">
+      <w:del w:id="127" w:author="Beck, Marcus" w:date="2017-02-09T17:57:00Z">
         <w:r>
           <w:rPr>
             <w:rFonts w:ascii="Times New Roman" w:hAnsi="Times New Roman"/>
@@ -12112,7 +12389,7 @@
           <w:delText xml:space="preserve">water clarity </w:delText>
         </w:r>
       </w:del>
-      <w:ins w:id="101" w:author="Beck, Marcus" w:date="2017-02-09T17:57:00Z">
+      <w:ins w:id="128" w:author="Beck, Marcus" w:date="2017-02-09T17:57:00Z">
         <w:r>
           <w:rPr>
             <w:rFonts w:ascii="Times New Roman" w:hAnsi="Times New Roman"/>
@@ -12156,7 +12433,7 @@
         </w:rPr>
         <w:t xml:space="preserve">  Grid cells centered more than 1 km from seagrass were not included, preventing spurious comparison of seagrass depth of colonization with </w:t>
       </w:r>
-      <w:del w:id="102" w:author="Beck, Marcus" w:date="2017-02-10T09:09:00Z">
+      <w:del w:id="129" w:author="Beck, Marcus" w:date="2017-02-10T09:09:00Z">
         <w:r>
           <w:rPr>
             <w:rFonts w:ascii="Times New Roman" w:hAnsi="Times New Roman"/>
@@ -12164,7 +12441,7 @@
           <w:delText xml:space="preserve">water clarity </w:delText>
         </w:r>
       </w:del>
-      <w:ins w:id="103" w:author="Beck, Marcus" w:date="2017-02-10T09:09:00Z">
+      <w:ins w:id="130" w:author="Beck, Marcus" w:date="2017-02-10T09:09:00Z">
         <w:r>
           <w:rPr>
             <w:rFonts w:ascii="Times New Roman" w:hAnsi="Times New Roman"/>
@@ -12256,7 +12533,7 @@
           <v:shape id="_x0000_i1026" type="#_x0000_t75" style="width:165.75pt;height:36pt" o:ole="">
             <v:imagedata r:id="rId16" o:title=""/>
           </v:shape>
-          <o:OLEObject Type="Embed" ProgID="Equation.3" ShapeID="_x0000_i1026" DrawAspect="Content" ObjectID="_1548242548" r:id="rId17"/>
+          <o:OLEObject Type="Embed" ProgID="Equation.3" ShapeID="_x0000_i1026" DrawAspect="Content" ObjectID="_1548244662" r:id="rId17"/>
         </w:object>
       </w:r>
       <w:r>
@@ -12344,7 +12621,7 @@
         </w:rPr>
         <w:t xml:space="preserve"> was obtained as a remote sensing product (Choctawhatchee Bay</w:t>
       </w:r>
-      <w:ins w:id="104" w:author="Beck, Marcus" w:date="2017-02-10T09:11:00Z">
+      <w:ins w:id="131" w:author="Beck, Marcus" w:date="2017-02-10T09:11:00Z">
         <w:r>
           <w:rPr>
             <w:rFonts w:ascii="Times New Roman" w:hAnsi="Times New Roman"/>
@@ -12358,7 +12635,7 @@
         </w:rPr>
         <w:t>)</w:t>
       </w:r>
-      <w:del w:id="105" w:author="Beck, Marcus" w:date="2017-02-10T09:11:00Z">
+      <w:del w:id="132" w:author="Beck, Marcus" w:date="2017-02-10T09:11:00Z">
         <w:r>
           <w:rPr>
             <w:rFonts w:ascii="Times New Roman" w:hAnsi="Times New Roman"/>
@@ -12491,7 +12768,7 @@
           <v:shape id="_x0000_i1027" type="#_x0000_t75" style="width:79.5pt;height:21.75pt" o:ole="">
             <v:imagedata r:id="rId18" o:title=""/>
           </v:shape>
-          <o:OLEObject Type="Embed" ProgID="Equation.3" ShapeID="_x0000_i1027" DrawAspect="Content" ObjectID="_1548242549" r:id="rId19"/>
+          <o:OLEObject Type="Embed" ProgID="Equation.3" ShapeID="_x0000_i1027" DrawAspect="Content" ObjectID="_1548244663" r:id="rId19"/>
         </w:object>
       </w:r>
       <w:r>
@@ -12526,7 +12803,7 @@
         </w:rPr>
         <w:t xml:space="preserve">  </w:t>
       </w:r>
-      <w:ins w:id="106" w:author="Beck, Marcus" w:date="2017-02-02T17:31:00Z">
+      <w:ins w:id="133" w:author="Beck, Marcus" w:date="2017-02-02T17:31:00Z">
         <w:r>
           <w:rPr>
             <w:rFonts w:ascii="Times New Roman" w:hAnsi="Times New Roman"/>
@@ -12534,7 +12811,7 @@
           <w:t>The</w:t>
         </w:r>
       </w:ins>
-      <w:ins w:id="107" w:author="Beck, Marcus" w:date="2017-02-02T17:44:00Z">
+      <w:ins w:id="134" w:author="Beck, Marcus" w:date="2017-02-02T17:44:00Z">
         <w:r>
           <w:rPr>
             <w:rFonts w:ascii="Times New Roman" w:hAnsi="Times New Roman"/>
@@ -12542,7 +12819,7 @@
           <w:t xml:space="preserve"> </w:t>
         </w:r>
       </w:ins>
-      <w:ins w:id="108" w:author="Beck, Marcus" w:date="2017-02-02T17:43:00Z">
+      <w:ins w:id="135" w:author="Beck, Marcus" w:date="2017-02-02T17:43:00Z">
         <w:r>
           <w:rPr>
             <w:rFonts w:ascii="Times New Roman" w:hAnsi="Times New Roman"/>
@@ -12550,7 +12827,7 @@
           <w:t>empirical</w:t>
         </w:r>
       </w:ins>
-      <w:ins w:id="109" w:author="Beck, Marcus" w:date="2017-02-02T17:31:00Z">
+      <w:ins w:id="136" w:author="Beck, Marcus" w:date="2017-02-02T17:31:00Z">
         <w:r>
           <w:rPr>
             <w:rFonts w:ascii="Times New Roman" w:hAnsi="Times New Roman"/>
@@ -12574,7 +12851,7 @@
         </w:r>
       </w:ins>
       <w:proofErr w:type="spellStart"/>
-      <w:ins w:id="110" w:author="Beck, Marcus" w:date="2017-02-02T17:35:00Z">
+      <w:ins w:id="137" w:author="Beck, Marcus" w:date="2017-02-02T17:35:00Z">
         <w:r>
           <w:rPr>
             <w:rFonts w:ascii="Times New Roman" w:hAnsi="Times New Roman"/>
@@ -12582,7 +12859,7 @@
           <w:t>S</w:t>
         </w:r>
       </w:ins>
-      <w:ins w:id="111" w:author="Beck, Marcus" w:date="2017-02-02T17:31:00Z">
+      <w:ins w:id="138" w:author="Beck, Marcus" w:date="2017-02-02T17:31:00Z">
         <w:r>
           <w:rPr>
             <w:rFonts w:ascii="Times New Roman" w:hAnsi="Times New Roman"/>
@@ -12591,7 +12868,7 @@
         </w:r>
       </w:ins>
       <w:proofErr w:type="spellEnd"/>
-      <w:ins w:id="112" w:author="Beck, Marcus" w:date="2017-02-02T17:35:00Z">
+      <w:ins w:id="139" w:author="Beck, Marcus" w:date="2017-02-02T17:35:00Z">
         <w:r>
           <w:rPr>
             <w:rFonts w:ascii="Times New Roman" w:hAnsi="Times New Roman"/>
@@ -12599,7 +12876,7 @@
           <w:t xml:space="preserve"> depth</w:t>
         </w:r>
       </w:ins>
-      <w:ins w:id="113" w:author="Beck, Marcus" w:date="2017-02-02T17:31:00Z">
+      <w:ins w:id="140" w:author="Beck, Marcus" w:date="2017-02-02T17:31:00Z">
         <w:r>
           <w:rPr>
             <w:rFonts w:ascii="Times New Roman" w:hAnsi="Times New Roman"/>
@@ -12607,7 +12884,7 @@
           <w:t xml:space="preserve"> has been the focus of </w:t>
         </w:r>
       </w:ins>
-      <w:ins w:id="114" w:author="Beck, Marcus" w:date="2017-02-02T17:32:00Z">
+      <w:ins w:id="141" w:author="Beck, Marcus" w:date="2017-02-02T17:32:00Z">
         <w:r>
           <w:rPr>
             <w:rFonts w:ascii="Times New Roman" w:hAnsi="Times New Roman"/>
@@ -12615,7 +12892,7 @@
           <w:t>more</w:t>
         </w:r>
       </w:ins>
-      <w:ins w:id="115" w:author="Beck, Marcus" w:date="2017-02-02T17:31:00Z">
+      <w:ins w:id="142" w:author="Beck, Marcus" w:date="2017-02-02T17:31:00Z">
         <w:r>
           <w:rPr>
             <w:rFonts w:ascii="Times New Roman" w:hAnsi="Times New Roman"/>
@@ -12623,7 +12900,7 @@
           <w:t xml:space="preserve"> </w:t>
         </w:r>
       </w:ins>
-      <w:ins w:id="116" w:author="Beck, Marcus" w:date="2017-02-02T17:32:00Z">
+      <w:ins w:id="143" w:author="Beck, Marcus" w:date="2017-02-02T17:32:00Z">
         <w:r>
           <w:rPr>
             <w:rFonts w:ascii="Times New Roman" w:hAnsi="Times New Roman"/>
@@ -12631,7 +12908,7 @@
           <w:t xml:space="preserve">recent work and </w:t>
         </w:r>
       </w:ins>
-      <w:ins w:id="117" w:author="Beck, Marcus" w:date="2017-02-02T17:36:00Z">
+      <w:ins w:id="144" w:author="Beck, Marcus" w:date="2017-02-02T17:36:00Z">
         <w:r>
           <w:rPr>
             <w:rFonts w:ascii="Times New Roman" w:hAnsi="Times New Roman"/>
@@ -12639,7 +12916,7 @@
           <w:t>the</w:t>
         </w:r>
       </w:ins>
-      <w:ins w:id="118" w:author="Beck, Marcus" w:date="2017-02-02T17:32:00Z">
+      <w:ins w:id="145" w:author="Beck, Marcus" w:date="2017-02-02T17:32:00Z">
         <w:r>
           <w:rPr>
             <w:rFonts w:ascii="Times New Roman" w:hAnsi="Times New Roman"/>
@@ -12647,7 +12924,7 @@
           <w:t xml:space="preserve"> estimate can </w:t>
         </w:r>
       </w:ins>
-      <w:ins w:id="119" w:author="Beck, Marcus" w:date="2017-02-02T17:54:00Z">
+      <w:ins w:id="146" w:author="Beck, Marcus" w:date="2017-02-02T17:54:00Z">
         <w:r>
           <w:rPr>
             <w:rFonts w:ascii="Times New Roman" w:hAnsi="Times New Roman"/>
@@ -12655,7 +12932,7 @@
           <w:t>va</w:t>
         </w:r>
       </w:ins>
-      <w:ins w:id="120" w:author="Beck, Marcus" w:date="2017-02-02T17:32:00Z">
+      <w:ins w:id="147" w:author="Beck, Marcus" w:date="2017-02-02T17:32:00Z">
         <w:r>
           <w:rPr>
             <w:rFonts w:ascii="Times New Roman" w:hAnsi="Times New Roman"/>
@@ -12663,7 +12940,7 @@
           <w:t xml:space="preserve">ry </w:t>
         </w:r>
       </w:ins>
-      <w:ins w:id="121" w:author="Beck, Marcus" w:date="2017-02-02T17:44:00Z">
+      <w:ins w:id="148" w:author="Beck, Marcus" w:date="2017-02-02T17:44:00Z">
         <w:r>
           <w:rPr>
             <w:rFonts w:ascii="Times New Roman" w:hAnsi="Times New Roman"/>
@@ -12671,7 +12948,7 @@
           <w:t>by location</w:t>
         </w:r>
       </w:ins>
-      <w:ins w:id="122" w:author="Beck, Marcus" w:date="2017-02-02T17:32:00Z">
+      <w:ins w:id="149" w:author="Beck, Marcus" w:date="2017-02-02T17:32:00Z">
         <w:r>
           <w:rPr>
             <w:rFonts w:ascii="Times New Roman" w:hAnsi="Times New Roman"/>
@@ -12679,7 +12956,7 @@
           <w:t xml:space="preserve"> and </w:t>
         </w:r>
       </w:ins>
-      <w:ins w:id="123" w:author="Beck, Marcus" w:date="2017-02-02T17:33:00Z">
+      <w:ins w:id="150" w:author="Beck, Marcus" w:date="2017-02-02T17:33:00Z">
         <w:r>
           <w:rPr>
             <w:rFonts w:ascii="Times New Roman" w:hAnsi="Times New Roman"/>
@@ -12687,7 +12964,7 @@
           <w:t>time</w:t>
         </w:r>
       </w:ins>
-      <w:ins w:id="124" w:author="Beck, Marcus" w:date="2017-02-02T17:44:00Z">
+      <w:ins w:id="151" w:author="Beck, Marcus" w:date="2017-02-02T17:44:00Z">
         <w:r>
           <w:rPr>
             <w:rFonts w:ascii="Times New Roman" w:hAnsi="Times New Roman"/>
@@ -12695,7 +12972,7 @@
           <w:t xml:space="preserve"> (e.g.,</w:t>
         </w:r>
       </w:ins>
-      <w:ins w:id="125" w:author="Beck, Marcus" w:date="2017-02-02T17:53:00Z">
+      <w:ins w:id="152" w:author="Beck, Marcus" w:date="2017-02-02T17:53:00Z">
         <w:r>
           <w:rPr>
             <w:rFonts w:ascii="Times New Roman" w:hAnsi="Times New Roman"/>
@@ -12703,7 +12980,7 @@
           <w:t xml:space="preserve"> 1.1 – 2.0,</w:t>
         </w:r>
       </w:ins>
-      <w:ins w:id="126" w:author="Beck, Marcus" w:date="2017-02-02T17:44:00Z">
+      <w:ins w:id="153" w:author="Beck, Marcus" w:date="2017-02-02T17:44:00Z">
         <w:r>
           <w:rPr>
             <w:rFonts w:ascii="Times New Roman" w:hAnsi="Times New Roman"/>
@@ -12711,7 +12988,7 @@
           <w:t xml:space="preserve"> </w:t>
         </w:r>
       </w:ins>
-      <w:ins w:id="127" w:author="Beck, Marcus" w:date="2017-02-02T17:47:00Z">
+      <w:ins w:id="154" w:author="Beck, Marcus" w:date="2017-02-02T17:47:00Z">
         <w:r>
           <w:rPr>
             <w:rFonts w:ascii="Times New Roman" w:hAnsi="Times New Roman"/>
@@ -12719,7 +12996,7 @@
           <w:t>Liu et al. 2005)</w:t>
         </w:r>
       </w:ins>
-      <w:ins w:id="128" w:author="Beck, Marcus" w:date="2017-02-02T17:33:00Z">
+      <w:ins w:id="155" w:author="Beck, Marcus" w:date="2017-02-02T17:33:00Z">
         <w:r>
           <w:rPr>
             <w:rFonts w:ascii="Times New Roman" w:hAnsi="Times New Roman"/>
@@ -12727,7 +13004,7 @@
           <w:t xml:space="preserve">.  </w:t>
         </w:r>
       </w:ins>
-      <w:ins w:id="129" w:author="Beck, Marcus" w:date="2017-02-02T18:38:00Z">
+      <w:ins w:id="156" w:author="Beck, Marcus" w:date="2017-02-02T18:38:00Z">
         <w:r>
           <w:rPr>
             <w:rFonts w:ascii="Times New Roman" w:hAnsi="Times New Roman"/>
@@ -12764,7 +13041,7 @@
           <w:t>.</w:t>
         </w:r>
       </w:ins>
-      <w:ins w:id="130" w:author="Beck, Marcus" w:date="2017-02-02T17:34:00Z">
+      <w:ins w:id="157" w:author="Beck, Marcus" w:date="2017-02-02T17:34:00Z">
         <w:r>
           <w:rPr>
             <w:rFonts w:ascii="Times New Roman" w:hAnsi="Times New Roman"/>
@@ -12828,10 +13105,9 @@
         <w:rPr>
           <w:rFonts w:ascii="Times New Roman" w:hAnsi="Times New Roman"/>
         </w:rPr>
-        <w:lastRenderedPageBreak/>
         <w:t>Segment means and standard errors for light requirements were computed from the spatially-correlated gridded estimates using an intercept-only spatial mixed model, as for depth of colonization.  Tests for differences in mean light requirements</w:t>
       </w:r>
-      <w:ins w:id="131" w:author="Beck, Marcus" w:date="2017-02-10T11:13:00Z">
+      <w:ins w:id="158" w:author="Beck, Marcus" w:date="2017-02-10T11:13:00Z">
         <w:r>
           <w:rPr>
             <w:rFonts w:ascii="Times New Roman" w:hAnsi="Times New Roman"/>
@@ -12846,7 +13122,7 @@
           <w:t>between</w:t>
         </w:r>
       </w:ins>
-      <w:del w:id="132" w:author="Beck, Marcus" w:date="2017-02-10T11:13:00Z">
+      <w:del w:id="159" w:author="Beck, Marcus" w:date="2017-02-10T11:13:00Z">
         <w:r>
           <w:rPr>
             <w:rFonts w:ascii="Times New Roman" w:hAnsi="Times New Roman"/>
@@ -12899,7 +13175,7 @@
         </w:rPr>
         <w:t>, in this case with a single categorical fixed effect (</w:t>
       </w:r>
-      <w:del w:id="133" w:author="Beck, Marcus" w:date="2017-02-10T11:13:00Z">
+      <w:del w:id="160" w:author="Beck, Marcus" w:date="2017-02-10T11:13:00Z">
         <w:r>
           <w:rPr>
             <w:rFonts w:ascii="Times New Roman" w:hAnsi="Times New Roman"/>
@@ -12979,7 +13255,7 @@
           <w:b/>
         </w:rPr>
       </w:pPr>
-      <w:bookmarkStart w:id="134" w:name="results"/>
+      <w:bookmarkStart w:id="161" w:name="results"/>
       <w:r>
         <w:rPr>
           <w:rFonts w:ascii="Times New Roman" w:hAnsi="Times New Roman"/>
@@ -12996,8 +13272,8 @@
           <w:i/>
         </w:rPr>
       </w:pPr>
-      <w:bookmarkStart w:id="135" w:name="segment-characteristics-and-seagrass-dep"/>
-      <w:bookmarkEnd w:id="134"/>
+      <w:bookmarkStart w:id="162" w:name="segment-characteristics-and-seagrass-dep"/>
+      <w:bookmarkEnd w:id="161"/>
       <w:r>
         <w:rPr>
           <w:rFonts w:ascii="Times New Roman" w:hAnsi="Times New Roman"/>
@@ -13006,7 +13282,7 @@
         <w:t>Segment characteristics and seagrass depth estimates</w:t>
       </w:r>
     </w:p>
-    <w:bookmarkEnd w:id="135"/>
+    <w:bookmarkEnd w:id="162"/>
     <w:p>
       <w:pPr>
         <w:spacing w:before="0" w:after="0" w:line="360" w:lineRule="auto"/>
@@ -13599,7 +13875,14 @@
         <w:rPr>
           <w:rFonts w:ascii="Times New Roman" w:hAnsi="Times New Roman"/>
         </w:rPr>
-        <w:t xml:space="preserve"> Seagrass coverage decline</w:t>
+        <w:t xml:space="preserve"> Seagrass </w:t>
+      </w:r>
+      <w:r>
+        <w:rPr>
+          <w:rFonts w:ascii="Times New Roman" w:hAnsi="Times New Roman"/>
+        </w:rPr>
+        <w:lastRenderedPageBreak/>
+        <w:t>coverage decline</w:t>
       </w:r>
       <w:r>
         <w:rPr>
@@ -13625,7 +13908,7 @@
         </w:rPr>
         <w:t>.</w:t>
       </w:r>
-      <w:del w:id="136" w:author="Beck, Marcus" w:date="2017-01-31T15:16:00Z">
+      <w:del w:id="163" w:author="Beck, Marcus" w:date="2017-01-31T15:16:00Z">
         <w:r>
           <w:rPr>
             <w:rFonts w:ascii="Times New Roman" w:hAnsi="Times New Roman"/>
@@ -13795,7 +14078,7 @@
         </w:rPr>
         <w:t xml:space="preserve"> </w:t>
       </w:r>
-      <w:ins w:id="137" w:author="Beck, Marcus" w:date="2017-02-09T17:57:00Z">
+      <w:ins w:id="164" w:author="Beck, Marcus" w:date="2017-02-09T17:57:00Z">
         <w:r>
           <w:rPr>
             <w:rFonts w:ascii="Times New Roman" w:hAnsi="Times New Roman"/>
@@ -14289,7 +14572,6 @@
           <w:rFonts w:ascii="Times New Roman" w:hAnsi="Times New Roman"/>
           <w:i/>
         </w:rPr>
-        <w:lastRenderedPageBreak/>
         <w:t>Z</w:t>
       </w:r>
       <w:r>
@@ -14540,7 +14822,7 @@
         </w:rPr>
         <w:t xml:space="preserve"> estimates </w:t>
       </w:r>
-      <w:ins w:id="138" w:author="Beck, Marcus" w:date="2017-02-10T11:34:00Z">
+      <w:ins w:id="165" w:author="Beck, Marcus" w:date="2017-02-10T11:34:00Z">
         <w:r>
           <w:rPr>
             <w:rFonts w:ascii="Times New Roman" w:hAnsi="Times New Roman"/>
@@ -14548,7 +14830,7 @@
           <w:t xml:space="preserve">for </w:t>
         </w:r>
       </w:ins>
-      <w:ins w:id="139" w:author="Beck, Marcus" w:date="2017-02-10T13:46:00Z">
+      <w:ins w:id="166" w:author="Beck, Marcus" w:date="2017-02-10T13:46:00Z">
         <w:r>
           <w:rPr>
             <w:rFonts w:ascii="Times New Roman" w:hAnsi="Times New Roman"/>
@@ -14556,7 +14838,7 @@
           <w:t>all estuary segments</w:t>
         </w:r>
       </w:ins>
-      <w:ins w:id="140" w:author="Beck, Marcus" w:date="2017-02-10T11:34:00Z">
+      <w:ins w:id="167" w:author="Beck, Marcus" w:date="2017-02-10T11:34:00Z">
         <w:r>
           <w:rPr>
             <w:rFonts w:ascii="Times New Roman" w:hAnsi="Times New Roman"/>
@@ -14570,7 +14852,7 @@
         </w:rPr>
         <w:t xml:space="preserve">provided further information on the distribution of seagrasses </w:t>
       </w:r>
-      <w:ins w:id="141" w:author="Beck, Marcus" w:date="2017-02-10T11:36:00Z">
+      <w:ins w:id="168" w:author="Beck, Marcus" w:date="2017-02-10T11:36:00Z">
         <w:r>
           <w:rPr>
             <w:rFonts w:ascii="Times New Roman" w:hAnsi="Times New Roman"/>
@@ -14578,7 +14860,7 @@
           <w:t xml:space="preserve">between </w:t>
         </w:r>
       </w:ins>
-      <w:del w:id="142" w:author="Beck, Marcus" w:date="2017-02-10T11:36:00Z">
+      <w:del w:id="169" w:author="Beck, Marcus" w:date="2017-02-10T11:36:00Z">
         <w:r>
           <w:rPr>
             <w:rFonts w:ascii="Times New Roman" w:hAnsi="Times New Roman"/>
@@ -14586,7 +14868,7 @@
           <w:delText xml:space="preserve">in each </w:delText>
         </w:r>
       </w:del>
-      <w:ins w:id="143" w:author="Beck, Marcus" w:date="2017-02-10T11:36:00Z">
+      <w:ins w:id="170" w:author="Beck, Marcus" w:date="2017-02-10T11:36:00Z">
         <w:r>
           <w:rPr>
             <w:rFonts w:ascii="Times New Roman" w:hAnsi="Times New Roman"/>
@@ -14600,7 +14882,7 @@
         </w:rPr>
         <w:t>segment</w:t>
       </w:r>
-      <w:ins w:id="144" w:author="Beck, Marcus" w:date="2017-02-10T11:36:00Z">
+      <w:ins w:id="171" w:author="Beck, Marcus" w:date="2017-02-10T11:36:00Z">
         <w:r>
           <w:rPr>
             <w:rFonts w:ascii="Times New Roman" w:hAnsi="Times New Roman"/>
@@ -14614,7 +14896,7 @@
         </w:rPr>
         <w:t xml:space="preserve"> </w:t>
       </w:r>
-      <w:del w:id="145" w:author="Beck, Marcus" w:date="2017-02-10T11:39:00Z">
+      <w:del w:id="172" w:author="Beck, Marcus" w:date="2017-02-10T11:39:00Z">
         <w:r>
           <w:rPr>
             <w:rFonts w:ascii="Times New Roman" w:hAnsi="Times New Roman"/>
@@ -14628,7 +14910,7 @@
           <w:delText>Table 3</w:delText>
         </w:r>
       </w:del>
-      <w:del w:id="146" w:author="Beck, Marcus" w:date="2017-02-10T11:16:00Z">
+      <w:del w:id="173" w:author="Beck, Marcus" w:date="2017-02-10T11:16:00Z">
         <w:r>
           <w:rPr>
             <w:rFonts w:ascii="Times New Roman" w:hAnsi="Times New Roman"/>
@@ -14648,7 +14930,7 @@
           <w:delText xml:space="preserve"> 4</w:delText>
         </w:r>
       </w:del>
-      <w:del w:id="147" w:author="Beck, Marcus" w:date="2017-02-10T11:39:00Z">
+      <w:del w:id="174" w:author="Beck, Marcus" w:date="2017-02-10T11:39:00Z">
         <w:r>
           <w:rPr>
             <w:rFonts w:ascii="Times New Roman" w:hAnsi="Times New Roman"/>
@@ -14668,7 +14950,7 @@
         </w:rPr>
         <w:t xml:space="preserve">and </w:t>
       </w:r>
-      <w:del w:id="148" w:author="Beck, Marcus" w:date="2017-02-10T11:39:00Z">
+      <w:del w:id="175" w:author="Beck, Marcus" w:date="2017-02-10T11:39:00Z">
         <w:r>
           <w:rPr>
             <w:rFonts w:ascii="Times New Roman" w:hAnsi="Times New Roman"/>
@@ -14682,7 +14964,7 @@
         </w:rPr>
         <w:t xml:space="preserve">the average depth of colonization in </w:t>
       </w:r>
-      <w:ins w:id="149" w:author="Beck, Marcus" w:date="2017-02-10T13:47:00Z">
+      <w:ins w:id="176" w:author="Beck, Marcus" w:date="2017-02-10T13:47:00Z">
         <w:r>
           <w:rPr>
             <w:rFonts w:ascii="Times New Roman" w:hAnsi="Times New Roman"/>
@@ -14690,7 +14972,7 @@
           <w:t xml:space="preserve">each </w:t>
         </w:r>
       </w:ins>
-      <w:del w:id="150" w:author="Beck, Marcus" w:date="2017-02-10T13:47:00Z">
+      <w:del w:id="177" w:author="Beck, Marcus" w:date="2017-02-10T13:47:00Z">
         <w:r>
           <w:rPr>
             <w:rFonts w:ascii="Times New Roman" w:hAnsi="Times New Roman"/>
@@ -14704,7 +14986,7 @@
         </w:rPr>
         <w:t>estuary</w:t>
       </w:r>
-      <w:ins w:id="151" w:author="Beck, Marcus" w:date="2017-02-10T11:39:00Z">
+      <w:ins w:id="178" w:author="Beck, Marcus" w:date="2017-02-10T11:39:00Z">
         <w:r>
           <w:rPr>
             <w:rFonts w:ascii="Times New Roman" w:hAnsi="Times New Roman"/>
@@ -15080,7 +15362,7 @@
         </w:rPr>
         <w:t xml:space="preserve">was particularly apparent for </w:t>
       </w:r>
-      <w:ins w:id="152" w:author="Beck, Marcus" w:date="2017-02-10T11:39:00Z">
+      <w:ins w:id="179" w:author="Beck, Marcus" w:date="2017-02-10T11:39:00Z">
         <w:r>
           <w:rPr>
             <w:rFonts w:ascii="Times New Roman" w:hAnsi="Times New Roman"/>
@@ -15184,7 +15466,14 @@
         <w:rPr>
           <w:rFonts w:ascii="Times New Roman" w:hAnsi="Times New Roman"/>
         </w:rPr>
-        <w:t>Seagrasses were also limited to shallower depths at the north end of the Upper Indian River Lagoon segment, but grew at maximum depths up to 2.2 m on the eastern portion of the Upper Indian River Lagoon segment near the Merritt Island National Wildlife Refuge (</w:t>
+        <w:t xml:space="preserve">Seagrasses were also limited to shallower depths at the north end of the Upper Indian River Lagoon segment, but grew at maximum depths up to 2.2 m on the eastern portion of the Upper Indian River Lagoon segment </w:t>
+      </w:r>
+      <w:r>
+        <w:rPr>
+          <w:rFonts w:ascii="Times New Roman" w:hAnsi="Times New Roman"/>
+        </w:rPr>
+        <w:lastRenderedPageBreak/>
+        <w:t>near the Merritt Island National Wildlife Refuge (</w:t>
       </w:r>
       <w:r>
         <w:rPr>
@@ -15318,7 +15607,7 @@
         </w:rPr>
         <w:t xml:space="preserve">closest to Destin Pass, where regular tidal exchange with Gulf of Mexico waters maintains </w:t>
       </w:r>
-      <w:del w:id="153" w:author="Beck, Marcus" w:date="2017-02-10T13:52:00Z">
+      <w:del w:id="180" w:author="Beck, Marcus" w:date="2017-02-10T13:52:00Z">
         <w:r>
           <w:rPr>
             <w:rFonts w:ascii="Times New Roman" w:hAnsi="Times New Roman"/>
@@ -15326,7 +15615,7 @@
           <w:delText>increased water clarity</w:delText>
         </w:r>
       </w:del>
-      <w:ins w:id="154" w:author="Beck, Marcus" w:date="2017-02-10T13:52:00Z">
+      <w:ins w:id="181" w:author="Beck, Marcus" w:date="2017-02-10T13:52:00Z">
         <w:r>
           <w:rPr>
             <w:rFonts w:ascii="Times New Roman" w:hAnsi="Times New Roman"/>
@@ -15459,7 +15748,7 @@
         </w:rPr>
         <w:t xml:space="preserve"> 4).</w:t>
       </w:r>
-      <w:ins w:id="155" w:author="Beck, Marcus" w:date="2017-01-31T15:05:00Z">
+      <w:ins w:id="182" w:author="Beck, Marcus" w:date="2017-01-31T15:05:00Z">
         <w:r>
           <w:rPr>
             <w:rFonts w:ascii="Times New Roman" w:hAnsi="Times New Roman"/>
@@ -15467,7 +15756,7 @@
           <w:t xml:space="preserve"> Conversely, individual points absent of seagrass can be assigned a depth estimate if the radius of the sample area satisfies the above criteria.  This can produce gridded maps that may not resemble the original coverage maps because they do not describe the same information</w:t>
         </w:r>
       </w:ins>
-      <w:ins w:id="156" w:author="Beck, Marcus" w:date="2017-02-10T13:53:00Z">
+      <w:ins w:id="183" w:author="Beck, Marcus" w:date="2017-02-10T13:53:00Z">
         <w:r>
           <w:rPr>
             <w:rFonts w:ascii="Times New Roman" w:hAnsi="Times New Roman"/>
@@ -15475,7 +15764,7 @@
           <w:t xml:space="preserve"> (i.e., Fig. 4 does not always resemble coverage in Fig. 2)</w:t>
         </w:r>
       </w:ins>
-      <w:ins w:id="157" w:author="Beck, Marcus" w:date="2017-01-31T15:05:00Z">
+      <w:ins w:id="184" w:author="Beck, Marcus" w:date="2017-01-31T15:05:00Z">
         <w:r>
           <w:rPr>
             <w:rFonts w:ascii="Times New Roman" w:hAnsi="Times New Roman"/>
@@ -15492,7 +15781,7 @@
           <w:rFonts w:ascii="Times New Roman" w:hAnsi="Times New Roman"/>
         </w:rPr>
       </w:pPr>
-      <w:ins w:id="158" w:author="Beck, Marcus" w:date="2017-02-10T13:57:00Z">
+      <w:ins w:id="185" w:author="Beck, Marcus" w:date="2017-02-10T13:57:00Z">
         <w:r>
           <w:rPr>
             <w:rFonts w:ascii="Times New Roman" w:hAnsi="Times New Roman"/>
@@ -15500,7 +15789,7 @@
           <w:t>Segment means within estuaries varied, although statistical differences</w:t>
         </w:r>
       </w:ins>
-      <w:ins w:id="159" w:author="Beck, Marcus" w:date="2017-02-10T13:58:00Z">
+      <w:ins w:id="186" w:author="Beck, Marcus" w:date="2017-02-10T13:58:00Z">
         <w:r>
           <w:rPr>
             <w:rFonts w:ascii="Times New Roman" w:hAnsi="Times New Roman"/>
@@ -15508,7 +15797,7 @@
           <w:t xml:space="preserve"> were difficult to determine in some locations due to </w:t>
         </w:r>
       </w:ins>
-      <w:ins w:id="160" w:author="Beck, Marcus" w:date="2017-02-10T14:12:00Z">
+      <w:ins w:id="187" w:author="Beck, Marcus" w:date="2017-02-10T14:12:00Z">
         <w:r>
           <w:rPr>
             <w:rFonts w:ascii="Times New Roman" w:hAnsi="Times New Roman"/>
@@ -15516,7 +15805,7 @@
           <w:t>low sample size</w:t>
         </w:r>
       </w:ins>
-      <w:ins w:id="161" w:author="Beck, Marcus" w:date="2017-02-10T13:58:00Z">
+      <w:ins w:id="188" w:author="Beck, Marcus" w:date="2017-02-10T13:58:00Z">
         <w:r>
           <w:rPr>
             <w:rFonts w:ascii="Times New Roman" w:hAnsi="Times New Roman"/>
@@ -15524,7 +15813,7 @@
           <w:t xml:space="preserve"> (i.e., I</w:t>
         </w:r>
       </w:ins>
-      <w:ins w:id="162" w:author="Beck, Marcus" w:date="2017-02-10T14:14:00Z">
+      <w:ins w:id="189" w:author="Beck, Marcus" w:date="2017-02-10T14:14:00Z">
         <w:r>
           <w:rPr>
             <w:rFonts w:ascii="Times New Roman" w:hAnsi="Times New Roman"/>
@@ -15532,7 +15821,7 @@
           <w:t xml:space="preserve">ndian </w:t>
         </w:r>
       </w:ins>
-      <w:ins w:id="163" w:author="Beck, Marcus" w:date="2017-02-10T13:58:00Z">
+      <w:ins w:id="190" w:author="Beck, Marcus" w:date="2017-02-10T13:58:00Z">
         <w:r>
           <w:rPr>
             <w:rFonts w:ascii="Times New Roman" w:hAnsi="Times New Roman"/>
@@ -15540,7 +15829,7 @@
           <w:t>R</w:t>
         </w:r>
       </w:ins>
-      <w:ins w:id="164" w:author="Beck, Marcus" w:date="2017-02-10T14:14:00Z">
+      <w:ins w:id="191" w:author="Beck, Marcus" w:date="2017-02-10T14:14:00Z">
         <w:r>
           <w:rPr>
             <w:rFonts w:ascii="Times New Roman" w:hAnsi="Times New Roman"/>
@@ -15548,7 +15837,7 @@
           <w:t xml:space="preserve">iver </w:t>
         </w:r>
       </w:ins>
-      <w:ins w:id="165" w:author="Beck, Marcus" w:date="2017-02-10T13:58:00Z">
+      <w:ins w:id="192" w:author="Beck, Marcus" w:date="2017-02-10T13:58:00Z">
         <w:r>
           <w:rPr>
             <w:rFonts w:ascii="Times New Roman" w:hAnsi="Times New Roman"/>
@@ -15556,7 +15845,7 @@
           <w:t>L</w:t>
         </w:r>
       </w:ins>
-      <w:ins w:id="166" w:author="Beck, Marcus" w:date="2017-02-10T14:14:00Z">
+      <w:ins w:id="193" w:author="Beck, Marcus" w:date="2017-02-10T14:14:00Z">
         <w:r>
           <w:rPr>
             <w:rFonts w:ascii="Times New Roman" w:hAnsi="Times New Roman"/>
@@ -15564,7 +15853,7 @@
           <w:t>agoon</w:t>
         </w:r>
       </w:ins>
-      <w:ins w:id="167" w:author="Beck, Marcus" w:date="2017-02-10T14:12:00Z">
+      <w:ins w:id="194" w:author="Beck, Marcus" w:date="2017-02-10T14:12:00Z">
         <w:r>
           <w:rPr>
             <w:rFonts w:ascii="Times New Roman" w:hAnsi="Times New Roman"/>
@@ -15572,7 +15861,7 @@
           <w:t xml:space="preserve"> segments</w:t>
         </w:r>
       </w:ins>
-      <w:ins w:id="168" w:author="Beck, Marcus" w:date="2017-02-10T13:58:00Z">
+      <w:ins w:id="195" w:author="Beck, Marcus" w:date="2017-02-10T13:58:00Z">
         <w:r>
           <w:rPr>
             <w:rFonts w:ascii="Times New Roman" w:hAnsi="Times New Roman"/>
@@ -15580,7 +15869,7 @@
           <w:t>, Table 3)</w:t>
         </w:r>
       </w:ins>
-      <w:del w:id="169" w:author="Beck, Marcus" w:date="2017-02-10T13:59:00Z">
+      <w:del w:id="196" w:author="Beck, Marcus" w:date="2017-02-10T13:59:00Z">
         <w:r>
           <w:rPr>
             <w:rFonts w:ascii="Times New Roman" w:hAnsi="Times New Roman"/>
@@ -15612,7 +15901,7 @@
           <w:delText xml:space="preserve"> </w:delText>
         </w:r>
       </w:del>
-      <w:del w:id="170" w:author="Beck, Marcus" w:date="2017-02-10T13:54:00Z">
+      <w:del w:id="197" w:author="Beck, Marcus" w:date="2017-02-10T13:54:00Z">
         <w:r>
           <w:rPr>
             <w:rFonts w:ascii="Times New Roman" w:hAnsi="Times New Roman"/>
@@ -15620,7 +15909,7 @@
           <w:delText xml:space="preserve">4, </w:delText>
         </w:r>
       </w:del>
-      <w:del w:id="171" w:author="Beck, Marcus" w:date="2017-02-10T13:59:00Z">
+      <w:del w:id="198" w:author="Beck, Marcus" w:date="2017-02-10T13:59:00Z">
         <w:r>
           <w:rPr>
             <w:rFonts w:ascii="Times New Roman" w:hAnsi="Times New Roman"/>
@@ -15649,7 +15938,7 @@
           <w:delText xml:space="preserve"> were</w:delText>
         </w:r>
       </w:del>
-      <w:del w:id="172" w:author="Beck, Marcus" w:date="2017-02-09T17:58:00Z">
+      <w:del w:id="199" w:author="Beck, Marcus" w:date="2017-02-09T17:58:00Z">
         <w:r>
           <w:rPr>
             <w:rFonts w:ascii="Times New Roman" w:hAnsi="Times New Roman"/>
@@ -15657,7 +15946,7 @@
           <w:delText xml:space="preserve"> mostly</w:delText>
         </w:r>
       </w:del>
-      <w:del w:id="173" w:author="Beck, Marcus" w:date="2017-02-09T17:59:00Z">
+      <w:del w:id="200" w:author="Beck, Marcus" w:date="2017-02-09T17:59:00Z">
         <w:r>
           <w:rPr>
             <w:rFonts w:ascii="Times New Roman" w:hAnsi="Times New Roman"/>
@@ -15665,7 +15954,7 @@
           <w:delText xml:space="preserve"> not stati</w:delText>
         </w:r>
       </w:del>
-      <w:del w:id="174" w:author="Beck, Marcus" w:date="2017-02-09T18:00:00Z">
+      <w:del w:id="201" w:author="Beck, Marcus" w:date="2017-02-09T18:00:00Z">
         <w:r>
           <w:rPr>
             <w:rFonts w:ascii="Times New Roman" w:hAnsi="Times New Roman"/>
@@ -15673,7 +15962,7 @@
           <w:delText>stically different</w:delText>
         </w:r>
       </w:del>
-      <w:del w:id="175" w:author="Beck, Marcus" w:date="2017-02-10T13:59:00Z">
+      <w:del w:id="202" w:author="Beck, Marcus" w:date="2017-02-10T13:59:00Z">
         <w:r>
           <w:rPr>
             <w:rFonts w:ascii="Times New Roman" w:hAnsi="Times New Roman"/>
@@ -15691,14 +15980,7 @@
         <w:rPr>
           <w:rFonts w:ascii="Times New Roman" w:hAnsi="Times New Roman"/>
         </w:rPr>
-        <w:t xml:space="preserve">.  </w:t>
-      </w:r>
-      <w:r>
-        <w:rPr>
-          <w:rFonts w:ascii="Times New Roman" w:hAnsi="Times New Roman"/>
-        </w:rPr>
-        <w:lastRenderedPageBreak/>
-        <w:t xml:space="preserve">In Tampa Bay, </w:t>
+        <w:t xml:space="preserve">.  In Tampa Bay, </w:t>
       </w:r>
       <w:proofErr w:type="spellStart"/>
       <w:proofErr w:type="gramStart"/>
@@ -15725,7 +16007,7 @@
         </w:rPr>
         <w:t xml:space="preserve"> was ~0.5 m less </w:t>
       </w:r>
-      <w:del w:id="176" w:author="Beck, Marcus" w:date="2017-02-10T14:00:00Z">
+      <w:del w:id="203" w:author="Beck, Marcus" w:date="2017-02-10T14:00:00Z">
         <w:r>
           <w:rPr>
             <w:rFonts w:ascii="Times New Roman" w:hAnsi="Times New Roman"/>
@@ -15739,7 +16021,7 @@
         </w:rPr>
         <w:t>in Old Tampa Bay than in the Lower or Middle Tampa Bay</w:t>
       </w:r>
-      <w:ins w:id="177" w:author="Beck, Marcus" w:date="2017-02-10T14:14:00Z">
+      <w:ins w:id="204" w:author="Beck, Marcus" w:date="2017-02-10T14:14:00Z">
         <w:r>
           <w:rPr>
             <w:rFonts w:ascii="Times New Roman" w:hAnsi="Times New Roman"/>
@@ -15747,7 +16029,7 @@
           <w:t xml:space="preserve"> segments</w:t>
         </w:r>
       </w:ins>
-      <w:del w:id="178" w:author="Beck, Marcus" w:date="2017-02-10T14:01:00Z">
+      <w:del w:id="205" w:author="Beck, Marcus" w:date="2017-02-10T14:01:00Z">
         <w:r>
           <w:rPr>
             <w:rFonts w:ascii="Times New Roman" w:hAnsi="Times New Roman"/>
@@ -15761,7 +16043,7 @@
           <w:delText xml:space="preserve">(p&lt;0.05) </w:delText>
         </w:r>
       </w:del>
-      <w:del w:id="179" w:author="Beck, Marcus" w:date="2017-02-10T14:12:00Z">
+      <w:del w:id="206" w:author="Beck, Marcus" w:date="2017-02-10T14:12:00Z">
         <w:r>
           <w:rPr>
             <w:rFonts w:ascii="Times New Roman" w:hAnsi="Times New Roman"/>
@@ -15769,7 +16051,7 @@
           <w:delText>segments</w:delText>
         </w:r>
       </w:del>
-      <w:ins w:id="180" w:author="Beck, Marcus" w:date="2017-02-10T14:12:00Z">
+      <w:ins w:id="207" w:author="Beck, Marcus" w:date="2017-02-10T14:12:00Z">
         <w:r>
           <w:rPr>
             <w:rFonts w:ascii="Times New Roman" w:hAnsi="Times New Roman"/>
@@ -15777,7 +16059,7 @@
           <w:t>,</w:t>
         </w:r>
       </w:ins>
-      <w:ins w:id="181" w:author="Beck, Marcus" w:date="2017-02-10T14:02:00Z">
+      <w:ins w:id="208" w:author="Beck, Marcus" w:date="2017-02-10T14:02:00Z">
         <w:r>
           <w:rPr>
             <w:rFonts w:ascii="Times New Roman" w:hAnsi="Times New Roman"/>
@@ -15785,7 +16067,7 @@
           <w:t xml:space="preserve"> but was only sign</w:t>
         </w:r>
       </w:ins>
-      <w:ins w:id="182" w:author="Beck, Marcus" w:date="2017-02-10T14:03:00Z">
+      <w:ins w:id="209" w:author="Beck, Marcus" w:date="2017-02-10T14:03:00Z">
         <w:r>
           <w:rPr>
             <w:rFonts w:ascii="Times New Roman" w:hAnsi="Times New Roman"/>
@@ -15793,7 +16075,7 @@
           <w:t>if</w:t>
         </w:r>
       </w:ins>
-      <w:ins w:id="183" w:author="Beck, Marcus" w:date="2017-02-10T14:02:00Z">
+      <w:ins w:id="210" w:author="Beck, Marcus" w:date="2017-02-10T14:02:00Z">
         <w:r>
           <w:rPr>
             <w:rFonts w:ascii="Times New Roman" w:hAnsi="Times New Roman"/>
@@ -15801,7 +16083,7 @@
           <w:t xml:space="preserve">icantly </w:t>
         </w:r>
       </w:ins>
-      <w:ins w:id="184" w:author="Beck, Marcus" w:date="2017-02-10T14:13:00Z">
+      <w:ins w:id="211" w:author="Beck, Marcus" w:date="2017-02-10T14:13:00Z">
         <w:r>
           <w:rPr>
             <w:rFonts w:ascii="Times New Roman" w:hAnsi="Times New Roman"/>
@@ -15822,7 +16104,7 @@
           <w:t xml:space="preserve"> &lt; 0.05) </w:t>
         </w:r>
       </w:ins>
-      <w:ins w:id="185" w:author="Beck, Marcus" w:date="2017-02-10T14:03:00Z">
+      <w:ins w:id="212" w:author="Beck, Marcus" w:date="2017-02-10T14:03:00Z">
         <w:r>
           <w:rPr>
             <w:rFonts w:ascii="Times New Roman" w:hAnsi="Times New Roman"/>
@@ -15830,7 +16112,7 @@
           <w:t>compared</w:t>
         </w:r>
       </w:ins>
-      <w:ins w:id="186" w:author="Beck, Marcus" w:date="2017-02-10T14:02:00Z">
+      <w:ins w:id="213" w:author="Beck, Marcus" w:date="2017-02-10T14:02:00Z">
         <w:r>
           <w:rPr>
             <w:rFonts w:ascii="Times New Roman" w:hAnsi="Times New Roman"/>
@@ -15838,7 +16120,7 @@
           <w:t xml:space="preserve"> </w:t>
         </w:r>
       </w:ins>
-      <w:ins w:id="187" w:author="Beck, Marcus" w:date="2017-02-10T14:03:00Z">
+      <w:ins w:id="214" w:author="Beck, Marcus" w:date="2017-02-10T14:03:00Z">
         <w:r>
           <w:rPr>
             <w:rFonts w:ascii="Times New Roman" w:hAnsi="Times New Roman"/>
@@ -15852,7 +16134,7 @@
         </w:rPr>
         <w:t xml:space="preserve">.  </w:t>
       </w:r>
-      <w:del w:id="188" w:author="Beck, Marcus" w:date="2017-02-10T14:01:00Z">
+      <w:del w:id="215" w:author="Beck, Marcus" w:date="2017-02-10T14:01:00Z">
         <w:r>
           <w:rPr>
             <w:rFonts w:ascii="Times New Roman" w:hAnsi="Times New Roman"/>
@@ -15860,7 +16142,7 @@
           <w:delText xml:space="preserve">Differences among the other segments were not statistically significant.  </w:delText>
         </w:r>
       </w:del>
-      <w:ins w:id="189" w:author="Beck, Marcus" w:date="2017-02-10T14:03:00Z">
+      <w:ins w:id="216" w:author="Beck, Marcus" w:date="2017-02-10T14:03:00Z">
         <w:r>
           <w:rPr>
             <w:rFonts w:ascii="Times New Roman" w:hAnsi="Times New Roman"/>
@@ -15868,7 +16150,7 @@
           <w:t xml:space="preserve">Similarly, </w:t>
         </w:r>
       </w:ins>
-      <w:del w:id="190" w:author="Beck, Marcus" w:date="2017-02-10T14:03:00Z">
+      <w:del w:id="217" w:author="Beck, Marcus" w:date="2017-02-10T14:03:00Z">
         <w:r>
           <w:rPr>
             <w:rFonts w:ascii="Times New Roman" w:hAnsi="Times New Roman"/>
@@ -15909,7 +16191,7 @@
         </w:rPr>
         <w:t xml:space="preserve"> in </w:t>
       </w:r>
-      <w:ins w:id="191" w:author="Beck, Marcus" w:date="2017-02-10T14:04:00Z">
+      <w:ins w:id="218" w:author="Beck, Marcus" w:date="2017-02-10T14:04:00Z">
         <w:r>
           <w:rPr>
             <w:rFonts w:ascii="Times New Roman" w:hAnsi="Times New Roman"/>
@@ -15917,7 +16199,7 @@
           <w:t xml:space="preserve">the eastern segment of </w:t>
         </w:r>
       </w:ins>
-      <w:ins w:id="192" w:author="Beck, Marcus" w:date="2017-02-10T14:03:00Z">
+      <w:ins w:id="219" w:author="Beck, Marcus" w:date="2017-02-10T14:03:00Z">
         <w:r>
           <w:rPr>
             <w:rFonts w:ascii="Times New Roman" w:hAnsi="Times New Roman"/>
@@ -15925,7 +16207,7 @@
           <w:t>Choctaw</w:t>
         </w:r>
       </w:ins>
-      <w:ins w:id="193" w:author="Beck, Marcus" w:date="2017-02-10T14:04:00Z">
+      <w:ins w:id="220" w:author="Beck, Marcus" w:date="2017-02-10T14:04:00Z">
         <w:r>
           <w:rPr>
             <w:rFonts w:ascii="Times New Roman" w:hAnsi="Times New Roman"/>
@@ -15933,7 +16215,7 @@
           <w:t>h</w:t>
         </w:r>
       </w:ins>
-      <w:ins w:id="194" w:author="Beck, Marcus" w:date="2017-02-10T14:03:00Z">
+      <w:ins w:id="221" w:author="Beck, Marcus" w:date="2017-02-10T14:03:00Z">
         <w:r>
           <w:rPr>
             <w:rFonts w:ascii="Times New Roman" w:hAnsi="Times New Roman"/>
@@ -15947,7 +16229,7 @@
           <w:t>c</w:t>
         </w:r>
       </w:ins>
-      <w:ins w:id="195" w:author="Beck, Marcus" w:date="2017-02-10T14:04:00Z">
+      <w:ins w:id="222" w:author="Beck, Marcus" w:date="2017-02-10T14:04:00Z">
         <w:r>
           <w:rPr>
             <w:rFonts w:ascii="Times New Roman" w:hAnsi="Times New Roman"/>
@@ -15955,7 +16237,7 @@
           <w:t>h</w:t>
         </w:r>
       </w:ins>
-      <w:ins w:id="196" w:author="Beck, Marcus" w:date="2017-02-10T14:03:00Z">
+      <w:ins w:id="223" w:author="Beck, Marcus" w:date="2017-02-10T14:03:00Z">
         <w:r>
           <w:rPr>
             <w:rFonts w:ascii="Times New Roman" w:hAnsi="Times New Roman"/>
@@ -15963,7 +16245,7 @@
           <w:t xml:space="preserve">ee Bay </w:t>
         </w:r>
       </w:ins>
-      <w:del w:id="197" w:author="Beck, Marcus" w:date="2017-02-10T14:03:00Z">
+      <w:del w:id="224" w:author="Beck, Marcus" w:date="2017-02-10T14:03:00Z">
         <w:r>
           <w:rPr>
             <w:rFonts w:ascii="Times New Roman" w:hAnsi="Times New Roman"/>
@@ -15978,7 +16260,7 @@
         <w:t xml:space="preserve">was 1.1 m and 1.5 m less than </w:t>
       </w:r>
       <w:proofErr w:type="spellStart"/>
-      <w:ins w:id="198" w:author="Beck, Marcus" w:date="2017-02-10T14:04:00Z">
+      <w:ins w:id="225" w:author="Beck, Marcus" w:date="2017-02-10T14:04:00Z">
         <w:r>
           <w:rPr>
             <w:rFonts w:ascii="Times New Roman" w:hAnsi="Times New Roman"/>
@@ -16016,7 +16298,7 @@
         </w:rPr>
         <w:t>in the central and western bay, respectively</w:t>
       </w:r>
-      <w:ins w:id="199" w:author="Beck, Marcus" w:date="2017-02-10T14:05:00Z">
+      <w:ins w:id="226" w:author="Beck, Marcus" w:date="2017-02-10T14:05:00Z">
         <w:r>
           <w:rPr>
             <w:rFonts w:ascii="Times New Roman" w:hAnsi="Times New Roman"/>
@@ -16024,7 +16306,7 @@
           <w:t>, although only the eastern and western estimates were significant</w:t>
         </w:r>
       </w:ins>
-      <w:ins w:id="200" w:author="Beck, Marcus" w:date="2017-02-10T14:13:00Z">
+      <w:ins w:id="227" w:author="Beck, Marcus" w:date="2017-02-10T14:13:00Z">
         <w:r>
           <w:rPr>
             <w:rFonts w:ascii="Times New Roman" w:hAnsi="Times New Roman"/>
@@ -16032,7 +16314,7 @@
           <w:t>ly different</w:t>
         </w:r>
       </w:ins>
-      <w:ins w:id="201" w:author="Beck, Marcus" w:date="2017-02-10T14:05:00Z">
+      <w:ins w:id="228" w:author="Beck, Marcus" w:date="2017-02-10T14:05:00Z">
         <w:r>
           <w:rPr>
             <w:rFonts w:ascii="Times New Roman" w:hAnsi="Times New Roman"/>
@@ -16059,7 +16341,7 @@
         </w:rPr>
         <w:t xml:space="preserve">.  </w:t>
       </w:r>
-      <w:ins w:id="202" w:author="Beck, Marcus" w:date="2017-02-10T14:13:00Z">
+      <w:ins w:id="229" w:author="Beck, Marcus" w:date="2017-02-10T14:13:00Z">
         <w:r>
           <w:rPr>
             <w:rFonts w:ascii="Times New Roman" w:hAnsi="Times New Roman"/>
@@ -16067,7 +16349,7 @@
           <w:t>No statistical differences were observed between segments of the Indian River Lago</w:t>
         </w:r>
       </w:ins>
-      <w:ins w:id="203" w:author="Beck, Marcus" w:date="2017-02-10T14:14:00Z">
+      <w:ins w:id="230" w:author="Beck, Marcus" w:date="2017-02-10T14:14:00Z">
         <w:r>
           <w:rPr>
             <w:rFonts w:ascii="Times New Roman" w:hAnsi="Times New Roman"/>
@@ -16075,7 +16357,7 @@
           <w:t>o</w:t>
         </w:r>
       </w:ins>
-      <w:ins w:id="204" w:author="Beck, Marcus" w:date="2017-02-10T14:13:00Z">
+      <w:ins w:id="231" w:author="Beck, Marcus" w:date="2017-02-10T14:13:00Z">
         <w:r>
           <w:rPr>
             <w:rFonts w:ascii="Times New Roman" w:hAnsi="Times New Roman"/>
@@ -16083,7 +16365,7 @@
           <w:t>n</w:t>
         </w:r>
       </w:ins>
-      <w:ins w:id="205" w:author="Beck, Marcus" w:date="2017-02-10T14:15:00Z">
+      <w:ins w:id="232" w:author="Beck, Marcus" w:date="2017-02-10T14:15:00Z">
         <w:r>
           <w:rPr>
             <w:rFonts w:ascii="Times New Roman" w:hAnsi="Times New Roman"/>
@@ -16091,7 +16373,7 @@
           <w:t xml:space="preserve"> despite</w:t>
         </w:r>
       </w:ins>
-      <w:ins w:id="206" w:author="Beck, Marcus" w:date="2017-02-10T14:13:00Z">
+      <w:ins w:id="233" w:author="Beck, Marcus" w:date="2017-02-10T14:13:00Z">
         <w:r>
           <w:rPr>
             <w:rFonts w:ascii="Times New Roman" w:hAnsi="Times New Roman"/>
@@ -16099,7 +16381,7 @@
           <w:t xml:space="preserve"> higher </w:t>
         </w:r>
       </w:ins>
-      <w:del w:id="207" w:author="Beck, Marcus" w:date="2017-02-10T14:05:00Z">
+      <w:del w:id="234" w:author="Beck, Marcus" w:date="2017-02-10T14:05:00Z">
         <w:r>
           <w:rPr>
             <w:rFonts w:ascii="Times New Roman" w:hAnsi="Times New Roman"/>
@@ -16107,7 +16389,7 @@
           <w:delText>Similarly, the a</w:delText>
         </w:r>
       </w:del>
-      <w:del w:id="208" w:author="Beck, Marcus" w:date="2017-02-10T14:13:00Z">
+      <w:del w:id="235" w:author="Beck, Marcus" w:date="2017-02-10T14:13:00Z">
         <w:r>
           <w:rPr>
             <w:rFonts w:ascii="Times New Roman" w:hAnsi="Times New Roman"/>
@@ -16140,7 +16422,7 @@
         </w:rPr>
         <w:t xml:space="preserve"> </w:t>
       </w:r>
-      <w:ins w:id="209" w:author="Beck, Marcus" w:date="2017-02-10T14:14:00Z">
+      <w:ins w:id="236" w:author="Beck, Marcus" w:date="2017-02-10T14:14:00Z">
         <w:r>
           <w:rPr>
             <w:rFonts w:ascii="Times New Roman" w:hAnsi="Times New Roman"/>
@@ -16148,7 +16430,7 @@
           <w:t>in more southern segments (Fig. 9).</w:t>
         </w:r>
       </w:ins>
-      <w:del w:id="210" w:author="Beck, Marcus" w:date="2017-02-10T14:14:00Z">
+      <w:del w:id="237" w:author="Beck, Marcus" w:date="2017-02-10T14:14:00Z">
         <w:r>
           <w:rPr>
             <w:rFonts w:ascii="Times New Roman" w:hAnsi="Times New Roman"/>
@@ -16156,7 +16438,7 @@
           <w:delText xml:space="preserve">in lower Indian River Lagoon vs. </w:delText>
         </w:r>
       </w:del>
-      <w:del w:id="211" w:author="Beck, Marcus" w:date="2017-02-10T14:06:00Z">
+      <w:del w:id="238" w:author="Beck, Marcus" w:date="2017-02-10T14:06:00Z">
         <w:r>
           <w:rPr>
             <w:rFonts w:ascii="Times New Roman" w:hAnsi="Times New Roman"/>
@@ -16164,7 +16446,7 @@
           <w:delText xml:space="preserve">elsewhere in the lagoon </w:delText>
         </w:r>
       </w:del>
-      <w:del w:id="212" w:author="Beck, Marcus" w:date="2017-02-10T14:14:00Z">
+      <w:del w:id="239" w:author="Beck, Marcus" w:date="2017-02-10T14:14:00Z">
         <w:r>
           <w:rPr>
             <w:rFonts w:ascii="Times New Roman" w:hAnsi="Times New Roman"/>
@@ -16192,7 +16474,7 @@
           <w:rFonts w:ascii="Times New Roman" w:hAnsi="Times New Roman"/>
         </w:rPr>
       </w:pPr>
-      <w:bookmarkStart w:id="213" w:name="evaluation-of-seagrass-light-requirement"/>
+      <w:bookmarkStart w:id="240" w:name="evaluation-of-seagrass-light-requirement"/>
     </w:p>
     <w:p>
       <w:pPr>
@@ -16217,7 +16499,7 @@
         <w:t>eagrass light requirements</w:t>
       </w:r>
     </w:p>
-    <w:bookmarkEnd w:id="213"/>
+    <w:bookmarkEnd w:id="240"/>
     <w:p>
       <w:pPr>
         <w:spacing w:before="0" w:after="0" w:line="360" w:lineRule="auto"/>
@@ -16232,7 +16514,7 @@
         </w:rPr>
         <w:t xml:space="preserve">Estimates of </w:t>
       </w:r>
-      <w:del w:id="214" w:author="Beck, Marcus" w:date="2017-02-10T14:17:00Z">
+      <w:del w:id="241" w:author="Beck, Marcus" w:date="2017-02-10T14:17:00Z">
         <w:r>
           <w:rPr>
             <w:rFonts w:ascii="Times New Roman" w:hAnsi="Times New Roman"/>
@@ -16240,7 +16522,7 @@
           <w:delText>water clarity</w:delText>
         </w:r>
       </w:del>
-      <w:ins w:id="215" w:author="Beck, Marcus" w:date="2017-02-10T14:17:00Z">
+      <w:ins w:id="242" w:author="Beck, Marcus" w:date="2017-02-10T14:17:00Z">
         <w:r>
           <w:rPr>
             <w:rFonts w:ascii="Times New Roman" w:hAnsi="Times New Roman"/>
@@ -16266,7 +16548,7 @@
         </w:rPr>
         <w:t xml:space="preserve">, and corresponding light requirements for all locations in Choctawhatchee Bay, Tampa Bay, and the Indian River Lagoon indicated substantial variation, both between and within the different bays. Satellite-derived estimates </w:t>
       </w:r>
-      <w:del w:id="216" w:author="Beck, Marcus" w:date="2017-02-10T08:32:00Z">
+      <w:del w:id="243" w:author="Beck, Marcus" w:date="2017-02-10T08:32:00Z">
         <w:r>
           <w:rPr>
             <w:rFonts w:ascii="Times New Roman" w:hAnsi="Times New Roman"/>
@@ -16274,7 +16556,7 @@
           <w:delText>of light attenuation</w:delText>
         </w:r>
       </w:del>
-      <w:del w:id="217" w:author="Beck, Marcus" w:date="2017-02-10T08:31:00Z">
+      <w:del w:id="244" w:author="Beck, Marcus" w:date="2017-02-10T08:31:00Z">
         <w:r>
           <w:rPr>
             <w:rFonts w:ascii="Times New Roman" w:hAnsi="Times New Roman"/>
@@ -16288,7 +16570,7 @@
         </w:rPr>
         <w:t xml:space="preserve">for Choctawhatchee Bay </w:t>
       </w:r>
-      <w:del w:id="218" w:author="Beck, Marcus" w:date="2017-02-10T08:31:00Z">
+      <w:del w:id="245" w:author="Beck, Marcus" w:date="2017-02-10T08:31:00Z">
         <w:r>
           <w:rPr>
             <w:rFonts w:ascii="Times New Roman" w:hAnsi="Times New Roman"/>
@@ -16329,12 +16611,19 @@
         </w:rPr>
         <w:t xml:space="preserve">and Tampa Bay </w:t>
       </w:r>
-      <w:del w:id="219" w:author="Beck, Marcus" w:date="2017-02-10T08:31:00Z">
+      <w:del w:id="246" w:author="Beck, Marcus" w:date="2017-02-10T08:31:00Z">
         <w:r>
           <w:rPr>
             <w:rFonts w:ascii="Times New Roman" w:hAnsi="Times New Roman"/>
           </w:rPr>
-          <w:delText xml:space="preserve">(as clarity) </w:delText>
+          <w:delText xml:space="preserve">(as </w:delText>
+        </w:r>
+        <w:r>
+          <w:rPr>
+            <w:rFonts w:ascii="Times New Roman" w:hAnsi="Times New Roman"/>
+          </w:rPr>
+          <w:lastRenderedPageBreak/>
+          <w:delText xml:space="preserve">clarity) </w:delText>
         </w:r>
       </w:del>
       <w:r>
@@ -16355,7 +16644,7 @@
         </w:rPr>
         <w:t xml:space="preserve">in average </w:t>
       </w:r>
-      <w:del w:id="220" w:author="Beck, Marcus" w:date="2017-02-10T08:32:00Z">
+      <w:del w:id="247" w:author="Beck, Marcus" w:date="2017-02-10T08:32:00Z">
         <w:r>
           <w:rPr>
             <w:rFonts w:ascii="Times New Roman" w:hAnsi="Times New Roman"/>
@@ -16363,7 +16652,7 @@
           <w:delText>water clarity</w:delText>
         </w:r>
       </w:del>
-      <w:ins w:id="221" w:author="Beck, Marcus" w:date="2017-02-10T08:32:00Z">
+      <w:ins w:id="248" w:author="Beck, Marcus" w:date="2017-02-10T08:32:00Z">
         <w:r>
           <w:rPr>
             <w:rFonts w:ascii="Times New Roman" w:hAnsi="Times New Roman"/>
@@ -16520,7 +16809,7 @@
         </w:rPr>
         <w:t xml:space="preserve"> </w:t>
       </w:r>
-      <w:del w:id="222" w:author="Beck, Marcus" w:date="2017-02-10T08:32:00Z">
+      <w:del w:id="249" w:author="Beck, Marcus" w:date="2017-02-10T08:32:00Z">
         <w:r>
           <w:rPr>
             <w:rFonts w:ascii="Times New Roman" w:hAnsi="Times New Roman"/>
@@ -16534,7 +16823,7 @@
           <w:delText>larity</w:delText>
         </w:r>
       </w:del>
-      <w:ins w:id="223" w:author="Beck, Marcus" w:date="2017-02-10T08:32:00Z">
+      <w:ins w:id="250" w:author="Beck, Marcus" w:date="2017-02-10T08:32:00Z">
         <w:r>
           <w:rPr>
             <w:rFonts w:ascii="Times New Roman" w:hAnsi="Times New Roman"/>
@@ -16542,7 +16831,7 @@
           <w:t>attenuation increased</w:t>
         </w:r>
       </w:ins>
-      <w:del w:id="224" w:author="Beck, Marcus" w:date="2017-02-10T08:32:00Z">
+      <w:del w:id="251" w:author="Beck, Marcus" w:date="2017-02-10T08:32:00Z">
         <w:r>
           <w:rPr>
             <w:rFonts w:ascii="Times New Roman" w:hAnsi="Times New Roman"/>
@@ -16592,7 +16881,7 @@
         </w:rPr>
         <w:t xml:space="preserve">.  </w:t>
       </w:r>
-      <w:del w:id="225" w:author="Beck, Marcus" w:date="2017-02-10T08:32:00Z">
+      <w:del w:id="252" w:author="Beck, Marcus" w:date="2017-02-10T08:32:00Z">
         <w:r>
           <w:rPr>
             <w:rFonts w:ascii="Times New Roman" w:hAnsi="Times New Roman"/>
@@ -16600,7 +16889,7 @@
           <w:delText>Although it would most likely not affect the seagrass distribution near shore, water</w:delText>
         </w:r>
       </w:del>
-      <w:ins w:id="226" w:author="Beck, Marcus" w:date="2017-02-10T08:32:00Z">
+      <w:ins w:id="253" w:author="Beck, Marcus" w:date="2017-02-10T08:32:00Z">
         <w:r>
           <w:rPr>
             <w:rFonts w:ascii="Times New Roman" w:hAnsi="Times New Roman"/>
@@ -16608,7 +16897,7 @@
           <w:t>Attenuation</w:t>
         </w:r>
       </w:ins>
-      <w:del w:id="227" w:author="Beck, Marcus" w:date="2017-02-10T14:18:00Z">
+      <w:del w:id="254" w:author="Beck, Marcus" w:date="2017-02-10T14:18:00Z">
         <w:r>
           <w:rPr>
             <w:rFonts w:ascii="Times New Roman" w:hAnsi="Times New Roman"/>
@@ -16622,7 +16911,7 @@
         </w:rPr>
         <w:t xml:space="preserve"> was also </w:t>
       </w:r>
-      <w:del w:id="228" w:author="Beck, Marcus" w:date="2017-02-10T08:33:00Z">
+      <w:del w:id="255" w:author="Beck, Marcus" w:date="2017-02-10T08:33:00Z">
         <w:r>
           <w:rPr>
             <w:rFonts w:ascii="Times New Roman" w:hAnsi="Times New Roman"/>
@@ -16630,7 +16919,7 @@
           <w:delText xml:space="preserve">greater </w:delText>
         </w:r>
       </w:del>
-      <w:ins w:id="229" w:author="Beck, Marcus" w:date="2017-02-10T08:33:00Z">
+      <w:ins w:id="256" w:author="Beck, Marcus" w:date="2017-02-10T08:33:00Z">
         <w:r>
           <w:rPr>
             <w:rFonts w:ascii="Times New Roman" w:hAnsi="Times New Roman"/>
@@ -16804,6 +17093,14 @@
         </w:rPr>
         <w:t xml:space="preserve">because </w:t>
       </w:r>
+      <w:ins w:id="257" w:author="Beck, Marcus" w:date="2017-02-10T15:09:00Z">
+        <w:r>
+          <w:rPr>
+            <w:rFonts w:ascii="Times New Roman" w:hAnsi="Times New Roman"/>
+          </w:rPr>
+          <w:t xml:space="preserve">maximum </w:t>
+        </w:r>
+      </w:ins>
       <w:r>
         <w:rPr>
           <w:rFonts w:ascii="Times New Roman" w:hAnsi="Times New Roman"/>
@@ -17166,7 +17463,7 @@
         </w:rPr>
         <w:t>,</w:t>
       </w:r>
-      <w:ins w:id="230" w:author="Beck, Marcus" w:date="2017-02-10T14:21:00Z">
+      <w:ins w:id="258" w:author="Beck, Marcus" w:date="2017-02-10T14:21:00Z">
         <w:r>
           <w:rPr>
             <w:rFonts w:ascii="Times New Roman" w:hAnsi="Times New Roman"/>
@@ -17186,7 +17483,7 @@
         </w:rPr>
         <w:t xml:space="preserve">seagrass </w:t>
       </w:r>
-      <w:ins w:id="231" w:author="Beck, Marcus" w:date="2017-02-10T14:21:00Z">
+      <w:ins w:id="259" w:author="Beck, Marcus" w:date="2017-02-10T14:21:00Z">
         <w:r>
           <w:rPr>
             <w:rFonts w:ascii="Times New Roman" w:hAnsi="Times New Roman"/>
@@ -17194,7 +17491,7 @@
           <w:t xml:space="preserve">were significantly different between all estuaries, particularly for </w:t>
         </w:r>
       </w:ins>
-      <w:del w:id="232" w:author="Beck, Marcus" w:date="2017-02-10T14:21:00Z">
+      <w:del w:id="260" w:author="Beck, Marcus" w:date="2017-02-10T14:21:00Z">
         <w:r>
           <w:rPr>
             <w:rFonts w:ascii="Times New Roman" w:hAnsi="Times New Roman"/>
@@ -17208,7 +17505,7 @@
         </w:rPr>
         <w:t>Indian River Lagoon</w:t>
       </w:r>
-      <w:del w:id="233" w:author="Beck, Marcus" w:date="2017-02-10T14:22:00Z">
+      <w:del w:id="261" w:author="Beck, Marcus" w:date="2017-02-10T14:22:00Z">
         <w:r>
           <w:rPr>
             <w:rFonts w:ascii="Times New Roman" w:hAnsi="Times New Roman"/>
@@ -17360,7 +17657,7 @@
         </w:rPr>
         <w:t xml:space="preserve">, </w:t>
       </w:r>
-      <w:del w:id="234" w:author="Beck, Marcus" w:date="2017-02-10T14:22:00Z">
+      <w:del w:id="262" w:author="Beck, Marcus" w:date="2017-02-10T14:22:00Z">
         <w:r>
           <w:rPr>
             <w:rFonts w:ascii="Times New Roman" w:hAnsi="Times New Roman"/>
@@ -17374,7 +17671,7 @@
         </w:rPr>
         <w:t xml:space="preserve">significant differences were </w:t>
       </w:r>
-      <w:ins w:id="235" w:author="Beck, Marcus" w:date="2017-02-10T14:23:00Z">
+      <w:ins w:id="263" w:author="Beck, Marcus" w:date="2017-02-10T14:23:00Z">
         <w:r>
           <w:rPr>
             <w:rFonts w:ascii="Times New Roman" w:hAnsi="Times New Roman"/>
@@ -17388,7 +17685,7 @@
         </w:rPr>
         <w:t xml:space="preserve">found </w:t>
       </w:r>
-      <w:del w:id="236" w:author="Beck, Marcus" w:date="2017-02-10T14:23:00Z">
+      <w:del w:id="264" w:author="Beck, Marcus" w:date="2017-02-10T14:23:00Z">
         <w:r>
           <w:rPr>
             <w:rFonts w:ascii="Times New Roman" w:hAnsi="Times New Roman"/>
@@ -17396,7 +17693,7 @@
           <w:delText>among</w:delText>
         </w:r>
       </w:del>
-      <w:ins w:id="237" w:author="Beck, Marcus" w:date="2017-02-10T14:23:00Z">
+      <w:ins w:id="265" w:author="Beck, Marcus" w:date="2017-02-10T14:23:00Z">
         <w:r>
           <w:rPr>
             <w:rFonts w:ascii="Times New Roman" w:hAnsi="Times New Roman"/>
@@ -17416,7 +17713,7 @@
         </w:rPr>
         <w:t>ments within a single estuary</w:t>
       </w:r>
-      <w:ins w:id="238" w:author="Beck, Marcus" w:date="2017-02-10T14:23:00Z">
+      <w:ins w:id="266" w:author="Beck, Marcus" w:date="2017-02-10T14:23:00Z">
         <w:r>
           <w:rPr>
             <w:rFonts w:ascii="Times New Roman" w:hAnsi="Times New Roman"/>
@@ -17424,7 +17721,7 @@
           <w:t xml:space="preserve"> except for a marginally significant difference between eastern and western Choctaw</w:t>
         </w:r>
       </w:ins>
-      <w:ins w:id="239" w:author="Beck, Marcus" w:date="2017-02-10T14:24:00Z">
+      <w:ins w:id="267" w:author="Beck, Marcus" w:date="2017-02-10T14:24:00Z">
         <w:r>
           <w:rPr>
             <w:rFonts w:ascii="Times New Roman" w:hAnsi="Times New Roman"/>
@@ -17432,7 +17729,7 @@
           <w:t>h</w:t>
         </w:r>
       </w:ins>
-      <w:ins w:id="240" w:author="Beck, Marcus" w:date="2017-02-10T14:23:00Z">
+      <w:ins w:id="268" w:author="Beck, Marcus" w:date="2017-02-10T14:23:00Z">
         <w:r>
           <w:rPr>
             <w:rFonts w:ascii="Times New Roman" w:hAnsi="Times New Roman"/>
@@ -17796,14 +18093,7 @@
         <w:rPr>
           <w:rFonts w:ascii="Times New Roman" w:hAnsi="Times New Roman"/>
         </w:rPr>
-        <w:t xml:space="preserve">, as for Indian River </w:t>
-      </w:r>
-      <w:r>
-        <w:rPr>
-          <w:rFonts w:ascii="Times New Roman" w:hAnsi="Times New Roman"/>
-        </w:rPr>
-        <w:lastRenderedPageBreak/>
-        <w:t xml:space="preserve">Lagoon, or a small number of effectively independent samples given the spatial correlation of residuals, reduced the statistical significance of apparent </w:t>
+        <w:t xml:space="preserve">, as for Indian River Lagoon, or a small number of effectively independent samples given the spatial correlation of residuals, reduced the statistical significance of apparent </w:t>
       </w:r>
       <w:r>
         <w:rPr>
@@ -17838,7 +18128,7 @@
           <w:b/>
         </w:rPr>
       </w:pPr>
-      <w:bookmarkStart w:id="241" w:name="discussion"/>
+      <w:bookmarkStart w:id="269" w:name="discussion"/>
     </w:p>
     <w:p>
       <w:pPr>
@@ -17856,7 +18146,7 @@
         <w:t>Discussion</w:t>
       </w:r>
     </w:p>
-    <w:bookmarkEnd w:id="241"/>
+    <w:bookmarkEnd w:id="269"/>
     <w:p>
       <w:pPr>
         <w:spacing w:before="0" w:after="0" w:line="360" w:lineRule="auto"/>
@@ -17881,7 +18171,29 @@
         <w:rPr>
           <w:rFonts w:ascii="Times New Roman" w:hAnsi="Times New Roman"/>
         </w:rPr>
-        <w:t>an important measure of the status and condition of seagrass communities in estuaries because it relates to water clarity and related anthropogenic water quality changes, especially eutrophication caused by excess nutrien</w:t>
+        <w:t xml:space="preserve">an important measure of the status and condition of seagrass communities in estuaries because it relates to </w:t>
+      </w:r>
+      <w:del w:id="270" w:author="Beck, Marcus" w:date="2017-02-10T15:09:00Z">
+        <w:r>
+          <w:rPr>
+            <w:rFonts w:ascii="Times New Roman" w:hAnsi="Times New Roman"/>
+          </w:rPr>
+          <w:delText>water clarity</w:delText>
+        </w:r>
+      </w:del>
+      <w:ins w:id="271" w:author="Beck, Marcus" w:date="2017-02-10T15:09:00Z">
+        <w:r>
+          <w:rPr>
+            <w:rFonts w:ascii="Times New Roman" w:hAnsi="Times New Roman"/>
+          </w:rPr>
+          <w:t>light attenuation</w:t>
+        </w:r>
+      </w:ins>
+      <w:r>
+        <w:rPr>
+          <w:rFonts w:ascii="Times New Roman" w:hAnsi="Times New Roman"/>
+        </w:rPr>
+        <w:t xml:space="preserve"> and related anthropogenic water quality changes, especially eutrophication caused by excess nutrien</w:t>
       </w:r>
       <w:r>
         <w:rPr>
@@ -17931,7 +18243,14 @@
         <w:rPr>
           <w:rFonts w:ascii="Times New Roman" w:hAnsi="Times New Roman"/>
         </w:rPr>
-        <w:t xml:space="preserve">).  Because seagrasses are ecologically important and sensitive to water quality changes, </w:t>
+        <w:t xml:space="preserve">).  Because </w:t>
+      </w:r>
+      <w:r>
+        <w:rPr>
+          <w:rFonts w:ascii="Times New Roman" w:hAnsi="Times New Roman"/>
+        </w:rPr>
+        <w:lastRenderedPageBreak/>
+        <w:t xml:space="preserve">seagrasses are ecologically important and sensitive to water quality changes, </w:t>
       </w:r>
       <w:r>
         <w:rPr>
@@ -17988,7 +18307,7 @@
         </w:rPr>
         <w:t>. 2005</w:t>
       </w:r>
-      <w:ins w:id="242" w:author="Beck, Marcus" w:date="2017-01-31T15:32:00Z">
+      <w:ins w:id="272" w:author="Beck, Marcus" w:date="2017-01-31T15:32:00Z">
         <w:r>
           <w:rPr>
             <w:rFonts w:ascii="Times New Roman" w:hAnsi="Times New Roman"/>
@@ -17996,7 +18315,7 @@
           <w:t>;</w:t>
         </w:r>
       </w:ins>
-      <w:del w:id="243" w:author="Beck, Marcus" w:date="2017-01-31T15:32:00Z">
+      <w:del w:id="273" w:author="Beck, Marcus" w:date="2017-01-31T15:32:00Z">
         <w:r>
           <w:rPr>
             <w:rFonts w:ascii="Times New Roman" w:hAnsi="Times New Roman"/>
@@ -18526,14 +18845,7 @@
         <w:rPr>
           <w:rFonts w:ascii="Times New Roman" w:hAnsi="Times New Roman"/>
         </w:rPr>
-        <w:t xml:space="preserve">uncertainty regarding the </w:t>
-      </w:r>
-      <w:r>
-        <w:rPr>
-          <w:rFonts w:ascii="Times New Roman" w:hAnsi="Times New Roman"/>
-        </w:rPr>
-        <w:lastRenderedPageBreak/>
-        <w:t xml:space="preserve">segment means, leading to poor resolution of differences among segments. </w:t>
+        <w:t xml:space="preserve">uncertainty regarding the segment means, leading to poor resolution of differences among segments. </w:t>
       </w:r>
       <w:r>
         <w:rPr>
@@ -18688,7 +19000,14 @@
         <w:rPr>
           <w:rFonts w:ascii="Times New Roman" w:hAnsi="Times New Roman"/>
         </w:rPr>
-        <w:t>light requirements.</w:t>
+        <w:t xml:space="preserve">light </w:t>
+      </w:r>
+      <w:r>
+        <w:rPr>
+          <w:rFonts w:ascii="Times New Roman" w:hAnsi="Times New Roman"/>
+        </w:rPr>
+        <w:lastRenderedPageBreak/>
+        <w:t>requirements.</w:t>
       </w:r>
       <w:r>
         <w:rPr>
@@ -19377,445 +19696,451 @@
         <w:rPr>
           <w:rFonts w:ascii="Times New Roman" w:hAnsi="Times New Roman"/>
         </w:rPr>
+        <w:t>and</w:t>
+      </w:r>
+      <w:r>
+        <w:rPr>
+          <w:rFonts w:ascii="Times New Roman" w:hAnsi="Times New Roman"/>
+          <w:i/>
+        </w:rPr>
+        <w:t xml:space="preserve"> </w:t>
+      </w:r>
+      <w:r>
+        <w:rPr>
+          <w:rFonts w:ascii="Times New Roman" w:hAnsi="Times New Roman"/>
+        </w:rPr>
+        <w:t xml:space="preserve">has </w:t>
+      </w:r>
+      <w:r>
+        <w:rPr>
+          <w:rFonts w:ascii="Times New Roman" w:hAnsi="Times New Roman"/>
+        </w:rPr>
+        <w:t>higher light requirements than several other ab</w:t>
+      </w:r>
+      <w:r>
+        <w:rPr>
+          <w:rFonts w:ascii="Times New Roman" w:hAnsi="Times New Roman"/>
+        </w:rPr>
+        <w:t>undant species in Florida (</w:t>
+      </w:r>
+      <w:r>
+        <w:rPr>
+          <w:rFonts w:ascii="Times New Roman" w:hAnsi="Times New Roman"/>
+        </w:rPr>
+        <w:t xml:space="preserve">Choice </w:t>
+      </w:r>
+      <w:r>
+        <w:rPr>
+          <w:rFonts w:ascii="Times New Roman" w:hAnsi="Times New Roman"/>
+          <w:i/>
+        </w:rPr>
+        <w:t>et al</w:t>
+      </w:r>
+      <w:r>
+        <w:rPr>
+          <w:rFonts w:ascii="Times New Roman" w:hAnsi="Times New Roman"/>
+        </w:rPr>
+        <w:t xml:space="preserve">. 2014) including </w:t>
+      </w:r>
+      <w:proofErr w:type="spellStart"/>
+      <w:r>
+        <w:rPr>
+          <w:rFonts w:ascii="Times New Roman" w:hAnsi="Times New Roman"/>
+          <w:i/>
+        </w:rPr>
+        <w:t>Thalassia</w:t>
+      </w:r>
+      <w:proofErr w:type="spellEnd"/>
+      <w:r>
+        <w:rPr>
+          <w:rFonts w:ascii="Times New Roman" w:hAnsi="Times New Roman"/>
+          <w:i/>
+        </w:rPr>
+        <w:t xml:space="preserve"> </w:t>
+      </w:r>
+      <w:proofErr w:type="spellStart"/>
+      <w:r>
+        <w:rPr>
+          <w:rFonts w:ascii="Times New Roman" w:hAnsi="Times New Roman"/>
+          <w:i/>
+        </w:rPr>
+        <w:t>testudinum</w:t>
+      </w:r>
+      <w:proofErr w:type="spellEnd"/>
+      <w:r>
+        <w:rPr>
+          <w:rFonts w:ascii="Times New Roman" w:hAnsi="Times New Roman"/>
+        </w:rPr>
+        <w:t>,</w:t>
+      </w:r>
+      <w:r>
+        <w:rPr>
+          <w:rFonts w:ascii="Times New Roman" w:hAnsi="Times New Roman"/>
+        </w:rPr>
+        <w:t xml:space="preserve"> which </w:t>
+      </w:r>
+      <w:r>
+        <w:rPr>
+          <w:rFonts w:ascii="Times New Roman" w:hAnsi="Times New Roman"/>
+        </w:rPr>
+        <w:t xml:space="preserve">dominates </w:t>
+      </w:r>
+      <w:r>
+        <w:rPr>
+          <w:rFonts w:ascii="Times New Roman" w:hAnsi="Times New Roman"/>
+        </w:rPr>
+        <w:t xml:space="preserve">the more oceanic areas of </w:t>
+      </w:r>
+      <w:r>
+        <w:rPr>
+          <w:rFonts w:ascii="Times New Roman" w:hAnsi="Times New Roman"/>
+        </w:rPr>
+        <w:t>Tampa Bay.</w:t>
+      </w:r>
+      <w:r>
+        <w:rPr>
+          <w:rFonts w:ascii="Times New Roman" w:hAnsi="Times New Roman"/>
+        </w:rPr>
+        <w:t xml:space="preserve">  </w:t>
+      </w:r>
+      <w:r>
+        <w:rPr>
+          <w:rFonts w:ascii="Times New Roman" w:hAnsi="Times New Roman"/>
+        </w:rPr>
+        <w:t xml:space="preserve">Choice </w:t>
+      </w:r>
+      <w:r>
+        <w:rPr>
+          <w:rFonts w:ascii="Times New Roman" w:hAnsi="Times New Roman"/>
+          <w:i/>
+        </w:rPr>
+        <w:t>et al</w:t>
+      </w:r>
+      <w:r>
+        <w:rPr>
+          <w:rFonts w:ascii="Times New Roman" w:hAnsi="Times New Roman"/>
+        </w:rPr>
+        <w:t>. (2014) found that l</w:t>
+      </w:r>
+      <w:r>
+        <w:rPr>
+          <w:rFonts w:ascii="Times New Roman" w:hAnsi="Times New Roman"/>
+        </w:rPr>
+        <w:t xml:space="preserve">ight requirements </w:t>
+      </w:r>
+      <w:r>
+        <w:rPr>
+          <w:rFonts w:ascii="Times New Roman" w:hAnsi="Times New Roman"/>
+        </w:rPr>
+        <w:t xml:space="preserve">for </w:t>
+      </w:r>
+      <w:proofErr w:type="spellStart"/>
+      <w:r>
+        <w:rPr>
+          <w:rFonts w:ascii="Times New Roman" w:hAnsi="Times New Roman"/>
+          <w:i/>
+        </w:rPr>
+        <w:t>Syringodium</w:t>
+      </w:r>
+      <w:proofErr w:type="spellEnd"/>
+      <w:r>
+        <w:rPr>
+          <w:rFonts w:ascii="Times New Roman" w:hAnsi="Times New Roman"/>
+          <w:i/>
+        </w:rPr>
+        <w:t xml:space="preserve"> </w:t>
+      </w:r>
+      <w:proofErr w:type="spellStart"/>
+      <w:r>
+        <w:rPr>
+          <w:rFonts w:ascii="Times New Roman" w:hAnsi="Times New Roman"/>
+          <w:i/>
+        </w:rPr>
+        <w:t>filiforme</w:t>
+      </w:r>
+      <w:proofErr w:type="spellEnd"/>
+      <w:r>
+        <w:rPr>
+          <w:rFonts w:ascii="Times New Roman" w:hAnsi="Times New Roman"/>
+        </w:rPr>
+        <w:t xml:space="preserve"> </w:t>
+      </w:r>
+      <w:r>
+        <w:rPr>
+          <w:rFonts w:ascii="Times New Roman" w:hAnsi="Times New Roman"/>
+        </w:rPr>
+        <w:t xml:space="preserve">were much less, </w:t>
+      </w:r>
+      <w:r>
+        <w:rPr>
+          <w:rFonts w:ascii="Times New Roman" w:hAnsi="Times New Roman"/>
+        </w:rPr>
+        <w:t>as low as 8-15 % SI</w:t>
+      </w:r>
+      <w:r>
+        <w:rPr>
+          <w:rFonts w:ascii="Times New Roman" w:hAnsi="Times New Roman"/>
+        </w:rPr>
+        <w:t>,</w:t>
+      </w:r>
+      <w:r>
+        <w:rPr>
+          <w:rFonts w:ascii="Times New Roman" w:hAnsi="Times New Roman"/>
+        </w:rPr>
+        <w:t xml:space="preserve"> </w:t>
+      </w:r>
+      <w:r>
+        <w:rPr>
+          <w:rFonts w:ascii="Times New Roman" w:hAnsi="Times New Roman"/>
+        </w:rPr>
+        <w:t>although</w:t>
+      </w:r>
+      <w:r>
+        <w:rPr>
+          <w:rFonts w:ascii="Times New Roman" w:hAnsi="Times New Roman"/>
+        </w:rPr>
+        <w:t xml:space="preserve"> </w:t>
+      </w:r>
+      <w:proofErr w:type="spellStart"/>
+      <w:r>
+        <w:rPr>
+          <w:rFonts w:ascii="Times New Roman" w:hAnsi="Times New Roman"/>
+        </w:rPr>
+        <w:t>Kenworthy</w:t>
+      </w:r>
+      <w:proofErr w:type="spellEnd"/>
+      <w:r>
+        <w:rPr>
+          <w:rFonts w:ascii="Times New Roman" w:hAnsi="Times New Roman"/>
+        </w:rPr>
+        <w:t xml:space="preserve"> (1993) found </w:t>
+      </w:r>
+      <w:r>
+        <w:rPr>
+          <w:rFonts w:ascii="Times New Roman" w:hAnsi="Times New Roman"/>
+        </w:rPr>
+        <w:t xml:space="preserve">that </w:t>
+      </w:r>
+      <w:r>
+        <w:rPr>
+          <w:rFonts w:ascii="Times New Roman" w:hAnsi="Times New Roman"/>
+        </w:rPr>
+        <w:t xml:space="preserve">the depth distribution of </w:t>
+      </w:r>
+      <w:r>
+        <w:rPr>
+          <w:rFonts w:ascii="Times New Roman" w:hAnsi="Times New Roman"/>
+          <w:i/>
+        </w:rPr>
+        <w:t xml:space="preserve">H. </w:t>
+      </w:r>
+      <w:proofErr w:type="spellStart"/>
+      <w:r>
+        <w:rPr>
+          <w:rFonts w:ascii="Times New Roman" w:hAnsi="Times New Roman"/>
+          <w:i/>
+        </w:rPr>
+        <w:t>wrightii</w:t>
+      </w:r>
+      <w:proofErr w:type="spellEnd"/>
+      <w:r>
+        <w:rPr>
+          <w:rFonts w:ascii="Times New Roman" w:hAnsi="Times New Roman"/>
+        </w:rPr>
+        <w:t xml:space="preserve"> and </w:t>
+      </w:r>
+      <w:r>
+        <w:rPr>
+          <w:rFonts w:ascii="Times New Roman" w:hAnsi="Times New Roman"/>
+          <w:i/>
+        </w:rPr>
+        <w:t xml:space="preserve">S. </w:t>
+      </w:r>
+      <w:proofErr w:type="spellStart"/>
+      <w:r>
+        <w:rPr>
+          <w:rFonts w:ascii="Times New Roman" w:hAnsi="Times New Roman"/>
+          <w:i/>
+        </w:rPr>
+        <w:t>filiforme</w:t>
+      </w:r>
+      <w:proofErr w:type="spellEnd"/>
+      <w:r>
+        <w:rPr>
+          <w:rFonts w:ascii="Times New Roman" w:hAnsi="Times New Roman"/>
+        </w:rPr>
+        <w:t xml:space="preserve"> </w:t>
+      </w:r>
+      <w:r>
+        <w:rPr>
+          <w:rFonts w:ascii="Times New Roman" w:hAnsi="Times New Roman"/>
+        </w:rPr>
+        <w:t xml:space="preserve">were </w:t>
+      </w:r>
+      <w:r>
+        <w:rPr>
+          <w:rFonts w:ascii="Times New Roman" w:hAnsi="Times New Roman"/>
+        </w:rPr>
+        <w:t>similar in the lower Indian River Lagoon</w:t>
+      </w:r>
+      <w:r>
+        <w:rPr>
+          <w:rFonts w:ascii="Times New Roman" w:hAnsi="Times New Roman"/>
+        </w:rPr>
+        <w:t xml:space="preserve">, implying their light requirements </w:t>
+      </w:r>
+      <w:r>
+        <w:rPr>
+          <w:rFonts w:ascii="Times New Roman" w:hAnsi="Times New Roman"/>
+        </w:rPr>
+        <w:t xml:space="preserve">may be </w:t>
+      </w:r>
+      <w:r>
+        <w:rPr>
+          <w:rFonts w:ascii="Times New Roman" w:hAnsi="Times New Roman"/>
+        </w:rPr>
+        <w:t>similar</w:t>
+      </w:r>
+      <w:r>
+        <w:rPr>
+          <w:rFonts w:ascii="Times New Roman" w:hAnsi="Times New Roman"/>
+        </w:rPr>
+        <w:t xml:space="preserve">.  Estimates of light requirements for several species of </w:t>
+      </w:r>
+      <w:proofErr w:type="spellStart"/>
+      <w:r>
+        <w:rPr>
+          <w:rFonts w:ascii="Times New Roman" w:hAnsi="Times New Roman"/>
+          <w:i/>
+        </w:rPr>
+        <w:t>Halophila</w:t>
+      </w:r>
+      <w:proofErr w:type="spellEnd"/>
+      <w:r>
+        <w:rPr>
+          <w:rFonts w:ascii="Times New Roman" w:hAnsi="Times New Roman"/>
+        </w:rPr>
+        <w:t xml:space="preserve"> indicate a potential to grow at 5% SI or less (</w:t>
+      </w:r>
+      <w:proofErr w:type="spellStart"/>
+      <w:r>
+        <w:rPr>
+          <w:rFonts w:ascii="Times New Roman" w:hAnsi="Times New Roman"/>
+        </w:rPr>
+        <w:t>Kenworthy</w:t>
+      </w:r>
+      <w:proofErr w:type="spellEnd"/>
+      <w:r>
+        <w:rPr>
+          <w:rFonts w:ascii="Times New Roman" w:hAnsi="Times New Roman"/>
+        </w:rPr>
+        <w:t xml:space="preserve"> </w:t>
+      </w:r>
+      <w:r>
+        <w:rPr>
+          <w:rFonts w:ascii="Times New Roman" w:hAnsi="Times New Roman"/>
+        </w:rPr>
+        <w:t xml:space="preserve">and </w:t>
+      </w:r>
+      <w:proofErr w:type="spellStart"/>
+      <w:r>
+        <w:rPr>
+          <w:rFonts w:ascii="Times New Roman" w:hAnsi="Times New Roman"/>
+        </w:rPr>
+        <w:t>Haunert</w:t>
+      </w:r>
+      <w:proofErr w:type="spellEnd"/>
+      <w:r>
+        <w:rPr>
+          <w:rFonts w:ascii="Times New Roman" w:hAnsi="Times New Roman"/>
+        </w:rPr>
+        <w:t xml:space="preserve"> 1991), consistent with some of our </w:t>
+      </w:r>
+      <w:r>
+        <w:rPr>
+          <w:rFonts w:ascii="Times New Roman" w:hAnsi="Times New Roman"/>
+        </w:rPr>
+        <w:t xml:space="preserve">lowest </w:t>
+      </w:r>
+      <w:r>
+        <w:rPr>
+          <w:rFonts w:ascii="Times New Roman" w:hAnsi="Times New Roman"/>
+        </w:rPr>
+        <w:t>estimates from Lower Indian River Lagoon (</w:t>
+      </w:r>
+      <w:r>
+        <w:rPr>
+          <w:rFonts w:ascii="Times New Roman" w:hAnsi="Times New Roman"/>
+        </w:rPr>
+        <w:t>Fig.</w:t>
+      </w:r>
+      <w:r>
+        <w:rPr>
+          <w:rFonts w:ascii="Times New Roman" w:hAnsi="Times New Roman"/>
+        </w:rPr>
+        <w:t xml:space="preserve"> 9).</w:t>
+      </w:r>
+      <w:r>
+        <w:rPr>
+          <w:rFonts w:ascii="Times New Roman" w:hAnsi="Times New Roman"/>
+        </w:rPr>
+        <w:t xml:space="preserve">  </w:t>
+      </w:r>
+      <w:r>
+        <w:rPr>
+          <w:rFonts w:ascii="Times New Roman" w:hAnsi="Times New Roman"/>
+        </w:rPr>
+        <w:t xml:space="preserve">Neither </w:t>
+      </w:r>
+      <w:r>
+        <w:rPr>
+          <w:rFonts w:ascii="Times New Roman" w:hAnsi="Times New Roman"/>
+          <w:i/>
+        </w:rPr>
+        <w:t xml:space="preserve">S. </w:t>
+      </w:r>
+      <w:proofErr w:type="spellStart"/>
+      <w:r>
+        <w:rPr>
+          <w:rFonts w:ascii="Times New Roman" w:hAnsi="Times New Roman"/>
+          <w:i/>
+        </w:rPr>
+        <w:t>filiforme</w:t>
+      </w:r>
+      <w:proofErr w:type="spellEnd"/>
+      <w:r>
+        <w:rPr>
+          <w:rFonts w:ascii="Times New Roman" w:hAnsi="Times New Roman"/>
+        </w:rPr>
+        <w:t xml:space="preserve"> </w:t>
+      </w:r>
+      <w:r>
+        <w:rPr>
+          <w:rFonts w:ascii="Times New Roman" w:hAnsi="Times New Roman"/>
+        </w:rPr>
+        <w:t xml:space="preserve">nor any of the </w:t>
+      </w:r>
+      <w:proofErr w:type="spellStart"/>
+      <w:r>
+        <w:rPr>
+          <w:rFonts w:ascii="Times New Roman" w:hAnsi="Times New Roman"/>
+          <w:i/>
+        </w:rPr>
+        <w:t>Halophila</w:t>
+      </w:r>
+      <w:proofErr w:type="spellEnd"/>
+      <w:r>
+        <w:rPr>
+          <w:rFonts w:ascii="Times New Roman" w:hAnsi="Times New Roman"/>
+        </w:rPr>
+        <w:t xml:space="preserve"> spp. </w:t>
+      </w:r>
+      <w:r>
+        <w:rPr>
+          <w:rFonts w:ascii="Times New Roman" w:hAnsi="Times New Roman"/>
+        </w:rPr>
         <w:lastRenderedPageBreak/>
-        <w:t>and</w:t>
-      </w:r>
-      <w:r>
-        <w:rPr>
-          <w:rFonts w:ascii="Times New Roman" w:hAnsi="Times New Roman"/>
-          <w:i/>
-        </w:rPr>
-        <w:t xml:space="preserve"> </w:t>
-      </w:r>
-      <w:r>
-        <w:rPr>
-          <w:rFonts w:ascii="Times New Roman" w:hAnsi="Times New Roman"/>
-        </w:rPr>
-        <w:t xml:space="preserve">has </w:t>
-      </w:r>
-      <w:r>
-        <w:rPr>
-          <w:rFonts w:ascii="Times New Roman" w:hAnsi="Times New Roman"/>
-        </w:rPr>
-        <w:t>higher light requirements than several other ab</w:t>
-      </w:r>
-      <w:r>
-        <w:rPr>
-          <w:rFonts w:ascii="Times New Roman" w:hAnsi="Times New Roman"/>
-        </w:rPr>
-        <w:t>undant species in Florida (</w:t>
-      </w:r>
-      <w:r>
-        <w:rPr>
-          <w:rFonts w:ascii="Times New Roman" w:hAnsi="Times New Roman"/>
-        </w:rPr>
-        <w:t xml:space="preserve">Choice </w:t>
-      </w:r>
-      <w:r>
-        <w:rPr>
-          <w:rFonts w:ascii="Times New Roman" w:hAnsi="Times New Roman"/>
-          <w:i/>
-        </w:rPr>
-        <w:t>et al</w:t>
-      </w:r>
-      <w:r>
-        <w:rPr>
-          <w:rFonts w:ascii="Times New Roman" w:hAnsi="Times New Roman"/>
-        </w:rPr>
-        <w:t xml:space="preserve">. 2014) including </w:t>
-      </w:r>
-      <w:proofErr w:type="spellStart"/>
-      <w:r>
-        <w:rPr>
-          <w:rFonts w:ascii="Times New Roman" w:hAnsi="Times New Roman"/>
-          <w:i/>
-        </w:rPr>
-        <w:t>Thalassia</w:t>
-      </w:r>
-      <w:proofErr w:type="spellEnd"/>
-      <w:r>
-        <w:rPr>
-          <w:rFonts w:ascii="Times New Roman" w:hAnsi="Times New Roman"/>
-          <w:i/>
-        </w:rPr>
-        <w:t xml:space="preserve"> </w:t>
-      </w:r>
-      <w:proofErr w:type="spellStart"/>
-      <w:r>
-        <w:rPr>
-          <w:rFonts w:ascii="Times New Roman" w:hAnsi="Times New Roman"/>
-          <w:i/>
-        </w:rPr>
-        <w:t>testudinum</w:t>
-      </w:r>
-      <w:proofErr w:type="spellEnd"/>
-      <w:r>
-        <w:rPr>
-          <w:rFonts w:ascii="Times New Roman" w:hAnsi="Times New Roman"/>
-        </w:rPr>
-        <w:t>,</w:t>
-      </w:r>
-      <w:r>
-        <w:rPr>
-          <w:rFonts w:ascii="Times New Roman" w:hAnsi="Times New Roman"/>
-        </w:rPr>
-        <w:t xml:space="preserve"> which </w:t>
-      </w:r>
-      <w:r>
-        <w:rPr>
-          <w:rFonts w:ascii="Times New Roman" w:hAnsi="Times New Roman"/>
-        </w:rPr>
-        <w:t xml:space="preserve">dominates </w:t>
-      </w:r>
-      <w:r>
-        <w:rPr>
-          <w:rFonts w:ascii="Times New Roman" w:hAnsi="Times New Roman"/>
-        </w:rPr>
-        <w:t xml:space="preserve">the more oceanic areas of </w:t>
-      </w:r>
-      <w:r>
-        <w:rPr>
-          <w:rFonts w:ascii="Times New Roman" w:hAnsi="Times New Roman"/>
-        </w:rPr>
-        <w:t>Tampa Bay.</w:t>
-      </w:r>
-      <w:r>
-        <w:rPr>
-          <w:rFonts w:ascii="Times New Roman" w:hAnsi="Times New Roman"/>
-        </w:rPr>
-        <w:t xml:space="preserve">  </w:t>
-      </w:r>
-      <w:r>
-        <w:rPr>
-          <w:rFonts w:ascii="Times New Roman" w:hAnsi="Times New Roman"/>
-        </w:rPr>
-        <w:t xml:space="preserve">Choice </w:t>
-      </w:r>
-      <w:r>
-        <w:rPr>
-          <w:rFonts w:ascii="Times New Roman" w:hAnsi="Times New Roman"/>
-          <w:i/>
-        </w:rPr>
-        <w:t>et al</w:t>
-      </w:r>
-      <w:r>
-        <w:rPr>
-          <w:rFonts w:ascii="Times New Roman" w:hAnsi="Times New Roman"/>
-        </w:rPr>
-        <w:t>. (2014) found that l</w:t>
-      </w:r>
-      <w:r>
-        <w:rPr>
-          <w:rFonts w:ascii="Times New Roman" w:hAnsi="Times New Roman"/>
-        </w:rPr>
-        <w:t xml:space="preserve">ight requirements </w:t>
-      </w:r>
-      <w:r>
-        <w:rPr>
-          <w:rFonts w:ascii="Times New Roman" w:hAnsi="Times New Roman"/>
-        </w:rPr>
-        <w:t xml:space="preserve">for </w:t>
-      </w:r>
-      <w:proofErr w:type="spellStart"/>
-      <w:r>
-        <w:rPr>
-          <w:rFonts w:ascii="Times New Roman" w:hAnsi="Times New Roman"/>
-          <w:i/>
-        </w:rPr>
-        <w:t>Syringodium</w:t>
-      </w:r>
-      <w:proofErr w:type="spellEnd"/>
-      <w:r>
-        <w:rPr>
-          <w:rFonts w:ascii="Times New Roman" w:hAnsi="Times New Roman"/>
-          <w:i/>
-        </w:rPr>
-        <w:t xml:space="preserve"> </w:t>
-      </w:r>
-      <w:proofErr w:type="spellStart"/>
-      <w:r>
-        <w:rPr>
-          <w:rFonts w:ascii="Times New Roman" w:hAnsi="Times New Roman"/>
-          <w:i/>
-        </w:rPr>
-        <w:t>filiforme</w:t>
-      </w:r>
-      <w:proofErr w:type="spellEnd"/>
-      <w:r>
-        <w:rPr>
-          <w:rFonts w:ascii="Times New Roman" w:hAnsi="Times New Roman"/>
-        </w:rPr>
-        <w:t xml:space="preserve"> </w:t>
-      </w:r>
-      <w:r>
-        <w:rPr>
-          <w:rFonts w:ascii="Times New Roman" w:hAnsi="Times New Roman"/>
-        </w:rPr>
-        <w:t xml:space="preserve">were much less, </w:t>
-      </w:r>
-      <w:r>
-        <w:rPr>
-          <w:rFonts w:ascii="Times New Roman" w:hAnsi="Times New Roman"/>
-        </w:rPr>
-        <w:t>as low as 8-15 % SI</w:t>
-      </w:r>
-      <w:r>
-        <w:rPr>
-          <w:rFonts w:ascii="Times New Roman" w:hAnsi="Times New Roman"/>
-        </w:rPr>
-        <w:t>,</w:t>
-      </w:r>
-      <w:r>
-        <w:rPr>
-          <w:rFonts w:ascii="Times New Roman" w:hAnsi="Times New Roman"/>
-        </w:rPr>
-        <w:t xml:space="preserve"> </w:t>
-      </w:r>
-      <w:r>
-        <w:rPr>
-          <w:rFonts w:ascii="Times New Roman" w:hAnsi="Times New Roman"/>
-        </w:rPr>
-        <w:t>although</w:t>
-      </w:r>
-      <w:r>
-        <w:rPr>
-          <w:rFonts w:ascii="Times New Roman" w:hAnsi="Times New Roman"/>
-        </w:rPr>
-        <w:t xml:space="preserve"> </w:t>
-      </w:r>
-      <w:proofErr w:type="spellStart"/>
-      <w:r>
-        <w:rPr>
-          <w:rFonts w:ascii="Times New Roman" w:hAnsi="Times New Roman"/>
-        </w:rPr>
-        <w:t>Kenworthy</w:t>
-      </w:r>
-      <w:proofErr w:type="spellEnd"/>
-      <w:r>
-        <w:rPr>
-          <w:rFonts w:ascii="Times New Roman" w:hAnsi="Times New Roman"/>
-        </w:rPr>
-        <w:t xml:space="preserve"> (1993) found </w:t>
-      </w:r>
-      <w:r>
-        <w:rPr>
-          <w:rFonts w:ascii="Times New Roman" w:hAnsi="Times New Roman"/>
-        </w:rPr>
-        <w:t xml:space="preserve">that </w:t>
-      </w:r>
-      <w:r>
-        <w:rPr>
-          <w:rFonts w:ascii="Times New Roman" w:hAnsi="Times New Roman"/>
-        </w:rPr>
-        <w:t xml:space="preserve">the depth distribution of </w:t>
-      </w:r>
-      <w:r>
-        <w:rPr>
-          <w:rFonts w:ascii="Times New Roman" w:hAnsi="Times New Roman"/>
-          <w:i/>
-        </w:rPr>
-        <w:t xml:space="preserve">H. </w:t>
-      </w:r>
-      <w:proofErr w:type="spellStart"/>
-      <w:r>
-        <w:rPr>
-          <w:rFonts w:ascii="Times New Roman" w:hAnsi="Times New Roman"/>
-          <w:i/>
-        </w:rPr>
-        <w:t>wrightii</w:t>
-      </w:r>
-      <w:proofErr w:type="spellEnd"/>
-      <w:r>
-        <w:rPr>
-          <w:rFonts w:ascii="Times New Roman" w:hAnsi="Times New Roman"/>
-        </w:rPr>
-        <w:t xml:space="preserve"> and </w:t>
-      </w:r>
-      <w:r>
-        <w:rPr>
-          <w:rFonts w:ascii="Times New Roman" w:hAnsi="Times New Roman"/>
-          <w:i/>
-        </w:rPr>
-        <w:t xml:space="preserve">S. </w:t>
-      </w:r>
-      <w:proofErr w:type="spellStart"/>
-      <w:r>
-        <w:rPr>
-          <w:rFonts w:ascii="Times New Roman" w:hAnsi="Times New Roman"/>
-          <w:i/>
-        </w:rPr>
-        <w:t>filiforme</w:t>
-      </w:r>
-      <w:proofErr w:type="spellEnd"/>
-      <w:r>
-        <w:rPr>
-          <w:rFonts w:ascii="Times New Roman" w:hAnsi="Times New Roman"/>
-        </w:rPr>
-        <w:t xml:space="preserve"> </w:t>
-      </w:r>
-      <w:r>
-        <w:rPr>
-          <w:rFonts w:ascii="Times New Roman" w:hAnsi="Times New Roman"/>
-        </w:rPr>
-        <w:t xml:space="preserve">were </w:t>
-      </w:r>
-      <w:r>
-        <w:rPr>
-          <w:rFonts w:ascii="Times New Roman" w:hAnsi="Times New Roman"/>
-        </w:rPr>
-        <w:t>similar in the lower Indian River Lagoon</w:t>
-      </w:r>
-      <w:r>
-        <w:rPr>
-          <w:rFonts w:ascii="Times New Roman" w:hAnsi="Times New Roman"/>
-        </w:rPr>
-        <w:t xml:space="preserve">, implying their light requirements </w:t>
-      </w:r>
-      <w:r>
-        <w:rPr>
-          <w:rFonts w:ascii="Times New Roman" w:hAnsi="Times New Roman"/>
-        </w:rPr>
-        <w:t xml:space="preserve">may be </w:t>
-      </w:r>
-      <w:r>
-        <w:rPr>
-          <w:rFonts w:ascii="Times New Roman" w:hAnsi="Times New Roman"/>
-        </w:rPr>
-        <w:t>similar</w:t>
-      </w:r>
-      <w:r>
-        <w:rPr>
-          <w:rFonts w:ascii="Times New Roman" w:hAnsi="Times New Roman"/>
-        </w:rPr>
-        <w:t xml:space="preserve">.  Estimates of light requirements for several species of </w:t>
-      </w:r>
-      <w:proofErr w:type="spellStart"/>
-      <w:r>
-        <w:rPr>
-          <w:rFonts w:ascii="Times New Roman" w:hAnsi="Times New Roman"/>
-          <w:i/>
-        </w:rPr>
-        <w:t>Halophila</w:t>
-      </w:r>
-      <w:proofErr w:type="spellEnd"/>
-      <w:r>
-        <w:rPr>
-          <w:rFonts w:ascii="Times New Roman" w:hAnsi="Times New Roman"/>
-        </w:rPr>
-        <w:t xml:space="preserve"> indicate a potential to grow at 5% SI or less (</w:t>
-      </w:r>
-      <w:proofErr w:type="spellStart"/>
-      <w:r>
-        <w:rPr>
-          <w:rFonts w:ascii="Times New Roman" w:hAnsi="Times New Roman"/>
-        </w:rPr>
-        <w:t>Kenworthy</w:t>
-      </w:r>
-      <w:proofErr w:type="spellEnd"/>
-      <w:r>
-        <w:rPr>
-          <w:rFonts w:ascii="Times New Roman" w:hAnsi="Times New Roman"/>
-        </w:rPr>
-        <w:t xml:space="preserve"> </w:t>
-      </w:r>
-      <w:r>
-        <w:rPr>
-          <w:rFonts w:ascii="Times New Roman" w:hAnsi="Times New Roman"/>
-        </w:rPr>
-        <w:t xml:space="preserve">and </w:t>
-      </w:r>
-      <w:proofErr w:type="spellStart"/>
-      <w:r>
-        <w:rPr>
-          <w:rFonts w:ascii="Times New Roman" w:hAnsi="Times New Roman"/>
-        </w:rPr>
-        <w:t>Haunert</w:t>
-      </w:r>
-      <w:proofErr w:type="spellEnd"/>
-      <w:r>
-        <w:rPr>
-          <w:rFonts w:ascii="Times New Roman" w:hAnsi="Times New Roman"/>
-        </w:rPr>
-        <w:t xml:space="preserve"> 1991), consistent with some of our </w:t>
-      </w:r>
-      <w:r>
-        <w:rPr>
-          <w:rFonts w:ascii="Times New Roman" w:hAnsi="Times New Roman"/>
-        </w:rPr>
-        <w:t xml:space="preserve">lowest </w:t>
-      </w:r>
-      <w:r>
-        <w:rPr>
-          <w:rFonts w:ascii="Times New Roman" w:hAnsi="Times New Roman"/>
-        </w:rPr>
-        <w:t>estimates from Lower Indian River Lagoon (</w:t>
-      </w:r>
-      <w:r>
-        <w:rPr>
-          <w:rFonts w:ascii="Times New Roman" w:hAnsi="Times New Roman"/>
-        </w:rPr>
-        <w:t>Fig.</w:t>
-      </w:r>
-      <w:r>
-        <w:rPr>
-          <w:rFonts w:ascii="Times New Roman" w:hAnsi="Times New Roman"/>
-        </w:rPr>
-        <w:t xml:space="preserve"> 9).</w:t>
-      </w:r>
-      <w:r>
-        <w:rPr>
-          <w:rFonts w:ascii="Times New Roman" w:hAnsi="Times New Roman"/>
-        </w:rPr>
-        <w:t xml:space="preserve">  </w:t>
-      </w:r>
-      <w:r>
-        <w:rPr>
-          <w:rFonts w:ascii="Times New Roman" w:hAnsi="Times New Roman"/>
-        </w:rPr>
-        <w:t xml:space="preserve">Neither </w:t>
-      </w:r>
-      <w:r>
-        <w:rPr>
-          <w:rFonts w:ascii="Times New Roman" w:hAnsi="Times New Roman"/>
-          <w:i/>
-        </w:rPr>
-        <w:t xml:space="preserve">S. </w:t>
-      </w:r>
-      <w:proofErr w:type="spellStart"/>
-      <w:r>
-        <w:rPr>
-          <w:rFonts w:ascii="Times New Roman" w:hAnsi="Times New Roman"/>
-          <w:i/>
-        </w:rPr>
-        <w:t>filiforme</w:t>
-      </w:r>
-      <w:proofErr w:type="spellEnd"/>
-      <w:r>
-        <w:rPr>
-          <w:rFonts w:ascii="Times New Roman" w:hAnsi="Times New Roman"/>
-        </w:rPr>
-        <w:t xml:space="preserve"> </w:t>
-      </w:r>
-      <w:r>
-        <w:rPr>
-          <w:rFonts w:ascii="Times New Roman" w:hAnsi="Times New Roman"/>
-        </w:rPr>
-        <w:t xml:space="preserve">nor any of the </w:t>
-      </w:r>
-      <w:proofErr w:type="spellStart"/>
-      <w:r>
-        <w:rPr>
-          <w:rFonts w:ascii="Times New Roman" w:hAnsi="Times New Roman"/>
-          <w:i/>
-        </w:rPr>
-        <w:t>Halophila</w:t>
-      </w:r>
-      <w:proofErr w:type="spellEnd"/>
-      <w:r>
-        <w:rPr>
-          <w:rFonts w:ascii="Times New Roman" w:hAnsi="Times New Roman"/>
-        </w:rPr>
-        <w:t xml:space="preserve"> spp. appear to be </w:t>
+        <w:t xml:space="preserve">appear to be </w:t>
       </w:r>
       <w:r>
         <w:rPr>
@@ -19893,7 +20218,29 @@
         <w:rPr>
           <w:rFonts w:ascii="Times New Roman" w:hAnsi="Times New Roman"/>
         </w:rPr>
-        <w:t xml:space="preserve">  Another consideration related to species composition is that our estimates are likely to be driven by the deepest growing species.  Water clarity changes could alter competitive relationships </w:t>
+        <w:t xml:space="preserve">  Another consideration related to species composition is that our estimates are likely to be driven by the deepest growing species.  </w:t>
+      </w:r>
+      <w:del w:id="274" w:author="Beck, Marcus" w:date="2017-02-10T15:09:00Z">
+        <w:r>
+          <w:rPr>
+            <w:rFonts w:ascii="Times New Roman" w:hAnsi="Times New Roman"/>
+          </w:rPr>
+          <w:delText xml:space="preserve">Water clarity </w:delText>
+        </w:r>
+      </w:del>
+      <w:ins w:id="275" w:author="Beck, Marcus" w:date="2017-02-10T15:09:00Z">
+        <w:r>
+          <w:rPr>
+            <w:rFonts w:ascii="Times New Roman" w:hAnsi="Times New Roman"/>
+          </w:rPr>
+          <w:t xml:space="preserve">Light attenuation </w:t>
+        </w:r>
+      </w:ins>
+      <w:r>
+        <w:rPr>
+          <w:rFonts w:ascii="Times New Roman" w:hAnsi="Times New Roman"/>
+        </w:rPr>
+        <w:t xml:space="preserve">changes could alter competitive relationships </w:t>
       </w:r>
       <w:r>
         <w:rPr>
@@ -20221,14 +20568,7 @@
         <w:rPr>
           <w:rFonts w:ascii="Times New Roman" w:hAnsi="Times New Roman"/>
         </w:rPr>
-        <w:t xml:space="preserve">.  In this regard, a strength of our approach is that we can estimate </w:t>
-      </w:r>
-      <w:r>
-        <w:rPr>
-          <w:rFonts w:ascii="Times New Roman" w:hAnsi="Times New Roman"/>
-        </w:rPr>
-        <w:lastRenderedPageBreak/>
-        <w:t>the %</w:t>
+        <w:t>.  In this regard, a strength of our approach is that we can estimate the %</w:t>
       </w:r>
       <w:r>
         <w:rPr>
@@ -20487,11 +20827,27 @@
         </w:rPr>
         <w:t xml:space="preserve">an accurate characterization of average </w:t>
       </w:r>
-      <w:r>
-        <w:rPr>
-          <w:rFonts w:ascii="Times New Roman" w:hAnsi="Times New Roman"/>
-        </w:rPr>
-        <w:t xml:space="preserve">water clarity, something that will always be challenging in the context of seagrass ecology.  </w:t>
+      <w:del w:id="276" w:author="Beck, Marcus" w:date="2017-02-10T15:10:00Z">
+        <w:r>
+          <w:rPr>
+            <w:rFonts w:ascii="Times New Roman" w:hAnsi="Times New Roman"/>
+          </w:rPr>
+          <w:delText>water clarity</w:delText>
+        </w:r>
+      </w:del>
+      <w:ins w:id="277" w:author="Beck, Marcus" w:date="2017-02-10T15:10:00Z">
+        <w:r>
+          <w:rPr>
+            <w:rFonts w:ascii="Times New Roman" w:hAnsi="Times New Roman"/>
+          </w:rPr>
+          <w:t>light attenuation</w:t>
+        </w:r>
+      </w:ins>
+      <w:r>
+        <w:rPr>
+          <w:rFonts w:ascii="Times New Roman" w:hAnsi="Times New Roman"/>
+        </w:rPr>
+        <w:t xml:space="preserve">, something that will always be challenging in the context of seagrass ecology.  </w:t>
       </w:r>
       <w:r>
         <w:rPr>
@@ -20727,8 +21083,6 @@
         </w:rPr>
         <w:t xml:space="preserve"> </w:t>
       </w:r>
-      <w:bookmarkStart w:id="244" w:name="_GoBack"/>
-      <w:bookmarkEnd w:id="244"/>
       <w:r>
         <w:rPr>
           <w:rFonts w:ascii="Times New Roman" w:hAnsi="Times New Roman"/>
@@ -20779,6 +21133,7 @@
         <w:rPr>
           <w:rFonts w:ascii="Times New Roman" w:hAnsi="Times New Roman"/>
         </w:rPr>
+        <w:lastRenderedPageBreak/>
         <w:t xml:space="preserve">measurements when the </w:t>
       </w:r>
       <w:r>
@@ -20907,7 +21262,7 @@
         </w:rPr>
         <w:t xml:space="preserve">Quantifying </w:t>
       </w:r>
-      <w:del w:id="245" w:author="Beck, Marcus" w:date="2017-02-09T17:34:00Z">
+      <w:del w:id="278" w:author="Beck, Marcus" w:date="2017-02-09T17:34:00Z">
         <w:r>
           <w:rPr>
             <w:rFonts w:ascii="Times New Roman" w:hAnsi="Times New Roman"/>
@@ -20915,7 +21270,7 @@
           <w:delText>water clarity</w:delText>
         </w:r>
       </w:del>
-      <w:ins w:id="246" w:author="Beck, Marcus" w:date="2017-02-09T17:34:00Z">
+      <w:ins w:id="279" w:author="Beck, Marcus" w:date="2017-02-09T17:34:00Z">
         <w:r>
           <w:rPr>
             <w:rFonts w:ascii="Times New Roman" w:hAnsi="Times New Roman"/>
@@ -21006,7 +21361,29 @@
         <w:rPr>
           <w:rFonts w:ascii="Times New Roman" w:hAnsi="Times New Roman"/>
         </w:rPr>
-        <w:t xml:space="preserve"> Water clarity estimates are therefore based on </w:t>
+        <w:t xml:space="preserve"> </w:t>
+      </w:r>
+      <w:del w:id="280" w:author="Beck, Marcus" w:date="2017-02-10T15:10:00Z">
+        <w:r>
+          <w:rPr>
+            <w:rFonts w:ascii="Times New Roman" w:hAnsi="Times New Roman"/>
+          </w:rPr>
+          <w:delText>Water clarity</w:delText>
+        </w:r>
+      </w:del>
+      <w:ins w:id="281" w:author="Beck, Marcus" w:date="2017-02-10T15:10:00Z">
+        <w:r>
+          <w:rPr>
+            <w:rFonts w:ascii="Times New Roman" w:hAnsi="Times New Roman"/>
+          </w:rPr>
+          <w:t>Light attenuation</w:t>
+        </w:r>
+      </w:ins>
+      <w:r>
+        <w:rPr>
+          <w:rFonts w:ascii="Times New Roman" w:hAnsi="Times New Roman"/>
+        </w:rPr>
+        <w:t xml:space="preserve"> estimates are therefore based on </w:t>
       </w:r>
       <w:r>
         <w:rPr>
@@ -21240,11 +21617,27 @@
         </w:rPr>
         <w:t xml:space="preserve">trends in </w:t>
       </w:r>
-      <w:r>
-        <w:rPr>
-          <w:rFonts w:ascii="Times New Roman" w:hAnsi="Times New Roman"/>
-        </w:rPr>
-        <w:t xml:space="preserve">water clarity </w:t>
+      <w:del w:id="282" w:author="Beck, Marcus" w:date="2017-02-10T15:10:00Z">
+        <w:r>
+          <w:rPr>
+            <w:rFonts w:ascii="Times New Roman" w:hAnsi="Times New Roman"/>
+          </w:rPr>
+          <w:delText>water clarity</w:delText>
+        </w:r>
+      </w:del>
+      <w:ins w:id="283" w:author="Beck, Marcus" w:date="2017-02-10T15:10:00Z">
+        <w:r>
+          <w:rPr>
+            <w:rFonts w:ascii="Times New Roman" w:hAnsi="Times New Roman"/>
+          </w:rPr>
+          <w:t>light attenuation</w:t>
+        </w:r>
+      </w:ins>
+      <w:r>
+        <w:rPr>
+          <w:rFonts w:ascii="Times New Roman" w:hAnsi="Times New Roman"/>
+        </w:rPr>
+        <w:t xml:space="preserve"> </w:t>
       </w:r>
       <w:r>
         <w:rPr>
@@ -21355,14 +21748,7 @@
         <w:rPr>
           <w:rFonts w:ascii="Times New Roman" w:hAnsi="Times New Roman"/>
         </w:rPr>
-        <w:t xml:space="preserve">This study has implications for both seagrass ecology and environmental management.  Scientifically, the ability to resolve patterns in several parameters related to depth of colonization as well as % SI at the depth of colonization could be a useful tool for generating testable </w:t>
-      </w:r>
-      <w:r>
-        <w:rPr>
-          <w:rFonts w:ascii="Times New Roman" w:hAnsi="Times New Roman"/>
-        </w:rPr>
-        <w:lastRenderedPageBreak/>
-        <w:t xml:space="preserve">hypotheses.  For example, persistent differences in spatial patterns of </w:t>
+        <w:t xml:space="preserve">This study has implications for both seagrass ecology and environmental management.  Scientifically, the ability to resolve patterns in several parameters related to depth of colonization as well as % SI at the depth of colonization could be a useful tool for generating testable hypotheses.  For example, persistent differences in spatial patterns of </w:t>
       </w:r>
       <w:r>
         <w:rPr>
@@ -21486,6 +21872,7 @@
         <w:rPr>
           <w:rFonts w:ascii="Times New Roman" w:hAnsi="Times New Roman"/>
         </w:rPr>
+        <w:lastRenderedPageBreak/>
         <w:t xml:space="preserve">There are several </w:t>
       </w:r>
       <w:r>
@@ -21560,7 +21947,29 @@
         <w:rPr>
           <w:rFonts w:ascii="Times New Roman" w:hAnsi="Times New Roman"/>
         </w:rPr>
-        <w:t xml:space="preserve"> illustrate that management goals related to seagrass depth distribution and water clarity may not be applicable throughout water quality segments drawn without considering local drivers.  At a slightly larger scale, differences among segments and among entire estuaries show that </w:t>
+        <w:t xml:space="preserve"> illustrate that management goals related to seagrass depth distribution and </w:t>
+      </w:r>
+      <w:del w:id="284" w:author="Beck, Marcus" w:date="2017-02-10T15:10:00Z">
+        <w:r>
+          <w:rPr>
+            <w:rFonts w:ascii="Times New Roman" w:hAnsi="Times New Roman"/>
+          </w:rPr>
+          <w:delText>water clarity</w:delText>
+        </w:r>
+      </w:del>
+      <w:ins w:id="285" w:author="Beck, Marcus" w:date="2017-02-10T15:10:00Z">
+        <w:r>
+          <w:rPr>
+            <w:rFonts w:ascii="Times New Roman" w:hAnsi="Times New Roman"/>
+          </w:rPr>
+          <w:t>light attenuation</w:t>
+        </w:r>
+      </w:ins>
+      <w:r>
+        <w:rPr>
+          <w:rFonts w:ascii="Times New Roman" w:hAnsi="Times New Roman"/>
+        </w:rPr>
+        <w:t xml:space="preserve"> may not be applicable throughout water quality segments drawn without considering local drivers.  At a slightly larger scale, differences among segments and among entire estuaries show that </w:t>
       </w:r>
       <w:r>
         <w:rPr>
@@ -21620,7 +22029,29 @@
         <w:rPr>
           <w:rFonts w:ascii="Times New Roman" w:hAnsi="Times New Roman"/>
         </w:rPr>
-        <w:t>seagrasses are affected by factors other than water clarity, resistance and resilience in the face of multiple stressors can be influenced by the physiological and energetic changes affected by light availability</w:t>
+        <w:t xml:space="preserve">seagrasses are affected by factors other than </w:t>
+      </w:r>
+      <w:del w:id="286" w:author="Beck, Marcus" w:date="2017-02-10T15:10:00Z">
+        <w:r>
+          <w:rPr>
+            <w:rFonts w:ascii="Times New Roman" w:hAnsi="Times New Roman"/>
+          </w:rPr>
+          <w:delText>water clarity</w:delText>
+        </w:r>
+      </w:del>
+      <w:ins w:id="287" w:author="Beck, Marcus" w:date="2017-02-10T15:10:00Z">
+        <w:r>
+          <w:rPr>
+            <w:rFonts w:ascii="Times New Roman" w:hAnsi="Times New Roman"/>
+          </w:rPr>
+          <w:t>light attenuation</w:t>
+        </w:r>
+      </w:ins>
+      <w:r>
+        <w:rPr>
+          <w:rFonts w:ascii="Times New Roman" w:hAnsi="Times New Roman"/>
+        </w:rPr>
+        <w:t>, resistance and resilience in the face of multiple stressors can be influenced by the physiological and energetic changes affected by light availability</w:t>
       </w:r>
       <w:r>
         <w:rPr>
@@ -21735,7 +22166,37 @@
         <w:rPr>
           <w:rFonts w:ascii="Times New Roman" w:hAnsi="Times New Roman"/>
         </w:rPr>
-        <w:t xml:space="preserve">river flow and decreased water clarity in the late 1990s (Greening </w:t>
+        <w:t xml:space="preserve">river flow and </w:t>
+      </w:r>
+      <w:del w:id="288" w:author="Beck, Marcus" w:date="2017-02-10T15:11:00Z">
+        <w:r>
+          <w:rPr>
+            <w:rFonts w:ascii="Times New Roman" w:hAnsi="Times New Roman"/>
+          </w:rPr>
+          <w:delText xml:space="preserve">decreased </w:delText>
+        </w:r>
+      </w:del>
+      <w:ins w:id="289" w:author="Beck, Marcus" w:date="2017-02-10T15:11:00Z">
+        <w:r>
+          <w:rPr>
+            <w:rFonts w:ascii="Times New Roman" w:hAnsi="Times New Roman"/>
+          </w:rPr>
+          <w:t>increased light attenuation</w:t>
+        </w:r>
+      </w:ins>
+      <w:del w:id="290" w:author="Beck, Marcus" w:date="2017-02-10T15:11:00Z">
+        <w:r>
+          <w:rPr>
+            <w:rFonts w:ascii="Times New Roman" w:hAnsi="Times New Roman"/>
+          </w:rPr>
+          <w:delText>water clarity</w:delText>
+        </w:r>
+      </w:del>
+      <w:r>
+        <w:rPr>
+          <w:rFonts w:ascii="Times New Roman" w:hAnsi="Times New Roman"/>
+        </w:rPr>
+        <w:t xml:space="preserve"> in the late 1990s (Greening </w:t>
       </w:r>
       <w:r>
         <w:rPr>
@@ -21888,7 +22349,6 @@
         <w:rPr>
           <w:rFonts w:ascii="Times New Roman" w:hAnsi="Times New Roman"/>
         </w:rPr>
-        <w:lastRenderedPageBreak/>
         <w:t>Bates, D.M., and J.</w:t>
       </w:r>
       <w:r>
@@ -22093,6 +22553,7 @@
         <w:rPr>
           <w:rFonts w:ascii="Times New Roman" w:hAnsi="Times New Roman"/>
         </w:rPr>
+        <w:lastRenderedPageBreak/>
         <w:t>Bivand</w:t>
       </w:r>
       <w:proofErr w:type="spellEnd"/>
@@ -22855,7 +23316,6 @@
         <w:rPr>
           <w:rFonts w:ascii="Times New Roman" w:hAnsi="Times New Roman"/>
         </w:rPr>
-        <w:lastRenderedPageBreak/>
         <w:t>Elsdon</w:t>
       </w:r>
       <w:proofErr w:type="spellEnd"/>
@@ -22975,6 +23435,7 @@
         <w:rPr>
           <w:rFonts w:ascii="Times New Roman" w:hAnsi="Times New Roman"/>
         </w:rPr>
+        <w:lastRenderedPageBreak/>
         <w:t>Hale, J.</w:t>
       </w:r>
       <w:r>
@@ -23732,7 +24193,6 @@
         <w:rPr>
           <w:rFonts w:ascii="Times New Roman" w:hAnsi="Times New Roman"/>
         </w:rPr>
-        <w:lastRenderedPageBreak/>
         <w:t>Kenworthy</w:t>
       </w:r>
       <w:proofErr w:type="spellEnd"/>
@@ -23938,6 +24398,7 @@
         <w:rPr>
           <w:rFonts w:ascii="Times New Roman" w:hAnsi="Times New Roman"/>
         </w:rPr>
+        <w:lastRenderedPageBreak/>
         <w:t>Lee, Z P., K.</w:t>
       </w:r>
       <w:r>
@@ -24005,11 +24466,11 @@
         <w:spacing w:before="0"/>
         <w:ind w:left="720" w:hanging="720"/>
         <w:rPr>
-          <w:ins w:id="247" w:author="Beck, Marcus" w:date="2017-02-02T17:48:00Z"/>
+          <w:ins w:id="291" w:author="Beck, Marcus" w:date="2017-02-02T17:48:00Z"/>
           <w:rFonts w:ascii="Times New Roman" w:hAnsi="Times New Roman"/>
         </w:rPr>
       </w:pPr>
-      <w:ins w:id="248" w:author="Beck, Marcus" w:date="2017-02-02T17:48:00Z">
+      <w:ins w:id="292" w:author="Beck, Marcus" w:date="2017-02-02T17:48:00Z">
         <w:r>
           <w:rPr>
             <w:rFonts w:ascii="Times New Roman" w:hAnsi="Times New Roman"/>
@@ -24017,7 +24478,7 @@
           <w:t xml:space="preserve">Liu, W.C., </w:t>
         </w:r>
       </w:ins>
-      <w:ins w:id="249" w:author="Beck, Marcus" w:date="2017-02-02T17:50:00Z">
+      <w:ins w:id="293" w:author="Beck, Marcus" w:date="2017-02-02T17:50:00Z">
         <w:r>
           <w:rPr>
             <w:rFonts w:ascii="Times New Roman" w:hAnsi="Times New Roman"/>
@@ -24025,7 +24486,7 @@
           <w:t xml:space="preserve">M. H. </w:t>
         </w:r>
       </w:ins>
-      <w:ins w:id="250" w:author="Beck, Marcus" w:date="2017-02-02T17:48:00Z">
+      <w:ins w:id="294" w:author="Beck, Marcus" w:date="2017-02-02T17:48:00Z">
         <w:r>
           <w:rPr>
             <w:rFonts w:ascii="Times New Roman" w:hAnsi="Times New Roman"/>
@@ -24033,7 +24494,7 @@
           <w:t xml:space="preserve">Hsu, </w:t>
         </w:r>
       </w:ins>
-      <w:ins w:id="251" w:author="Beck, Marcus" w:date="2017-02-02T17:50:00Z">
+      <w:ins w:id="295" w:author="Beck, Marcus" w:date="2017-02-02T17:50:00Z">
         <w:r>
           <w:rPr>
             <w:rFonts w:ascii="Times New Roman" w:hAnsi="Times New Roman"/>
@@ -24041,7 +24502,7 @@
           <w:t>S.Y.</w:t>
         </w:r>
       </w:ins>
-      <w:ins w:id="252" w:author="Beck, Marcus" w:date="2017-02-02T17:48:00Z">
+      <w:ins w:id="296" w:author="Beck, Marcus" w:date="2017-02-02T17:48:00Z">
         <w:r>
           <w:rPr>
             <w:rFonts w:ascii="Times New Roman" w:hAnsi="Times New Roman"/>
@@ -24049,7 +24510,7 @@
           <w:t xml:space="preserve"> Chen, </w:t>
         </w:r>
       </w:ins>
-      <w:ins w:id="253" w:author="Beck, Marcus" w:date="2017-02-02T17:50:00Z">
+      <w:ins w:id="297" w:author="Beck, Marcus" w:date="2017-02-02T17:50:00Z">
         <w:r>
           <w:rPr>
             <w:rFonts w:ascii="Times New Roman" w:hAnsi="Times New Roman"/>
@@ -24057,7 +24518,7 @@
           <w:t>C.R.</w:t>
         </w:r>
       </w:ins>
-      <w:ins w:id="254" w:author="Beck, Marcus" w:date="2017-02-02T17:48:00Z">
+      <w:ins w:id="298" w:author="Beck, Marcus" w:date="2017-02-02T17:48:00Z">
         <w:r>
           <w:rPr>
             <w:rFonts w:ascii="Times New Roman" w:hAnsi="Times New Roman"/>
@@ -24065,7 +24526,7 @@
           <w:t xml:space="preserve"> Wu, </w:t>
         </w:r>
       </w:ins>
-      <w:ins w:id="255" w:author="Beck, Marcus" w:date="2017-02-02T18:40:00Z">
+      <w:ins w:id="299" w:author="Beck, Marcus" w:date="2017-02-02T18:40:00Z">
         <w:r>
           <w:rPr>
             <w:rFonts w:ascii="Times New Roman" w:hAnsi="Times New Roman"/>
@@ -24073,7 +24534,7 @@
           <w:t xml:space="preserve">and </w:t>
         </w:r>
       </w:ins>
-      <w:ins w:id="256" w:author="Beck, Marcus" w:date="2017-02-02T17:48:00Z">
+      <w:ins w:id="300" w:author="Beck, Marcus" w:date="2017-02-02T17:48:00Z">
         <w:r>
           <w:rPr>
             <w:rFonts w:ascii="Times New Roman" w:hAnsi="Times New Roman"/>
@@ -24122,7 +24583,7 @@
           <w:t xml:space="preserve"> </w:t>
         </w:r>
       </w:ins>
-      <w:ins w:id="257" w:author="Beck, Marcus" w:date="2017-02-02T17:49:00Z">
+      <w:ins w:id="301" w:author="Beck, Marcus" w:date="2017-02-02T17:49:00Z">
         <w:r>
           <w:rPr>
             <w:rFonts w:ascii="Times New Roman" w:hAnsi="Times New Roman"/>
@@ -24130,7 +24591,7 @@
           <w:t>41:</w:t>
         </w:r>
       </w:ins>
-      <w:ins w:id="258" w:author="Beck, Marcus" w:date="2017-02-02T17:51:00Z">
+      <w:ins w:id="302" w:author="Beck, Marcus" w:date="2017-02-02T17:51:00Z">
         <w:r>
           <w:rPr>
             <w:rFonts w:ascii="Times New Roman" w:hAnsi="Times New Roman"/>
@@ -24138,7 +24599,7 @@
           <w:t xml:space="preserve"> </w:t>
         </w:r>
       </w:ins>
-      <w:ins w:id="259" w:author="Beck, Marcus" w:date="2017-02-02T17:49:00Z">
+      <w:ins w:id="303" w:author="Beck, Marcus" w:date="2017-02-02T17:49:00Z">
         <w:r>
           <w:rPr>
             <w:rFonts w:ascii="Times New Roman" w:hAnsi="Times New Roman"/>
@@ -24379,11 +24840,11 @@
         <w:spacing w:before="0"/>
         <w:ind w:left="720" w:hanging="720"/>
         <w:rPr>
-          <w:ins w:id="260" w:author="Beck, Marcus" w:date="2017-02-02T18:38:00Z"/>
+          <w:ins w:id="304" w:author="Beck, Marcus" w:date="2017-02-02T18:38:00Z"/>
           <w:rFonts w:ascii="Times New Roman" w:hAnsi="Times New Roman"/>
         </w:rPr>
       </w:pPr>
-      <w:ins w:id="261" w:author="Beck, Marcus" w:date="2017-02-02T18:38:00Z">
+      <w:ins w:id="305" w:author="Beck, Marcus" w:date="2017-02-02T18:38:00Z">
         <w:r>
           <w:rPr>
             <w:rFonts w:ascii="Times New Roman" w:hAnsi="Times New Roman"/>
@@ -24755,7 +25216,6 @@
         <w:rPr>
           <w:rFonts w:ascii="Times New Roman" w:hAnsi="Times New Roman"/>
         </w:rPr>
-        <w:lastRenderedPageBreak/>
         <w:t xml:space="preserve">Tyler, D., D.G. </w:t>
       </w:r>
       <w:proofErr w:type="spellStart"/>
@@ -24895,6 +25355,7 @@
         <w:rPr>
           <w:rFonts w:ascii="Times New Roman" w:hAnsi="Times New Roman"/>
         </w:rPr>
+        <w:lastRenderedPageBreak/>
         <w:t>Ve</w:t>
       </w:r>
       <w:r>
@@ -25493,7 +25954,7 @@
         </w:rPr>
         <w:t xml:space="preserve"> an example of sampled seagrass depth points for a test location</w:t>
       </w:r>
-      <w:del w:id="262" w:author="Beck, Marcus" w:date="2017-02-10T10:10:00Z">
+      <w:del w:id="306" w:author="Beck, Marcus" w:date="2017-02-10T10:10:00Z">
         <w:r>
           <w:rPr>
             <w:rFonts w:ascii="Times New Roman" w:hAnsi="Times New Roman" w:cs="Times New Roman"/>
@@ -26117,7 +26578,7 @@
         </w:rPr>
         <w:t xml:space="preserve"> Satellite estimated </w:t>
       </w:r>
-      <w:del w:id="263" w:author="Beck, Marcus" w:date="2017-02-10T10:13:00Z">
+      <w:del w:id="307" w:author="Beck, Marcus" w:date="2017-02-10T10:13:00Z">
         <w:r>
           <w:rPr>
             <w:rFonts w:ascii="Times New Roman" w:hAnsi="Times New Roman" w:cs="Times New Roman"/>
@@ -26127,7 +26588,7 @@
           <w:delText>water clarity</w:delText>
         </w:r>
       </w:del>
-      <w:ins w:id="264" w:author="Beck, Marcus" w:date="2017-02-10T10:13:00Z">
+      <w:ins w:id="308" w:author="Beck, Marcus" w:date="2017-02-10T10:13:00Z">
         <w:r>
           <w:rPr>
             <w:rFonts w:ascii="Times New Roman" w:hAnsi="Times New Roman" w:cs="Times New Roman"/>
@@ -26347,7 +26808,7 @@
         </w:rPr>
         <w:t xml:space="preserve">Each location has </w:t>
       </w:r>
-      <w:del w:id="265" w:author="Beck, Marcus" w:date="2017-02-10T10:14:00Z">
+      <w:del w:id="309" w:author="Beck, Marcus" w:date="2017-02-10T10:14:00Z">
         <w:r>
           <w:rPr>
             <w:rFonts w:ascii="Times New Roman" w:hAnsi="Times New Roman" w:cs="Times New Roman"/>
@@ -26357,7 +26818,7 @@
           <w:delText>water clarity</w:delText>
         </w:r>
       </w:del>
-      <w:ins w:id="266" w:author="Beck, Marcus" w:date="2017-02-10T10:14:00Z">
+      <w:ins w:id="310" w:author="Beck, Marcus" w:date="2017-02-10T10:14:00Z">
         <w:r>
           <w:rPr>
             <w:rFonts w:ascii="Times New Roman" w:hAnsi="Times New Roman" w:cs="Times New Roman"/>
@@ -26407,7 +26868,7 @@
         </w:rPr>
         <w:t xml:space="preserve">0.04 degrees. </w:t>
       </w:r>
-      <w:del w:id="267" w:author="Beck, Marcus" w:date="2017-02-10T10:14:00Z">
+      <w:del w:id="311" w:author="Beck, Marcus" w:date="2017-02-10T10:14:00Z">
         <w:r>
           <w:rPr>
             <w:rFonts w:ascii="Times New Roman" w:hAnsi="Times New Roman" w:cs="Times New Roman"/>
@@ -26417,7 +26878,7 @@
           <w:delText xml:space="preserve">At right: </w:delText>
         </w:r>
       </w:del>
-      <w:del w:id="268" w:author="Beck, Marcus" w:date="2017-02-10T10:15:00Z">
+      <w:del w:id="312" w:author="Beck, Marcus" w:date="2017-02-10T10:15:00Z">
         <w:r>
           <w:rPr>
             <w:rFonts w:ascii="Times New Roman" w:hAnsi="Times New Roman" w:cs="Times New Roman"/>
@@ -26443,7 +26904,7 @@
           <w:delText xml:space="preserve">here the dimensions are the </w:delText>
         </w:r>
       </w:del>
-      <w:ins w:id="269" w:author="Beck, Marcus" w:date="2017-02-10T10:15:00Z">
+      <w:ins w:id="313" w:author="Beck, Marcus" w:date="2017-02-10T10:15:00Z">
         <w:r>
           <w:rPr>
             <w:rFonts w:ascii="Times New Roman" w:hAnsi="Times New Roman" w:cs="Times New Roman"/>
@@ -26717,7 +27178,7 @@
         </w:rPr>
         <w:t xml:space="preserve">Each location has </w:t>
       </w:r>
-      <w:ins w:id="270" w:author="Beck, Marcus" w:date="2017-02-10T10:15:00Z">
+      <w:ins w:id="314" w:author="Beck, Marcus" w:date="2017-02-10T10:15:00Z">
         <w:r>
           <w:rPr>
             <w:rFonts w:ascii="Times New Roman" w:hAnsi="Times New Roman" w:cs="Times New Roman"/>
@@ -26727,7 +27188,7 @@
           <w:t xml:space="preserve">light attenuation </w:t>
         </w:r>
       </w:ins>
-      <w:del w:id="271" w:author="Beck, Marcus" w:date="2017-02-10T10:15:00Z">
+      <w:del w:id="315" w:author="Beck, Marcus" w:date="2017-02-10T10:15:00Z">
         <w:r>
           <w:rPr>
             <w:rFonts w:ascii="Times New Roman" w:hAnsi="Times New Roman" w:cs="Times New Roman"/>
@@ -27073,7 +27534,7 @@
         </w:rPr>
         <w:t xml:space="preserve">Each location has </w:t>
       </w:r>
-      <w:del w:id="272" w:author="Beck, Marcus" w:date="2017-02-10T10:22:00Z">
+      <w:del w:id="316" w:author="Beck, Marcus" w:date="2017-02-10T10:22:00Z">
         <w:r>
           <w:rPr>
             <w:rFonts w:ascii="Times New Roman" w:hAnsi="Times New Roman" w:cs="Times New Roman"/>
@@ -27491,7 +27952,7 @@
         </w:rPr>
         <w:t xml:space="preserve">Each location has </w:t>
       </w:r>
-      <w:del w:id="273" w:author="Beck, Marcus" w:date="2017-02-10T10:14:00Z">
+      <w:del w:id="317" w:author="Beck, Marcus" w:date="2017-02-10T10:14:00Z">
         <w:r>
           <w:rPr>
             <w:rFonts w:ascii="Times New Roman" w:hAnsi="Times New Roman" w:cs="Times New Roman"/>
@@ -27501,7 +27962,7 @@
           <w:delText>water clarity</w:delText>
         </w:r>
       </w:del>
-      <w:ins w:id="274" w:author="Beck, Marcus" w:date="2017-02-10T10:14:00Z">
+      <w:ins w:id="318" w:author="Beck, Marcus" w:date="2017-02-10T10:14:00Z">
         <w:r>
           <w:rPr>
             <w:rFonts w:ascii="Times New Roman" w:hAnsi="Times New Roman" w:cs="Times New Roman"/>
@@ -27551,7 +28012,7 @@
         </w:rPr>
         <w:t xml:space="preserve">0.04 degrees. </w:t>
       </w:r>
-      <w:del w:id="275" w:author="Beck, Marcus" w:date="2017-02-10T10:14:00Z">
+      <w:del w:id="319" w:author="Beck, Marcus" w:date="2017-02-10T10:14:00Z">
         <w:r>
           <w:rPr>
             <w:rFonts w:ascii="Times New Roman" w:hAnsi="Times New Roman" w:cs="Times New Roman"/>
@@ -27561,7 +28022,7 @@
           <w:delText xml:space="preserve">At right: </w:delText>
         </w:r>
       </w:del>
-      <w:del w:id="276" w:author="Beck, Marcus" w:date="2017-02-10T10:15:00Z">
+      <w:del w:id="320" w:author="Beck, Marcus" w:date="2017-02-10T10:15:00Z">
         <w:r>
           <w:rPr>
             <w:rFonts w:ascii="Times New Roman" w:hAnsi="Times New Roman" w:cs="Times New Roman"/>
@@ -27587,7 +28048,7 @@
           <w:delText xml:space="preserve">here the dimensions are the </w:delText>
         </w:r>
       </w:del>
-      <w:ins w:id="277" w:author="Beck, Marcus" w:date="2017-02-10T10:15:00Z">
+      <w:ins w:id="321" w:author="Beck, Marcus" w:date="2017-02-10T10:15:00Z">
         <w:r>
           <w:rPr>
             <w:rFonts w:ascii="Times New Roman" w:hAnsi="Times New Roman" w:cs="Times New Roman"/>
@@ -27881,7 +28342,7 @@
         </w:rPr>
         <w:t xml:space="preserve">Each location has </w:t>
       </w:r>
-      <w:ins w:id="278" w:author="Beck, Marcus" w:date="2017-02-10T10:15:00Z">
+      <w:ins w:id="322" w:author="Beck, Marcus" w:date="2017-02-10T10:15:00Z">
         <w:r>
           <w:rPr>
             <w:rFonts w:ascii="Times New Roman" w:hAnsi="Times New Roman" w:cs="Times New Roman"/>
@@ -27891,7 +28352,7 @@
           <w:t xml:space="preserve">light attenuation </w:t>
         </w:r>
       </w:ins>
-      <w:del w:id="279" w:author="Beck, Marcus" w:date="2017-02-10T10:15:00Z">
+      <w:del w:id="323" w:author="Beck, Marcus" w:date="2017-02-10T10:15:00Z">
         <w:r>
           <w:rPr>
             <w:rFonts w:ascii="Times New Roman" w:hAnsi="Times New Roman" w:cs="Times New Roman"/>
@@ -28255,7 +28716,7 @@
         </w:rPr>
         <w:t xml:space="preserve">Each location has </w:t>
       </w:r>
-      <w:del w:id="280" w:author="Beck, Marcus" w:date="2017-02-10T10:23:00Z">
+      <w:del w:id="324" w:author="Beck, Marcus" w:date="2017-02-10T10:23:00Z">
         <w:r>
           <w:rPr>
             <w:rFonts w:ascii="Times New Roman" w:hAnsi="Times New Roman" w:cs="Times New Roman"/>
@@ -30385,7 +30846,7 @@
                 <w:color w:val="000000"/>
               </w:rPr>
             </w:pPr>
-            <w:ins w:id="281" w:author="Beck, Marcus" w:date="2017-02-01T10:59:00Z">
+            <w:ins w:id="325" w:author="Beck, Marcus" w:date="2017-02-01T10:59:00Z">
               <w:r>
                 <w:rPr>
                   <w:rFonts w:ascii="Times" w:hAnsi="Times" w:cs="Times"/>
@@ -30394,7 +30855,7 @@
                 <w:t>BB, WCB: http://geodata.myfwc.com/</w:t>
               </w:r>
             </w:ins>
-            <w:del w:id="282" w:author="Beck, Marcus" w:date="2017-02-01T10:59:00Z">
+            <w:del w:id="326" w:author="Beck, Marcus" w:date="2017-02-01T10:59:00Z">
               <w:r>
                 <w:rPr>
                   <w:rFonts w:ascii="Times" w:eastAsia="Times New Roman" w:hAnsi="Times" w:cs="Times"/>
@@ -30432,7 +30893,7 @@
                 <w:color w:val="000000"/>
               </w:rPr>
             </w:pPr>
-            <w:ins w:id="283" w:author="Beck, Marcus" w:date="2017-02-01T10:59:00Z">
+            <w:ins w:id="327" w:author="Beck, Marcus" w:date="2017-02-01T10:59:00Z">
               <w:r>
                 <w:rPr>
                   <w:rFonts w:ascii="Times" w:hAnsi="Times" w:cs="Times"/>
@@ -30441,7 +30902,7 @@
                 <w:t>OTB: http://data.swfwmd.opendata.arcgis.com/</w:t>
               </w:r>
             </w:ins>
-            <w:del w:id="284" w:author="Beck, Marcus" w:date="2017-02-01T10:59:00Z">
+            <w:del w:id="328" w:author="Beck, Marcus" w:date="2017-02-01T10:59:00Z">
               <w:r>
                 <w:rPr>
                   <w:rFonts w:ascii="Times" w:eastAsia="Times New Roman" w:hAnsi="Times" w:cs="Times"/>
@@ -30479,7 +30940,7 @@
                 <w:color w:val="000000"/>
               </w:rPr>
             </w:pPr>
-            <w:ins w:id="285" w:author="Beck, Marcus" w:date="2017-02-01T10:59:00Z">
+            <w:ins w:id="329" w:author="Beck, Marcus" w:date="2017-02-01T10:59:00Z">
               <w:r>
                 <w:rPr>
                   <w:rFonts w:ascii="Times" w:hAnsi="Times" w:cs="Times"/>
@@ -30488,7 +30949,7 @@
                 <w:t>UIRL: http://www.sjrwmd.com/gisdevelopment/docs/themes.html</w:t>
               </w:r>
             </w:ins>
-            <w:del w:id="286" w:author="Beck, Marcus" w:date="2017-02-01T10:59:00Z">
+            <w:del w:id="330" w:author="Beck, Marcus" w:date="2017-02-01T10:59:00Z">
               <w:r>
                 <w:rPr>
                   <w:rFonts w:ascii="Times" w:eastAsia="Times New Roman" w:hAnsi="Times" w:cs="Times"/>
@@ -30526,7 +30987,7 @@
                 <w:color w:val="000000"/>
               </w:rPr>
             </w:pPr>
-            <w:ins w:id="287" w:author="Beck, Marcus" w:date="2017-02-01T10:59:00Z">
+            <w:ins w:id="331" w:author="Beck, Marcus" w:date="2017-02-01T10:59:00Z">
               <w:r>
                 <w:rPr>
                   <w:rFonts w:ascii="Times" w:hAnsi="Times" w:cs="Times"/>
@@ -30535,7 +30996,7 @@
                 <w:t>BB, WCB: http://geodata.myfwc.com/</w:t>
               </w:r>
             </w:ins>
-            <w:del w:id="288" w:author="Beck, Marcus" w:date="2017-02-01T10:59:00Z">
+            <w:del w:id="332" w:author="Beck, Marcus" w:date="2017-02-01T10:59:00Z">
               <w:r>
                 <w:rPr>
                   <w:rFonts w:ascii="Times" w:eastAsia="Times New Roman" w:hAnsi="Times" w:cs="Times"/>
@@ -41973,7 +42434,7 @@
           <w:rPr>
             <w:noProof/>
           </w:rPr>
-          <w:t>28</w:t>
+          <w:t>27</w:t>
         </w:r>
         <w:r>
           <w:rPr>
@@ -43512,7 +43973,7 @@
 </file>
 
 <file path=customXml/itemProps1.xml><?xml version="1.0" encoding="utf-8"?>
-<ds:datastoreItem xmlns:ds="http://schemas.openxmlformats.org/officeDocument/2006/customXml" ds:itemID="{33021F96-03EE-405B-9743-B62B03255368}">
+<ds:datastoreItem xmlns:ds="http://schemas.openxmlformats.org/officeDocument/2006/customXml" ds:itemID="{0E8F4309-4C75-4AD0-9A66-858E8373946D}">
   <ds:schemaRefs>
     <ds:schemaRef ds:uri="http://schemas.openxmlformats.org/officeDocument/2006/bibliography"/>
   </ds:schemaRefs>

</xml_diff>

<commit_message>
second revision to Jim
</commit_message>
<xml_diff>
--- a/word_revision/Beck et al revision.docx
+++ b/word_revision/Beck et al revision.docx
@@ -1317,13 +1317,7 @@
         <w:rPr>
           <w:rFonts w:ascii="Times New Roman" w:hAnsi="Times New Roman"/>
         </w:rPr>
-        <w:t xml:space="preserve">were within </w:t>
-      </w:r>
-      <w:r>
-        <w:rPr>
-          <w:rFonts w:ascii="Times New Roman" w:hAnsi="Times New Roman"/>
-        </w:rPr>
-        <w:t>1-10%</w:t>
+        <w:t>were within 1-10%</w:t>
       </w:r>
       <w:r>
         <w:rPr>
@@ -6151,7 +6145,7 @@
           <w:rFonts w:ascii="Times New Roman" w:hAnsi="Times New Roman"/>
           <w:szCs w:val="22"/>
         </w:rPr>
-        <w:t xml:space="preserve"> were corrected by comparing regression curves of satellite and </w:t>
+        <w:t xml:space="preserve"> were corrected by comparing regression curves of </w:t>
       </w:r>
       <w:r>
         <w:rPr>
@@ -6166,7 +6160,14 @@
           <w:rFonts w:ascii="Times New Roman" w:hAnsi="Times New Roman"/>
           <w:szCs w:val="22"/>
         </w:rPr>
-        <w:t xml:space="preserve"> estimates versus cumulative frequency of each type of measurement (</w:t>
+        <w:t xml:space="preserve"> data and satellite estimates from corresponding pixels </w:t>
+      </w:r>
+      <w:r>
+        <w:rPr>
+          <w:rFonts w:ascii="Times New Roman" w:hAnsi="Times New Roman"/>
+          <w:szCs w:val="22"/>
+        </w:rPr>
+        <w:t>versus cumulative frequency of each type of measurement (</w:t>
       </w:r>
       <w:r>
         <w:rPr>
@@ -7038,13 +7039,45 @@
         <w:rPr>
           <w:rFonts w:ascii="Times New Roman" w:hAnsi="Times New Roman"/>
         </w:rPr>
-        <w:t>.</w:t>
+        <w:t xml:space="preserve">.  </w:t>
+      </w:r>
+      <w:r>
+        <w:rPr>
+          <w:rFonts w:ascii="Times New Roman" w:hAnsi="Times New Roman"/>
+        </w:rPr>
+        <w:t xml:space="preserve">Many </w:t>
+      </w:r>
+      <w:r>
+        <w:rPr>
+          <w:rFonts w:ascii="Times New Roman" w:hAnsi="Times New Roman"/>
+        </w:rPr>
+        <w:t>studies have used open-water estimates to infer water clarity in adjacent seagrass beds (e.g., Kemp et al. 2004;</w:t>
       </w:r>
       <w:r>
         <w:rPr>
           <w:rFonts w:ascii="Times New Roman" w:hAnsi="Times New Roman"/>
         </w:rPr>
         <w:t xml:space="preserve"> </w:t>
+      </w:r>
+      <w:proofErr w:type="spellStart"/>
+      <w:r>
+        <w:rPr>
+          <w:rFonts w:ascii="Times New Roman" w:hAnsi="Times New Roman"/>
+        </w:rPr>
+        <w:t>Biber</w:t>
+      </w:r>
+      <w:proofErr w:type="spellEnd"/>
+      <w:r>
+        <w:rPr>
+          <w:rFonts w:ascii="Times New Roman" w:hAnsi="Times New Roman"/>
+        </w:rPr>
+        <w:t xml:space="preserve"> et al. 2005; Corbett and Hale 2006</w:t>
+      </w:r>
+      <w:r>
+        <w:rPr>
+          <w:rFonts w:ascii="Times New Roman" w:hAnsi="Times New Roman"/>
+        </w:rPr>
+        <w:t>).</w:t>
       </w:r>
     </w:p>
     <w:p>
@@ -7085,7 +7118,6 @@
         <w:rPr>
           <w:rFonts w:ascii="Times New Roman" w:hAnsi="Times New Roman"/>
         </w:rPr>
-        <w:lastRenderedPageBreak/>
         <w:t xml:space="preserve">Seagrass </w:t>
       </w:r>
       <w:r>
@@ -7811,6 +7843,7 @@
         <w:rPr>
           <w:rFonts w:ascii="Times New Roman" w:hAnsi="Times New Roman"/>
         </w:rPr>
+        <w:lastRenderedPageBreak/>
         <w:t>Depth bins</w:t>
       </w:r>
       <w:r>
@@ -7901,14 +7934,7 @@
         <w:rPr>
           <w:rFonts w:ascii="Times New Roman" w:hAnsi="Times New Roman"/>
         </w:rPr>
-        <w:t xml:space="preserve"> (i.e., if a 0.5 m bin </w:t>
-      </w:r>
-      <w:r>
-        <w:rPr>
-          <w:rFonts w:ascii="Times New Roman" w:hAnsi="Times New Roman"/>
-        </w:rPr>
-        <w:lastRenderedPageBreak/>
-        <w:t>includes more than 50 observations, the bin width is reduced)</w:t>
+        <w:t xml:space="preserve"> (i.e., if a 0.5 m bin includes more than 50 observations, the bin width is reduced)</w:t>
       </w:r>
       <w:r>
         <w:rPr>
@@ -8784,7 +8810,7 @@
           <v:shape id="_x0000_i1025" type="#_x0000_t75" style="width:115.5pt;height:36pt" o:ole="">
             <v:imagedata r:id="rId14" o:title=""/>
           </v:shape>
-          <o:OLEObject Type="Embed" ProgID="Equation.3" ShapeID="_x0000_i1025" DrawAspect="Content" ObjectID="_1558957997" r:id="rId15"/>
+          <o:OLEObject Type="Embed" ProgID="Equation.3" ShapeID="_x0000_i1025" DrawAspect="Content" ObjectID="_1558966694" r:id="rId15"/>
         </w:object>
       </w:r>
       <w:r>
@@ -10022,6 +10048,7 @@
         <w:rPr>
           <w:rFonts w:ascii="Times New Roman" w:hAnsi="Times New Roman"/>
         </w:rPr>
+        <w:lastRenderedPageBreak/>
         <w:t>Several quality control measures were implemented to red</w:t>
       </w:r>
       <w:r>
@@ -10087,7 +10114,6 @@
         <w:rPr>
           <w:rFonts w:ascii="Times New Roman" w:hAnsi="Times New Roman"/>
         </w:rPr>
-        <w:lastRenderedPageBreak/>
         <w:t xml:space="preserve">was sufficient for the </w:t>
       </w:r>
       <w:r>
@@ -11993,7 +12019,14 @@
         <w:rPr>
           <w:rFonts w:ascii="Times New Roman" w:hAnsi="Times New Roman"/>
         </w:rPr>
-        <w:t xml:space="preserve">is approach made it possible to separate variability within the segment from uncertainty regarding either individual node estimates or segment means.  Whole segment estimates, calculated using a single node with a large search radius also provided an estimate of uncertainty, but not an estimate of variability within the segment. </w:t>
+        <w:t xml:space="preserve">is approach made it possible to separate variability within the segment from uncertainty regarding either individual node estimates or segment means.  Whole segment estimates, calculated </w:t>
+      </w:r>
+      <w:r>
+        <w:rPr>
+          <w:rFonts w:ascii="Times New Roman" w:hAnsi="Times New Roman"/>
+        </w:rPr>
+        <w:lastRenderedPageBreak/>
+        <w:t xml:space="preserve">using a single node with a large search radius also provided an estimate of uncertainty, but not an estimate of variability within the segment. </w:t>
       </w:r>
     </w:p>
     <w:p>
@@ -12254,7 +12287,7 @@
         <w:rPr>
           <w:rFonts w:ascii="Times New Roman" w:hAnsi="Times New Roman"/>
         </w:rPr>
-        <w:t xml:space="preserve">far from shorelines.  </w:t>
+        <w:t xml:space="preserve">far from shorelines. </w:t>
       </w:r>
       <w:r>
         <w:rPr>
@@ -12334,7 +12367,7 @@
           <v:shape id="_x0000_i1026" type="#_x0000_t75" style="width:165pt;height:36pt" o:ole="">
             <v:imagedata r:id="rId16" o:title=""/>
           </v:shape>
-          <o:OLEObject Type="Embed" ProgID="Equation.3" ShapeID="_x0000_i1026" DrawAspect="Content" ObjectID="_1558957998" r:id="rId17"/>
+          <o:OLEObject Type="Embed" ProgID="Equation.3" ShapeID="_x0000_i1026" DrawAspect="Content" ObjectID="_1558966695" r:id="rId17"/>
         </w:object>
       </w:r>
       <w:r>
@@ -12458,7 +12491,43 @@
         <w:rPr>
           <w:rFonts w:ascii="Times New Roman" w:hAnsi="Times New Roman"/>
         </w:rPr>
-        <w:t xml:space="preserve">.  Where </w:t>
+        <w:t xml:space="preserve">.  </w:t>
+      </w:r>
+      <w:r>
+        <w:rPr>
+          <w:rFonts w:ascii="Times New Roman" w:hAnsi="Times New Roman"/>
+        </w:rPr>
+        <w:t xml:space="preserve">Surface irradiance at the seagrass edge was not estimated from remote sensing data if the associated depth of colonization estimate exceeded the actual bottom depth.  These locations were removed to reduce </w:t>
+      </w:r>
+      <w:r>
+        <w:rPr>
+          <w:rFonts w:ascii="Times New Roman" w:hAnsi="Times New Roman"/>
+        </w:rPr>
+        <w:t xml:space="preserve">potential bias from bottom reflectance in shallow waters </w:t>
+      </w:r>
+      <w:r>
+        <w:rPr>
+          <w:rFonts w:ascii="Times New Roman" w:hAnsi="Times New Roman"/>
+        </w:rPr>
+        <w:t xml:space="preserve">(10 % of locations in Choctawhatchee Bay, 13 % </w:t>
+      </w:r>
+      <w:r>
+        <w:rPr>
+          <w:rFonts w:ascii="Times New Roman" w:hAnsi="Times New Roman"/>
+        </w:rPr>
+        <w:t>in</w:t>
+      </w:r>
+      <w:r>
+        <w:rPr>
+          <w:rFonts w:ascii="Times New Roman" w:hAnsi="Times New Roman"/>
+        </w:rPr>
+        <w:t xml:space="preserve"> Tampa Bay).  Whe</w:t>
+      </w:r>
+      <w:r>
+        <w:rPr>
+          <w:rFonts w:ascii="Times New Roman" w:hAnsi="Times New Roman"/>
+        </w:rPr>
+        <w:t xml:space="preserve">re </w:t>
       </w:r>
       <w:proofErr w:type="spellStart"/>
       <w:r>
@@ -13016,7 +13085,14 @@
         <w:rPr>
           <w:rFonts w:ascii="Times New Roman" w:hAnsi="Times New Roman"/>
         </w:rPr>
-        <w:t>were also implemented using a spatial mixed model</w:t>
+        <w:t xml:space="preserve">were also </w:t>
+      </w:r>
+      <w:r>
+        <w:rPr>
+          <w:rFonts w:ascii="Times New Roman" w:hAnsi="Times New Roman"/>
+        </w:rPr>
+        <w:lastRenderedPageBreak/>
+        <w:t>implemented using a spatial mixed model</w:t>
       </w:r>
       <w:r>
         <w:rPr>
@@ -13142,7 +13218,6 @@
           <w:rFonts w:ascii="Times New Roman" w:hAnsi="Times New Roman"/>
           <w:i/>
         </w:rPr>
-        <w:lastRenderedPageBreak/>
         <w:tab/>
       </w:r>
       <w:r>
@@ -14371,7 +14446,14 @@
         <w:rPr>
           <w:rFonts w:ascii="Times New Roman" w:hAnsi="Times New Roman"/>
         </w:rPr>
-        <w:t xml:space="preserve">to 3.8 m and were somewhat less precise, with 95% </w:t>
+        <w:t xml:space="preserve">to 3.8 m and </w:t>
+      </w:r>
+      <w:r>
+        <w:rPr>
+          <w:rFonts w:ascii="Times New Roman" w:hAnsi="Times New Roman"/>
+        </w:rPr>
+        <w:lastRenderedPageBreak/>
+        <w:t xml:space="preserve">were somewhat less precise, with 95% </w:t>
       </w:r>
       <w:r>
         <w:rPr>
@@ -14576,7 +14658,6 @@
         <w:rPr>
           <w:rFonts w:ascii="Times New Roman" w:hAnsi="Times New Roman"/>
         </w:rPr>
-        <w:lastRenderedPageBreak/>
         <w:t xml:space="preserve">lower </w:t>
       </w:r>
       <w:r>
@@ -15501,6 +15582,7 @@
         <w:rPr>
           <w:rFonts w:ascii="Times New Roman" w:hAnsi="Times New Roman"/>
         </w:rPr>
+        <w:lastRenderedPageBreak/>
         <w:t>G</w:t>
       </w:r>
       <w:r>
@@ -15737,14 +15819,7 @@
         <w:rPr>
           <w:rFonts w:ascii="Times New Roman" w:hAnsi="Times New Roman"/>
         </w:rPr>
-        <w:t xml:space="preserve"> for Tampa </w:t>
-      </w:r>
-      <w:r>
-        <w:rPr>
-          <w:rFonts w:ascii="Times New Roman" w:hAnsi="Times New Roman"/>
-        </w:rPr>
-        <w:lastRenderedPageBreak/>
-        <w:t>Bay</w:t>
+        <w:t xml:space="preserve"> for Tampa Bay</w:t>
       </w:r>
       <w:r>
         <w:rPr>
@@ -16934,7 +17009,14 @@
         <w:rPr>
           <w:rFonts w:ascii="Times New Roman" w:hAnsi="Times New Roman"/>
         </w:rPr>
-        <w:t xml:space="preserve"> for Tampa Bay, and </w:t>
+        <w:t xml:space="preserve"> for Tampa Bay, </w:t>
+      </w:r>
+      <w:r>
+        <w:rPr>
+          <w:rFonts w:ascii="Times New Roman" w:hAnsi="Times New Roman"/>
+        </w:rPr>
+        <w:lastRenderedPageBreak/>
+        <w:t xml:space="preserve">and </w:t>
       </w:r>
       <w:r>
         <w:rPr>
@@ -17181,14 +17263,7 @@
         <w:rPr>
           <w:rFonts w:ascii="Times New Roman" w:hAnsi="Times New Roman"/>
         </w:rPr>
-        <w:t xml:space="preserve">In Tampa Bay, </w:t>
-      </w:r>
-      <w:r>
-        <w:rPr>
-          <w:rFonts w:ascii="Times New Roman" w:hAnsi="Times New Roman"/>
-        </w:rPr>
-        <w:lastRenderedPageBreak/>
-        <w:t>the segment mean (±</w:t>
+        <w:t>In Tampa Bay, the segment mean (±</w:t>
       </w:r>
       <w:proofErr w:type="spellStart"/>
       <w:r>
@@ -18329,6 +18404,7 @@
         <w:rPr>
           <w:rFonts w:ascii="Times New Roman" w:hAnsi="Times New Roman"/>
         </w:rPr>
+        <w:lastRenderedPageBreak/>
         <w:t xml:space="preserve">complete </w:t>
       </w:r>
       <w:r>
@@ -18387,7 +18463,6 @@
         <w:rPr>
           <w:rFonts w:ascii="Times New Roman" w:hAnsi="Times New Roman"/>
         </w:rPr>
-        <w:lastRenderedPageBreak/>
         <w:t xml:space="preserve">Seagrass depth of colonization </w:t>
       </w:r>
       <w:r>
@@ -19093,6 +19168,7 @@
         <w:rPr>
           <w:rFonts w:ascii="Times New Roman" w:hAnsi="Times New Roman"/>
         </w:rPr>
+        <w:lastRenderedPageBreak/>
         <w:t>Maps illustrating spatial patterns in depth of colonization quantified expected</w:t>
       </w:r>
       <w:r>
@@ -19195,14 +19271,7 @@
         <w:rPr>
           <w:rFonts w:ascii="Times New Roman" w:hAnsi="Times New Roman"/>
         </w:rPr>
-        <w:t xml:space="preserve">, which may be even more important for policy </w:t>
-      </w:r>
-      <w:r>
-        <w:rPr>
-          <w:rFonts w:ascii="Times New Roman" w:hAnsi="Times New Roman"/>
-        </w:rPr>
-        <w:lastRenderedPageBreak/>
-        <w:t xml:space="preserve">applications, could be evaluated without segmentation as pairwise differences of estimates by grid-node.  These revealed </w:t>
+        <w:t xml:space="preserve">, which may be even more important for policy applications, could be evaluated without segmentation as pairwise differences of estimates by grid-node.  These revealed </w:t>
       </w:r>
       <w:r>
         <w:rPr>
@@ -19880,7 +19949,14 @@
         <w:rPr>
           <w:rFonts w:ascii="Times New Roman" w:hAnsi="Times New Roman"/>
         </w:rPr>
-        <w:t>).  This highlights the need to consider sampling regime and relevant scales for</w:t>
+        <w:t xml:space="preserve">).  This highlights the need to consider </w:t>
+      </w:r>
+      <w:r>
+        <w:rPr>
+          <w:rFonts w:ascii="Times New Roman" w:hAnsi="Times New Roman"/>
+        </w:rPr>
+        <w:lastRenderedPageBreak/>
+        <w:t>sampling regime and relevant scales for</w:t>
       </w:r>
       <w:r>
         <w:rPr>
@@ -20016,7 +20092,6 @@
         <w:rPr>
           <w:rFonts w:ascii="Times New Roman" w:hAnsi="Times New Roman"/>
         </w:rPr>
-        <w:lastRenderedPageBreak/>
         <w:t xml:space="preserve">For example, </w:t>
       </w:r>
       <w:proofErr w:type="spellStart"/>
@@ -20823,6 +20898,7 @@
         <w:rPr>
           <w:rFonts w:ascii="Times New Roman" w:hAnsi="Times New Roman"/>
         </w:rPr>
+        <w:lastRenderedPageBreak/>
         <w:t xml:space="preserve">needed to use </w:t>
       </w:r>
       <w:r>
@@ -21010,14 +21086,7 @@
         <w:rPr>
           <w:rFonts w:ascii="Times New Roman" w:hAnsi="Times New Roman"/>
         </w:rPr>
-        <w:t xml:space="preserve">by </w:t>
-      </w:r>
-      <w:r>
-        <w:rPr>
-          <w:rFonts w:ascii="Times New Roman" w:hAnsi="Times New Roman"/>
-        </w:rPr>
-        <w:lastRenderedPageBreak/>
-        <w:t>light limitation at lesser depth</w:t>
+        <w:t>by light limitation at lesser depth</w:t>
       </w:r>
       <w:r>
         <w:rPr>
@@ -22045,7 +22114,14 @@
         <w:rPr>
           <w:rFonts w:ascii="Times New Roman" w:hAnsi="Times New Roman"/>
         </w:rPr>
-        <w:t xml:space="preserve"> display a phalanx growth strategy </w:t>
+        <w:t xml:space="preserve"> display a phalanx </w:t>
+      </w:r>
+      <w:r>
+        <w:rPr>
+          <w:rFonts w:ascii="Times New Roman" w:hAnsi="Times New Roman"/>
+        </w:rPr>
+        <w:lastRenderedPageBreak/>
+        <w:t xml:space="preserve">growth strategy </w:t>
       </w:r>
       <w:r>
         <w:rPr>
@@ -22201,14 +22277,7 @@
         <w:rPr>
           <w:rFonts w:ascii="Times New Roman" w:hAnsi="Times New Roman"/>
         </w:rPr>
-        <w:t xml:space="preserve">Epiphytes on </w:t>
-      </w:r>
-      <w:r>
-        <w:rPr>
-          <w:rFonts w:ascii="Times New Roman" w:hAnsi="Times New Roman"/>
-        </w:rPr>
-        <w:lastRenderedPageBreak/>
-        <w:t>seagrasses can also account for a significant fraction of total attenuation of light reaching seagrass leaves</w:t>
+        <w:t>Epiphytes on seagrasses can also account for a significant fraction of total attenuation of light reaching seagrass leaves</w:t>
       </w:r>
       <w:r>
         <w:rPr>
@@ -22704,7 +22773,14 @@
         <w:rPr>
           <w:rFonts w:ascii="Times New Roman" w:hAnsi="Times New Roman"/>
         </w:rPr>
-        <w:t xml:space="preserve">seagrass light requirements estimated </w:t>
+        <w:t xml:space="preserve">seagrass </w:t>
+      </w:r>
+      <w:r>
+        <w:rPr>
+          <w:rFonts w:ascii="Times New Roman" w:hAnsi="Times New Roman"/>
+        </w:rPr>
+        <w:lastRenderedPageBreak/>
+        <w:t xml:space="preserve">light requirements estimated </w:t>
       </w:r>
       <w:r>
         <w:rPr>
@@ -22838,7 +22914,6 @@
         <w:rPr>
           <w:rFonts w:ascii="Times New Roman" w:hAnsi="Times New Roman"/>
         </w:rPr>
-        <w:lastRenderedPageBreak/>
         <w:t xml:space="preserve">We thank Dr. Peter Tango </w:t>
       </w:r>
       <w:r>
@@ -22965,7 +23040,13 @@
         <w:rPr>
           <w:rFonts w:ascii="Times New Roman" w:hAnsi="Times New Roman"/>
         </w:rPr>
-        <w:t xml:space="preserve">M. Chambers. 1992. Nonlinear models, p. 421–454. </w:t>
+        <w:t>M. Chamb</w:t>
+      </w:r>
+      <w:r>
+        <w:rPr>
+          <w:rFonts w:ascii="Times New Roman" w:hAnsi="Times New Roman"/>
+        </w:rPr>
+        <w:t xml:space="preserve">ers. 1992. Nonlinear models. </w:t>
       </w:r>
       <w:r>
         <w:rPr>
@@ -23020,19 +23101,7 @@
         <w:rPr>
           <w:rFonts w:ascii="Times New Roman" w:hAnsi="Times New Roman"/>
         </w:rPr>
-        <w:t xml:space="preserve">, </w:t>
-      </w:r>
-      <w:r>
-        <w:rPr>
-          <w:rFonts w:ascii="Times New Roman" w:hAnsi="Times New Roman"/>
-        </w:rPr>
-        <w:t xml:space="preserve">pp. </w:t>
-      </w:r>
-      <w:r>
-        <w:rPr>
-          <w:rFonts w:ascii="Times New Roman" w:hAnsi="Times New Roman"/>
-        </w:rPr>
-        <w:t xml:space="preserve">421-454. Pacific Grove, California: </w:t>
+        <w:t xml:space="preserve">, 421-454. Pacific Grove, California: </w:t>
       </w:r>
       <w:r>
         <w:rPr>
@@ -23236,6 +23305,88 @@
           <w:rFonts w:ascii="Times New Roman" w:hAnsi="Times New Roman"/>
         </w:rPr>
         <w:t xml:space="preserve"> 20(6): 637-655.</w:t>
+      </w:r>
+    </w:p>
+    <w:p>
+      <w:pPr>
+        <w:spacing w:before="0"/>
+        <w:ind w:left="720" w:hanging="720"/>
+        <w:rPr>
+          <w:rFonts w:ascii="Times New Roman" w:hAnsi="Times New Roman"/>
+        </w:rPr>
+      </w:pPr>
+      <w:proofErr w:type="spellStart"/>
+      <w:r>
+        <w:rPr>
+          <w:rFonts w:ascii="Times New Roman" w:hAnsi="Times New Roman"/>
+        </w:rPr>
+        <w:t>Biber</w:t>
+      </w:r>
+      <w:proofErr w:type="spellEnd"/>
+      <w:r>
+        <w:rPr>
+          <w:rFonts w:ascii="Times New Roman" w:hAnsi="Times New Roman"/>
+        </w:rPr>
+        <w:t xml:space="preserve">, P.D., </w:t>
+      </w:r>
+      <w:proofErr w:type="spellStart"/>
+      <w:r>
+        <w:rPr>
+          <w:rFonts w:ascii="Times New Roman" w:hAnsi="Times New Roman"/>
+        </w:rPr>
+        <w:t>Paerl</w:t>
+      </w:r>
+      <w:proofErr w:type="spellEnd"/>
+      <w:r>
+        <w:rPr>
+          <w:rFonts w:ascii="Times New Roman" w:hAnsi="Times New Roman"/>
+        </w:rPr>
+        <w:t xml:space="preserve">, H.W., Gallegos, C.L., and W.J. </w:t>
+      </w:r>
+      <w:proofErr w:type="spellStart"/>
+      <w:r>
+        <w:rPr>
+          <w:rFonts w:ascii="Times New Roman" w:hAnsi="Times New Roman"/>
+        </w:rPr>
+        <w:t>Kenworthy</w:t>
+      </w:r>
+      <w:proofErr w:type="spellEnd"/>
+      <w:r>
+        <w:rPr>
+          <w:rFonts w:ascii="Times New Roman" w:hAnsi="Times New Roman"/>
+        </w:rPr>
+        <w:t>. 2005. Evaluating indicato</w:t>
+      </w:r>
+      <w:r>
+        <w:rPr>
+          <w:rFonts w:ascii="Times New Roman" w:hAnsi="Times New Roman"/>
+        </w:rPr>
+        <w:t xml:space="preserve">rs of seagrass stress to light. In: </w:t>
+      </w:r>
+      <w:r>
+        <w:rPr>
+          <w:rFonts w:ascii="Times New Roman" w:hAnsi="Times New Roman"/>
+          <w:u w:val="single"/>
+        </w:rPr>
+        <w:t>Estuarine Indicators</w:t>
+      </w:r>
+      <w:r>
+        <w:rPr>
+          <w:rFonts w:ascii="Times New Roman" w:hAnsi="Times New Roman"/>
+        </w:rPr>
+        <w:t xml:space="preserve">, S.A. Barton (ed.), </w:t>
+      </w:r>
+      <w:r>
+        <w:rPr>
+          <w:rFonts w:ascii="Times New Roman" w:hAnsi="Times New Roman"/>
+        </w:rPr>
+        <w:t xml:space="preserve">193-209. </w:t>
+      </w:r>
+      <w:r>
+        <w:rPr>
+          <w:rFonts w:ascii="Times New Roman" w:hAnsi="Times New Roman"/>
+        </w:rPr>
+        <w:t xml:space="preserve">Boca Raton, Florida: CRC Press. </w:t>
       </w:r>
     </w:p>
     <w:p>
@@ -23507,6 +23658,7 @@
         <w:rPr>
           <w:rFonts w:ascii="Times New Roman" w:hAnsi="Times New Roman"/>
         </w:rPr>
+        <w:lastRenderedPageBreak/>
         <w:t>Choice, Z.D., T.K. Frazer, and C.</w:t>
       </w:r>
       <w:r>
@@ -23541,61 +23693,26 @@
         <w:rPr>
           <w:rFonts w:ascii="Times New Roman" w:hAnsi="Times New Roman"/>
         </w:rPr>
-        <w:t>CPE (</w:t>
-      </w:r>
-      <w:r>
-        <w:rPr>
-          <w:rFonts w:ascii="Times New Roman" w:hAnsi="Times New Roman"/>
-        </w:rPr>
-        <w:t>Coastal Planning and Engineering</w:t>
-      </w:r>
-      <w:r>
-        <w:rPr>
-          <w:rFonts w:ascii="Times New Roman" w:hAnsi="Times New Roman"/>
-        </w:rPr>
-        <w:t>)</w:t>
-      </w:r>
-      <w:r>
-        <w:rPr>
-          <w:rFonts w:ascii="Times New Roman" w:hAnsi="Times New Roman"/>
-        </w:rPr>
-        <w:t xml:space="preserve">. 1997. Indian River Lagoon bathymetric survey. A final report to St. John’s River Water Management District. </w:t>
-      </w:r>
-      <w:r>
-        <w:rPr>
-          <w:rFonts w:ascii="Times New Roman" w:hAnsi="Times New Roman"/>
-        </w:rPr>
-        <w:t>Contract 95W142,</w:t>
-      </w:r>
-      <w:r>
-        <w:rPr>
-          <w:rFonts w:ascii="Times New Roman" w:hAnsi="Times New Roman"/>
-        </w:rPr>
-        <w:t xml:space="preserve"> </w:t>
-      </w:r>
-      <w:r>
-        <w:rPr>
-          <w:rFonts w:ascii="Times New Roman" w:hAnsi="Times New Roman"/>
-        </w:rPr>
-        <w:t xml:space="preserve">Palatka, Florida, </w:t>
-      </w:r>
-      <w:r>
-        <w:rPr>
-          <w:rFonts w:ascii="Times New Roman" w:hAnsi="Times New Roman"/>
-        </w:rPr>
-        <w:t>Coastal Planning</w:t>
-      </w:r>
-      <w:r>
-        <w:rPr>
-          <w:rFonts w:ascii="Times New Roman" w:hAnsi="Times New Roman"/>
-        </w:rPr>
-        <w:t xml:space="preserve"> and Engineering</w:t>
-      </w:r>
-      <w:r>
-        <w:rPr>
-          <w:rFonts w:ascii="Times New Roman" w:hAnsi="Times New Roman"/>
-        </w:rPr>
-        <w:t>.</w:t>
+        <w:t xml:space="preserve">Corbett, C.A, and J. A. Hale. 2006. </w:t>
+      </w:r>
+      <w:r>
+        <w:rPr>
+          <w:rFonts w:ascii="Times New Roman" w:hAnsi="Times New Roman"/>
+        </w:rPr>
+        <w:t xml:space="preserve">Development of water quality targets for Charlotte Harbor, Florida using seagrass light requirements. </w:t>
+      </w:r>
+      <w:r>
+        <w:rPr>
+          <w:rFonts w:ascii="Times New Roman" w:hAnsi="Times New Roman"/>
+          <w:i/>
+        </w:rPr>
+        <w:t>Florida Scientist</w:t>
+      </w:r>
+      <w:r>
+        <w:rPr>
+          <w:rFonts w:ascii="Times New Roman" w:hAnsi="Times New Roman"/>
+        </w:rPr>
+        <w:t xml:space="preserve"> 69(Supplement 2): 36-50.</w:t>
       </w:r>
     </w:p>
     <w:p>
@@ -23610,72 +23727,61 @@
         <w:rPr>
           <w:rFonts w:ascii="Times New Roman" w:hAnsi="Times New Roman"/>
         </w:rPr>
-        <w:t xml:space="preserve">Davies-Colley, </w:t>
-      </w:r>
-      <w:r>
-        <w:rPr>
-          <w:rFonts w:ascii="Times New Roman" w:hAnsi="Times New Roman"/>
-        </w:rPr>
-        <w:t>R.</w:t>
-      </w:r>
-      <w:r>
-        <w:rPr>
-          <w:rFonts w:ascii="Times New Roman" w:hAnsi="Times New Roman"/>
-        </w:rPr>
-        <w:t>J.</w:t>
-      </w:r>
-      <w:r>
-        <w:rPr>
-          <w:rFonts w:ascii="Times New Roman" w:hAnsi="Times New Roman"/>
-        </w:rPr>
-        <w:t>, and W.</w:t>
-      </w:r>
-      <w:r>
-        <w:rPr>
-          <w:rFonts w:ascii="Times New Roman" w:hAnsi="Times New Roman"/>
-        </w:rPr>
-        <w:t xml:space="preserve">N. </w:t>
-      </w:r>
-      <w:proofErr w:type="spellStart"/>
-      <w:r>
-        <w:rPr>
-          <w:rFonts w:ascii="Times New Roman" w:hAnsi="Times New Roman"/>
-        </w:rPr>
-        <w:t>Vant</w:t>
-      </w:r>
-      <w:proofErr w:type="spellEnd"/>
-      <w:r>
-        <w:rPr>
-          <w:rFonts w:ascii="Times New Roman" w:hAnsi="Times New Roman"/>
-        </w:rPr>
-        <w:t xml:space="preserve">. 1988.  Estimation of optical properties of water from </w:t>
-      </w:r>
-      <w:proofErr w:type="spellStart"/>
-      <w:r>
-        <w:rPr>
-          <w:rFonts w:ascii="Times New Roman" w:hAnsi="Times New Roman"/>
-        </w:rPr>
-        <w:t>secchi</w:t>
-      </w:r>
-      <w:proofErr w:type="spellEnd"/>
-      <w:r>
-        <w:rPr>
-          <w:rFonts w:ascii="Times New Roman" w:hAnsi="Times New Roman"/>
-        </w:rPr>
-        <w:t xml:space="preserve"> disk depths.  </w:t>
-      </w:r>
-      <w:r>
-        <w:rPr>
-          <w:rFonts w:ascii="Times New Roman" w:hAnsi="Times New Roman"/>
-          <w:i/>
-        </w:rPr>
-        <w:t>Water Resources Bulletin</w:t>
-      </w:r>
-      <w:r>
-        <w:rPr>
-          <w:rFonts w:ascii="Times New Roman" w:hAnsi="Times New Roman"/>
-        </w:rPr>
-        <w:t>.  24(6): 1329-1335</w:t>
+        <w:t>CPE (</w:t>
+      </w:r>
+      <w:r>
+        <w:rPr>
+          <w:rFonts w:ascii="Times New Roman" w:hAnsi="Times New Roman"/>
+        </w:rPr>
+        <w:t>Coastal Planning and Engineering</w:t>
+      </w:r>
+      <w:r>
+        <w:rPr>
+          <w:rFonts w:ascii="Times New Roman" w:hAnsi="Times New Roman"/>
+        </w:rPr>
+        <w:t>)</w:t>
+      </w:r>
+      <w:r>
+        <w:rPr>
+          <w:rFonts w:ascii="Times New Roman" w:hAnsi="Times New Roman"/>
+        </w:rPr>
+        <w:t xml:space="preserve">. 1997. Indian River Lagoon bathymetric survey. A final report to St. John’s River Water Management District. </w:t>
+      </w:r>
+      <w:r>
+        <w:rPr>
+          <w:rFonts w:ascii="Times New Roman" w:hAnsi="Times New Roman"/>
+        </w:rPr>
+        <w:t>Contract 95W142,</w:t>
+      </w:r>
+      <w:r>
+        <w:rPr>
+          <w:rFonts w:ascii="Times New Roman" w:hAnsi="Times New Roman"/>
+        </w:rPr>
+        <w:t xml:space="preserve"> </w:t>
+      </w:r>
+      <w:r>
+        <w:rPr>
+          <w:rFonts w:ascii="Times New Roman" w:hAnsi="Times New Roman"/>
+        </w:rPr>
+        <w:t xml:space="preserve">Palatka, Florida, </w:t>
+      </w:r>
+      <w:r>
+        <w:rPr>
+          <w:rFonts w:ascii="Times New Roman" w:hAnsi="Times New Roman"/>
+        </w:rPr>
+        <w:t>Coastal Planning</w:t>
+      </w:r>
+      <w:r>
+        <w:rPr>
+          <w:rFonts w:ascii="Times New Roman" w:hAnsi="Times New Roman"/>
+        </w:rPr>
+        <w:t xml:space="preserve"> and Engineering</w:t>
+      </w:r>
+      <w:r>
+        <w:rPr>
+          <w:rFonts w:ascii="Times New Roman" w:hAnsi="Times New Roman"/>
+        </w:rPr>
+        <w:t>.</w:t>
       </w:r>
     </w:p>
     <w:p>
@@ -23690,66 +23796,78 @@
         <w:rPr>
           <w:rFonts w:ascii="Times New Roman" w:hAnsi="Times New Roman"/>
         </w:rPr>
-        <w:t>Dennison, W.C., R.J. Orth, K.A. Moore, J.</w:t>
-      </w:r>
-      <w:r>
-        <w:rPr>
-          <w:rFonts w:ascii="Times New Roman" w:hAnsi="Times New Roman"/>
-        </w:rPr>
-        <w:t>C. Stev</w:t>
-      </w:r>
-      <w:r>
-        <w:rPr>
-          <w:rFonts w:ascii="Times New Roman" w:hAnsi="Times New Roman"/>
-        </w:rPr>
-        <w:t xml:space="preserve">enson, V. Carter, S. </w:t>
+        <w:t xml:space="preserve">Davies-Colley, </w:t>
+      </w:r>
+      <w:r>
+        <w:rPr>
+          <w:rFonts w:ascii="Times New Roman" w:hAnsi="Times New Roman"/>
+        </w:rPr>
+        <w:t>R.</w:t>
+      </w:r>
+      <w:r>
+        <w:rPr>
+          <w:rFonts w:ascii="Times New Roman" w:hAnsi="Times New Roman"/>
+        </w:rPr>
+        <w:t>J.</w:t>
+      </w:r>
+      <w:r>
+        <w:rPr>
+          <w:rFonts w:ascii="Times New Roman" w:hAnsi="Times New Roman"/>
+        </w:rPr>
+        <w:t>, and W.</w:t>
+      </w:r>
+      <w:r>
+        <w:rPr>
+          <w:rFonts w:ascii="Times New Roman" w:hAnsi="Times New Roman"/>
+        </w:rPr>
+        <w:t xml:space="preserve">N. </w:t>
       </w:r>
       <w:proofErr w:type="spellStart"/>
       <w:r>
         <w:rPr>
           <w:rFonts w:ascii="Times New Roman" w:hAnsi="Times New Roman"/>
         </w:rPr>
-        <w:t>Kollar</w:t>
+        <w:t>Vant</w:t>
       </w:r>
       <w:proofErr w:type="spellEnd"/>
       <w:r>
         <w:rPr>
           <w:rFonts w:ascii="Times New Roman" w:hAnsi="Times New Roman"/>
         </w:rPr>
-        <w:t>, P.W. Bergstrom, and R.</w:t>
-      </w:r>
-      <w:r>
-        <w:rPr>
-          <w:rFonts w:ascii="Times New Roman" w:hAnsi="Times New Roman"/>
-        </w:rPr>
-        <w:t xml:space="preserve">A. </w:t>
+        <w:t xml:space="preserve">. 1988.  Estimation of optical properties of water from </w:t>
       </w:r>
       <w:proofErr w:type="spellStart"/>
       <w:r>
         <w:rPr>
           <w:rFonts w:ascii="Times New Roman" w:hAnsi="Times New Roman"/>
         </w:rPr>
-        <w:t>Batiuk</w:t>
+        <w:t>secchi</w:t>
       </w:r>
       <w:proofErr w:type="spellEnd"/>
       <w:r>
         <w:rPr>
           <w:rFonts w:ascii="Times New Roman" w:hAnsi="Times New Roman"/>
         </w:rPr>
-        <w:t xml:space="preserve">. 1993. Assessing water quality with submersed aquatic vegetation. </w:t>
+        <w:t xml:space="preserve"> disk depths.  </w:t>
       </w:r>
       <w:r>
         <w:rPr>
           <w:rFonts w:ascii="Times New Roman" w:hAnsi="Times New Roman"/>
           <w:i/>
         </w:rPr>
-        <w:t>Bioscience</w:t>
-      </w:r>
-      <w:r>
-        <w:rPr>
-          <w:rFonts w:ascii="Times New Roman" w:hAnsi="Times New Roman"/>
-        </w:rPr>
-        <w:t xml:space="preserve"> 43: 86–94.</w:t>
+        <w:t>Water Resources Bulletin</w:t>
+      </w:r>
+      <w:r>
+        <w:rPr>
+          <w:rFonts w:ascii="Times New Roman" w:hAnsi="Times New Roman"/>
+        </w:rPr>
+        <w:t>.  24(6): 1329-1335</w:t>
+      </w:r>
+      <w:r>
+        <w:rPr>
+          <w:rFonts w:ascii="Times New Roman" w:hAnsi="Times New Roman"/>
+        </w:rPr>
+        <w:t>.</w:t>
       </w:r>
     </w:p>
     <w:p>
@@ -23764,84 +23882,66 @@
         <w:rPr>
           <w:rFonts w:ascii="Times New Roman" w:hAnsi="Times New Roman"/>
         </w:rPr>
-        <w:lastRenderedPageBreak/>
-        <w:t>Dixon, L.K., and J.</w:t>
-      </w:r>
-      <w:r>
-        <w:rPr>
-          <w:rFonts w:ascii="Times New Roman" w:hAnsi="Times New Roman"/>
-        </w:rPr>
-        <w:t xml:space="preserve">R. </w:t>
+        <w:t>Dennison, W.C., R.J. Orth, K.A. Moore, J.</w:t>
+      </w:r>
+      <w:r>
+        <w:rPr>
+          <w:rFonts w:ascii="Times New Roman" w:hAnsi="Times New Roman"/>
+        </w:rPr>
+        <w:t>C. Stev</w:t>
+      </w:r>
+      <w:r>
+        <w:rPr>
+          <w:rFonts w:ascii="Times New Roman" w:hAnsi="Times New Roman"/>
+        </w:rPr>
+        <w:t xml:space="preserve">enson, V. Carter, S. </w:t>
       </w:r>
       <w:proofErr w:type="spellStart"/>
       <w:r>
         <w:rPr>
           <w:rFonts w:ascii="Times New Roman" w:hAnsi="Times New Roman"/>
         </w:rPr>
-        <w:t>Leverone</w:t>
+        <w:t>Kollar</w:t>
       </w:r>
       <w:proofErr w:type="spellEnd"/>
       <w:r>
         <w:rPr>
           <w:rFonts w:ascii="Times New Roman" w:hAnsi="Times New Roman"/>
         </w:rPr>
-        <w:t xml:space="preserve">. 1995. Light requirements of </w:t>
+        <w:t>, P.W. Bergstrom, and R.</w:t>
+      </w:r>
+      <w:r>
+        <w:rPr>
+          <w:rFonts w:ascii="Times New Roman" w:hAnsi="Times New Roman"/>
+        </w:rPr>
+        <w:t xml:space="preserve">A. </w:t>
       </w:r>
       <w:proofErr w:type="spellStart"/>
       <w:r>
         <w:rPr>
           <w:rFonts w:ascii="Times New Roman" w:hAnsi="Times New Roman"/>
+        </w:rPr>
+        <w:t>Batiuk</w:t>
+      </w:r>
+      <w:proofErr w:type="spellEnd"/>
+      <w:r>
+        <w:rPr>
+          <w:rFonts w:ascii="Times New Roman" w:hAnsi="Times New Roman"/>
+        </w:rPr>
+        <w:t xml:space="preserve">. 1993. Assessing water quality with submersed aquatic vegetation. </w:t>
+      </w:r>
+      <w:r>
+        <w:rPr>
+          <w:rFonts w:ascii="Times New Roman" w:hAnsi="Times New Roman"/>
           <w:i/>
         </w:rPr>
-        <w:t>T</w:t>
-      </w:r>
-      <w:r>
-        <w:rPr>
-          <w:rFonts w:ascii="Times New Roman" w:hAnsi="Times New Roman"/>
-          <w:i/>
-        </w:rPr>
-        <w:t>halassia</w:t>
-      </w:r>
-      <w:proofErr w:type="spellEnd"/>
-      <w:r>
-        <w:rPr>
-          <w:rFonts w:ascii="Times New Roman" w:hAnsi="Times New Roman"/>
-          <w:i/>
-        </w:rPr>
-        <w:t xml:space="preserve"> </w:t>
-      </w:r>
-      <w:proofErr w:type="spellStart"/>
-      <w:r>
-        <w:rPr>
-          <w:rFonts w:ascii="Times New Roman" w:hAnsi="Times New Roman"/>
-          <w:i/>
-        </w:rPr>
-        <w:t>testudinum</w:t>
-      </w:r>
-      <w:proofErr w:type="spellEnd"/>
-      <w:r>
-        <w:rPr>
-          <w:rFonts w:ascii="Times New Roman" w:hAnsi="Times New Roman"/>
-        </w:rPr>
-        <w:t xml:space="preserve"> in Tampa Bay, Florida. </w:t>
-      </w:r>
-      <w:r>
-        <w:rPr>
-          <w:rFonts w:ascii="Times New Roman" w:hAnsi="Times New Roman"/>
-        </w:rPr>
-        <w:t>Technical Report Number 425,</w:t>
-      </w:r>
-      <w:r>
-        <w:rPr>
-          <w:rFonts w:ascii="Times New Roman" w:hAnsi="Times New Roman"/>
-        </w:rPr>
-        <w:t xml:space="preserve"> Sarasota, Florida,</w:t>
-      </w:r>
-      <w:r>
-        <w:rPr>
-          <w:rFonts w:ascii="Times New Roman" w:hAnsi="Times New Roman"/>
-        </w:rPr>
-        <w:t xml:space="preserve"> Mote Marine Lab, Sarasota, Florida.</w:t>
+        <w:t>Bioscience</w:t>
+      </w:r>
+      <w:r>
+        <w:rPr>
+          <w:rFonts w:ascii="Times New Roman" w:hAnsi="Times New Roman"/>
+        </w:rPr>
+        <w:t xml:space="preserve"> 43: 86–94.</w:t>
       </w:r>
     </w:p>
     <w:p>
@@ -23856,26 +23956,83 @@
         <w:rPr>
           <w:rFonts w:ascii="Times New Roman" w:hAnsi="Times New Roman"/>
         </w:rPr>
-        <w:t>Duarte, C.</w:t>
-      </w:r>
-      <w:r>
-        <w:rPr>
-          <w:rFonts w:ascii="Times New Roman" w:hAnsi="Times New Roman"/>
-        </w:rPr>
-        <w:t xml:space="preserve">M. 1991. Seagrass depth limits. </w:t>
-      </w:r>
+        <w:t>Dixon, L.K., and J.</w:t>
+      </w:r>
+      <w:r>
+        <w:rPr>
+          <w:rFonts w:ascii="Times New Roman" w:hAnsi="Times New Roman"/>
+        </w:rPr>
+        <w:t xml:space="preserve">R. </w:t>
+      </w:r>
+      <w:proofErr w:type="spellStart"/>
+      <w:r>
+        <w:rPr>
+          <w:rFonts w:ascii="Times New Roman" w:hAnsi="Times New Roman"/>
+        </w:rPr>
+        <w:t>Leverone</w:t>
+      </w:r>
+      <w:proofErr w:type="spellEnd"/>
+      <w:r>
+        <w:rPr>
+          <w:rFonts w:ascii="Times New Roman" w:hAnsi="Times New Roman"/>
+        </w:rPr>
+        <w:t xml:space="preserve">. 1995. Light requirements of </w:t>
+      </w:r>
+      <w:proofErr w:type="spellStart"/>
       <w:r>
         <w:rPr>
           <w:rFonts w:ascii="Times New Roman" w:hAnsi="Times New Roman"/>
           <w:i/>
         </w:rPr>
-        <w:t xml:space="preserve">Aquatic Botany </w:t>
-      </w:r>
-      <w:r>
-        <w:rPr>
-          <w:rFonts w:ascii="Times New Roman" w:hAnsi="Times New Roman"/>
-        </w:rPr>
-        <w:t>40: 363–377.</w:t>
+        <w:t>T</w:t>
+      </w:r>
+      <w:r>
+        <w:rPr>
+          <w:rFonts w:ascii="Times New Roman" w:hAnsi="Times New Roman"/>
+          <w:i/>
+        </w:rPr>
+        <w:t>halassia</w:t>
+      </w:r>
+      <w:proofErr w:type="spellEnd"/>
+      <w:r>
+        <w:rPr>
+          <w:rFonts w:ascii="Times New Roman" w:hAnsi="Times New Roman"/>
+          <w:i/>
+        </w:rPr>
+        <w:t xml:space="preserve"> </w:t>
+      </w:r>
+      <w:proofErr w:type="spellStart"/>
+      <w:r>
+        <w:rPr>
+          <w:rFonts w:ascii="Times New Roman" w:hAnsi="Times New Roman"/>
+          <w:i/>
+        </w:rPr>
+        <w:t>testudinum</w:t>
+      </w:r>
+      <w:proofErr w:type="spellEnd"/>
+      <w:r>
+        <w:rPr>
+          <w:rFonts w:ascii="Times New Roman" w:hAnsi="Times New Roman"/>
+        </w:rPr>
+        <w:t xml:space="preserve"> in Tampa Bay, Florida. </w:t>
+      </w:r>
+      <w:r>
+        <w:rPr>
+          <w:rFonts w:ascii="Times New Roman" w:hAnsi="Times New Roman"/>
+        </w:rPr>
+        <w:t>Technical Report Number 425,</w:t>
+      </w:r>
+      <w:r>
+        <w:rPr>
+          <w:rFonts w:ascii="Times New Roman" w:hAnsi="Times New Roman"/>
+        </w:rPr>
+        <w:t xml:space="preserve"> Sarasota, Florida,</w:t>
+      </w:r>
+      <w:r>
+        <w:rPr>
+          <w:rFonts w:ascii="Times New Roman" w:hAnsi="Times New Roman"/>
+        </w:rPr>
+        <w:t xml:space="preserve"> Mote Marine Lab, Sarasota, Florida.</w:t>
       </w:r>
     </w:p>
     <w:p>
@@ -23896,20 +24053,20 @@
         <w:rPr>
           <w:rFonts w:ascii="Times New Roman" w:hAnsi="Times New Roman"/>
         </w:rPr>
-        <w:t xml:space="preserve">M. 1995. Submerged aquatic vegetation in relation to different nutrient regimes. </w:t>
+        <w:t xml:space="preserve">M. 1991. Seagrass depth limits. </w:t>
       </w:r>
       <w:r>
         <w:rPr>
           <w:rFonts w:ascii="Times New Roman" w:hAnsi="Times New Roman"/>
           <w:i/>
         </w:rPr>
-        <w:t>Ophelia</w:t>
-      </w:r>
-      <w:r>
-        <w:rPr>
-          <w:rFonts w:ascii="Times New Roman" w:hAnsi="Times New Roman"/>
-        </w:rPr>
-        <w:t xml:space="preserve"> 41: 87–112.</w:t>
+        <w:t xml:space="preserve">Aquatic Botany </w:t>
+      </w:r>
+      <w:r>
+        <w:rPr>
+          <w:rFonts w:ascii="Times New Roman" w:hAnsi="Times New Roman"/>
+        </w:rPr>
+        <w:t>40: 363–377.</w:t>
       </w:r>
     </w:p>
     <w:p>
@@ -23924,13 +24081,26 @@
         <w:rPr>
           <w:rFonts w:ascii="Times New Roman" w:hAnsi="Times New Roman"/>
         </w:rPr>
-        <w:t>ESRI (Environmental Systems Research Institute). 2012. ArcGIS v10.1.</w:t>
-      </w:r>
-      <w:r>
-        <w:rPr>
-          <w:rFonts w:ascii="Times New Roman" w:hAnsi="Times New Roman"/>
-        </w:rPr>
-        <w:t xml:space="preserve"> Redlands, California, Environmental Systems Research Institute.</w:t>
+        <w:t>Duarte, C.</w:t>
+      </w:r>
+      <w:r>
+        <w:rPr>
+          <w:rFonts w:ascii="Times New Roman" w:hAnsi="Times New Roman"/>
+        </w:rPr>
+        <w:t xml:space="preserve">M. 1995. Submerged aquatic vegetation in relation to different nutrient regimes. </w:t>
+      </w:r>
+      <w:r>
+        <w:rPr>
+          <w:rFonts w:ascii="Times New Roman" w:hAnsi="Times New Roman"/>
+          <w:i/>
+        </w:rPr>
+        <w:t>Ophelia</w:t>
+      </w:r>
+      <w:r>
+        <w:rPr>
+          <w:rFonts w:ascii="Times New Roman" w:hAnsi="Times New Roman"/>
+        </w:rPr>
+        <w:t xml:space="preserve"> 41: 87–112.</w:t>
       </w:r>
     </w:p>
     <w:p>
@@ -23945,37 +24115,13 @@
         <w:rPr>
           <w:rFonts w:ascii="Times New Roman" w:hAnsi="Times New Roman"/>
         </w:rPr>
-        <w:t xml:space="preserve">FDEP (Florida Department of Environmental Protection). 2012. Site-specific information in support of establishing numeric nutrient criteria for Choctawhatchee Bay. </w:t>
-      </w:r>
-      <w:r>
-        <w:rPr>
-          <w:rFonts w:ascii="Times New Roman" w:hAnsi="Times New Roman"/>
-        </w:rPr>
-        <w:t xml:space="preserve">Tallahassee, Florida, </w:t>
-      </w:r>
-      <w:r>
-        <w:rPr>
-          <w:rFonts w:ascii="Times New Roman" w:hAnsi="Times New Roman"/>
-        </w:rPr>
-        <w:t>Florida Departm</w:t>
-      </w:r>
-      <w:r>
-        <w:rPr>
-          <w:rFonts w:ascii="Times New Roman" w:hAnsi="Times New Roman"/>
-        </w:rPr>
-        <w:t>ent of Environmental Protection:</w:t>
-      </w:r>
-      <w:r>
-        <w:rPr>
-          <w:rFonts w:ascii="Times New Roman" w:hAnsi="Times New Roman"/>
-        </w:rPr>
-        <w:t xml:space="preserve"> </w:t>
-      </w:r>
-      <w:r>
-        <w:rPr>
-          <w:rFonts w:ascii="Times New Roman" w:hAnsi="Times New Roman"/>
-        </w:rPr>
-        <w:t>121 pp.</w:t>
+        <w:t>ESRI (Environmental Systems Research Institute). 2012. ArcGIS v10.1.</w:t>
+      </w:r>
+      <w:r>
+        <w:rPr>
+          <w:rFonts w:ascii="Times New Roman" w:hAnsi="Times New Roman"/>
+        </w:rPr>
+        <w:t xml:space="preserve"> Redlands, California, Environmental Systems Research Institute.</w:t>
       </w:r>
     </w:p>
     <w:p>
@@ -23990,45 +24136,25 @@
         <w:rPr>
           <w:rFonts w:ascii="Times New Roman" w:hAnsi="Times New Roman"/>
         </w:rPr>
-        <w:t xml:space="preserve">Greening, H., </w:t>
-      </w:r>
-      <w:r>
-        <w:rPr>
-          <w:rFonts w:ascii="Times New Roman" w:hAnsi="Times New Roman"/>
-        </w:rPr>
-        <w:t xml:space="preserve">A. </w:t>
-      </w:r>
-      <w:proofErr w:type="spellStart"/>
-      <w:r>
-        <w:rPr>
-          <w:rFonts w:ascii="Times New Roman" w:hAnsi="Times New Roman"/>
-        </w:rPr>
-        <w:t>Janicki</w:t>
-      </w:r>
-      <w:proofErr w:type="spellEnd"/>
-      <w:r>
-        <w:rPr>
-          <w:rFonts w:ascii="Times New Roman" w:hAnsi="Times New Roman"/>
-        </w:rPr>
-        <w:t>,</w:t>
-      </w:r>
-      <w:r>
-        <w:rPr>
-          <w:rFonts w:ascii="Times New Roman" w:hAnsi="Times New Roman"/>
-        </w:rPr>
-        <w:t xml:space="preserve"> E.T.</w:t>
-      </w:r>
-      <w:r>
-        <w:rPr>
-          <w:rFonts w:ascii="Times New Roman" w:hAnsi="Times New Roman"/>
-        </w:rPr>
-        <w:t xml:space="preserve"> Sherwood, </w:t>
-      </w:r>
-      <w:r>
-        <w:rPr>
-          <w:rFonts w:ascii="Times New Roman" w:hAnsi="Times New Roman"/>
-        </w:rPr>
-        <w:t>R.</w:t>
+        <w:t xml:space="preserve">FDEP (Florida Department of Environmental Protection). 2012. Site-specific information in support of establishing numeric nutrient criteria for Choctawhatchee Bay. </w:t>
+      </w:r>
+      <w:r>
+        <w:rPr>
+          <w:rFonts w:ascii="Times New Roman" w:hAnsi="Times New Roman"/>
+        </w:rPr>
+        <w:t xml:space="preserve">Tallahassee, Florida, </w:t>
+      </w:r>
+      <w:r>
+        <w:rPr>
+          <w:rFonts w:ascii="Times New Roman" w:hAnsi="Times New Roman"/>
+        </w:rPr>
+        <w:t>Florida Departm</w:t>
+      </w:r>
+      <w:r>
+        <w:rPr>
+          <w:rFonts w:ascii="Times New Roman" w:hAnsi="Times New Roman"/>
+        </w:rPr>
+        <w:t>ent of Environmental Protection:</w:t>
       </w:r>
       <w:r>
         <w:rPr>
@@ -24036,32 +24162,11 @@
         </w:rPr>
         <w:t xml:space="preserve"> </w:t>
       </w:r>
-      <w:proofErr w:type="spellStart"/>
-      <w:r>
-        <w:rPr>
-          <w:rFonts w:ascii="Times New Roman" w:hAnsi="Times New Roman"/>
-        </w:rPr>
-        <w:t>Pribble</w:t>
-      </w:r>
-      <w:proofErr w:type="spellEnd"/>
-      <w:r>
-        <w:rPr>
-          <w:rFonts w:ascii="Times New Roman" w:hAnsi="Times New Roman"/>
-        </w:rPr>
-        <w:t xml:space="preserve">, and J.O.R. Johansson. 2014. Ecosystem responses to long-term nutrient management in an urban estuary: Tampa Bay, Florida, USA. </w:t>
-      </w:r>
-      <w:r>
-        <w:rPr>
-          <w:rFonts w:ascii="Times New Roman" w:hAnsi="Times New Roman"/>
-          <w:i/>
-        </w:rPr>
-        <w:t>Estuarine, Coastal and Shelf Science</w:t>
-      </w:r>
-      <w:r>
-        <w:rPr>
-          <w:rFonts w:ascii="Times New Roman" w:hAnsi="Times New Roman"/>
-        </w:rPr>
-        <w:t>. 151: A1-A16</w:t>
+      <w:r>
+        <w:rPr>
+          <w:rFonts w:ascii="Times New Roman" w:hAnsi="Times New Roman"/>
+        </w:rPr>
+        <w:t>121 pp.</w:t>
       </w:r>
     </w:p>
     <w:p>
@@ -24072,38 +24177,82 @@
           <w:rFonts w:ascii="Times New Roman" w:hAnsi="Times New Roman"/>
         </w:rPr>
       </w:pPr>
+      <w:r>
+        <w:rPr>
+          <w:rFonts w:ascii="Times New Roman" w:hAnsi="Times New Roman"/>
+        </w:rPr>
+        <w:t xml:space="preserve">Greening, H., </w:t>
+      </w:r>
+      <w:r>
+        <w:rPr>
+          <w:rFonts w:ascii="Times New Roman" w:hAnsi="Times New Roman"/>
+        </w:rPr>
+        <w:t xml:space="preserve">A. </w:t>
+      </w:r>
       <w:proofErr w:type="spellStart"/>
       <w:r>
         <w:rPr>
           <w:rFonts w:ascii="Times New Roman" w:hAnsi="Times New Roman"/>
         </w:rPr>
-        <w:t>Gurbisz</w:t>
+        <w:t>Janicki</w:t>
       </w:r>
       <w:proofErr w:type="spellEnd"/>
       <w:r>
         <w:rPr>
           <w:rFonts w:ascii="Times New Roman" w:hAnsi="Times New Roman"/>
         </w:rPr>
-        <w:t>, C., and W.</w:t>
-      </w:r>
-      <w:r>
-        <w:rPr>
-          <w:rFonts w:ascii="Times New Roman" w:hAnsi="Times New Roman"/>
-        </w:rPr>
-        <w:t xml:space="preserve">M. Kemp. 2014. Unexpected resurgence of a large submersed plant bed in Chesapeake Bay: Analysis of time series data. </w:t>
+        <w:t>,</w:t>
+      </w:r>
+      <w:r>
+        <w:rPr>
+          <w:rFonts w:ascii="Times New Roman" w:hAnsi="Times New Roman"/>
+        </w:rPr>
+        <w:t xml:space="preserve"> E.T.</w:t>
+      </w:r>
+      <w:r>
+        <w:rPr>
+          <w:rFonts w:ascii="Times New Roman" w:hAnsi="Times New Roman"/>
+        </w:rPr>
+        <w:t xml:space="preserve"> Sherwood, </w:t>
+      </w:r>
+      <w:r>
+        <w:rPr>
+          <w:rFonts w:ascii="Times New Roman" w:hAnsi="Times New Roman"/>
+        </w:rPr>
+        <w:t>R.</w:t>
+      </w:r>
+      <w:r>
+        <w:rPr>
+          <w:rFonts w:ascii="Times New Roman" w:hAnsi="Times New Roman"/>
+        </w:rPr>
+        <w:t xml:space="preserve"> </w:t>
+      </w:r>
+      <w:proofErr w:type="spellStart"/>
+      <w:r>
+        <w:rPr>
+          <w:rFonts w:ascii="Times New Roman" w:hAnsi="Times New Roman"/>
+        </w:rPr>
+        <w:t>Pribble</w:t>
+      </w:r>
+      <w:proofErr w:type="spellEnd"/>
+      <w:r>
+        <w:rPr>
+          <w:rFonts w:ascii="Times New Roman" w:hAnsi="Times New Roman"/>
+        </w:rPr>
+        <w:t xml:space="preserve">, and J.O.R. Johansson. 2014. Ecosystem responses to long-term nutrient management in an urban estuary: Tampa Bay, Florida, USA. </w:t>
       </w:r>
       <w:r>
         <w:rPr>
           <w:rFonts w:ascii="Times New Roman" w:hAnsi="Times New Roman"/>
           <w:i/>
         </w:rPr>
-        <w:t>Limnology and Oceanography</w:t>
-      </w:r>
-      <w:r>
-        <w:rPr>
-          <w:rFonts w:ascii="Times New Roman" w:hAnsi="Times New Roman"/>
-        </w:rPr>
-        <w:t xml:space="preserve"> 59(2):482-494.</w:t>
+        <w:t>Estuarine, Coastal and Shelf Science</w:t>
+      </w:r>
+      <w:r>
+        <w:rPr>
+          <w:rFonts w:ascii="Times New Roman" w:hAnsi="Times New Roman"/>
+        </w:rPr>
+        <w:t>. 151: A1-A16</w:t>
       </w:r>
     </w:p>
     <w:p>
@@ -24114,58 +24263,38 @@
           <w:rFonts w:ascii="Times New Roman" w:hAnsi="Times New Roman"/>
         </w:rPr>
       </w:pPr>
-      <w:r>
-        <w:rPr>
-          <w:rFonts w:ascii="Times New Roman" w:hAnsi="Times New Roman"/>
-        </w:rPr>
-        <w:t>Hale, J.</w:t>
-      </w:r>
-      <w:r>
-        <w:rPr>
-          <w:rFonts w:ascii="Times New Roman" w:hAnsi="Times New Roman"/>
-        </w:rPr>
-        <w:t xml:space="preserve">A., T.K. Frazer, D.A. </w:t>
-      </w:r>
       <w:proofErr w:type="spellStart"/>
       <w:r>
         <w:rPr>
           <w:rFonts w:ascii="Times New Roman" w:hAnsi="Times New Roman"/>
         </w:rPr>
-        <w:t>Tomasko</w:t>
+        <w:t>Gurbisz</w:t>
       </w:r>
       <w:proofErr w:type="spellEnd"/>
       <w:r>
         <w:rPr>
           <w:rFonts w:ascii="Times New Roman" w:hAnsi="Times New Roman"/>
         </w:rPr>
-        <w:t xml:space="preserve">, and M.O. Hall. 2004. Changes in the distribution of seagrass species along Florida’s central gulf coast: Iverson and </w:t>
-      </w:r>
-      <w:proofErr w:type="spellStart"/>
-      <w:r>
-        <w:rPr>
-          <w:rFonts w:ascii="Times New Roman" w:hAnsi="Times New Roman"/>
-        </w:rPr>
-        <w:t>Bittaker</w:t>
-      </w:r>
-      <w:proofErr w:type="spellEnd"/>
-      <w:r>
-        <w:rPr>
-          <w:rFonts w:ascii="Times New Roman" w:hAnsi="Times New Roman"/>
-        </w:rPr>
-        <w:t xml:space="preserve"> revisited. </w:t>
+        <w:t>, C., and W.</w:t>
+      </w:r>
+      <w:r>
+        <w:rPr>
+          <w:rFonts w:ascii="Times New Roman" w:hAnsi="Times New Roman"/>
+        </w:rPr>
+        <w:t xml:space="preserve">M. Kemp. 2014. Unexpected resurgence of a large submersed plant bed in Chesapeake Bay: Analysis of time series data. </w:t>
       </w:r>
       <w:r>
         <w:rPr>
           <w:rFonts w:ascii="Times New Roman" w:hAnsi="Times New Roman"/>
           <w:i/>
         </w:rPr>
-        <w:t>Estuaries</w:t>
-      </w:r>
-      <w:r>
-        <w:rPr>
-          <w:rFonts w:ascii="Times New Roman" w:hAnsi="Times New Roman"/>
-        </w:rPr>
-        <w:t xml:space="preserve"> 27: 36–43.</w:t>
+        <w:t>Limnology and Oceanography</w:t>
+      </w:r>
+      <w:r>
+        <w:rPr>
+          <w:rFonts w:ascii="Times New Roman" w:hAnsi="Times New Roman"/>
+        </w:rPr>
+        <w:t xml:space="preserve"> 59(2):482-494.</w:t>
       </w:r>
     </w:p>
     <w:p>
@@ -24180,92 +24309,54 @@
         <w:rPr>
           <w:rFonts w:ascii="Times New Roman" w:hAnsi="Times New Roman"/>
         </w:rPr>
-        <w:t xml:space="preserve">Hall, M.O., M.J. </w:t>
+        <w:t>Hale, J.</w:t>
+      </w:r>
+      <w:r>
+        <w:rPr>
+          <w:rFonts w:ascii="Times New Roman" w:hAnsi="Times New Roman"/>
+        </w:rPr>
+        <w:t xml:space="preserve">A., T.K. Frazer, D.A. </w:t>
       </w:r>
       <w:proofErr w:type="spellStart"/>
       <w:r>
         <w:rPr>
           <w:rFonts w:ascii="Times New Roman" w:hAnsi="Times New Roman"/>
         </w:rPr>
-        <w:t>Durako</w:t>
+        <w:t>Tomasko</w:t>
       </w:r>
       <w:proofErr w:type="spellEnd"/>
       <w:r>
         <w:rPr>
           <w:rFonts w:ascii="Times New Roman" w:hAnsi="Times New Roman"/>
         </w:rPr>
-        <w:t xml:space="preserve">, J.W. </w:t>
+        <w:t xml:space="preserve">, and M.O. Hall. 2004. Changes in the distribution of seagrass species along Florida’s central gulf coast: Iverson and </w:t>
       </w:r>
       <w:proofErr w:type="spellStart"/>
       <w:r>
         <w:rPr>
           <w:rFonts w:ascii="Times New Roman" w:hAnsi="Times New Roman"/>
         </w:rPr>
-        <w:t>Fourqurean</w:t>
+        <w:t>Bittaker</w:t>
       </w:r>
       <w:proofErr w:type="spellEnd"/>
       <w:r>
         <w:rPr>
           <w:rFonts w:ascii="Times New Roman" w:hAnsi="Times New Roman"/>
         </w:rPr>
-        <w:t>, and J.</w:t>
-      </w:r>
-      <w:r>
-        <w:rPr>
-          <w:rFonts w:ascii="Times New Roman" w:hAnsi="Times New Roman"/>
-        </w:rPr>
-        <w:t xml:space="preserve">C. </w:t>
-      </w:r>
-      <w:proofErr w:type="spellStart"/>
-      <w:r>
-        <w:rPr>
-          <w:rFonts w:ascii="Times New Roman" w:hAnsi="Times New Roman"/>
-        </w:rPr>
-        <w:t>Zieman</w:t>
-      </w:r>
-      <w:proofErr w:type="spellEnd"/>
-      <w:r>
-        <w:rPr>
-          <w:rFonts w:ascii="Times New Roman" w:hAnsi="Times New Roman"/>
-        </w:rPr>
-        <w:t>. 199</w:t>
-      </w:r>
-      <w:r>
-        <w:rPr>
-          <w:rFonts w:ascii="Times New Roman" w:hAnsi="Times New Roman"/>
-        </w:rPr>
-        <w:t>9</w:t>
-      </w:r>
-      <w:r>
-        <w:rPr>
-          <w:rFonts w:ascii="Times New Roman" w:hAnsi="Times New Roman"/>
-        </w:rPr>
-        <w:t xml:space="preserve">. Decadal changes in seagrass distribution and abundance in Florida Bay. </w:t>
+        <w:t xml:space="preserve"> revisited. </w:t>
       </w:r>
       <w:r>
         <w:rPr>
           <w:rFonts w:ascii="Times New Roman" w:hAnsi="Times New Roman"/>
           <w:i/>
         </w:rPr>
-        <w:t xml:space="preserve">Estuaries </w:t>
-      </w:r>
-      <w:r>
-        <w:rPr>
-          <w:rFonts w:ascii="Times New Roman" w:hAnsi="Times New Roman"/>
-        </w:rPr>
-        <w:t>22</w:t>
-      </w:r>
-      <w:r>
-        <w:rPr>
-          <w:rFonts w:ascii="Times New Roman" w:hAnsi="Times New Roman"/>
-        </w:rPr>
-        <w:t>(2B)</w:t>
-      </w:r>
-      <w:r>
-        <w:rPr>
-          <w:rFonts w:ascii="Times New Roman" w:hAnsi="Times New Roman"/>
-        </w:rPr>
-        <w:t>: 445–459.</w:t>
+        <w:t>Estuaries</w:t>
+      </w:r>
+      <w:r>
+        <w:rPr>
+          <w:rFonts w:ascii="Times New Roman" w:hAnsi="Times New Roman"/>
+        </w:rPr>
+        <w:t xml:space="preserve"> 27: 36–43.</w:t>
       </w:r>
     </w:p>
     <w:p>
@@ -24276,62 +24367,96 @@
           <w:rFonts w:ascii="Times New Roman" w:hAnsi="Times New Roman"/>
         </w:rPr>
       </w:pPr>
+      <w:r>
+        <w:rPr>
+          <w:rFonts w:ascii="Times New Roman" w:hAnsi="Times New Roman"/>
+        </w:rPr>
+        <w:t xml:space="preserve">Hall, M.O., M.J. </w:t>
+      </w:r>
       <w:proofErr w:type="spellStart"/>
       <w:r>
         <w:rPr>
           <w:rFonts w:ascii="Times New Roman" w:hAnsi="Times New Roman"/>
         </w:rPr>
-        <w:t>Hemminga</w:t>
+        <w:t>Durako</w:t>
       </w:r>
       <w:proofErr w:type="spellEnd"/>
       <w:r>
         <w:rPr>
           <w:rFonts w:ascii="Times New Roman" w:hAnsi="Times New Roman"/>
         </w:rPr>
-        <w:t>, M.</w:t>
-      </w:r>
-      <w:r>
-        <w:rPr>
-          <w:rFonts w:ascii="Times New Roman" w:hAnsi="Times New Roman"/>
-        </w:rPr>
-        <w:t>A. 1998</w:t>
-      </w:r>
-      <w:r>
-        <w:rPr>
-          <w:rFonts w:ascii="Times New Roman" w:hAnsi="Times New Roman"/>
-        </w:rPr>
-        <w:t>. The root/rhizome system of sea</w:t>
-      </w:r>
-      <w:r>
-        <w:rPr>
-          <w:rFonts w:ascii="Times New Roman" w:hAnsi="Times New Roman"/>
-        </w:rPr>
-        <w:t>grasses: an asset and a burden.</w:t>
-      </w:r>
-      <w:r>
-        <w:rPr>
-          <w:rFonts w:ascii="Times New Roman" w:hAnsi="Times New Roman"/>
-        </w:rPr>
-        <w:t xml:space="preserve"> </w:t>
-      </w:r>
-      <w:r>
-        <w:rPr>
-          <w:rFonts w:ascii="Times New Roman" w:hAnsi="Times New Roman"/>
-        </w:rPr>
-        <w:t xml:space="preserve"> </w:t>
+        <w:t xml:space="preserve">, J.W. </w:t>
+      </w:r>
+      <w:proofErr w:type="spellStart"/>
+      <w:r>
+        <w:rPr>
+          <w:rFonts w:ascii="Times New Roman" w:hAnsi="Times New Roman"/>
+        </w:rPr>
+        <w:t>Fourqurean</w:t>
+      </w:r>
+      <w:proofErr w:type="spellEnd"/>
+      <w:r>
+        <w:rPr>
+          <w:rFonts w:ascii="Times New Roman" w:hAnsi="Times New Roman"/>
+        </w:rPr>
+        <w:t>, and J.</w:t>
+      </w:r>
+      <w:r>
+        <w:rPr>
+          <w:rFonts w:ascii="Times New Roman" w:hAnsi="Times New Roman"/>
+        </w:rPr>
+        <w:t xml:space="preserve">C. </w:t>
+      </w:r>
+      <w:proofErr w:type="spellStart"/>
+      <w:r>
+        <w:rPr>
+          <w:rFonts w:ascii="Times New Roman" w:hAnsi="Times New Roman"/>
+        </w:rPr>
+        <w:t>Zieman</w:t>
+      </w:r>
+      <w:proofErr w:type="spellEnd"/>
+      <w:r>
+        <w:rPr>
+          <w:rFonts w:ascii="Times New Roman" w:hAnsi="Times New Roman"/>
+        </w:rPr>
+        <w:t>. 199</w:t>
+      </w:r>
+      <w:r>
+        <w:rPr>
+          <w:rFonts w:ascii="Times New Roman" w:hAnsi="Times New Roman"/>
+        </w:rPr>
+        <w:t>9</w:t>
+      </w:r>
+      <w:r>
+        <w:rPr>
+          <w:rFonts w:ascii="Times New Roman" w:hAnsi="Times New Roman"/>
+        </w:rPr>
+        <w:t xml:space="preserve">. Decadal changes in seagrass distribution and abundance in Florida Bay. </w:t>
       </w:r>
       <w:r>
         <w:rPr>
           <w:rFonts w:ascii="Times New Roman" w:hAnsi="Times New Roman"/>
           <w:i/>
         </w:rPr>
-        <w:t>Journal of Sea Research</w:t>
-      </w:r>
-      <w:r>
-        <w:rPr>
-          <w:rFonts w:ascii="Times New Roman" w:hAnsi="Times New Roman"/>
-        </w:rPr>
-        <w:t xml:space="preserve"> 39(3-4): 183-196.</w:t>
+        <w:t xml:space="preserve">Estuaries </w:t>
+      </w:r>
+      <w:r>
+        <w:rPr>
+          <w:rFonts w:ascii="Times New Roman" w:hAnsi="Times New Roman"/>
+        </w:rPr>
+        <w:t>22</w:t>
+      </w:r>
+      <w:r>
+        <w:rPr>
+          <w:rFonts w:ascii="Times New Roman" w:hAnsi="Times New Roman"/>
+        </w:rPr>
+        <w:t>(2B)</w:t>
+      </w:r>
+      <w:r>
+        <w:rPr>
+          <w:rFonts w:ascii="Times New Roman" w:hAnsi="Times New Roman"/>
+        </w:rPr>
+        <w:t>: 445–459.</w:t>
       </w:r>
     </w:p>
     <w:p>
@@ -24342,44 +24467,62 @@
           <w:rFonts w:ascii="Times New Roman" w:hAnsi="Times New Roman"/>
         </w:rPr>
       </w:pPr>
-      <w:r>
-        <w:rPr>
-          <w:rFonts w:ascii="Times New Roman" w:hAnsi="Times New Roman"/>
-        </w:rPr>
-        <w:t>Hughes, A.R., S.L. Williams, C.M. Duarte, K.</w:t>
-      </w:r>
-      <w:r>
-        <w:rPr>
-          <w:rFonts w:ascii="Times New Roman" w:hAnsi="Times New Roman"/>
-        </w:rPr>
-        <w:t xml:space="preserve">L. Heck, and M. </w:t>
-      </w:r>
       <w:proofErr w:type="spellStart"/>
       <w:r>
         <w:rPr>
           <w:rFonts w:ascii="Times New Roman" w:hAnsi="Times New Roman"/>
         </w:rPr>
-        <w:t>Waycott</w:t>
+        <w:t>Hemminga</w:t>
       </w:r>
       <w:proofErr w:type="spellEnd"/>
       <w:r>
         <w:rPr>
           <w:rFonts w:ascii="Times New Roman" w:hAnsi="Times New Roman"/>
         </w:rPr>
-        <w:t xml:space="preserve">. 2009. Associations of concern: declining seagrasses and threatened dependent species. </w:t>
+        <w:t>, M.</w:t>
+      </w:r>
+      <w:r>
+        <w:rPr>
+          <w:rFonts w:ascii="Times New Roman" w:hAnsi="Times New Roman"/>
+        </w:rPr>
+        <w:t>A. 1998</w:t>
+      </w:r>
+      <w:r>
+        <w:rPr>
+          <w:rFonts w:ascii="Times New Roman" w:hAnsi="Times New Roman"/>
+        </w:rPr>
+        <w:t>. The root/rhizome system of sea</w:t>
+      </w:r>
+      <w:r>
+        <w:rPr>
+          <w:rFonts w:ascii="Times New Roman" w:hAnsi="Times New Roman"/>
+        </w:rPr>
+        <w:t>grasses: an asset and a burden.</w:t>
+      </w:r>
+      <w:r>
+        <w:rPr>
+          <w:rFonts w:ascii="Times New Roman" w:hAnsi="Times New Roman"/>
+        </w:rPr>
+        <w:t xml:space="preserve"> </w:t>
+      </w:r>
+      <w:r>
+        <w:rPr>
+          <w:rFonts w:ascii="Times New Roman" w:hAnsi="Times New Roman"/>
+        </w:rPr>
+        <w:t xml:space="preserve"> </w:t>
       </w:r>
       <w:r>
         <w:rPr>
           <w:rFonts w:ascii="Times New Roman" w:hAnsi="Times New Roman"/>
           <w:i/>
         </w:rPr>
-        <w:t xml:space="preserve">Frontiers in Ecology and the Environment </w:t>
-      </w:r>
-      <w:r>
-        <w:rPr>
-          <w:rFonts w:ascii="Times New Roman" w:hAnsi="Times New Roman"/>
-        </w:rPr>
-        <w:t>7: 242–246.</w:t>
+        <w:t>Journal of Sea Research</w:t>
+      </w:r>
+      <w:r>
+        <w:rPr>
+          <w:rFonts w:ascii="Times New Roman" w:hAnsi="Times New Roman"/>
+        </w:rPr>
+        <w:t xml:space="preserve"> 39(3-4): 183-196.</w:t>
       </w:r>
     </w:p>
     <w:p>
@@ -24394,40 +24537,41 @@
         <w:rPr>
           <w:rFonts w:ascii="Times New Roman" w:hAnsi="Times New Roman"/>
         </w:rPr>
-        <w:t>Iverson, R.L., and H.</w:t>
-      </w:r>
-      <w:r>
-        <w:rPr>
-          <w:rFonts w:ascii="Times New Roman" w:hAnsi="Times New Roman"/>
-        </w:rPr>
-        <w:t xml:space="preserve">F. </w:t>
+        <w:lastRenderedPageBreak/>
+        <w:t>Hughes, A.R., S.L. Williams, C.M. Duarte, K.</w:t>
+      </w:r>
+      <w:r>
+        <w:rPr>
+          <w:rFonts w:ascii="Times New Roman" w:hAnsi="Times New Roman"/>
+        </w:rPr>
+        <w:t xml:space="preserve">L. Heck, and M. </w:t>
       </w:r>
       <w:proofErr w:type="spellStart"/>
       <w:r>
         <w:rPr>
           <w:rFonts w:ascii="Times New Roman" w:hAnsi="Times New Roman"/>
         </w:rPr>
-        <w:t>Bittaker</w:t>
+        <w:t>Waycott</w:t>
       </w:r>
       <w:proofErr w:type="spellEnd"/>
       <w:r>
         <w:rPr>
           <w:rFonts w:ascii="Times New Roman" w:hAnsi="Times New Roman"/>
         </w:rPr>
-        <w:t xml:space="preserve">. 1986. Seagrass distribution and abundance in eastern Gulf of Mexico coastal waters. </w:t>
+        <w:t xml:space="preserve">. 2009. Associations of concern: declining seagrasses and threatened dependent species. </w:t>
       </w:r>
       <w:r>
         <w:rPr>
           <w:rFonts w:ascii="Times New Roman" w:hAnsi="Times New Roman"/>
           <w:i/>
         </w:rPr>
-        <w:t>Estuarine, Coastal and Shelf Science</w:t>
-      </w:r>
-      <w:r>
-        <w:rPr>
-          <w:rFonts w:ascii="Times New Roman" w:hAnsi="Times New Roman"/>
-        </w:rPr>
-        <w:t xml:space="preserve"> 22: 577–602.</w:t>
+        <w:t xml:space="preserve">Frontiers in Ecology and the Environment </w:t>
+      </w:r>
+      <w:r>
+        <w:rPr>
+          <w:rFonts w:ascii="Times New Roman" w:hAnsi="Times New Roman"/>
+        </w:rPr>
+        <w:t>7: 242–246.</w:t>
       </w:r>
     </w:p>
     <w:p>
@@ -24438,67 +24582,44 @@
           <w:rFonts w:ascii="Times New Roman" w:hAnsi="Times New Roman"/>
         </w:rPr>
       </w:pPr>
+      <w:r>
+        <w:rPr>
+          <w:rFonts w:ascii="Times New Roman" w:hAnsi="Times New Roman"/>
+        </w:rPr>
+        <w:t>Iverson, R.L., and H.</w:t>
+      </w:r>
+      <w:r>
+        <w:rPr>
+          <w:rFonts w:ascii="Times New Roman" w:hAnsi="Times New Roman"/>
+        </w:rPr>
+        <w:t xml:space="preserve">F. </w:t>
+      </w:r>
       <w:proofErr w:type="spellStart"/>
       <w:r>
         <w:rPr>
           <w:rFonts w:ascii="Times New Roman" w:hAnsi="Times New Roman"/>
         </w:rPr>
-        <w:t>Janicki</w:t>
+        <w:t>Bittaker</w:t>
       </w:r>
       <w:proofErr w:type="spellEnd"/>
       <w:r>
         <w:rPr>
           <w:rFonts w:ascii="Times New Roman" w:hAnsi="Times New Roman"/>
         </w:rPr>
-        <w:t>, A., and D. Wade. 1996. Estimating critical external nitrogen loads for the Tampa Bay estuary: An emp</w:t>
-      </w:r>
-      <w:r>
-        <w:rPr>
-          <w:rFonts w:ascii="Times New Roman" w:hAnsi="Times New Roman"/>
-        </w:rPr>
-        <w:t>ir</w:t>
-      </w:r>
-      <w:r>
-        <w:rPr>
-          <w:rFonts w:ascii="Times New Roman" w:hAnsi="Times New Roman"/>
-        </w:rPr>
-        <w:t>ically based approach to setting management targets.</w:t>
-      </w:r>
-      <w:r>
-        <w:rPr>
-          <w:rFonts w:ascii="Times New Roman" w:hAnsi="Times New Roman"/>
-        </w:rPr>
-        <w:t xml:space="preserve"> Technical Report</w:t>
-      </w:r>
-      <w:r>
-        <w:rPr>
-          <w:rFonts w:ascii="Times New Roman" w:hAnsi="Times New Roman"/>
-        </w:rPr>
-        <w:t xml:space="preserve"> 06-96</w:t>
-      </w:r>
-      <w:r>
-        <w:rPr>
-          <w:rFonts w:ascii="Times New Roman" w:hAnsi="Times New Roman"/>
-        </w:rPr>
-        <w:t>, St. Petersburg</w:t>
-      </w:r>
-      <w:r>
-        <w:rPr>
-          <w:rFonts w:ascii="Times New Roman" w:hAnsi="Times New Roman"/>
-        </w:rPr>
-        <w:t>, Florida,</w:t>
-      </w:r>
-      <w:r>
-        <w:rPr>
-          <w:rFonts w:ascii="Times New Roman" w:hAnsi="Times New Roman"/>
-        </w:rPr>
-        <w:t xml:space="preserve"> Tampa Bay National Estuary Program.</w:t>
-      </w:r>
-      <w:r>
-        <w:rPr>
-          <w:rFonts w:ascii="Times New Roman" w:hAnsi="Times New Roman"/>
-        </w:rPr>
-        <w:t xml:space="preserve">  200 pp.</w:t>
+        <w:t xml:space="preserve">. 1986. Seagrass distribution and abundance in eastern Gulf of Mexico coastal waters. </w:t>
+      </w:r>
+      <w:r>
+        <w:rPr>
+          <w:rFonts w:ascii="Times New Roman" w:hAnsi="Times New Roman"/>
+          <w:i/>
+        </w:rPr>
+        <w:t>Estuarine, Coastal and Shelf Science</w:t>
+      </w:r>
+      <w:r>
+        <w:rPr>
+          <w:rFonts w:ascii="Times New Roman" w:hAnsi="Times New Roman"/>
+        </w:rPr>
+        <w:t xml:space="preserve"> 22: 577–602.</w:t>
       </w:r>
     </w:p>
     <w:p>
@@ -24509,50 +24630,67 @@
           <w:rFonts w:ascii="Times New Roman" w:hAnsi="Times New Roman"/>
         </w:rPr>
       </w:pPr>
-      <w:r>
-        <w:rPr>
-          <w:rFonts w:ascii="Times New Roman" w:hAnsi="Times New Roman"/>
-        </w:rPr>
-        <w:t>Jones, C.</w:t>
-      </w:r>
-      <w:r>
-        <w:rPr>
-          <w:rFonts w:ascii="Times New Roman" w:hAnsi="Times New Roman"/>
-        </w:rPr>
-        <w:t>G., J.</w:t>
-      </w:r>
-      <w:r>
-        <w:rPr>
-          <w:rFonts w:ascii="Times New Roman" w:hAnsi="Times New Roman"/>
-        </w:rPr>
-        <w:t xml:space="preserve">H. Lawton, and M. </w:t>
-      </w:r>
       <w:proofErr w:type="spellStart"/>
       <w:r>
         <w:rPr>
           <w:rFonts w:ascii="Times New Roman" w:hAnsi="Times New Roman"/>
         </w:rPr>
-        <w:t>Shachak</w:t>
+        <w:t>Janicki</w:t>
       </w:r>
       <w:proofErr w:type="spellEnd"/>
       <w:r>
         <w:rPr>
           <w:rFonts w:ascii="Times New Roman" w:hAnsi="Times New Roman"/>
         </w:rPr>
-        <w:t xml:space="preserve">. 1994. Organisms as ecosystem engineers. </w:t>
-      </w:r>
-      <w:r>
-        <w:rPr>
-          <w:rFonts w:ascii="Times New Roman" w:hAnsi="Times New Roman"/>
-          <w:i/>
-        </w:rPr>
-        <w:t xml:space="preserve">OIKOS </w:t>
-      </w:r>
-      <w:r>
-        <w:rPr>
-          <w:rFonts w:ascii="Times New Roman" w:hAnsi="Times New Roman"/>
-        </w:rPr>
-        <w:t>69: 373–386.</w:t>
+        <w:t>, A., and D. Wade. 1996. Estimating critical external nitrogen loads for the Tampa Bay estuary: An emp</w:t>
+      </w:r>
+      <w:r>
+        <w:rPr>
+          <w:rFonts w:ascii="Times New Roman" w:hAnsi="Times New Roman"/>
+        </w:rPr>
+        <w:t>ir</w:t>
+      </w:r>
+      <w:r>
+        <w:rPr>
+          <w:rFonts w:ascii="Times New Roman" w:hAnsi="Times New Roman"/>
+        </w:rPr>
+        <w:t>ically based approach to setting management targets.</w:t>
+      </w:r>
+      <w:r>
+        <w:rPr>
+          <w:rFonts w:ascii="Times New Roman" w:hAnsi="Times New Roman"/>
+        </w:rPr>
+        <w:t xml:space="preserve"> Technical Report</w:t>
+      </w:r>
+      <w:r>
+        <w:rPr>
+          <w:rFonts w:ascii="Times New Roman" w:hAnsi="Times New Roman"/>
+        </w:rPr>
+        <w:t xml:space="preserve"> 06-96</w:t>
+      </w:r>
+      <w:r>
+        <w:rPr>
+          <w:rFonts w:ascii="Times New Roman" w:hAnsi="Times New Roman"/>
+        </w:rPr>
+        <w:t>, St. Petersburg</w:t>
+      </w:r>
+      <w:r>
+        <w:rPr>
+          <w:rFonts w:ascii="Times New Roman" w:hAnsi="Times New Roman"/>
+        </w:rPr>
+        <w:t>, Florida,</w:t>
+      </w:r>
+      <w:r>
+        <w:rPr>
+          <w:rFonts w:ascii="Times New Roman" w:hAnsi="Times New Roman"/>
+        </w:rPr>
+        <w:t xml:space="preserve"> Tampa Bay National Estuary Program.</w:t>
+      </w:r>
+      <w:r>
+        <w:rPr>
+          <w:rFonts w:ascii="Times New Roman" w:hAnsi="Times New Roman"/>
+        </w:rPr>
+        <w:t xml:space="preserve">  200 pp.</w:t>
       </w:r>
     </w:p>
     <w:p>
@@ -24567,139 +24705,46 @@
         <w:rPr>
           <w:rFonts w:ascii="Times New Roman" w:hAnsi="Times New Roman"/>
         </w:rPr>
-        <w:t>Kemp, W.</w:t>
-      </w:r>
-      <w:r>
-        <w:rPr>
-          <w:rFonts w:ascii="Times New Roman" w:hAnsi="Times New Roman"/>
-        </w:rPr>
-        <w:t xml:space="preserve">C., R. </w:t>
+        <w:t>Jones, C.</w:t>
+      </w:r>
+      <w:r>
+        <w:rPr>
+          <w:rFonts w:ascii="Times New Roman" w:hAnsi="Times New Roman"/>
+        </w:rPr>
+        <w:t>G., J.</w:t>
+      </w:r>
+      <w:r>
+        <w:rPr>
+          <w:rFonts w:ascii="Times New Roman" w:hAnsi="Times New Roman"/>
+        </w:rPr>
+        <w:t xml:space="preserve">H. Lawton, and M. </w:t>
       </w:r>
       <w:proofErr w:type="spellStart"/>
       <w:r>
         <w:rPr>
           <w:rFonts w:ascii="Times New Roman" w:hAnsi="Times New Roman"/>
         </w:rPr>
-        <w:t>Batiuk</w:t>
+        <w:t>Shachak</w:t>
       </w:r>
       <w:proofErr w:type="spellEnd"/>
       <w:r>
         <w:rPr>
           <w:rFonts w:ascii="Times New Roman" w:hAnsi="Times New Roman"/>
         </w:rPr>
-        <w:t xml:space="preserve">, R. </w:t>
-      </w:r>
-      <w:proofErr w:type="spellStart"/>
-      <w:r>
-        <w:rPr>
-          <w:rFonts w:ascii="Times New Roman" w:hAnsi="Times New Roman"/>
-        </w:rPr>
-        <w:t>Bartles</w:t>
-      </w:r>
-      <w:r>
-        <w:rPr>
-          <w:rFonts w:ascii="Times New Roman" w:hAnsi="Times New Roman"/>
-        </w:rPr>
-        <w:t>on</w:t>
-      </w:r>
-      <w:proofErr w:type="spellEnd"/>
-      <w:r>
-        <w:rPr>
-          <w:rFonts w:ascii="Times New Roman" w:hAnsi="Times New Roman"/>
-        </w:rPr>
-        <w:t>, P. Bergstrom, V. Carter, C.</w:t>
-      </w:r>
-      <w:r>
-        <w:rPr>
-          <w:rFonts w:ascii="Times New Roman" w:hAnsi="Times New Roman"/>
-        </w:rPr>
-        <w:t>L. Ga</w:t>
-      </w:r>
-      <w:r>
-        <w:rPr>
-          <w:rFonts w:ascii="Times New Roman" w:hAnsi="Times New Roman"/>
-        </w:rPr>
-        <w:t xml:space="preserve">llegos, W. </w:t>
-      </w:r>
-      <w:proofErr w:type="spellStart"/>
-      <w:r>
-        <w:rPr>
-          <w:rFonts w:ascii="Times New Roman" w:hAnsi="Times New Roman"/>
-        </w:rPr>
-        <w:t>Hunley</w:t>
-      </w:r>
-      <w:proofErr w:type="spellEnd"/>
-      <w:r>
-        <w:rPr>
-          <w:rFonts w:ascii="Times New Roman" w:hAnsi="Times New Roman"/>
-        </w:rPr>
-        <w:t xml:space="preserve">, L. </w:t>
-      </w:r>
-      <w:proofErr w:type="spellStart"/>
-      <w:r>
-        <w:rPr>
-          <w:rFonts w:ascii="Times New Roman" w:hAnsi="Times New Roman"/>
-        </w:rPr>
-        <w:t>Karrh</w:t>
-      </w:r>
-      <w:proofErr w:type="spellEnd"/>
-      <w:r>
-        <w:rPr>
-          <w:rFonts w:ascii="Times New Roman" w:hAnsi="Times New Roman"/>
-        </w:rPr>
-        <w:t>, E.W. Koch, J.M. Landwehr, K.</w:t>
-      </w:r>
-      <w:r>
-        <w:rPr>
-          <w:rFonts w:ascii="Times New Roman" w:hAnsi="Times New Roman"/>
-        </w:rPr>
-        <w:t xml:space="preserve">A. </w:t>
-      </w:r>
-      <w:r>
-        <w:rPr>
-          <w:rFonts w:ascii="Times New Roman" w:hAnsi="Times New Roman"/>
-        </w:rPr>
-        <w:t xml:space="preserve">Moore, L. Murray, M. Naylor, N.B. </w:t>
-      </w:r>
-      <w:proofErr w:type="spellStart"/>
-      <w:r>
-        <w:rPr>
-          <w:rFonts w:ascii="Times New Roman" w:hAnsi="Times New Roman"/>
-        </w:rPr>
-        <w:t>Rybicki</w:t>
-      </w:r>
-      <w:proofErr w:type="spellEnd"/>
-      <w:r>
-        <w:rPr>
-          <w:rFonts w:ascii="Times New Roman" w:hAnsi="Times New Roman"/>
-        </w:rPr>
-        <w:t>, J.C. Stevenson, and D.</w:t>
-      </w:r>
-      <w:r>
-        <w:rPr>
-          <w:rFonts w:ascii="Times New Roman" w:hAnsi="Times New Roman"/>
-        </w:rPr>
-        <w:t xml:space="preserve">J. Wilcox. 2004. Habitat requirements for submerged aquatic vegetation </w:t>
-      </w:r>
-      <w:r>
-        <w:rPr>
-          <w:rFonts w:ascii="Times New Roman" w:hAnsi="Times New Roman"/>
-        </w:rPr>
-        <w:lastRenderedPageBreak/>
-        <w:t xml:space="preserve">in Chesapeake Bay: Water quality, light regime, and physical-chemical factors. </w:t>
+        <w:t xml:space="preserve">. 1994. Organisms as ecosystem engineers. </w:t>
       </w:r>
       <w:r>
         <w:rPr>
           <w:rFonts w:ascii="Times New Roman" w:hAnsi="Times New Roman"/>
           <w:i/>
         </w:rPr>
-        <w:t>Estuaries</w:t>
-      </w:r>
-      <w:r>
-        <w:rPr>
-          <w:rFonts w:ascii="Times New Roman" w:hAnsi="Times New Roman"/>
-        </w:rPr>
-        <w:t xml:space="preserve"> 27: 363–377.</w:t>
+        <w:t xml:space="preserve">OIKOS </w:t>
+      </w:r>
+      <w:r>
+        <w:rPr>
+          <w:rFonts w:ascii="Times New Roman" w:hAnsi="Times New Roman"/>
+        </w:rPr>
+        <w:t>69: 373–386.</w:t>
       </w:r>
     </w:p>
     <w:p>
@@ -24710,69 +24755,136 @@
           <w:rFonts w:ascii="Times New Roman" w:hAnsi="Times New Roman"/>
         </w:rPr>
       </w:pPr>
+      <w:r>
+        <w:rPr>
+          <w:rFonts w:ascii="Times New Roman" w:hAnsi="Times New Roman"/>
+        </w:rPr>
+        <w:t>Kemp, W.</w:t>
+      </w:r>
+      <w:r>
+        <w:rPr>
+          <w:rFonts w:ascii="Times New Roman" w:hAnsi="Times New Roman"/>
+        </w:rPr>
+        <w:t xml:space="preserve">C., R. </w:t>
+      </w:r>
       <w:proofErr w:type="spellStart"/>
       <w:r>
         <w:rPr>
           <w:rFonts w:ascii="Times New Roman" w:hAnsi="Times New Roman"/>
         </w:rPr>
-        <w:t>Kenw</w:t>
-      </w:r>
-      <w:r>
-        <w:rPr>
-          <w:rFonts w:ascii="Times New Roman" w:hAnsi="Times New Roman"/>
-        </w:rPr>
-        <w:t>orthy</w:t>
+        <w:t>Batiuk</w:t>
       </w:r>
       <w:proofErr w:type="spellEnd"/>
       <w:r>
         <w:rPr>
           <w:rFonts w:ascii="Times New Roman" w:hAnsi="Times New Roman"/>
         </w:rPr>
-        <w:t>, W.</w:t>
-      </w:r>
-      <w:r>
-        <w:rPr>
-          <w:rFonts w:ascii="Times New Roman" w:hAnsi="Times New Roman"/>
-        </w:rPr>
-        <w:t>J.</w:t>
-      </w:r>
-      <w:r>
-        <w:rPr>
-          <w:rFonts w:ascii="Times New Roman" w:hAnsi="Times New Roman"/>
-        </w:rPr>
-        <w:t>, and D.</w:t>
-      </w:r>
-      <w:r>
-        <w:rPr>
-          <w:rFonts w:ascii="Times New Roman" w:hAnsi="Times New Roman"/>
-        </w:rPr>
-        <w:t xml:space="preserve">E. </w:t>
+        <w:t xml:space="preserve">, R. </w:t>
       </w:r>
       <w:proofErr w:type="spellStart"/>
       <w:r>
         <w:rPr>
           <w:rFonts w:ascii="Times New Roman" w:hAnsi="Times New Roman"/>
         </w:rPr>
-        <w:t>Haunert</w:t>
+        <w:t>Bartles</w:t>
+      </w:r>
+      <w:r>
+        <w:rPr>
+          <w:rFonts w:ascii="Times New Roman" w:hAnsi="Times New Roman"/>
+        </w:rPr>
+        <w:t>on</w:t>
       </w:r>
       <w:proofErr w:type="spellEnd"/>
       <w:r>
         <w:rPr>
           <w:rFonts w:ascii="Times New Roman" w:hAnsi="Times New Roman"/>
         </w:rPr>
-        <w:t xml:space="preserve"> (eds.)</w:t>
-      </w:r>
-      <w:r>
-        <w:rPr>
-          <w:rFonts w:ascii="Times New Roman" w:hAnsi="Times New Roman"/>
-        </w:rPr>
-        <w:t>. 1991</w:t>
-      </w:r>
-      <w:r>
-        <w:rPr>
-          <w:rFonts w:ascii="Times New Roman" w:hAnsi="Times New Roman"/>
-        </w:rPr>
-        <w:t>. The light requirements of seagrasses: proceedings of a workshop to examine the capability of water quality criteria, standards and monitoring programs to protect seagrasses.  NOAA Technical Memorandum NMFS-SEFC-287. Beaufort, NC: 181 pp.</w:t>
+        <w:t>, P. Bergstrom, V. Carter, C.</w:t>
+      </w:r>
+      <w:r>
+        <w:rPr>
+          <w:rFonts w:ascii="Times New Roman" w:hAnsi="Times New Roman"/>
+        </w:rPr>
+        <w:t>L. Ga</w:t>
+      </w:r>
+      <w:r>
+        <w:rPr>
+          <w:rFonts w:ascii="Times New Roman" w:hAnsi="Times New Roman"/>
+        </w:rPr>
+        <w:t xml:space="preserve">llegos, W. </w:t>
+      </w:r>
+      <w:proofErr w:type="spellStart"/>
+      <w:r>
+        <w:rPr>
+          <w:rFonts w:ascii="Times New Roman" w:hAnsi="Times New Roman"/>
+        </w:rPr>
+        <w:t>Hunley</w:t>
+      </w:r>
+      <w:proofErr w:type="spellEnd"/>
+      <w:r>
+        <w:rPr>
+          <w:rFonts w:ascii="Times New Roman" w:hAnsi="Times New Roman"/>
+        </w:rPr>
+        <w:t xml:space="preserve">, L. </w:t>
+      </w:r>
+      <w:proofErr w:type="spellStart"/>
+      <w:r>
+        <w:rPr>
+          <w:rFonts w:ascii="Times New Roman" w:hAnsi="Times New Roman"/>
+        </w:rPr>
+        <w:t>Karrh</w:t>
+      </w:r>
+      <w:proofErr w:type="spellEnd"/>
+      <w:r>
+        <w:rPr>
+          <w:rFonts w:ascii="Times New Roman" w:hAnsi="Times New Roman"/>
+        </w:rPr>
+        <w:t>, E.W. Koch, J.M. Landwehr, K.</w:t>
+      </w:r>
+      <w:r>
+        <w:rPr>
+          <w:rFonts w:ascii="Times New Roman" w:hAnsi="Times New Roman"/>
+        </w:rPr>
+        <w:t xml:space="preserve">A. </w:t>
+      </w:r>
+      <w:r>
+        <w:rPr>
+          <w:rFonts w:ascii="Times New Roman" w:hAnsi="Times New Roman"/>
+        </w:rPr>
+        <w:t xml:space="preserve">Moore, L. Murray, M. Naylor, N.B. </w:t>
+      </w:r>
+      <w:proofErr w:type="spellStart"/>
+      <w:r>
+        <w:rPr>
+          <w:rFonts w:ascii="Times New Roman" w:hAnsi="Times New Roman"/>
+        </w:rPr>
+        <w:t>Rybicki</w:t>
+      </w:r>
+      <w:proofErr w:type="spellEnd"/>
+      <w:r>
+        <w:rPr>
+          <w:rFonts w:ascii="Times New Roman" w:hAnsi="Times New Roman"/>
+        </w:rPr>
+        <w:t>, J.C. Stevenson, and D.</w:t>
+      </w:r>
+      <w:r>
+        <w:rPr>
+          <w:rFonts w:ascii="Times New Roman" w:hAnsi="Times New Roman"/>
+        </w:rPr>
+        <w:t xml:space="preserve">J. Wilcox. 2004. Habitat requirements for submerged aquatic vegetation in Chesapeake Bay: Water quality, light regime, and physical-chemical factors. </w:t>
+      </w:r>
+      <w:r>
+        <w:rPr>
+          <w:rFonts w:ascii="Times New Roman" w:hAnsi="Times New Roman"/>
+          <w:i/>
+        </w:rPr>
+        <w:t>Estuaries</w:t>
+      </w:r>
+      <w:r>
+        <w:rPr>
+          <w:rFonts w:ascii="Times New Roman" w:hAnsi="Times New Roman"/>
+        </w:rPr>
+        <w:t xml:space="preserve"> 27: 363–377.</w:t>
       </w:r>
     </w:p>
     <w:p>
@@ -24788,109 +24900,64 @@
         <w:rPr>
           <w:rFonts w:ascii="Times New Roman" w:hAnsi="Times New Roman"/>
         </w:rPr>
-        <w:t>Kenworthy</w:t>
+        <w:t>Kenw</w:t>
+      </w:r>
+      <w:r>
+        <w:rPr>
+          <w:rFonts w:ascii="Times New Roman" w:hAnsi="Times New Roman"/>
+        </w:rPr>
+        <w:t>orthy</w:t>
       </w:r>
       <w:proofErr w:type="spellEnd"/>
       <w:r>
         <w:rPr>
           <w:rFonts w:ascii="Times New Roman" w:hAnsi="Times New Roman"/>
         </w:rPr>
-        <w:t>, W.J., and M.</w:t>
-      </w:r>
-      <w:r>
-        <w:rPr>
-          <w:rFonts w:ascii="Times New Roman" w:hAnsi="Times New Roman"/>
-        </w:rPr>
-        <w:t xml:space="preserve">S. Fonseca. 1996. Light requirements of seagrasses </w:t>
+        <w:t>, W.</w:t>
+      </w:r>
+      <w:r>
+        <w:rPr>
+          <w:rFonts w:ascii="Times New Roman" w:hAnsi="Times New Roman"/>
+        </w:rPr>
+        <w:t>J.</w:t>
+      </w:r>
+      <w:r>
+        <w:rPr>
+          <w:rFonts w:ascii="Times New Roman" w:hAnsi="Times New Roman"/>
+        </w:rPr>
+        <w:t>, and D.</w:t>
+      </w:r>
+      <w:r>
+        <w:rPr>
+          <w:rFonts w:ascii="Times New Roman" w:hAnsi="Times New Roman"/>
+        </w:rPr>
+        <w:t xml:space="preserve">E. </w:t>
       </w:r>
       <w:proofErr w:type="spellStart"/>
       <w:r>
         <w:rPr>
           <w:rFonts w:ascii="Times New Roman" w:hAnsi="Times New Roman"/>
-          <w:i/>
-        </w:rPr>
-        <w:t>H</w:t>
-      </w:r>
-      <w:r>
-        <w:rPr>
-          <w:rFonts w:ascii="Times New Roman" w:hAnsi="Times New Roman"/>
-          <w:i/>
-        </w:rPr>
-        <w:t>alodule</w:t>
+        </w:rPr>
+        <w:t>Haunert</w:t>
       </w:r>
       <w:proofErr w:type="spellEnd"/>
       <w:r>
         <w:rPr>
           <w:rFonts w:ascii="Times New Roman" w:hAnsi="Times New Roman"/>
-          <w:i/>
-        </w:rPr>
-        <w:t xml:space="preserve"> </w:t>
-      </w:r>
-      <w:proofErr w:type="spellStart"/>
-      <w:r>
-        <w:rPr>
-          <w:rFonts w:ascii="Times New Roman" w:hAnsi="Times New Roman"/>
-          <w:i/>
-        </w:rPr>
-        <w:t>wrightii</w:t>
-      </w:r>
-      <w:proofErr w:type="spellEnd"/>
-      <w:r>
-        <w:rPr>
-          <w:rFonts w:ascii="Times New Roman" w:hAnsi="Times New Roman"/>
-        </w:rPr>
-        <w:t xml:space="preserve"> and </w:t>
-      </w:r>
-      <w:proofErr w:type="spellStart"/>
-      <w:r>
-        <w:rPr>
-          <w:rFonts w:ascii="Times New Roman" w:hAnsi="Times New Roman"/>
-          <w:i/>
-        </w:rPr>
-        <w:t>S</w:t>
-      </w:r>
-      <w:r>
-        <w:rPr>
-          <w:rFonts w:ascii="Times New Roman" w:hAnsi="Times New Roman"/>
-          <w:i/>
-        </w:rPr>
-        <w:t>yringodium</w:t>
-      </w:r>
-      <w:proofErr w:type="spellEnd"/>
-      <w:r>
-        <w:rPr>
-          <w:rFonts w:ascii="Times New Roman" w:hAnsi="Times New Roman"/>
-          <w:i/>
-        </w:rPr>
-        <w:t xml:space="preserve"> </w:t>
-      </w:r>
-      <w:proofErr w:type="spellStart"/>
-      <w:r>
-        <w:rPr>
-          <w:rFonts w:ascii="Times New Roman" w:hAnsi="Times New Roman"/>
-          <w:i/>
-        </w:rPr>
-        <w:t>filiforme</w:t>
-      </w:r>
-      <w:proofErr w:type="spellEnd"/>
-      <w:r>
-        <w:rPr>
-          <w:rFonts w:ascii="Times New Roman" w:hAnsi="Times New Roman"/>
-        </w:rPr>
-        <w:t xml:space="preserve"> derived from the relationship between diffuse light attenuation and maximum depth distribution.</w:t>
-      </w:r>
-      <w:r>
-        <w:rPr>
-          <w:rFonts w:ascii="Times New Roman" w:hAnsi="Times New Roman"/>
-          <w:i/>
-        </w:rPr>
-        <w:t xml:space="preserve"> Estuaries</w:t>
-      </w:r>
-      <w:r>
-        <w:rPr>
-          <w:rFonts w:ascii="Times New Roman" w:hAnsi="Times New Roman"/>
-        </w:rPr>
-        <w:t xml:space="preserve"> 19: 740–750.</w:t>
+        </w:rPr>
+        <w:t xml:space="preserve"> (eds.)</w:t>
+      </w:r>
+      <w:r>
+        <w:rPr>
+          <w:rFonts w:ascii="Times New Roman" w:hAnsi="Times New Roman"/>
+        </w:rPr>
+        <w:t>. 1991</w:t>
+      </w:r>
+      <w:r>
+        <w:rPr>
+          <w:rFonts w:ascii="Times New Roman" w:hAnsi="Times New Roman"/>
+        </w:rPr>
+        <w:t>. The light requirements of seagrasses: proceedings of a workshop to examine the capability of water quality criteria, standards and monitoring programs to protect seagrasses.  NOAA Technical Memorandum NMFS-SEFC-287. Beaufort, NC: 181 pp.</w:t>
       </w:r>
     </w:p>
     <w:p>
@@ -24901,24 +24968,114 @@
           <w:rFonts w:ascii="Times New Roman" w:hAnsi="Times New Roman"/>
         </w:rPr>
       </w:pPr>
-      <w:r>
-        <w:rPr>
-          <w:rFonts w:ascii="Times New Roman" w:hAnsi="Times New Roman"/>
-        </w:rPr>
-        <w:t xml:space="preserve">Koch, E.W. 2001. Beyond light: Physical, geological, and geochemical parameters as possible submersed aquatic vegetation habitat requirements. </w:t>
-      </w:r>
+      <w:proofErr w:type="spellStart"/>
+      <w:r>
+        <w:rPr>
+          <w:rFonts w:ascii="Times New Roman" w:hAnsi="Times New Roman"/>
+        </w:rPr>
+        <w:t>Kenworthy</w:t>
+      </w:r>
+      <w:proofErr w:type="spellEnd"/>
+      <w:r>
+        <w:rPr>
+          <w:rFonts w:ascii="Times New Roman" w:hAnsi="Times New Roman"/>
+        </w:rPr>
+        <w:t>, W.J., and M.</w:t>
+      </w:r>
+      <w:r>
+        <w:rPr>
+          <w:rFonts w:ascii="Times New Roman" w:hAnsi="Times New Roman"/>
+        </w:rPr>
+        <w:t xml:space="preserve">S. Fonseca. 1996. Light requirements of seagrasses </w:t>
+      </w:r>
+      <w:proofErr w:type="spellStart"/>
       <w:r>
         <w:rPr>
           <w:rFonts w:ascii="Times New Roman" w:hAnsi="Times New Roman"/>
           <w:i/>
         </w:rPr>
-        <w:t>Estuaries</w:t>
-      </w:r>
-      <w:r>
-        <w:rPr>
-          <w:rFonts w:ascii="Times New Roman" w:hAnsi="Times New Roman"/>
-        </w:rPr>
-        <w:t xml:space="preserve"> 24: 1–17.</w:t>
+        <w:t>H</w:t>
+      </w:r>
+      <w:r>
+        <w:rPr>
+          <w:rFonts w:ascii="Times New Roman" w:hAnsi="Times New Roman"/>
+          <w:i/>
+        </w:rPr>
+        <w:t>alodule</w:t>
+      </w:r>
+      <w:proofErr w:type="spellEnd"/>
+      <w:r>
+        <w:rPr>
+          <w:rFonts w:ascii="Times New Roman" w:hAnsi="Times New Roman"/>
+          <w:i/>
+        </w:rPr>
+        <w:t xml:space="preserve"> </w:t>
+      </w:r>
+      <w:proofErr w:type="spellStart"/>
+      <w:r>
+        <w:rPr>
+          <w:rFonts w:ascii="Times New Roman" w:hAnsi="Times New Roman"/>
+          <w:i/>
+        </w:rPr>
+        <w:t>wrightii</w:t>
+      </w:r>
+      <w:proofErr w:type="spellEnd"/>
+      <w:r>
+        <w:rPr>
+          <w:rFonts w:ascii="Times New Roman" w:hAnsi="Times New Roman"/>
+        </w:rPr>
+        <w:t xml:space="preserve"> and </w:t>
+      </w:r>
+      <w:proofErr w:type="spellStart"/>
+      <w:r>
+        <w:rPr>
+          <w:rFonts w:ascii="Times New Roman" w:hAnsi="Times New Roman"/>
+          <w:i/>
+        </w:rPr>
+        <w:t>S</w:t>
+      </w:r>
+      <w:r>
+        <w:rPr>
+          <w:rFonts w:ascii="Times New Roman" w:hAnsi="Times New Roman"/>
+          <w:i/>
+        </w:rPr>
+        <w:t>yringodium</w:t>
+      </w:r>
+      <w:proofErr w:type="spellEnd"/>
+      <w:r>
+        <w:rPr>
+          <w:rFonts w:ascii="Times New Roman" w:hAnsi="Times New Roman"/>
+          <w:i/>
+        </w:rPr>
+        <w:t xml:space="preserve"> </w:t>
+      </w:r>
+      <w:proofErr w:type="spellStart"/>
+      <w:r>
+        <w:rPr>
+          <w:rFonts w:ascii="Times New Roman" w:hAnsi="Times New Roman"/>
+          <w:i/>
+        </w:rPr>
+        <w:t>filiforme</w:t>
+      </w:r>
+      <w:proofErr w:type="spellEnd"/>
+      <w:r>
+        <w:rPr>
+          <w:rFonts w:ascii="Times New Roman" w:hAnsi="Times New Roman"/>
+        </w:rPr>
+        <w:t xml:space="preserve"> derived from the relationship between diffuse light attenuation and maximum depth distribution.</w:t>
+      </w:r>
+      <w:r>
+        <w:rPr>
+          <w:rFonts w:ascii="Times New Roman" w:hAnsi="Times New Roman"/>
+          <w:i/>
+        </w:rPr>
+        <w:t xml:space="preserve"> Estuaries</w:t>
+      </w:r>
+      <w:r>
+        <w:rPr>
+          <w:rFonts w:ascii="Times New Roman" w:hAnsi="Times New Roman"/>
+        </w:rPr>
+        <w:t xml:space="preserve"> 19: 740–750.</w:t>
       </w:r>
     </w:p>
     <w:p>
@@ -24933,58 +25090,20 @@
         <w:rPr>
           <w:rFonts w:ascii="Times New Roman" w:hAnsi="Times New Roman"/>
         </w:rPr>
-        <w:t>Ku, H.</w:t>
-      </w:r>
-      <w:r>
-        <w:rPr>
-          <w:rFonts w:ascii="Times New Roman" w:hAnsi="Times New Roman"/>
-        </w:rPr>
-        <w:t xml:space="preserve">H. 1966. </w:t>
-      </w:r>
-      <w:r>
-        <w:rPr>
-          <w:rFonts w:ascii="Times New Roman" w:hAnsi="Times New Roman"/>
-        </w:rPr>
-        <w:t xml:space="preserve">Notes on the use of </w:t>
-      </w:r>
-      <w:r>
-        <w:rPr>
-          <w:rFonts w:ascii="Times New Roman" w:hAnsi="Times New Roman"/>
-        </w:rPr>
-        <w:t xml:space="preserve">propagation of error formulas. </w:t>
+        <w:t xml:space="preserve">Koch, E.W. 2001. Beyond light: Physical, geological, and geochemical parameters as possible submersed aquatic vegetation habitat requirements. </w:t>
       </w:r>
       <w:r>
         <w:rPr>
           <w:rFonts w:ascii="Times New Roman" w:hAnsi="Times New Roman"/>
           <w:i/>
         </w:rPr>
-        <w:t>Journal of Research of the National Bureau of Standards - C. Engineering and instrumentation</w:t>
-      </w:r>
-      <w:r>
-        <w:rPr>
-          <w:rFonts w:ascii="Times New Roman" w:hAnsi="Times New Roman"/>
-        </w:rPr>
-        <w:t>.</w:t>
-      </w:r>
-      <w:r>
-        <w:rPr>
-          <w:rFonts w:ascii="Times New Roman" w:hAnsi="Times New Roman"/>
-        </w:rPr>
-        <w:t xml:space="preserve"> 70</w:t>
-      </w:r>
-      <w:proofErr w:type="gramStart"/>
-      <w:r>
-        <w:rPr>
-          <w:rFonts w:ascii="Times New Roman" w:hAnsi="Times New Roman"/>
-        </w:rPr>
-        <w:t>C(</w:t>
-      </w:r>
-      <w:proofErr w:type="gramEnd"/>
-      <w:r>
-        <w:rPr>
-          <w:rFonts w:ascii="Times New Roman" w:hAnsi="Times New Roman"/>
-        </w:rPr>
-        <w:t>4): 263-273.</w:t>
+        <w:t>Estuaries</w:t>
+      </w:r>
+      <w:r>
+        <w:rPr>
+          <w:rFonts w:ascii="Times New Roman" w:hAnsi="Times New Roman"/>
+        </w:rPr>
+        <w:t xml:space="preserve"> 24: 1–17.</w:t>
       </w:r>
     </w:p>
     <w:p>
@@ -24999,7 +25118,32 @@
         <w:rPr>
           <w:rFonts w:ascii="Times New Roman" w:hAnsi="Times New Roman"/>
         </w:rPr>
-        <w:t>Lee, Z</w:t>
+        <w:t>Ku, H.</w:t>
+      </w:r>
+      <w:r>
+        <w:rPr>
+          <w:rFonts w:ascii="Times New Roman" w:hAnsi="Times New Roman"/>
+        </w:rPr>
+        <w:t xml:space="preserve">H. 1966. </w:t>
+      </w:r>
+      <w:r>
+        <w:rPr>
+          <w:rFonts w:ascii="Times New Roman" w:hAnsi="Times New Roman"/>
+        </w:rPr>
+        <w:t xml:space="preserve">Notes on the use of </w:t>
+      </w:r>
+      <w:r>
+        <w:rPr>
+          <w:rFonts w:ascii="Times New Roman" w:hAnsi="Times New Roman"/>
+        </w:rPr>
+        <w:t xml:space="preserve">propagation of error formulas. </w:t>
+      </w:r>
+      <w:r>
+        <w:rPr>
+          <w:rFonts w:ascii="Times New Roman" w:hAnsi="Times New Roman"/>
+          <w:i/>
+        </w:rPr>
+        <w:t>Journal of Research of the National Bureau of Standards - C. Engineering and instrumentation</w:t>
       </w:r>
       <w:r>
         <w:rPr>
@@ -25011,66 +25155,21 @@
         <w:rPr>
           <w:rFonts w:ascii="Times New Roman" w:hAnsi="Times New Roman"/>
         </w:rPr>
-        <w:t>P., K.</w:t>
-      </w:r>
-      <w:r>
-        <w:rPr>
-          <w:rFonts w:ascii="Times New Roman" w:hAnsi="Times New Roman"/>
-        </w:rPr>
-        <w:t xml:space="preserve">P. Du, and R. </w:t>
-      </w:r>
-      <w:proofErr w:type="spellStart"/>
-      <w:r>
-        <w:rPr>
-          <w:rFonts w:ascii="Times New Roman" w:hAnsi="Times New Roman"/>
-        </w:rPr>
-        <w:t>Arnone</w:t>
-      </w:r>
-      <w:proofErr w:type="spellEnd"/>
-      <w:r>
-        <w:rPr>
-          <w:rFonts w:ascii="Times New Roman" w:hAnsi="Times New Roman"/>
-        </w:rPr>
-        <w:t xml:space="preserve">. 2005. A model for the diffuse attenuation of </w:t>
-      </w:r>
-      <w:proofErr w:type="spellStart"/>
-      <w:r>
-        <w:rPr>
-          <w:rFonts w:ascii="Times New Roman" w:hAnsi="Times New Roman"/>
-        </w:rPr>
-        <w:t>downwelling</w:t>
-      </w:r>
-      <w:proofErr w:type="spellEnd"/>
-      <w:r>
-        <w:rPr>
-          <w:rFonts w:ascii="Times New Roman" w:hAnsi="Times New Roman"/>
-        </w:rPr>
-        <w:t xml:space="preserve"> irradiance. </w:t>
-      </w:r>
-      <w:r>
-        <w:rPr>
-          <w:rFonts w:ascii="Times New Roman" w:hAnsi="Times New Roman"/>
-          <w:i/>
-        </w:rPr>
-        <w:t>Journal of Geophysical Research</w:t>
-      </w:r>
-      <w:r>
-        <w:rPr>
-          <w:rFonts w:ascii="Times New Roman" w:hAnsi="Times New Roman"/>
-        </w:rPr>
-        <w:t xml:space="preserve"> 110: 1</w:t>
-      </w:r>
-      <w:r>
-        <w:rPr>
-          <w:rFonts w:ascii="Times New Roman" w:hAnsi="Times New Roman"/>
-        </w:rPr>
-        <w:t>-15</w:t>
-      </w:r>
-      <w:r>
-        <w:rPr>
-          <w:rFonts w:ascii="Times New Roman" w:hAnsi="Times New Roman"/>
-        </w:rPr>
-        <w:t>.</w:t>
+        <w:t xml:space="preserve"> 70</w:t>
+      </w:r>
+      <w:proofErr w:type="gramStart"/>
+      <w:r>
+        <w:rPr>
+          <w:rFonts w:ascii="Times New Roman" w:hAnsi="Times New Roman"/>
+        </w:rPr>
+        <w:t>C(</w:t>
+      </w:r>
+      <w:proofErr w:type="gramEnd"/>
+      <w:r>
+        <w:rPr>
+          <w:rFonts w:ascii="Times New Roman" w:hAnsi="Times New Roman"/>
+        </w:rPr>
+        <w:t>4): 263-273.</w:t>
       </w:r>
     </w:p>
     <w:p>
@@ -25085,72 +25184,78 @@
         <w:rPr>
           <w:rFonts w:ascii="Times New Roman" w:hAnsi="Times New Roman"/>
         </w:rPr>
-        <w:t xml:space="preserve">Liu, W.C., </w:t>
-      </w:r>
-      <w:r>
-        <w:rPr>
-          <w:rFonts w:ascii="Times New Roman" w:hAnsi="Times New Roman"/>
-        </w:rPr>
-        <w:t>M.</w:t>
-      </w:r>
-      <w:r>
-        <w:rPr>
-          <w:rFonts w:ascii="Times New Roman" w:hAnsi="Times New Roman"/>
-        </w:rPr>
-        <w:t xml:space="preserve">H. Hsu, S.Y. Chen, C.R. Wu, </w:t>
-      </w:r>
-      <w:r>
-        <w:rPr>
-          <w:rFonts w:ascii="Times New Roman" w:hAnsi="Times New Roman"/>
-        </w:rPr>
-        <w:t xml:space="preserve">and </w:t>
-      </w:r>
-      <w:r>
-        <w:rPr>
-          <w:rFonts w:ascii="Times New Roman" w:hAnsi="Times New Roman"/>
-        </w:rPr>
-        <w:t xml:space="preserve">A.Y. </w:t>
+        <w:t>Lee, Z</w:t>
+      </w:r>
+      <w:r>
+        <w:rPr>
+          <w:rFonts w:ascii="Times New Roman" w:hAnsi="Times New Roman"/>
+        </w:rPr>
+        <w:t>.</w:t>
+      </w:r>
+      <w:r>
+        <w:rPr>
+          <w:rFonts w:ascii="Times New Roman" w:hAnsi="Times New Roman"/>
+        </w:rPr>
+        <w:t>P., K.</w:t>
+      </w:r>
+      <w:r>
+        <w:rPr>
+          <w:rFonts w:ascii="Times New Roman" w:hAnsi="Times New Roman"/>
+        </w:rPr>
+        <w:t xml:space="preserve">P. Du, and R. </w:t>
       </w:r>
       <w:proofErr w:type="spellStart"/>
       <w:r>
         <w:rPr>
           <w:rFonts w:ascii="Times New Roman" w:hAnsi="Times New Roman"/>
         </w:rPr>
-        <w:t>Kuo</w:t>
+        <w:t>Arnone</w:t>
       </w:r>
       <w:proofErr w:type="spellEnd"/>
       <w:r>
         <w:rPr>
           <w:rFonts w:ascii="Times New Roman" w:hAnsi="Times New Roman"/>
         </w:rPr>
-        <w:t xml:space="preserve">. 2005. Water column light attenuation in </w:t>
+        <w:t xml:space="preserve">. 2005. A model for the diffuse attenuation of </w:t>
       </w:r>
       <w:proofErr w:type="spellStart"/>
       <w:r>
         <w:rPr>
           <w:rFonts w:ascii="Times New Roman" w:hAnsi="Times New Roman"/>
         </w:rPr>
-        <w:t>Danshuei</w:t>
+        <w:t>downwelling</w:t>
       </w:r>
       <w:proofErr w:type="spellEnd"/>
       <w:r>
         <w:rPr>
           <w:rFonts w:ascii="Times New Roman" w:hAnsi="Times New Roman"/>
         </w:rPr>
-        <w:t xml:space="preserve"> River Estuary, Taiwan. </w:t>
+        <w:t xml:space="preserve"> irradiance. </w:t>
       </w:r>
       <w:r>
         <w:rPr>
           <w:rFonts w:ascii="Times New Roman" w:hAnsi="Times New Roman"/>
           <w:i/>
         </w:rPr>
-        <w:t>Journal of the American Water Resources Association</w:t>
-      </w:r>
-      <w:r>
-        <w:rPr>
-          <w:rFonts w:ascii="Times New Roman" w:hAnsi="Times New Roman"/>
-        </w:rPr>
-        <w:t xml:space="preserve"> 41: 425-435.</w:t>
+        <w:t>Journal of Geophysical Research</w:t>
+      </w:r>
+      <w:r>
+        <w:rPr>
+          <w:rFonts w:ascii="Times New Roman" w:hAnsi="Times New Roman"/>
+        </w:rPr>
+        <w:t xml:space="preserve"> 110: 1</w:t>
+      </w:r>
+      <w:r>
+        <w:rPr>
+          <w:rFonts w:ascii="Times New Roman" w:hAnsi="Times New Roman"/>
+        </w:rPr>
+        <w:t>-15</w:t>
+      </w:r>
+      <w:r>
+        <w:rPr>
+          <w:rFonts w:ascii="Times New Roman" w:hAnsi="Times New Roman"/>
+        </w:rPr>
+        <w:t>.</w:t>
       </w:r>
     </w:p>
     <w:p>
@@ -25161,38 +25266,76 @@
           <w:rFonts w:ascii="Times New Roman" w:hAnsi="Times New Roman"/>
         </w:rPr>
       </w:pPr>
+      <w:r>
+        <w:rPr>
+          <w:rFonts w:ascii="Times New Roman" w:hAnsi="Times New Roman"/>
+        </w:rPr>
+        <w:t xml:space="preserve">Liu, W.C., </w:t>
+      </w:r>
+      <w:r>
+        <w:rPr>
+          <w:rFonts w:ascii="Times New Roman" w:hAnsi="Times New Roman"/>
+        </w:rPr>
+        <w:t>M.</w:t>
+      </w:r>
+      <w:r>
+        <w:rPr>
+          <w:rFonts w:ascii="Times New Roman" w:hAnsi="Times New Roman"/>
+        </w:rPr>
+        <w:t xml:space="preserve">H. Hsu, S.Y. Chen, C.R. Wu, </w:t>
+      </w:r>
+      <w:r>
+        <w:rPr>
+          <w:rFonts w:ascii="Times New Roman" w:hAnsi="Times New Roman"/>
+        </w:rPr>
+        <w:t xml:space="preserve">and </w:t>
+      </w:r>
+      <w:r>
+        <w:rPr>
+          <w:rFonts w:ascii="Times New Roman" w:hAnsi="Times New Roman"/>
+        </w:rPr>
+        <w:t xml:space="preserve">A.Y. </w:t>
+      </w:r>
       <w:proofErr w:type="spellStart"/>
       <w:r>
         <w:rPr>
           <w:rFonts w:ascii="Times New Roman" w:hAnsi="Times New Roman"/>
         </w:rPr>
-        <w:t>Masini</w:t>
+        <w:t>Kuo</w:t>
       </w:r>
       <w:proofErr w:type="spellEnd"/>
       <w:r>
         <w:rPr>
           <w:rFonts w:ascii="Times New Roman" w:hAnsi="Times New Roman"/>
         </w:rPr>
-        <w:t xml:space="preserve">, R.J., and C.R. Manning. 1997. The photosynthetic responses to irradiance and temperature of four meadow-forming seagrasses. </w:t>
+        <w:t xml:space="preserve">. 2005. Water column light attenuation in </w:t>
+      </w:r>
+      <w:proofErr w:type="spellStart"/>
+      <w:r>
+        <w:rPr>
+          <w:rFonts w:ascii="Times New Roman" w:hAnsi="Times New Roman"/>
+        </w:rPr>
+        <w:t>Danshuei</w:t>
+      </w:r>
+      <w:proofErr w:type="spellEnd"/>
+      <w:r>
+        <w:rPr>
+          <w:rFonts w:ascii="Times New Roman" w:hAnsi="Times New Roman"/>
+        </w:rPr>
+        <w:t xml:space="preserve"> River Estuary, Taiwan. </w:t>
       </w:r>
       <w:r>
         <w:rPr>
           <w:rFonts w:ascii="Times New Roman" w:hAnsi="Times New Roman"/>
           <w:i/>
         </w:rPr>
-        <w:t>Aquatic Botany</w:t>
-      </w:r>
-      <w:r>
-        <w:rPr>
-          <w:rFonts w:ascii="Times New Roman" w:hAnsi="Times New Roman"/>
-        </w:rPr>
-        <w:t xml:space="preserve"> 58: </w:t>
-      </w:r>
-      <w:r>
-        <w:rPr>
-          <w:rFonts w:ascii="Times New Roman" w:hAnsi="Times New Roman"/>
-        </w:rPr>
-        <w:t>21-36.</w:t>
+        <w:t>Journal of the American Water Resources Association</w:t>
+      </w:r>
+      <w:r>
+        <w:rPr>
+          <w:rFonts w:ascii="Times New Roman" w:hAnsi="Times New Roman"/>
+        </w:rPr>
+        <w:t xml:space="preserve"> 41: 425-435.</w:t>
       </w:r>
     </w:p>
     <w:p>
@@ -25203,36 +25346,38 @@
           <w:rFonts w:ascii="Times New Roman" w:hAnsi="Times New Roman"/>
         </w:rPr>
       </w:pPr>
-      <w:r>
-        <w:rPr>
-          <w:rFonts w:ascii="Times New Roman" w:hAnsi="Times New Roman"/>
-        </w:rPr>
-        <w:t xml:space="preserve">Murrell, </w:t>
-      </w:r>
-      <w:r>
-        <w:rPr>
-          <w:rFonts w:ascii="Times New Roman" w:hAnsi="Times New Roman"/>
-        </w:rPr>
-        <w:t>M.C., J.G. Campbell, J.D. Hagy III, and J.</w:t>
-      </w:r>
-      <w:r>
-        <w:rPr>
-          <w:rFonts w:ascii="Times New Roman" w:hAnsi="Times New Roman"/>
-        </w:rPr>
-        <w:t xml:space="preserve">M. Caffrey. 2009. Effects of irradiance on benthic and water column processes in a Gulf of Mexico estuary: Pensacola Bay, Florida, USA. </w:t>
+      <w:proofErr w:type="spellStart"/>
+      <w:r>
+        <w:rPr>
+          <w:rFonts w:ascii="Times New Roman" w:hAnsi="Times New Roman"/>
+        </w:rPr>
+        <w:t>Masini</w:t>
+      </w:r>
+      <w:proofErr w:type="spellEnd"/>
+      <w:r>
+        <w:rPr>
+          <w:rFonts w:ascii="Times New Roman" w:hAnsi="Times New Roman"/>
+        </w:rPr>
+        <w:t xml:space="preserve">, R.J., and C.R. Manning. 1997. The photosynthetic responses to irradiance and temperature of four meadow-forming seagrasses. </w:t>
       </w:r>
       <w:r>
         <w:rPr>
           <w:rFonts w:ascii="Times New Roman" w:hAnsi="Times New Roman"/>
           <w:i/>
         </w:rPr>
-        <w:t>Estuarine, Coastal and Shelf Science</w:t>
-      </w:r>
-      <w:r>
-        <w:rPr>
-          <w:rFonts w:ascii="Times New Roman" w:hAnsi="Times New Roman"/>
-        </w:rPr>
-        <w:t xml:space="preserve"> 81: 501-512.</w:t>
+        <w:t>Aquatic Botany</w:t>
+      </w:r>
+      <w:r>
+        <w:rPr>
+          <w:rFonts w:ascii="Times New Roman" w:hAnsi="Times New Roman"/>
+        </w:rPr>
+        <w:t xml:space="preserve"> 58: </w:t>
+      </w:r>
+      <w:r>
+        <w:rPr>
+          <w:rFonts w:ascii="Times New Roman" w:hAnsi="Times New Roman"/>
+        </w:rPr>
+        <w:t>21-36.</w:t>
       </w:r>
     </w:p>
     <w:p>
@@ -25247,6 +25392,46 @@
         <w:rPr>
           <w:rFonts w:ascii="Times New Roman" w:hAnsi="Times New Roman"/>
         </w:rPr>
+        <w:t xml:space="preserve">Murrell, </w:t>
+      </w:r>
+      <w:r>
+        <w:rPr>
+          <w:rFonts w:ascii="Times New Roman" w:hAnsi="Times New Roman"/>
+        </w:rPr>
+        <w:t>M.C., J.G. Campbell, J.D. Hagy III, and J.</w:t>
+      </w:r>
+      <w:r>
+        <w:rPr>
+          <w:rFonts w:ascii="Times New Roman" w:hAnsi="Times New Roman"/>
+        </w:rPr>
+        <w:t xml:space="preserve">M. Caffrey. 2009. Effects of irradiance on benthic and water column processes in a Gulf of Mexico estuary: Pensacola Bay, Florida, USA. </w:t>
+      </w:r>
+      <w:r>
+        <w:rPr>
+          <w:rFonts w:ascii="Times New Roman" w:hAnsi="Times New Roman"/>
+          <w:i/>
+        </w:rPr>
+        <w:t>Estuarine, Coastal and Shelf Science</w:t>
+      </w:r>
+      <w:r>
+        <w:rPr>
+          <w:rFonts w:ascii="Times New Roman" w:hAnsi="Times New Roman"/>
+        </w:rPr>
+        <w:t xml:space="preserve"> 81: 501-512.</w:t>
+      </w:r>
+    </w:p>
+    <w:p>
+      <w:pPr>
+        <w:spacing w:before="0"/>
+        <w:ind w:left="720" w:hanging="720"/>
+        <w:rPr>
+          <w:rFonts w:ascii="Times New Roman" w:hAnsi="Times New Roman"/>
+        </w:rPr>
+      </w:pPr>
+      <w:r>
+        <w:rPr>
+          <w:rFonts w:ascii="Times New Roman" w:hAnsi="Times New Roman"/>
+        </w:rPr>
         <w:t xml:space="preserve">Orth, R. J., </w:t>
       </w:r>
       <w:r>
@@ -25329,7 +25514,14 @@
         <w:rPr>
           <w:rFonts w:ascii="Times New Roman" w:hAnsi="Times New Roman"/>
         </w:rPr>
-        <w:t xml:space="preserve"> Long-term trends in submersed aquatic v</w:t>
+        <w:t xml:space="preserve"> Long-term trends in </w:t>
+      </w:r>
+      <w:r>
+        <w:rPr>
+          <w:rFonts w:ascii="Times New Roman" w:hAnsi="Times New Roman"/>
+        </w:rPr>
+        <w:lastRenderedPageBreak/>
+        <w:t>submersed aquatic v</w:t>
       </w:r>
       <w:r>
         <w:rPr>
@@ -25644,7 +25836,6 @@
         <w:rPr>
           <w:rFonts w:ascii="Times New Roman" w:hAnsi="Times New Roman"/>
         </w:rPr>
-        <w:lastRenderedPageBreak/>
         <w:t>Spears, B.M., I.D.</w:t>
       </w:r>
       <w:r>
@@ -26344,6 +26535,7 @@
         <w:rPr>
           <w:rFonts w:ascii="Times New Roman" w:hAnsi="Times New Roman"/>
         </w:rPr>
+        <w:lastRenderedPageBreak/>
         <w:t>Yarbro</w:t>
       </w:r>
       <w:proofErr w:type="spellEnd"/>
@@ -28784,17 +28976,7 @@
           <w:sz w:val="24"/>
           <w:szCs w:val="24"/>
         </w:rPr>
-        <w:t xml:space="preserve">  Contours in upper panels </w:t>
-      </w:r>
-      <w:bookmarkStart w:id="11" w:name="_GoBack"/>
-      <w:bookmarkEnd w:id="11"/>
-      <w:r>
-        <w:rPr>
-          <w:rFonts w:ascii="Times New Roman" w:hAnsi="Times New Roman" w:cs="Times New Roman"/>
-          <w:sz w:val="24"/>
-          <w:szCs w:val="24"/>
-        </w:rPr>
-        <w:t>illustrate isopleths of percent surface irradiance at depth of colonization</w:t>
+        <w:t xml:space="preserve">  Contours in upper panels illustrate isopleths of percent surface irradiance at depth of colonization</w:t>
       </w:r>
       <w:r>
         <w:rPr>
@@ -28981,7 +29163,49 @@
           <w:sz w:val="24"/>
           <w:szCs w:val="24"/>
         </w:rPr>
-        <w:t xml:space="preserve"> data based on regressions of each dataset with frequency estimates for both.  An example correction is shown in (b) where for any uncorrected satellite estimate (point 4), the corresponding frequency estimate on the regression curve from the satellite data was identified (point 2), matched with the corresponding frequency for the </w:t>
+        <w:t xml:space="preserve"> data based on regressions of each dataset with frequency estimates for both.  An example correction is shown in (b) where for any uncorre</w:t>
+      </w:r>
+      <w:r>
+        <w:rPr>
+          <w:rFonts w:ascii="Times New Roman" w:hAnsi="Times New Roman" w:cs="Times New Roman"/>
+          <w:sz w:val="24"/>
+          <w:szCs w:val="24"/>
+        </w:rPr>
+        <w:t>cted satellite estimate (point 1</w:t>
+      </w:r>
+      <w:r>
+        <w:rPr>
+          <w:rFonts w:ascii="Times New Roman" w:hAnsi="Times New Roman" w:cs="Times New Roman"/>
+          <w:sz w:val="24"/>
+          <w:szCs w:val="24"/>
+        </w:rPr>
+        <w:t xml:space="preserve">), the corresponding frequency estimate on the regression curve from the satellite data was identified (point </w:t>
+      </w:r>
+      <w:r>
+        <w:rPr>
+          <w:rFonts w:ascii="Times New Roman" w:hAnsi="Times New Roman" w:cs="Times New Roman"/>
+          <w:sz w:val="24"/>
+          <w:szCs w:val="24"/>
+        </w:rPr>
+        <w:t>2</w:t>
+      </w:r>
+      <w:r>
+        <w:rPr>
+          <w:rFonts w:ascii="Times New Roman" w:hAnsi="Times New Roman" w:cs="Times New Roman"/>
+          <w:sz w:val="24"/>
+          <w:szCs w:val="24"/>
+        </w:rPr>
+        <w:t>), matched w</w:t>
+      </w:r>
+      <w:bookmarkStart w:id="11" w:name="_GoBack"/>
+      <w:bookmarkEnd w:id="11"/>
+      <w:r>
+        <w:rPr>
+          <w:rFonts w:ascii="Times New Roman" w:hAnsi="Times New Roman" w:cs="Times New Roman"/>
+          <w:sz w:val="24"/>
+          <w:szCs w:val="24"/>
+        </w:rPr>
+        <w:t xml:space="preserve">ith the corresponding frequency for the </w:t>
       </w:r>
       <w:r>
         <w:rPr>
@@ -44024,7 +44248,7 @@
           <w:rPr>
             <w:noProof/>
           </w:rPr>
-          <w:t>26</w:t>
+          <w:t>27</w:t>
         </w:r>
         <w:r>
           <w:rPr>
@@ -44081,7 +44305,7 @@
           <w:rPr>
             <w:noProof/>
           </w:rPr>
-          <w:t>28</w:t>
+          <w:t>29</w:t>
         </w:r>
         <w:r>
           <w:rPr>
@@ -45640,7 +45864,7 @@
 </file>
 
 <file path=customXml/itemProps1.xml><?xml version="1.0" encoding="utf-8"?>
-<ds:datastoreItem xmlns:ds="http://schemas.openxmlformats.org/officeDocument/2006/customXml" ds:itemID="{187DD189-7826-443F-BD69-930C9CF65F31}">
+<ds:datastoreItem xmlns:ds="http://schemas.openxmlformats.org/officeDocument/2006/customXml" ds:itemID="{ECECAD70-9957-423E-8743-9CF36700FB60}">
   <ds:schemaRefs>
     <ds:schemaRef ds:uri="http://schemas.openxmlformats.org/officeDocument/2006/bibliography"/>
   </ds:schemaRefs>

</xml_diff>